<commit_message>
Updates to Stripe Integration Guide
</commit_message>
<xml_diff>
--- a/documentation/STRIPE Integration Documentation.docx
+++ b/documentation/STRIPE Integration Documentation.docx
@@ -2571,11 +2571,6 @@
     <w:p>
       <w:pPr>
         <w:pStyle w:val="Heading3"/>
-        <w:rPr>
-          <w:iCs/>
-          <w:sz w:val="18"/>
-          <w:szCs w:val="18"/>
-        </w:rPr>
       </w:pPr>
       <w:r>
         <w:rPr>
@@ -3547,36 +3542,2149 @@
       <w:pPr>
         <w:pStyle w:val="BodyText"/>
         <w:ind w:left="1080"/>
+        <w:jc w:val="left"/>
         <w:rPr>
           <w:rStyle w:val="SubtleEmphasis"/>
           <w:rFonts w:ascii="Trebuchet MS" w:hAnsi="Trebuchet MS"/>
           <w:i w:val="0"/>
-          <w:color w:val="808080" w:themeColor="background1" w:themeShade="80"/>
-          <w:sz w:val="18"/>
-          <w:szCs w:val="18"/>
-        </w:rPr>
-      </w:pPr>
-      <w:bookmarkStart w:id="24" w:name="_GoBack"/>
+          <w:sz w:val="18"/>
+          <w:szCs w:val="18"/>
+        </w:rPr>
+      </w:pPr>
+      <w:r>
+        <w:rPr>
+          <w:rStyle w:val="SubtleEmphasis"/>
+          <w:rFonts w:ascii="Trebuchet MS" w:hAnsi="Trebuchet MS"/>
+          <w:i w:val="0"/>
+          <w:sz w:val="18"/>
+          <w:szCs w:val="18"/>
+        </w:rPr>
+        <w:t>The Stripe LINK Cartridge contains several cartridges that are required for full functionality. Additionally, Pipeline and Controller support is broken out into two separate cartridges, thereby facilitating the installation and use of one or the other models.</w:t>
+      </w:r>
+    </w:p>
+    <w:p>
+      <w:pPr>
+        <w:pStyle w:val="BodyText"/>
+        <w:ind w:left="1080"/>
+        <w:jc w:val="left"/>
+        <w:rPr>
+          <w:rStyle w:val="SubtleEmphasis"/>
+          <w:rFonts w:ascii="Trebuchet MS" w:hAnsi="Trebuchet MS"/>
+          <w:i w:val="0"/>
+          <w:sz w:val="18"/>
+          <w:szCs w:val="18"/>
+        </w:rPr>
+      </w:pPr>
+      <w:r>
+        <w:rPr>
+          <w:rStyle w:val="SubtleEmphasis"/>
+          <w:rFonts w:ascii="Trebuchet MS" w:hAnsi="Trebuchet MS"/>
+          <w:i w:val="0"/>
+          <w:sz w:val="18"/>
+          <w:szCs w:val="18"/>
+        </w:rPr>
+        <w:t>Import all three cartridges into UX studio and associate them with the Server Connection.</w:t>
+      </w:r>
+    </w:p>
+    <w:p>
+      <w:pPr>
+        <w:pStyle w:val="Heading3"/>
+        <w:rPr>
+          <w:rStyle w:val="SubtleEmphasis"/>
+          <w:i/>
+          <w:iCs w:val="0"/>
+        </w:rPr>
+      </w:pPr>
+      <w:r>
+        <w:rPr>
+          <w:rStyle w:val="SubtleEmphasis"/>
+          <w:i/>
+          <w:iCs w:val="0"/>
+        </w:rPr>
+        <w:t>Cartridges</w:t>
+      </w:r>
+    </w:p>
+    <w:p>
+      <w:pPr>
+        <w:pStyle w:val="Heading4"/>
+      </w:pPr>
+      <w:proofErr w:type="spellStart"/>
+      <w:proofErr w:type="gramStart"/>
+      <w:r>
+        <w:t>int</w:t>
+      </w:r>
+      <w:proofErr w:type="gramEnd"/>
+      <w:r>
+        <w:t>_stripe</w:t>
+      </w:r>
+      <w:proofErr w:type="spellEnd"/>
+    </w:p>
+    <w:p>
+      <w:pPr>
+        <w:ind w:left="1800"/>
+        <w:rPr>
+          <w:rFonts w:ascii="Trebuchet MS" w:hAnsi="Trebuchet MS"/>
+          <w:sz w:val="18"/>
+          <w:szCs w:val="18"/>
+        </w:rPr>
+      </w:pPr>
+      <w:r>
+        <w:rPr>
+          <w:rFonts w:ascii="Trebuchet MS" w:hAnsi="Trebuchet MS"/>
+          <w:sz w:val="18"/>
+          <w:szCs w:val="18"/>
+        </w:rPr>
+        <w:br/>
+      </w:r>
+      <w:proofErr w:type="spellStart"/>
+      <w:proofErr w:type="gramStart"/>
+      <w:r>
+        <w:rPr>
+          <w:rFonts w:ascii="Trebuchet MS" w:hAnsi="Trebuchet MS"/>
+          <w:sz w:val="18"/>
+          <w:szCs w:val="18"/>
+        </w:rPr>
+        <w:t>int</w:t>
+      </w:r>
+      <w:proofErr w:type="gramEnd"/>
+      <w:r>
+        <w:rPr>
+          <w:rFonts w:ascii="Trebuchet MS" w:hAnsi="Trebuchet MS"/>
+          <w:sz w:val="18"/>
+          <w:szCs w:val="18"/>
+        </w:rPr>
+        <w:t>_stripe</w:t>
+      </w:r>
+      <w:proofErr w:type="spellEnd"/>
+      <w:r>
+        <w:rPr>
+          <w:rFonts w:ascii="Trebuchet MS" w:hAnsi="Trebuchet MS"/>
+          <w:sz w:val="18"/>
+          <w:szCs w:val="18"/>
+        </w:rPr>
+        <w:t xml:space="preserve"> contains all the script logic, templates, resource properties, and front-end code required </w:t>
+      </w:r>
+      <w:r>
+        <w:rPr>
+          <w:rFonts w:ascii="Trebuchet MS" w:hAnsi="Trebuchet MS"/>
+          <w:sz w:val="18"/>
+          <w:szCs w:val="18"/>
+        </w:rPr>
+        <w:t xml:space="preserve">for the base Stripe </w:t>
+      </w:r>
+      <w:r>
+        <w:rPr>
+          <w:rFonts w:ascii="Trebuchet MS" w:hAnsi="Trebuchet MS"/>
+          <w:sz w:val="18"/>
+          <w:szCs w:val="18"/>
+        </w:rPr>
+        <w:t xml:space="preserve">storefront </w:t>
+      </w:r>
+      <w:r>
+        <w:rPr>
+          <w:rFonts w:ascii="Trebuchet MS" w:hAnsi="Trebuchet MS"/>
+          <w:sz w:val="18"/>
+          <w:szCs w:val="18"/>
+        </w:rPr>
+        <w:t>integration</w:t>
+      </w:r>
+      <w:r>
+        <w:rPr>
+          <w:rFonts w:ascii="Trebuchet MS" w:hAnsi="Trebuchet MS"/>
+          <w:sz w:val="18"/>
+          <w:szCs w:val="18"/>
+        </w:rPr>
+        <w:t>.</w:t>
+      </w:r>
+    </w:p>
+    <w:p>
+      <w:pPr>
+        <w:pStyle w:val="ListParagraph"/>
+        <w:numPr>
+          <w:ilvl w:val="0"/>
+          <w:numId w:val="29"/>
+        </w:numPr>
+        <w:rPr>
+          <w:rFonts w:ascii="Trebuchet MS" w:hAnsi="Trebuchet MS"/>
+          <w:sz w:val="18"/>
+          <w:szCs w:val="18"/>
+        </w:rPr>
+      </w:pPr>
+      <w:proofErr w:type="spellStart"/>
+      <w:proofErr w:type="gramStart"/>
+      <w:r>
+        <w:rPr>
+          <w:rFonts w:ascii="Trebuchet MS" w:hAnsi="Trebuchet MS"/>
+          <w:sz w:val="18"/>
+          <w:szCs w:val="18"/>
+        </w:rPr>
+        <w:t>js</w:t>
+      </w:r>
+      <w:proofErr w:type="spellEnd"/>
+      <w:proofErr w:type="gramEnd"/>
+    </w:p>
+    <w:p>
+      <w:pPr>
+        <w:pStyle w:val="ListParagraph"/>
+        <w:numPr>
+          <w:ilvl w:val="1"/>
+          <w:numId w:val="29"/>
+        </w:numPr>
+        <w:rPr>
+          <w:rFonts w:ascii="Trebuchet MS" w:hAnsi="Trebuchet MS"/>
+          <w:sz w:val="18"/>
+          <w:szCs w:val="18"/>
+        </w:rPr>
+      </w:pPr>
+      <w:proofErr w:type="gramStart"/>
+      <w:r>
+        <w:rPr>
+          <w:rFonts w:ascii="Trebuchet MS" w:hAnsi="Trebuchet MS"/>
+          <w:sz w:val="18"/>
+          <w:szCs w:val="18"/>
+        </w:rPr>
+        <w:t>pages</w:t>
+      </w:r>
+      <w:proofErr w:type="gramEnd"/>
+      <w:r>
+        <w:rPr>
+          <w:rFonts w:ascii="Trebuchet MS" w:hAnsi="Trebuchet MS"/>
+          <w:sz w:val="18"/>
+          <w:szCs w:val="18"/>
+        </w:rPr>
+        <w:t>/checkout/billing_sample.js</w:t>
+      </w:r>
+    </w:p>
+    <w:p>
+      <w:pPr>
+        <w:pStyle w:val="ListParagraph"/>
+        <w:numPr>
+          <w:ilvl w:val="1"/>
+          <w:numId w:val="29"/>
+        </w:numPr>
+        <w:rPr>
+          <w:rFonts w:ascii="Trebuchet MS" w:hAnsi="Trebuchet MS"/>
+          <w:sz w:val="18"/>
+          <w:szCs w:val="18"/>
+        </w:rPr>
+      </w:pPr>
+      <w:proofErr w:type="gramStart"/>
+      <w:r>
+        <w:rPr>
+          <w:rFonts w:ascii="Trebuchet MS" w:hAnsi="Trebuchet MS"/>
+          <w:sz w:val="18"/>
+          <w:szCs w:val="18"/>
+        </w:rPr>
+        <w:t>pages</w:t>
+      </w:r>
+      <w:proofErr w:type="gramEnd"/>
+      <w:r>
+        <w:rPr>
+          <w:rFonts w:ascii="Trebuchet MS" w:hAnsi="Trebuchet MS"/>
+          <w:sz w:val="18"/>
+          <w:szCs w:val="18"/>
+        </w:rPr>
+        <w:t>/account_sample.js</w:t>
+      </w:r>
+    </w:p>
+    <w:p>
+      <w:pPr>
+        <w:pStyle w:val="ListParagraph"/>
+        <w:numPr>
+          <w:ilvl w:val="1"/>
+          <w:numId w:val="29"/>
+        </w:numPr>
+        <w:rPr>
+          <w:rFonts w:ascii="Trebuchet MS" w:hAnsi="Trebuchet MS"/>
+          <w:sz w:val="18"/>
+          <w:szCs w:val="18"/>
+        </w:rPr>
+      </w:pPr>
+      <w:proofErr w:type="gramStart"/>
+      <w:r>
+        <w:rPr>
+          <w:rFonts w:ascii="Trebuchet MS" w:hAnsi="Trebuchet MS"/>
+          <w:sz w:val="18"/>
+          <w:szCs w:val="18"/>
+        </w:rPr>
+        <w:t>stripe.js</w:t>
+      </w:r>
+      <w:proofErr w:type="gramEnd"/>
+    </w:p>
+    <w:p>
+      <w:pPr>
+        <w:pStyle w:val="ListParagraph"/>
+        <w:numPr>
+          <w:ilvl w:val="0"/>
+          <w:numId w:val="29"/>
+        </w:numPr>
+        <w:rPr>
+          <w:rFonts w:ascii="Trebuchet MS" w:hAnsi="Trebuchet MS"/>
+          <w:sz w:val="18"/>
+          <w:szCs w:val="18"/>
+        </w:rPr>
+      </w:pPr>
+      <w:proofErr w:type="gramStart"/>
+      <w:r>
+        <w:rPr>
+          <w:rFonts w:ascii="Trebuchet MS" w:hAnsi="Trebuchet MS"/>
+          <w:sz w:val="18"/>
+          <w:szCs w:val="18"/>
+        </w:rPr>
+        <w:t>scripts</w:t>
+      </w:r>
+      <w:proofErr w:type="gramEnd"/>
+    </w:p>
+    <w:p>
+      <w:pPr>
+        <w:pStyle w:val="ListParagraph"/>
+        <w:numPr>
+          <w:ilvl w:val="1"/>
+          <w:numId w:val="29"/>
+        </w:numPr>
+        <w:rPr>
+          <w:rFonts w:ascii="Trebuchet MS" w:hAnsi="Trebuchet MS"/>
+          <w:sz w:val="18"/>
+          <w:szCs w:val="18"/>
+        </w:rPr>
+      </w:pPr>
+      <w:proofErr w:type="gramStart"/>
+      <w:r>
+        <w:rPr>
+          <w:rFonts w:ascii="Trebuchet MS" w:hAnsi="Trebuchet MS"/>
+          <w:sz w:val="18"/>
+          <w:szCs w:val="18"/>
+        </w:rPr>
+        <w:t>hooks</w:t>
+      </w:r>
+      <w:proofErr w:type="gramEnd"/>
+      <w:r>
+        <w:rPr>
+          <w:rFonts w:ascii="Trebuchet MS" w:hAnsi="Trebuchet MS"/>
+          <w:sz w:val="18"/>
+          <w:szCs w:val="18"/>
+        </w:rPr>
+        <w:t>/afterPostPaymentInstrument.js</w:t>
+      </w:r>
+    </w:p>
+    <w:p>
+      <w:pPr>
+        <w:pStyle w:val="ListParagraph"/>
+        <w:numPr>
+          <w:ilvl w:val="1"/>
+          <w:numId w:val="29"/>
+        </w:numPr>
+        <w:rPr>
+          <w:rFonts w:ascii="Trebuchet MS" w:hAnsi="Trebuchet MS"/>
+          <w:sz w:val="18"/>
+          <w:szCs w:val="18"/>
+        </w:rPr>
+      </w:pPr>
+      <w:proofErr w:type="gramStart"/>
+      <w:r>
+        <w:rPr>
+          <w:rFonts w:ascii="Trebuchet MS" w:hAnsi="Trebuchet MS"/>
+          <w:sz w:val="18"/>
+          <w:szCs w:val="18"/>
+        </w:rPr>
+        <w:t>hooks</w:t>
+      </w:r>
+      <w:proofErr w:type="gramEnd"/>
+      <w:r>
+        <w:rPr>
+          <w:rFonts w:ascii="Trebuchet MS" w:hAnsi="Trebuchet MS"/>
+          <w:sz w:val="18"/>
+          <w:szCs w:val="18"/>
+        </w:rPr>
+        <w:t>/afterSetShippingAddress.js</w:t>
+      </w:r>
+    </w:p>
+    <w:p>
+      <w:pPr>
+        <w:pStyle w:val="ListParagraph"/>
+        <w:numPr>
+          <w:ilvl w:val="1"/>
+          <w:numId w:val="29"/>
+        </w:numPr>
+        <w:rPr>
+          <w:rFonts w:ascii="Trebuchet MS" w:hAnsi="Trebuchet MS"/>
+          <w:sz w:val="18"/>
+          <w:szCs w:val="18"/>
+        </w:rPr>
+      </w:pPr>
+      <w:proofErr w:type="gramStart"/>
+      <w:r>
+        <w:rPr>
+          <w:rFonts w:ascii="Trebuchet MS" w:hAnsi="Trebuchet MS"/>
+          <w:sz w:val="18"/>
+          <w:szCs w:val="18"/>
+        </w:rPr>
+        <w:t>hooks</w:t>
+      </w:r>
+      <w:proofErr w:type="gramEnd"/>
+      <w:r>
+        <w:rPr>
+          <w:rFonts w:ascii="Trebuchet MS" w:hAnsi="Trebuchet MS"/>
+          <w:sz w:val="18"/>
+          <w:szCs w:val="18"/>
+        </w:rPr>
+        <w:t>/authorize.js</w:t>
+      </w:r>
+    </w:p>
+    <w:p>
+      <w:pPr>
+        <w:pStyle w:val="ListParagraph"/>
+        <w:numPr>
+          <w:ilvl w:val="1"/>
+          <w:numId w:val="29"/>
+        </w:numPr>
+        <w:rPr>
+          <w:rFonts w:ascii="Trebuchet MS" w:hAnsi="Trebuchet MS"/>
+          <w:sz w:val="18"/>
+          <w:szCs w:val="18"/>
+        </w:rPr>
+      </w:pPr>
+      <w:proofErr w:type="gramStart"/>
+      <w:r>
+        <w:rPr>
+          <w:rFonts w:ascii="Trebuchet MS" w:hAnsi="Trebuchet MS"/>
+          <w:sz w:val="18"/>
+          <w:szCs w:val="18"/>
+        </w:rPr>
+        <w:t>hooks</w:t>
+      </w:r>
+      <w:proofErr w:type="gramEnd"/>
+      <w:r>
+        <w:rPr>
+          <w:rFonts w:ascii="Trebuchet MS" w:hAnsi="Trebuchet MS"/>
+          <w:sz w:val="18"/>
+          <w:szCs w:val="18"/>
+        </w:rPr>
+        <w:t>/authorizeCreditCard.js</w:t>
+      </w:r>
+    </w:p>
+    <w:p>
+      <w:pPr>
+        <w:pStyle w:val="ListParagraph"/>
+        <w:numPr>
+          <w:ilvl w:val="1"/>
+          <w:numId w:val="29"/>
+        </w:numPr>
+        <w:rPr>
+          <w:rFonts w:ascii="Trebuchet MS" w:hAnsi="Trebuchet MS"/>
+          <w:sz w:val="18"/>
+          <w:szCs w:val="18"/>
+        </w:rPr>
+      </w:pPr>
+      <w:proofErr w:type="gramStart"/>
+      <w:r>
+        <w:rPr>
+          <w:rFonts w:ascii="Trebuchet MS" w:hAnsi="Trebuchet MS"/>
+          <w:sz w:val="18"/>
+          <w:szCs w:val="18"/>
+        </w:rPr>
+        <w:t>payment</w:t>
+      </w:r>
+      <w:proofErr w:type="gramEnd"/>
+      <w:r>
+        <w:rPr>
+          <w:rFonts w:ascii="Trebuchet MS" w:hAnsi="Trebuchet MS"/>
+          <w:sz w:val="18"/>
+          <w:szCs w:val="18"/>
+        </w:rPr>
+        <w:t>/processor/STRIPE_CREDIT.js</w:t>
+      </w:r>
+    </w:p>
+    <w:p>
+      <w:pPr>
+        <w:pStyle w:val="ListParagraph"/>
+        <w:numPr>
+          <w:ilvl w:val="1"/>
+          <w:numId w:val="29"/>
+        </w:numPr>
+        <w:rPr>
+          <w:rFonts w:ascii="Trebuchet MS" w:hAnsi="Trebuchet MS"/>
+          <w:sz w:val="18"/>
+          <w:szCs w:val="18"/>
+        </w:rPr>
+      </w:pPr>
+      <w:proofErr w:type="gramStart"/>
+      <w:r>
+        <w:rPr>
+          <w:rFonts w:ascii="Trebuchet MS" w:hAnsi="Trebuchet MS"/>
+          <w:sz w:val="18"/>
+          <w:szCs w:val="18"/>
+        </w:rPr>
+        <w:t>service</w:t>
+      </w:r>
+      <w:proofErr w:type="gramEnd"/>
+      <w:r>
+        <w:rPr>
+          <w:rFonts w:ascii="Trebuchet MS" w:hAnsi="Trebuchet MS"/>
+          <w:sz w:val="18"/>
+          <w:szCs w:val="18"/>
+        </w:rPr>
+        <w:t>/stripe.ds</w:t>
+      </w:r>
+    </w:p>
+    <w:p>
+      <w:pPr>
+        <w:pStyle w:val="ListParagraph"/>
+        <w:numPr>
+          <w:ilvl w:val="1"/>
+          <w:numId w:val="29"/>
+        </w:numPr>
+        <w:rPr>
+          <w:rFonts w:ascii="Trebuchet MS" w:hAnsi="Trebuchet MS"/>
+          <w:sz w:val="18"/>
+          <w:szCs w:val="18"/>
+        </w:rPr>
+      </w:pPr>
+      <w:proofErr w:type="gramStart"/>
+      <w:r>
+        <w:rPr>
+          <w:rFonts w:ascii="Trebuchet MS" w:hAnsi="Trebuchet MS"/>
+          <w:sz w:val="18"/>
+          <w:szCs w:val="18"/>
+        </w:rPr>
+        <w:t>service</w:t>
+      </w:r>
+      <w:proofErr w:type="gramEnd"/>
+      <w:r>
+        <w:rPr>
+          <w:rFonts w:ascii="Trebuchet MS" w:hAnsi="Trebuchet MS"/>
+          <w:sz w:val="18"/>
+          <w:szCs w:val="18"/>
+        </w:rPr>
+        <w:t>/stripeInit.ds</w:t>
+      </w:r>
+    </w:p>
+    <w:p>
+      <w:pPr>
+        <w:pStyle w:val="ListParagraph"/>
+        <w:numPr>
+          <w:ilvl w:val="1"/>
+          <w:numId w:val="29"/>
+        </w:numPr>
+        <w:rPr>
+          <w:rFonts w:ascii="Trebuchet MS" w:hAnsi="Trebuchet MS"/>
+          <w:sz w:val="18"/>
+          <w:szCs w:val="18"/>
+        </w:rPr>
+      </w:pPr>
+      <w:proofErr w:type="spellStart"/>
+      <w:proofErr w:type="gramStart"/>
+      <w:r>
+        <w:rPr>
+          <w:rFonts w:ascii="Trebuchet MS" w:hAnsi="Trebuchet MS"/>
+          <w:sz w:val="18"/>
+          <w:szCs w:val="18"/>
+        </w:rPr>
+        <w:t>util</w:t>
+      </w:r>
+      <w:proofErr w:type="spellEnd"/>
+      <w:proofErr w:type="gramEnd"/>
+      <w:r>
+        <w:rPr>
+          <w:rFonts w:ascii="Trebuchet MS" w:hAnsi="Trebuchet MS"/>
+          <w:sz w:val="18"/>
+          <w:szCs w:val="18"/>
+        </w:rPr>
+        <w:t>/Resource_sample.ds</w:t>
+      </w:r>
+    </w:p>
+    <w:p>
+      <w:pPr>
+        <w:pStyle w:val="ListParagraph"/>
+        <w:numPr>
+          <w:ilvl w:val="1"/>
+          <w:numId w:val="29"/>
+        </w:numPr>
+        <w:rPr>
+          <w:rFonts w:ascii="Trebuchet MS" w:hAnsi="Trebuchet MS"/>
+          <w:sz w:val="18"/>
+          <w:szCs w:val="18"/>
+        </w:rPr>
+      </w:pPr>
+      <w:proofErr w:type="spellStart"/>
+      <w:proofErr w:type="gramStart"/>
+      <w:r>
+        <w:rPr>
+          <w:rFonts w:ascii="Trebuchet MS" w:hAnsi="Trebuchet MS"/>
+          <w:sz w:val="18"/>
+          <w:szCs w:val="18"/>
+        </w:rPr>
+        <w:t>hooks.json</w:t>
+      </w:r>
+      <w:proofErr w:type="spellEnd"/>
+      <w:proofErr w:type="gramEnd"/>
+    </w:p>
+    <w:p>
+      <w:pPr>
+        <w:pStyle w:val="ListParagraph"/>
+        <w:numPr>
+          <w:ilvl w:val="1"/>
+          <w:numId w:val="29"/>
+        </w:numPr>
+        <w:rPr>
+          <w:rFonts w:ascii="Trebuchet MS" w:hAnsi="Trebuchet MS"/>
+          <w:sz w:val="18"/>
+          <w:szCs w:val="18"/>
+        </w:rPr>
+      </w:pPr>
+      <w:proofErr w:type="gramStart"/>
+      <w:r>
+        <w:rPr>
+          <w:rFonts w:ascii="Trebuchet MS" w:hAnsi="Trebuchet MS"/>
+          <w:sz w:val="18"/>
+          <w:szCs w:val="18"/>
+        </w:rPr>
+        <w:t>stripeHelper.ds</w:t>
+      </w:r>
+      <w:proofErr w:type="gramEnd"/>
+    </w:p>
+    <w:p>
+      <w:pPr>
+        <w:pStyle w:val="ListParagraph"/>
+        <w:numPr>
+          <w:ilvl w:val="0"/>
+          <w:numId w:val="29"/>
+        </w:numPr>
+        <w:rPr>
+          <w:rFonts w:ascii="Trebuchet MS" w:hAnsi="Trebuchet MS"/>
+          <w:sz w:val="18"/>
+          <w:szCs w:val="18"/>
+        </w:rPr>
+      </w:pPr>
+      <w:proofErr w:type="spellStart"/>
+      <w:proofErr w:type="gramStart"/>
+      <w:r>
+        <w:rPr>
+          <w:rFonts w:ascii="Trebuchet MS" w:hAnsi="Trebuchet MS"/>
+          <w:sz w:val="18"/>
+          <w:szCs w:val="18"/>
+        </w:rPr>
+        <w:t>scss</w:t>
+      </w:r>
+      <w:proofErr w:type="spellEnd"/>
+      <w:proofErr w:type="gramEnd"/>
+    </w:p>
+    <w:p>
+      <w:pPr>
+        <w:pStyle w:val="ListParagraph"/>
+        <w:numPr>
+          <w:ilvl w:val="1"/>
+          <w:numId w:val="29"/>
+        </w:numPr>
+        <w:rPr>
+          <w:rFonts w:ascii="Trebuchet MS" w:hAnsi="Trebuchet MS"/>
+          <w:sz w:val="18"/>
+          <w:szCs w:val="18"/>
+        </w:rPr>
+      </w:pPr>
+      <w:r>
+        <w:rPr>
+          <w:rFonts w:ascii="Trebuchet MS" w:hAnsi="Trebuchet MS"/>
+          <w:sz w:val="18"/>
+          <w:szCs w:val="18"/>
+        </w:rPr>
+        <w:t>_</w:t>
+      </w:r>
+      <w:proofErr w:type="spellStart"/>
+      <w:proofErr w:type="gramStart"/>
+      <w:r>
+        <w:rPr>
+          <w:rFonts w:ascii="Trebuchet MS" w:hAnsi="Trebuchet MS"/>
+          <w:sz w:val="18"/>
+          <w:szCs w:val="18"/>
+        </w:rPr>
+        <w:t>stripe.scss</w:t>
+      </w:r>
+      <w:proofErr w:type="spellEnd"/>
+      <w:proofErr w:type="gramEnd"/>
+    </w:p>
+    <w:p>
+      <w:pPr>
+        <w:pStyle w:val="ListParagraph"/>
+        <w:numPr>
+          <w:ilvl w:val="0"/>
+          <w:numId w:val="29"/>
+        </w:numPr>
+        <w:rPr>
+          <w:rFonts w:ascii="Trebuchet MS" w:hAnsi="Trebuchet MS"/>
+          <w:sz w:val="18"/>
+          <w:szCs w:val="18"/>
+        </w:rPr>
+      </w:pPr>
+      <w:proofErr w:type="gramStart"/>
+      <w:r>
+        <w:rPr>
+          <w:rFonts w:ascii="Trebuchet MS" w:hAnsi="Trebuchet MS"/>
+          <w:sz w:val="18"/>
+          <w:szCs w:val="18"/>
+        </w:rPr>
+        <w:t>static</w:t>
+      </w:r>
+      <w:proofErr w:type="gramEnd"/>
+    </w:p>
+    <w:p>
+      <w:pPr>
+        <w:pStyle w:val="ListParagraph"/>
+        <w:numPr>
+          <w:ilvl w:val="1"/>
+          <w:numId w:val="29"/>
+        </w:numPr>
+        <w:rPr>
+          <w:rFonts w:ascii="Trebuchet MS" w:hAnsi="Trebuchet MS"/>
+          <w:sz w:val="18"/>
+          <w:szCs w:val="18"/>
+        </w:rPr>
+      </w:pPr>
+      <w:proofErr w:type="gramStart"/>
+      <w:r>
+        <w:rPr>
+          <w:rFonts w:ascii="Trebuchet MS" w:hAnsi="Trebuchet MS"/>
+          <w:sz w:val="18"/>
+          <w:szCs w:val="18"/>
+        </w:rPr>
+        <w:t>stripe</w:t>
+      </w:r>
+      <w:proofErr w:type="gramEnd"/>
+      <w:r>
+        <w:rPr>
+          <w:rFonts w:ascii="Trebuchet MS" w:hAnsi="Trebuchet MS"/>
+          <w:sz w:val="18"/>
+          <w:szCs w:val="18"/>
+        </w:rPr>
+        <w:t>/jquery.payment.js</w:t>
+      </w:r>
+    </w:p>
+    <w:p>
+      <w:pPr>
+        <w:pStyle w:val="ListParagraph"/>
+        <w:numPr>
+          <w:ilvl w:val="0"/>
+          <w:numId w:val="29"/>
+        </w:numPr>
+        <w:rPr>
+          <w:rFonts w:ascii="Trebuchet MS" w:hAnsi="Trebuchet MS"/>
+          <w:sz w:val="18"/>
+          <w:szCs w:val="18"/>
+        </w:rPr>
+      </w:pPr>
+      <w:proofErr w:type="gramStart"/>
+      <w:r>
+        <w:rPr>
+          <w:rFonts w:ascii="Trebuchet MS" w:hAnsi="Trebuchet MS"/>
+          <w:sz w:val="18"/>
+          <w:szCs w:val="18"/>
+        </w:rPr>
+        <w:t>templates</w:t>
+      </w:r>
+      <w:proofErr w:type="gramEnd"/>
+    </w:p>
+    <w:p>
+      <w:pPr>
+        <w:pStyle w:val="ListParagraph"/>
+        <w:numPr>
+          <w:ilvl w:val="1"/>
+          <w:numId w:val="29"/>
+        </w:numPr>
+        <w:rPr>
+          <w:rFonts w:ascii="Trebuchet MS" w:hAnsi="Trebuchet MS"/>
+          <w:sz w:val="18"/>
+          <w:szCs w:val="18"/>
+        </w:rPr>
+      </w:pPr>
+      <w:proofErr w:type="gramStart"/>
+      <w:r>
+        <w:rPr>
+          <w:rFonts w:ascii="Trebuchet MS" w:hAnsi="Trebuchet MS"/>
+          <w:sz w:val="18"/>
+          <w:szCs w:val="18"/>
+        </w:rPr>
+        <w:t>account</w:t>
+      </w:r>
+      <w:proofErr w:type="gramEnd"/>
+      <w:r>
+        <w:rPr>
+          <w:rFonts w:ascii="Trebuchet MS" w:hAnsi="Trebuchet MS"/>
+          <w:sz w:val="18"/>
+          <w:szCs w:val="18"/>
+        </w:rPr>
+        <w:t>/payment/</w:t>
+      </w:r>
+      <w:proofErr w:type="spellStart"/>
+      <w:r>
+        <w:rPr>
+          <w:rFonts w:ascii="Trebuchet MS" w:hAnsi="Trebuchet MS"/>
+          <w:sz w:val="18"/>
+          <w:szCs w:val="18"/>
+        </w:rPr>
+        <w:t>makefdefault.isml</w:t>
+      </w:r>
+      <w:proofErr w:type="spellEnd"/>
+    </w:p>
+    <w:p>
+      <w:pPr>
+        <w:pStyle w:val="ListParagraph"/>
+        <w:numPr>
+          <w:ilvl w:val="1"/>
+          <w:numId w:val="29"/>
+        </w:numPr>
+        <w:rPr>
+          <w:rFonts w:ascii="Trebuchet MS" w:hAnsi="Trebuchet MS"/>
+          <w:sz w:val="18"/>
+          <w:szCs w:val="18"/>
+        </w:rPr>
+      </w:pPr>
+      <w:proofErr w:type="gramStart"/>
+      <w:r>
+        <w:rPr>
+          <w:rFonts w:ascii="Trebuchet MS" w:hAnsi="Trebuchet MS"/>
+          <w:sz w:val="18"/>
+          <w:szCs w:val="18"/>
+        </w:rPr>
+        <w:t>account</w:t>
+      </w:r>
+      <w:proofErr w:type="gramEnd"/>
+      <w:r>
+        <w:rPr>
+          <w:rFonts w:ascii="Trebuchet MS" w:hAnsi="Trebuchet MS"/>
+          <w:sz w:val="18"/>
+          <w:szCs w:val="18"/>
+        </w:rPr>
+        <w:t>/payment/</w:t>
+      </w:r>
+      <w:proofErr w:type="spellStart"/>
+      <w:r>
+        <w:rPr>
+          <w:rFonts w:ascii="Trebuchet MS" w:hAnsi="Trebuchet MS"/>
+          <w:sz w:val="18"/>
+          <w:szCs w:val="18"/>
+        </w:rPr>
+        <w:t>paymentinstrumentdetails_sample.isml</w:t>
+      </w:r>
+      <w:proofErr w:type="spellEnd"/>
+    </w:p>
+    <w:p>
+      <w:pPr>
+        <w:pStyle w:val="ListParagraph"/>
+        <w:numPr>
+          <w:ilvl w:val="1"/>
+          <w:numId w:val="29"/>
+        </w:numPr>
+        <w:rPr>
+          <w:rFonts w:ascii="Trebuchet MS" w:hAnsi="Trebuchet MS"/>
+          <w:sz w:val="18"/>
+          <w:szCs w:val="18"/>
+        </w:rPr>
+      </w:pPr>
+      <w:proofErr w:type="gramStart"/>
+      <w:r>
+        <w:rPr>
+          <w:rFonts w:ascii="Trebuchet MS" w:hAnsi="Trebuchet MS"/>
+          <w:sz w:val="18"/>
+          <w:szCs w:val="18"/>
+        </w:rPr>
+        <w:t>account</w:t>
+      </w:r>
+      <w:proofErr w:type="gramEnd"/>
+      <w:r>
+        <w:rPr>
+          <w:rFonts w:ascii="Trebuchet MS" w:hAnsi="Trebuchet MS"/>
+          <w:sz w:val="18"/>
+          <w:szCs w:val="18"/>
+        </w:rPr>
+        <w:t>/payment/</w:t>
+      </w:r>
+      <w:proofErr w:type="spellStart"/>
+      <w:r>
+        <w:rPr>
+          <w:rFonts w:ascii="Trebuchet MS" w:hAnsi="Trebuchet MS"/>
+          <w:sz w:val="18"/>
+          <w:szCs w:val="18"/>
+        </w:rPr>
+        <w:t>paymentinstrumentlist_sample.isml</w:t>
+      </w:r>
+      <w:proofErr w:type="spellEnd"/>
+    </w:p>
+    <w:p>
+      <w:pPr>
+        <w:pStyle w:val="ListParagraph"/>
+        <w:numPr>
+          <w:ilvl w:val="1"/>
+          <w:numId w:val="29"/>
+        </w:numPr>
+        <w:rPr>
+          <w:rFonts w:ascii="Trebuchet MS" w:hAnsi="Trebuchet MS"/>
+          <w:sz w:val="18"/>
+          <w:szCs w:val="18"/>
+        </w:rPr>
+      </w:pPr>
+      <w:proofErr w:type="gramStart"/>
+      <w:r>
+        <w:rPr>
+          <w:rFonts w:ascii="Trebuchet MS" w:hAnsi="Trebuchet MS"/>
+          <w:sz w:val="18"/>
+          <w:szCs w:val="18"/>
+        </w:rPr>
+        <w:t>checkout</w:t>
+      </w:r>
+      <w:proofErr w:type="gramEnd"/>
+      <w:r>
+        <w:rPr>
+          <w:rFonts w:ascii="Trebuchet MS" w:hAnsi="Trebuchet MS"/>
+          <w:sz w:val="18"/>
+          <w:szCs w:val="18"/>
+        </w:rPr>
+        <w:t>/billing/</w:t>
+      </w:r>
+      <w:proofErr w:type="spellStart"/>
+      <w:r>
+        <w:rPr>
+          <w:rFonts w:ascii="Trebuchet MS" w:hAnsi="Trebuchet MS"/>
+          <w:sz w:val="18"/>
+          <w:szCs w:val="18"/>
+        </w:rPr>
+        <w:t>papymentmethods_sample.isml</w:t>
+      </w:r>
+      <w:proofErr w:type="spellEnd"/>
+    </w:p>
+    <w:p>
+      <w:pPr>
+        <w:pStyle w:val="ListParagraph"/>
+        <w:numPr>
+          <w:ilvl w:val="1"/>
+          <w:numId w:val="29"/>
+        </w:numPr>
+        <w:rPr>
+          <w:rFonts w:ascii="Trebuchet MS" w:hAnsi="Trebuchet MS"/>
+          <w:sz w:val="18"/>
+          <w:szCs w:val="18"/>
+        </w:rPr>
+      </w:pPr>
+      <w:proofErr w:type="gramStart"/>
+      <w:r>
+        <w:rPr>
+          <w:rFonts w:ascii="Trebuchet MS" w:hAnsi="Trebuchet MS"/>
+          <w:sz w:val="18"/>
+          <w:szCs w:val="18"/>
+        </w:rPr>
+        <w:t>checkout</w:t>
+      </w:r>
+      <w:proofErr w:type="gramEnd"/>
+      <w:r>
+        <w:rPr>
+          <w:rFonts w:ascii="Trebuchet MS" w:hAnsi="Trebuchet MS"/>
+          <w:sz w:val="18"/>
+          <w:szCs w:val="18"/>
+        </w:rPr>
+        <w:t>/billing/</w:t>
+      </w:r>
+      <w:proofErr w:type="spellStart"/>
+      <w:r>
+        <w:rPr>
+          <w:rFonts w:ascii="Trebuchet MS" w:hAnsi="Trebuchet MS"/>
+          <w:sz w:val="18"/>
+          <w:szCs w:val="18"/>
+        </w:rPr>
+        <w:t>stripe_creditcard_fields.isml</w:t>
+      </w:r>
+      <w:proofErr w:type="spellEnd"/>
+    </w:p>
+    <w:p>
+      <w:pPr>
+        <w:pStyle w:val="ListParagraph"/>
+        <w:numPr>
+          <w:ilvl w:val="1"/>
+          <w:numId w:val="29"/>
+        </w:numPr>
+        <w:rPr>
+          <w:rFonts w:ascii="Trebuchet MS" w:hAnsi="Trebuchet MS"/>
+          <w:sz w:val="18"/>
+          <w:szCs w:val="18"/>
+        </w:rPr>
+      </w:pPr>
+      <w:proofErr w:type="gramStart"/>
+      <w:r>
+        <w:rPr>
+          <w:rFonts w:ascii="Trebuchet MS" w:hAnsi="Trebuchet MS"/>
+          <w:sz w:val="18"/>
+          <w:szCs w:val="18"/>
+        </w:rPr>
+        <w:t>checkout</w:t>
+      </w:r>
+      <w:proofErr w:type="gramEnd"/>
+      <w:r>
+        <w:rPr>
+          <w:rFonts w:ascii="Trebuchet MS" w:hAnsi="Trebuchet MS"/>
+          <w:sz w:val="18"/>
+          <w:szCs w:val="18"/>
+        </w:rPr>
+        <w:t>/billing/</w:t>
+      </w:r>
+      <w:proofErr w:type="spellStart"/>
+      <w:r>
+        <w:rPr>
+          <w:rFonts w:ascii="Trebuchet MS" w:hAnsi="Trebuchet MS"/>
+          <w:sz w:val="18"/>
+          <w:szCs w:val="18"/>
+        </w:rPr>
+        <w:t>stripe_paymentmethods.isml</w:t>
+      </w:r>
+      <w:proofErr w:type="spellEnd"/>
+    </w:p>
+    <w:p>
+      <w:pPr>
+        <w:pStyle w:val="ListParagraph"/>
+        <w:numPr>
+          <w:ilvl w:val="1"/>
+          <w:numId w:val="29"/>
+        </w:numPr>
+        <w:rPr>
+          <w:rFonts w:ascii="Trebuchet MS" w:hAnsi="Trebuchet MS"/>
+          <w:sz w:val="18"/>
+          <w:szCs w:val="18"/>
+        </w:rPr>
+      </w:pPr>
+      <w:proofErr w:type="gramStart"/>
+      <w:r>
+        <w:rPr>
+          <w:rFonts w:ascii="Trebuchet MS" w:hAnsi="Trebuchet MS"/>
+          <w:sz w:val="18"/>
+          <w:szCs w:val="18"/>
+        </w:rPr>
+        <w:t>checkout</w:t>
+      </w:r>
+      <w:proofErr w:type="gramEnd"/>
+      <w:r>
+        <w:rPr>
+          <w:rFonts w:ascii="Trebuchet MS" w:hAnsi="Trebuchet MS"/>
+          <w:sz w:val="18"/>
+          <w:szCs w:val="18"/>
+        </w:rPr>
+        <w:t>/billing/</w:t>
+      </w:r>
+      <w:proofErr w:type="spellStart"/>
+      <w:r>
+        <w:rPr>
+          <w:rFonts w:ascii="Trebuchet MS" w:hAnsi="Trebuchet MS"/>
+          <w:sz w:val="18"/>
+          <w:szCs w:val="18"/>
+        </w:rPr>
+        <w:t>stripecreditcardjson.isml</w:t>
+      </w:r>
+      <w:proofErr w:type="spellEnd"/>
+    </w:p>
+    <w:p>
+      <w:pPr>
+        <w:pStyle w:val="ListParagraph"/>
+        <w:numPr>
+          <w:ilvl w:val="1"/>
+          <w:numId w:val="29"/>
+        </w:numPr>
+        <w:rPr>
+          <w:rFonts w:ascii="Trebuchet MS" w:hAnsi="Trebuchet MS"/>
+          <w:sz w:val="18"/>
+          <w:szCs w:val="18"/>
+        </w:rPr>
+      </w:pPr>
+      <w:proofErr w:type="gramStart"/>
+      <w:r>
+        <w:rPr>
+          <w:rFonts w:ascii="Trebuchet MS" w:hAnsi="Trebuchet MS"/>
+          <w:sz w:val="18"/>
+          <w:szCs w:val="18"/>
+        </w:rPr>
+        <w:t>feed</w:t>
+      </w:r>
+      <w:proofErr w:type="gramEnd"/>
+      <w:r>
+        <w:rPr>
+          <w:rFonts w:ascii="Trebuchet MS" w:hAnsi="Trebuchet MS"/>
+          <w:sz w:val="18"/>
+          <w:szCs w:val="18"/>
+        </w:rPr>
+        <w:t>/</w:t>
+      </w:r>
+      <w:proofErr w:type="spellStart"/>
+      <w:r>
+        <w:rPr>
+          <w:rFonts w:ascii="Trebuchet MS" w:hAnsi="Trebuchet MS"/>
+          <w:sz w:val="18"/>
+          <w:szCs w:val="18"/>
+        </w:rPr>
+        <w:t>displayproductf</w:t>
+      </w:r>
+      <w:r>
+        <w:rPr>
+          <w:rFonts w:ascii="Trebuchet MS" w:hAnsi="Trebuchet MS"/>
+          <w:sz w:val="18"/>
+          <w:szCs w:val="18"/>
+        </w:rPr>
+        <w:t>eed.isml</w:t>
+      </w:r>
+      <w:proofErr w:type="spellEnd"/>
+    </w:p>
+    <w:p>
+      <w:pPr>
+        <w:pStyle w:val="ListParagraph"/>
+        <w:numPr>
+          <w:ilvl w:val="1"/>
+          <w:numId w:val="29"/>
+        </w:numPr>
+        <w:rPr>
+          <w:rFonts w:ascii="Trebuchet MS" w:hAnsi="Trebuchet MS"/>
+          <w:sz w:val="18"/>
+          <w:szCs w:val="18"/>
+        </w:rPr>
+      </w:pPr>
+      <w:proofErr w:type="gramStart"/>
+      <w:r>
+        <w:rPr>
+          <w:rFonts w:ascii="Trebuchet MS" w:hAnsi="Trebuchet MS"/>
+          <w:sz w:val="18"/>
+          <w:szCs w:val="18"/>
+        </w:rPr>
+        <w:t>stripe</w:t>
+      </w:r>
+      <w:proofErr w:type="gramEnd"/>
+      <w:r>
+        <w:rPr>
+          <w:rFonts w:ascii="Trebuchet MS" w:hAnsi="Trebuchet MS"/>
+          <w:sz w:val="18"/>
+          <w:szCs w:val="18"/>
+        </w:rPr>
+        <w:t>/</w:t>
+      </w:r>
+      <w:proofErr w:type="spellStart"/>
+      <w:r>
+        <w:rPr>
+          <w:rFonts w:ascii="Trebuchet MS" w:hAnsi="Trebuchet MS"/>
+          <w:sz w:val="18"/>
+          <w:szCs w:val="18"/>
+        </w:rPr>
+        <w:t>footerinclude.isml</w:t>
+      </w:r>
+      <w:proofErr w:type="spellEnd"/>
+    </w:p>
+    <w:p>
+      <w:pPr>
+        <w:pStyle w:val="ListParagraph"/>
+        <w:numPr>
+          <w:ilvl w:val="1"/>
+          <w:numId w:val="29"/>
+        </w:numPr>
+        <w:rPr>
+          <w:rFonts w:ascii="Trebuchet MS" w:hAnsi="Trebuchet MS"/>
+          <w:sz w:val="18"/>
+          <w:szCs w:val="18"/>
+        </w:rPr>
+      </w:pPr>
+      <w:proofErr w:type="gramStart"/>
+      <w:r>
+        <w:rPr>
+          <w:rFonts w:ascii="Trebuchet MS" w:hAnsi="Trebuchet MS"/>
+          <w:sz w:val="18"/>
+          <w:szCs w:val="18"/>
+        </w:rPr>
+        <w:t>resources</w:t>
+      </w:r>
+      <w:proofErr w:type="gramEnd"/>
+      <w:r>
+        <w:rPr>
+          <w:rFonts w:ascii="Trebuchet MS" w:hAnsi="Trebuchet MS"/>
+          <w:sz w:val="18"/>
+          <w:szCs w:val="18"/>
+        </w:rPr>
+        <w:t>/</w:t>
+      </w:r>
+      <w:proofErr w:type="spellStart"/>
+      <w:r>
+        <w:rPr>
+          <w:rFonts w:ascii="Trebuchet MS" w:hAnsi="Trebuchet MS"/>
+          <w:sz w:val="18"/>
+          <w:szCs w:val="18"/>
+        </w:rPr>
+        <w:t>checkout.properties</w:t>
+      </w:r>
+      <w:proofErr w:type="spellEnd"/>
+    </w:p>
+    <w:p>
+      <w:pPr>
+        <w:pStyle w:val="Heading4"/>
+      </w:pPr>
+      <w:proofErr w:type="spellStart"/>
+      <w:proofErr w:type="gramStart"/>
+      <w:r>
+        <w:t>int</w:t>
+      </w:r>
+      <w:proofErr w:type="gramEnd"/>
+      <w:r>
+        <w:t>_stripe_controllers</w:t>
+      </w:r>
+      <w:proofErr w:type="spellEnd"/>
+    </w:p>
+    <w:p>
+      <w:pPr>
+        <w:ind w:left="1800"/>
+        <w:rPr>
+          <w:rFonts w:ascii="Trebuchet MS" w:hAnsi="Trebuchet MS"/>
+          <w:sz w:val="18"/>
+          <w:szCs w:val="18"/>
+        </w:rPr>
+      </w:pPr>
+      <w:r>
+        <w:rPr>
+          <w:rFonts w:ascii="Trebuchet MS" w:hAnsi="Trebuchet MS"/>
+          <w:sz w:val="18"/>
+          <w:szCs w:val="18"/>
+        </w:rPr>
+        <w:br/>
+      </w:r>
+      <w:proofErr w:type="spellStart"/>
+      <w:proofErr w:type="gramStart"/>
+      <w:r>
+        <w:rPr>
+          <w:rFonts w:ascii="Trebuchet MS" w:hAnsi="Trebuchet MS"/>
+          <w:sz w:val="18"/>
+          <w:szCs w:val="18"/>
+        </w:rPr>
+        <w:t>int</w:t>
+      </w:r>
+      <w:proofErr w:type="gramEnd"/>
+      <w:r>
+        <w:rPr>
+          <w:rFonts w:ascii="Trebuchet MS" w:hAnsi="Trebuchet MS"/>
+          <w:sz w:val="18"/>
+          <w:szCs w:val="18"/>
+        </w:rPr>
+        <w:t>_stripe_controllers</w:t>
+      </w:r>
+      <w:proofErr w:type="spellEnd"/>
+      <w:r>
+        <w:rPr>
+          <w:rFonts w:ascii="Trebuchet MS" w:hAnsi="Trebuchet MS"/>
+          <w:sz w:val="18"/>
+          <w:szCs w:val="18"/>
+        </w:rPr>
+        <w:t xml:space="preserve"> contains all the logic for managing th</w:t>
+      </w:r>
+      <w:r>
+        <w:rPr>
+          <w:rFonts w:ascii="Trebuchet MS" w:hAnsi="Trebuchet MS"/>
+          <w:sz w:val="18"/>
+          <w:szCs w:val="18"/>
+        </w:rPr>
+        <w:t xml:space="preserve">e Stripe integration controller logic </w:t>
+      </w:r>
+      <w:r>
+        <w:rPr>
+          <w:rFonts w:ascii="Trebuchet MS" w:hAnsi="Trebuchet MS"/>
+          <w:sz w:val="18"/>
+          <w:szCs w:val="18"/>
+        </w:rPr>
+        <w:lastRenderedPageBreak/>
+        <w:t xml:space="preserve">via </w:t>
+      </w:r>
+      <w:proofErr w:type="spellStart"/>
+      <w:r>
+        <w:rPr>
+          <w:rFonts w:ascii="Trebuchet MS" w:hAnsi="Trebuchet MS"/>
+          <w:sz w:val="18"/>
+          <w:szCs w:val="18"/>
+        </w:rPr>
+        <w:t>Demandware’s</w:t>
+      </w:r>
+      <w:proofErr w:type="spellEnd"/>
+      <w:r>
+        <w:rPr>
+          <w:rFonts w:ascii="Trebuchet MS" w:hAnsi="Trebuchet MS"/>
+          <w:sz w:val="18"/>
+          <w:szCs w:val="18"/>
+        </w:rPr>
+        <w:t xml:space="preserve"> Controllers model</w:t>
+      </w:r>
+      <w:r>
+        <w:rPr>
+          <w:rFonts w:ascii="Trebuchet MS" w:hAnsi="Trebuchet MS"/>
+          <w:sz w:val="18"/>
+          <w:szCs w:val="18"/>
+        </w:rPr>
+        <w:t xml:space="preserve">. </w:t>
+      </w:r>
+      <w:proofErr w:type="spellStart"/>
+      <w:proofErr w:type="gramStart"/>
+      <w:r>
+        <w:rPr>
+          <w:rFonts w:ascii="Trebuchet MS" w:hAnsi="Trebuchet MS"/>
+          <w:sz w:val="18"/>
+          <w:szCs w:val="18"/>
+        </w:rPr>
+        <w:t>int</w:t>
+      </w:r>
+      <w:proofErr w:type="gramEnd"/>
+      <w:r>
+        <w:rPr>
+          <w:rFonts w:ascii="Trebuchet MS" w:hAnsi="Trebuchet MS"/>
+          <w:sz w:val="18"/>
+          <w:szCs w:val="18"/>
+        </w:rPr>
+        <w:t>_stripe_controllers</w:t>
+      </w:r>
+      <w:proofErr w:type="spellEnd"/>
+      <w:r>
+        <w:rPr>
+          <w:rFonts w:ascii="Trebuchet MS" w:hAnsi="Trebuchet MS"/>
+          <w:sz w:val="18"/>
+          <w:szCs w:val="18"/>
+        </w:rPr>
+        <w:t xml:space="preserve"> should be used in favor of </w:t>
+      </w:r>
+      <w:proofErr w:type="spellStart"/>
+      <w:r>
+        <w:rPr>
+          <w:rFonts w:ascii="Trebuchet MS" w:hAnsi="Trebuchet MS"/>
+          <w:sz w:val="18"/>
+          <w:szCs w:val="18"/>
+        </w:rPr>
+        <w:t>int_stripe_pipelines</w:t>
+      </w:r>
+      <w:proofErr w:type="spellEnd"/>
+      <w:r>
+        <w:rPr>
+          <w:rFonts w:ascii="Trebuchet MS" w:hAnsi="Trebuchet MS"/>
+          <w:sz w:val="18"/>
+          <w:szCs w:val="18"/>
+        </w:rPr>
+        <w:t xml:space="preserve"> if the storefront will be using the latest version of </w:t>
+      </w:r>
+      <w:proofErr w:type="spellStart"/>
+      <w:r>
+        <w:rPr>
+          <w:rFonts w:ascii="Trebuchet MS" w:hAnsi="Trebuchet MS"/>
+          <w:sz w:val="18"/>
+          <w:szCs w:val="18"/>
+        </w:rPr>
+        <w:t>SiteGenesis</w:t>
+      </w:r>
+      <w:proofErr w:type="spellEnd"/>
+      <w:r>
+        <w:rPr>
+          <w:rFonts w:ascii="Trebuchet MS" w:hAnsi="Trebuchet MS"/>
+          <w:sz w:val="18"/>
+          <w:szCs w:val="18"/>
+        </w:rPr>
+        <w:t>.</w:t>
+      </w:r>
+    </w:p>
+    <w:p>
+      <w:pPr>
+        <w:pStyle w:val="ListParagraph"/>
+        <w:numPr>
+          <w:ilvl w:val="0"/>
+          <w:numId w:val="29"/>
+        </w:numPr>
+        <w:rPr>
+          <w:rFonts w:ascii="Trebuchet MS" w:hAnsi="Trebuchet MS"/>
+          <w:sz w:val="18"/>
+          <w:szCs w:val="18"/>
+        </w:rPr>
+      </w:pPr>
+      <w:proofErr w:type="gramStart"/>
+      <w:r>
+        <w:rPr>
+          <w:rFonts w:ascii="Trebuchet MS" w:hAnsi="Trebuchet MS"/>
+          <w:sz w:val="18"/>
+          <w:szCs w:val="18"/>
+        </w:rPr>
+        <w:t>controllers</w:t>
+      </w:r>
+      <w:proofErr w:type="gramEnd"/>
+    </w:p>
+    <w:p>
+      <w:pPr>
+        <w:pStyle w:val="ListParagraph"/>
+        <w:numPr>
+          <w:ilvl w:val="1"/>
+          <w:numId w:val="29"/>
+        </w:numPr>
+        <w:rPr>
+          <w:rFonts w:ascii="Trebuchet MS" w:hAnsi="Trebuchet MS"/>
+          <w:sz w:val="18"/>
+          <w:szCs w:val="18"/>
+        </w:rPr>
+      </w:pPr>
+      <w:r>
+        <w:rPr>
+          <w:rFonts w:ascii="Trebuchet MS" w:hAnsi="Trebuchet MS"/>
+          <w:sz w:val="18"/>
+          <w:szCs w:val="18"/>
+        </w:rPr>
+        <w:t>COBilling_sample.js</w:t>
+      </w:r>
+    </w:p>
+    <w:p>
+      <w:pPr>
+        <w:pStyle w:val="ListParagraph"/>
+        <w:numPr>
+          <w:ilvl w:val="1"/>
+          <w:numId w:val="29"/>
+        </w:numPr>
+        <w:rPr>
+          <w:rFonts w:ascii="Trebuchet MS" w:hAnsi="Trebuchet MS"/>
+          <w:sz w:val="18"/>
+          <w:szCs w:val="18"/>
+        </w:rPr>
+      </w:pPr>
+      <w:r>
+        <w:rPr>
+          <w:rFonts w:ascii="Trebuchet MS" w:hAnsi="Trebuchet MS"/>
+          <w:sz w:val="18"/>
+          <w:szCs w:val="18"/>
+        </w:rPr>
+        <w:t>COPlaceOrder_sample.js</w:t>
+      </w:r>
+    </w:p>
+    <w:p>
+      <w:pPr>
+        <w:pStyle w:val="ListParagraph"/>
+        <w:numPr>
+          <w:ilvl w:val="1"/>
+          <w:numId w:val="29"/>
+        </w:numPr>
+        <w:rPr>
+          <w:rFonts w:ascii="Trebuchet MS" w:hAnsi="Trebuchet MS"/>
+          <w:sz w:val="18"/>
+          <w:szCs w:val="18"/>
+        </w:rPr>
+      </w:pPr>
+      <w:r>
+        <w:rPr>
+          <w:rFonts w:ascii="Trebuchet MS" w:hAnsi="Trebuchet MS"/>
+          <w:sz w:val="18"/>
+          <w:szCs w:val="18"/>
+        </w:rPr>
+        <w:t>PaymentInstruments_sample.js</w:t>
+      </w:r>
+    </w:p>
+    <w:p>
+      <w:pPr>
+        <w:pStyle w:val="ListParagraph"/>
+        <w:numPr>
+          <w:ilvl w:val="1"/>
+          <w:numId w:val="29"/>
+        </w:numPr>
+        <w:rPr>
+          <w:rFonts w:ascii="Trebuchet MS" w:hAnsi="Trebuchet MS"/>
+          <w:sz w:val="18"/>
+          <w:szCs w:val="18"/>
+        </w:rPr>
+      </w:pPr>
+      <w:r>
+        <w:rPr>
+          <w:rFonts w:ascii="Trebuchet MS" w:hAnsi="Trebuchet MS"/>
+          <w:sz w:val="18"/>
+          <w:szCs w:val="18"/>
+        </w:rPr>
+        <w:t>Stripe.js</w:t>
+      </w:r>
+    </w:p>
+    <w:p>
+      <w:pPr>
+        <w:pStyle w:val="Heading4"/>
+      </w:pPr>
+      <w:proofErr w:type="spellStart"/>
+      <w:proofErr w:type="gramStart"/>
+      <w:r>
+        <w:t>int</w:t>
+      </w:r>
+      <w:proofErr w:type="gramEnd"/>
+      <w:r>
+        <w:t>_stripe_pipelines</w:t>
+      </w:r>
+      <w:proofErr w:type="spellEnd"/>
+    </w:p>
+    <w:p>
+      <w:pPr>
+        <w:ind w:left="1800"/>
+        <w:rPr>
+          <w:rFonts w:ascii="Trebuchet MS" w:hAnsi="Trebuchet MS"/>
+          <w:sz w:val="18"/>
+          <w:szCs w:val="18"/>
+        </w:rPr>
+      </w:pPr>
+      <w:r>
+        <w:rPr>
+          <w:rFonts w:ascii="Trebuchet MS" w:hAnsi="Trebuchet MS"/>
+          <w:sz w:val="18"/>
+          <w:szCs w:val="18"/>
+        </w:rPr>
+        <w:br/>
+      </w:r>
+      <w:proofErr w:type="spellStart"/>
+      <w:proofErr w:type="gramStart"/>
+      <w:r>
+        <w:rPr>
+          <w:rFonts w:ascii="Trebuchet MS" w:hAnsi="Trebuchet MS"/>
+          <w:sz w:val="18"/>
+          <w:szCs w:val="18"/>
+        </w:rPr>
+        <w:t>int</w:t>
+      </w:r>
+      <w:proofErr w:type="gramEnd"/>
+      <w:r>
+        <w:rPr>
+          <w:rFonts w:ascii="Trebuchet MS" w:hAnsi="Trebuchet MS"/>
+          <w:sz w:val="18"/>
+          <w:szCs w:val="18"/>
+        </w:rPr>
+        <w:t>_stripe_pipelines</w:t>
+      </w:r>
+      <w:proofErr w:type="spellEnd"/>
+      <w:r>
+        <w:rPr>
+          <w:rFonts w:ascii="Trebuchet MS" w:hAnsi="Trebuchet MS"/>
+          <w:sz w:val="18"/>
+          <w:szCs w:val="18"/>
+        </w:rPr>
+        <w:t xml:space="preserve"> contains all the logic for managing the Stripe integration controller logic via </w:t>
+      </w:r>
+      <w:proofErr w:type="spellStart"/>
+      <w:r>
+        <w:rPr>
+          <w:rFonts w:ascii="Trebuchet MS" w:hAnsi="Trebuchet MS"/>
+          <w:sz w:val="18"/>
+          <w:szCs w:val="18"/>
+        </w:rPr>
+        <w:t>Demandware’s</w:t>
+      </w:r>
+      <w:proofErr w:type="spellEnd"/>
+      <w:r>
+        <w:rPr>
+          <w:rFonts w:ascii="Trebuchet MS" w:hAnsi="Trebuchet MS"/>
+          <w:sz w:val="18"/>
+          <w:szCs w:val="18"/>
+        </w:rPr>
+        <w:t xml:space="preserve"> Pipelines controller model. </w:t>
+      </w:r>
+      <w:proofErr w:type="spellStart"/>
+      <w:proofErr w:type="gramStart"/>
+      <w:r>
+        <w:rPr>
+          <w:rFonts w:ascii="Trebuchet MS" w:hAnsi="Trebuchet MS"/>
+          <w:sz w:val="18"/>
+          <w:szCs w:val="18"/>
+        </w:rPr>
+        <w:t>int</w:t>
+      </w:r>
+      <w:proofErr w:type="gramEnd"/>
+      <w:r>
+        <w:rPr>
+          <w:rFonts w:ascii="Trebuchet MS" w:hAnsi="Trebuchet MS"/>
+          <w:sz w:val="18"/>
+          <w:szCs w:val="18"/>
+        </w:rPr>
+        <w:t>_stripe_pipelines</w:t>
+      </w:r>
+      <w:proofErr w:type="spellEnd"/>
+      <w:r>
+        <w:rPr>
+          <w:rFonts w:ascii="Trebuchet MS" w:hAnsi="Trebuchet MS"/>
+          <w:sz w:val="18"/>
+          <w:szCs w:val="18"/>
+        </w:rPr>
+        <w:t xml:space="preserve"> can be used in case the integration</w:t>
+      </w:r>
+      <w:r>
+        <w:rPr>
+          <w:rFonts w:ascii="Trebuchet MS" w:hAnsi="Trebuchet MS"/>
+          <w:sz w:val="18"/>
+          <w:szCs w:val="18"/>
+        </w:rPr>
+        <w:t xml:space="preserve"> requires the use of Pipelines for any reason.</w:t>
+      </w:r>
+    </w:p>
+    <w:p>
+      <w:pPr>
+        <w:ind w:left="1800"/>
+        <w:rPr>
+          <w:rFonts w:ascii="Trebuchet MS" w:hAnsi="Trebuchet MS"/>
+          <w:sz w:val="18"/>
+          <w:szCs w:val="18"/>
+        </w:rPr>
+      </w:pPr>
+      <w:r>
+        <w:rPr>
+          <w:rFonts w:ascii="Trebuchet MS" w:hAnsi="Trebuchet MS"/>
+          <w:sz w:val="18"/>
+          <w:szCs w:val="18"/>
+        </w:rPr>
+        <w:t xml:space="preserve">Additional note: </w:t>
+      </w:r>
+      <w:proofErr w:type="spellStart"/>
+      <w:r>
+        <w:rPr>
+          <w:rFonts w:ascii="Trebuchet MS" w:hAnsi="Trebuchet MS"/>
+          <w:sz w:val="18"/>
+          <w:szCs w:val="18"/>
+        </w:rPr>
+        <w:t>int_stripe_pipelines</w:t>
+      </w:r>
+      <w:proofErr w:type="spellEnd"/>
+      <w:r>
+        <w:rPr>
+          <w:rFonts w:ascii="Trebuchet MS" w:hAnsi="Trebuchet MS"/>
+          <w:sz w:val="18"/>
+          <w:szCs w:val="18"/>
+        </w:rPr>
+        <w:t xml:space="preserve"> is required for the custom Product Feed job. The </w:t>
+      </w:r>
+      <w:proofErr w:type="spellStart"/>
+      <w:r>
+        <w:rPr>
+          <w:rFonts w:ascii="Trebuchet MS" w:hAnsi="Trebuchet MS"/>
+          <w:sz w:val="18"/>
+          <w:szCs w:val="18"/>
+        </w:rPr>
+        <w:t>Demandware</w:t>
+      </w:r>
+      <w:proofErr w:type="spellEnd"/>
+      <w:r>
+        <w:rPr>
+          <w:rFonts w:ascii="Trebuchet MS" w:hAnsi="Trebuchet MS"/>
+          <w:sz w:val="18"/>
+          <w:szCs w:val="18"/>
+        </w:rPr>
+        <w:t xml:space="preserve"> Platform, as of version 16.8, requires </w:t>
+      </w:r>
+      <w:r>
+        <w:rPr>
+          <w:rFonts w:ascii="Trebuchet MS" w:hAnsi="Trebuchet MS"/>
+          <w:sz w:val="18"/>
+          <w:szCs w:val="18"/>
+        </w:rPr>
+        <w:t xml:space="preserve">Pipeline code for custom </w:t>
+      </w:r>
+      <w:r>
+        <w:rPr>
+          <w:rFonts w:ascii="Trebuchet MS" w:hAnsi="Trebuchet MS"/>
+          <w:sz w:val="18"/>
+          <w:szCs w:val="18"/>
+        </w:rPr>
+        <w:t>scheduled jobs.</w:t>
+      </w:r>
+    </w:p>
+    <w:p>
+      <w:pPr>
+        <w:pStyle w:val="ListParagraph"/>
+        <w:numPr>
+          <w:ilvl w:val="0"/>
+          <w:numId w:val="29"/>
+        </w:numPr>
+        <w:rPr>
+          <w:rFonts w:ascii="Trebuchet MS" w:hAnsi="Trebuchet MS"/>
+          <w:sz w:val="18"/>
+          <w:szCs w:val="18"/>
+        </w:rPr>
+      </w:pPr>
+      <w:proofErr w:type="gramStart"/>
+      <w:r>
+        <w:rPr>
+          <w:rFonts w:ascii="Trebuchet MS" w:hAnsi="Trebuchet MS"/>
+          <w:sz w:val="18"/>
+          <w:szCs w:val="18"/>
+        </w:rPr>
+        <w:t>pipelines</w:t>
+      </w:r>
+      <w:proofErr w:type="gramEnd"/>
+    </w:p>
+    <w:p>
+      <w:pPr>
+        <w:pStyle w:val="ListParagraph"/>
+        <w:numPr>
+          <w:ilvl w:val="1"/>
+          <w:numId w:val="29"/>
+        </w:numPr>
+        <w:rPr>
+          <w:rFonts w:ascii="Trebuchet MS" w:hAnsi="Trebuchet MS"/>
+          <w:sz w:val="18"/>
+          <w:szCs w:val="18"/>
+        </w:rPr>
+      </w:pPr>
+      <w:r>
+        <w:rPr>
+          <w:rFonts w:ascii="Trebuchet MS" w:hAnsi="Trebuchet MS"/>
+          <w:sz w:val="18"/>
+          <w:szCs w:val="18"/>
+        </w:rPr>
+        <w:t>COBilling_sample.xml</w:t>
+      </w:r>
+    </w:p>
+    <w:p>
+      <w:pPr>
+        <w:pStyle w:val="ListParagraph"/>
+        <w:numPr>
+          <w:ilvl w:val="1"/>
+          <w:numId w:val="29"/>
+        </w:numPr>
+        <w:rPr>
+          <w:rFonts w:ascii="Trebuchet MS" w:hAnsi="Trebuchet MS"/>
+          <w:sz w:val="18"/>
+          <w:szCs w:val="18"/>
+        </w:rPr>
+      </w:pPr>
+      <w:r>
+        <w:rPr>
+          <w:rFonts w:ascii="Trebuchet MS" w:hAnsi="Trebuchet MS"/>
+          <w:sz w:val="18"/>
+          <w:szCs w:val="18"/>
+        </w:rPr>
+        <w:t>COPlaceOrder_sample.xml</w:t>
+      </w:r>
+    </w:p>
+    <w:p>
+      <w:pPr>
+        <w:pStyle w:val="ListParagraph"/>
+        <w:numPr>
+          <w:ilvl w:val="1"/>
+          <w:numId w:val="29"/>
+        </w:numPr>
+        <w:rPr>
+          <w:rFonts w:ascii="Trebuchet MS" w:hAnsi="Trebuchet MS"/>
+          <w:sz w:val="18"/>
+          <w:szCs w:val="18"/>
+        </w:rPr>
+      </w:pPr>
+      <w:r>
+        <w:rPr>
+          <w:rFonts w:ascii="Trebuchet MS" w:hAnsi="Trebuchet MS"/>
+          <w:sz w:val="18"/>
+          <w:szCs w:val="18"/>
+        </w:rPr>
+        <w:t>PaymentInstruments_sample.xml</w:t>
+      </w:r>
+    </w:p>
+    <w:p>
+      <w:pPr>
+        <w:pStyle w:val="ListParagraph"/>
+        <w:numPr>
+          <w:ilvl w:val="1"/>
+          <w:numId w:val="29"/>
+        </w:numPr>
+        <w:rPr>
+          <w:rFonts w:ascii="Trebuchet MS" w:hAnsi="Trebuchet MS"/>
+          <w:sz w:val="18"/>
+          <w:szCs w:val="18"/>
+        </w:rPr>
+      </w:pPr>
+      <w:r>
+        <w:rPr>
+          <w:rFonts w:ascii="Trebuchet MS" w:hAnsi="Trebuchet MS"/>
+          <w:sz w:val="18"/>
+          <w:szCs w:val="18"/>
+        </w:rPr>
+        <w:t>STRIPE_CREDIT.xml</w:t>
+      </w:r>
+    </w:p>
+    <w:p>
+      <w:pPr>
+        <w:pStyle w:val="ListParagraph"/>
+        <w:numPr>
+          <w:ilvl w:val="1"/>
+          <w:numId w:val="29"/>
+        </w:numPr>
+        <w:rPr>
+          <w:rFonts w:ascii="Trebuchet MS" w:hAnsi="Trebuchet MS"/>
+          <w:sz w:val="18"/>
+          <w:szCs w:val="18"/>
+        </w:rPr>
+      </w:pPr>
+      <w:r>
+        <w:rPr>
+          <w:rFonts w:ascii="Trebuchet MS" w:hAnsi="Trebuchet MS"/>
+          <w:sz w:val="18"/>
+          <w:szCs w:val="18"/>
+        </w:rPr>
+        <w:t>Stripe.xml</w:t>
+      </w:r>
+    </w:p>
+    <w:p>
+      <w:pPr>
+        <w:pStyle w:val="ListParagraph"/>
+        <w:numPr>
+          <w:ilvl w:val="0"/>
+          <w:numId w:val="29"/>
+        </w:numPr>
+        <w:rPr>
+          <w:rFonts w:ascii="Trebuchet MS" w:hAnsi="Trebuchet MS"/>
+          <w:sz w:val="18"/>
+          <w:szCs w:val="18"/>
+        </w:rPr>
+      </w:pPr>
+      <w:proofErr w:type="gramStart"/>
+      <w:r>
+        <w:rPr>
+          <w:rFonts w:ascii="Trebuchet MS" w:hAnsi="Trebuchet MS"/>
+          <w:sz w:val="18"/>
+          <w:szCs w:val="18"/>
+        </w:rPr>
+        <w:t>scripts</w:t>
+      </w:r>
+      <w:proofErr w:type="gramEnd"/>
+    </w:p>
+    <w:p>
+      <w:pPr>
+        <w:pStyle w:val="ListParagraph"/>
+        <w:numPr>
+          <w:ilvl w:val="1"/>
+          <w:numId w:val="29"/>
+        </w:numPr>
+        <w:rPr>
+          <w:rFonts w:ascii="Trebuchet MS" w:hAnsi="Trebuchet MS"/>
+          <w:sz w:val="18"/>
+          <w:szCs w:val="18"/>
+        </w:rPr>
+      </w:pPr>
+      <w:proofErr w:type="gramStart"/>
+      <w:r>
+        <w:rPr>
+          <w:rFonts w:ascii="Trebuchet MS" w:hAnsi="Trebuchet MS"/>
+          <w:sz w:val="18"/>
+          <w:szCs w:val="18"/>
+        </w:rPr>
+        <w:t>feed</w:t>
+      </w:r>
+      <w:proofErr w:type="gramEnd"/>
+      <w:r>
+        <w:rPr>
+          <w:rFonts w:ascii="Trebuchet MS" w:hAnsi="Trebuchet MS"/>
+          <w:sz w:val="18"/>
+          <w:szCs w:val="18"/>
+        </w:rPr>
+        <w:t>/GenerateProductFeed.ds</w:t>
+      </w:r>
+    </w:p>
+    <w:p>
+      <w:pPr>
+        <w:pStyle w:val="ListParagraph"/>
+        <w:numPr>
+          <w:ilvl w:val="1"/>
+          <w:numId w:val="29"/>
+        </w:numPr>
+        <w:rPr>
+          <w:rFonts w:ascii="Trebuchet MS" w:hAnsi="Trebuchet MS"/>
+          <w:sz w:val="18"/>
+          <w:szCs w:val="18"/>
+        </w:rPr>
+      </w:pPr>
+      <w:proofErr w:type="spellStart"/>
+      <w:proofErr w:type="gramStart"/>
+      <w:r>
+        <w:rPr>
+          <w:rFonts w:ascii="Trebuchet MS" w:hAnsi="Trebuchet MS"/>
+          <w:sz w:val="18"/>
+          <w:szCs w:val="18"/>
+        </w:rPr>
+        <w:t>pipelinescripts</w:t>
+      </w:r>
+      <w:proofErr w:type="spellEnd"/>
+      <w:proofErr w:type="gramEnd"/>
+      <w:r>
+        <w:rPr>
+          <w:rFonts w:ascii="Trebuchet MS" w:hAnsi="Trebuchet MS"/>
+          <w:sz w:val="18"/>
+          <w:szCs w:val="18"/>
+        </w:rPr>
+        <w:t>/AddCard.ds</w:t>
+      </w:r>
+    </w:p>
+    <w:p>
+      <w:pPr>
+        <w:pStyle w:val="ListParagraph"/>
+        <w:numPr>
+          <w:ilvl w:val="1"/>
+          <w:numId w:val="29"/>
+        </w:numPr>
+        <w:rPr>
+          <w:rFonts w:ascii="Trebuchet MS" w:hAnsi="Trebuchet MS"/>
+          <w:sz w:val="18"/>
+          <w:szCs w:val="18"/>
+        </w:rPr>
+      </w:pPr>
+      <w:proofErr w:type="spellStart"/>
+      <w:proofErr w:type="gramStart"/>
+      <w:r>
+        <w:rPr>
+          <w:rFonts w:ascii="Trebuchet MS" w:hAnsi="Trebuchet MS"/>
+          <w:sz w:val="18"/>
+          <w:szCs w:val="18"/>
+        </w:rPr>
+        <w:t>pipelinescripts</w:t>
+      </w:r>
+      <w:proofErr w:type="spellEnd"/>
+      <w:proofErr w:type="gramEnd"/>
+      <w:r>
+        <w:rPr>
+          <w:rFonts w:ascii="Trebuchet MS" w:hAnsi="Trebuchet MS"/>
+          <w:sz w:val="18"/>
+          <w:szCs w:val="18"/>
+        </w:rPr>
+        <w:t>/AuthorizePayment.ds</w:t>
+      </w:r>
+    </w:p>
+    <w:p>
+      <w:pPr>
+        <w:pStyle w:val="ListParagraph"/>
+        <w:numPr>
+          <w:ilvl w:val="1"/>
+          <w:numId w:val="29"/>
+        </w:numPr>
+        <w:rPr>
+          <w:rFonts w:ascii="Trebuchet MS" w:hAnsi="Trebuchet MS"/>
+          <w:sz w:val="18"/>
+          <w:szCs w:val="18"/>
+        </w:rPr>
+      </w:pPr>
+      <w:proofErr w:type="spellStart"/>
+      <w:proofErr w:type="gramStart"/>
+      <w:r>
+        <w:rPr>
+          <w:rFonts w:ascii="Trebuchet MS" w:hAnsi="Trebuchet MS"/>
+          <w:sz w:val="18"/>
+          <w:szCs w:val="18"/>
+        </w:rPr>
+        <w:t>pipelinescripts</w:t>
+      </w:r>
+      <w:proofErr w:type="spellEnd"/>
+      <w:proofErr w:type="gramEnd"/>
+      <w:r>
+        <w:rPr>
+          <w:rFonts w:ascii="Trebuchet MS" w:hAnsi="Trebuchet MS"/>
+          <w:sz w:val="18"/>
+          <w:szCs w:val="18"/>
+        </w:rPr>
+        <w:t>/DeleteCard.ds</w:t>
+      </w:r>
+    </w:p>
+    <w:p>
+      <w:pPr>
+        <w:pStyle w:val="ListParagraph"/>
+        <w:numPr>
+          <w:ilvl w:val="1"/>
+          <w:numId w:val="29"/>
+        </w:numPr>
+        <w:rPr>
+          <w:rFonts w:ascii="Trebuchet MS" w:hAnsi="Trebuchet MS"/>
+          <w:sz w:val="18"/>
+          <w:szCs w:val="18"/>
+        </w:rPr>
+      </w:pPr>
+      <w:proofErr w:type="spellStart"/>
+      <w:proofErr w:type="gramStart"/>
+      <w:r>
+        <w:rPr>
+          <w:rFonts w:ascii="Trebuchet MS" w:hAnsi="Trebuchet MS"/>
+          <w:sz w:val="18"/>
+          <w:szCs w:val="18"/>
+        </w:rPr>
+        <w:t>pipelinescripts</w:t>
+      </w:r>
+      <w:proofErr w:type="spellEnd"/>
+      <w:proofErr w:type="gramEnd"/>
+      <w:r>
+        <w:rPr>
+          <w:rFonts w:ascii="Trebuchet MS" w:hAnsi="Trebuchet MS"/>
+          <w:sz w:val="18"/>
+          <w:szCs w:val="18"/>
+        </w:rPr>
+        <w:t>/DisplayProductFeeds.ds</w:t>
+      </w:r>
+    </w:p>
+    <w:p>
+      <w:pPr>
+        <w:pStyle w:val="ListParagraph"/>
+        <w:numPr>
+          <w:ilvl w:val="1"/>
+          <w:numId w:val="29"/>
+        </w:numPr>
+        <w:rPr>
+          <w:rFonts w:ascii="Trebuchet MS" w:hAnsi="Trebuchet MS"/>
+          <w:sz w:val="18"/>
+          <w:szCs w:val="18"/>
+        </w:rPr>
+      </w:pPr>
+      <w:proofErr w:type="spellStart"/>
+      <w:proofErr w:type="gramStart"/>
+      <w:r>
+        <w:rPr>
+          <w:rFonts w:ascii="Trebuchet MS" w:hAnsi="Trebuchet MS"/>
+          <w:sz w:val="18"/>
+          <w:szCs w:val="18"/>
+        </w:rPr>
+        <w:t>pipelinescripts</w:t>
+      </w:r>
+      <w:proofErr w:type="spellEnd"/>
+      <w:proofErr w:type="gramEnd"/>
+      <w:r>
+        <w:rPr>
+          <w:rFonts w:ascii="Trebuchet MS" w:hAnsi="Trebuchet MS"/>
+          <w:sz w:val="18"/>
+          <w:szCs w:val="18"/>
+        </w:rPr>
+        <w:t>/FetchCards.ds</w:t>
+      </w:r>
+    </w:p>
+    <w:p>
+      <w:pPr>
+        <w:pStyle w:val="ListParagraph"/>
+        <w:numPr>
+          <w:ilvl w:val="1"/>
+          <w:numId w:val="29"/>
+        </w:numPr>
+        <w:rPr>
+          <w:rFonts w:ascii="Trebuchet MS" w:hAnsi="Trebuchet MS"/>
+          <w:sz w:val="18"/>
+          <w:szCs w:val="18"/>
+        </w:rPr>
+      </w:pPr>
+      <w:proofErr w:type="spellStart"/>
+      <w:proofErr w:type="gramStart"/>
+      <w:r>
+        <w:rPr>
+          <w:rFonts w:ascii="Trebuchet MS" w:hAnsi="Trebuchet MS"/>
+          <w:sz w:val="18"/>
+          <w:szCs w:val="18"/>
+        </w:rPr>
+        <w:t>pipelinescripts</w:t>
+      </w:r>
+      <w:proofErr w:type="spellEnd"/>
+      <w:proofErr w:type="gramEnd"/>
+      <w:r>
+        <w:rPr>
+          <w:rFonts w:ascii="Trebuchet MS" w:hAnsi="Trebuchet MS"/>
+          <w:sz w:val="18"/>
+          <w:szCs w:val="18"/>
+        </w:rPr>
+        <w:t>/GetCustomerCreditCard.ds</w:t>
+      </w:r>
+    </w:p>
+    <w:p>
+      <w:pPr>
+        <w:pStyle w:val="ListParagraph"/>
+        <w:numPr>
+          <w:ilvl w:val="1"/>
+          <w:numId w:val="29"/>
+        </w:numPr>
+        <w:rPr>
+          <w:rFonts w:ascii="Trebuchet MS" w:hAnsi="Trebuchet MS"/>
+          <w:sz w:val="18"/>
+          <w:szCs w:val="18"/>
+        </w:rPr>
+      </w:pPr>
+      <w:proofErr w:type="spellStart"/>
+      <w:proofErr w:type="gramStart"/>
+      <w:r>
+        <w:rPr>
+          <w:rFonts w:ascii="Trebuchet MS" w:hAnsi="Trebuchet MS"/>
+          <w:sz w:val="18"/>
+          <w:szCs w:val="18"/>
+        </w:rPr>
+        <w:t>pipelinescripts</w:t>
+      </w:r>
+      <w:proofErr w:type="spellEnd"/>
+      <w:proofErr w:type="gramEnd"/>
+      <w:r>
+        <w:rPr>
+          <w:rFonts w:ascii="Trebuchet MS" w:hAnsi="Trebuchet MS"/>
+          <w:sz w:val="18"/>
+          <w:szCs w:val="18"/>
+        </w:rPr>
+        <w:t>/IsStripeEnabled.ds</w:t>
+      </w:r>
+    </w:p>
+    <w:p>
+      <w:pPr>
+        <w:pStyle w:val="ListParagraph"/>
+        <w:numPr>
+          <w:ilvl w:val="1"/>
+          <w:numId w:val="29"/>
+        </w:numPr>
+        <w:rPr>
+          <w:rFonts w:ascii="Trebuchet MS" w:hAnsi="Trebuchet MS"/>
+          <w:sz w:val="18"/>
+          <w:szCs w:val="18"/>
+        </w:rPr>
+      </w:pPr>
+      <w:proofErr w:type="spellStart"/>
+      <w:proofErr w:type="gramStart"/>
+      <w:r>
+        <w:rPr>
+          <w:rFonts w:ascii="Trebuchet MS" w:hAnsi="Trebuchet MS"/>
+          <w:sz w:val="18"/>
+          <w:szCs w:val="18"/>
+        </w:rPr>
+        <w:t>pipelinescripts</w:t>
+      </w:r>
+      <w:proofErr w:type="spellEnd"/>
+      <w:proofErr w:type="gramEnd"/>
+      <w:r>
+        <w:rPr>
+          <w:rFonts w:ascii="Trebuchet MS" w:hAnsi="Trebuchet MS"/>
+          <w:sz w:val="18"/>
+          <w:szCs w:val="18"/>
+        </w:rPr>
+        <w:t>/MakeDefault.ds</w:t>
+      </w:r>
+    </w:p>
+    <w:p>
+      <w:pPr>
+        <w:pStyle w:val="ListParagraph"/>
+        <w:numPr>
+          <w:ilvl w:val="1"/>
+          <w:numId w:val="29"/>
+        </w:numPr>
+        <w:rPr>
+          <w:rFonts w:ascii="Trebuchet MS" w:hAnsi="Trebuchet MS"/>
+          <w:sz w:val="18"/>
+          <w:szCs w:val="18"/>
+        </w:rPr>
+      </w:pPr>
+      <w:proofErr w:type="spellStart"/>
+      <w:proofErr w:type="gramStart"/>
+      <w:r>
+        <w:rPr>
+          <w:rFonts w:ascii="Trebuchet MS" w:hAnsi="Trebuchet MS"/>
+          <w:sz w:val="18"/>
+          <w:szCs w:val="18"/>
+        </w:rPr>
+        <w:t>pipelinescripts</w:t>
+      </w:r>
+      <w:proofErr w:type="spellEnd"/>
+      <w:proofErr w:type="gramEnd"/>
+      <w:r>
+        <w:rPr>
+          <w:rFonts w:ascii="Trebuchet MS" w:hAnsi="Trebuchet MS"/>
+          <w:sz w:val="18"/>
+          <w:szCs w:val="18"/>
+        </w:rPr>
+        <w:t>/RefundCharge.ds</w:t>
+      </w:r>
+    </w:p>
+    <w:p/>
+    <w:p>
+      <w:pPr>
+        <w:pStyle w:val="Heading2"/>
+        <w:rPr>
+          <w:rFonts w:hint="eastAsia"/>
+        </w:rPr>
+      </w:pPr>
+      <w:bookmarkStart w:id="24" w:name="_Toc280189035"/>
+      <w:r>
+        <w:t>Configuration</w:t>
+      </w:r>
       <w:bookmarkEnd w:id="24"/>
-    </w:p>
-    <w:p>
-      <w:pPr>
-        <w:pStyle w:val="Standard1"/>
-        <w:ind w:left="1080"/>
-      </w:pPr>
-    </w:p>
-    <w:p>
-      <w:pPr>
-        <w:pStyle w:val="Heading2"/>
-        <w:rPr>
-          <w:rFonts w:hint="eastAsia"/>
-        </w:rPr>
-      </w:pPr>
-      <w:bookmarkStart w:id="25" w:name="_Toc280189035"/>
-      <w:r>
-        <w:t>Configuration</w:t>
-      </w:r>
-      <w:bookmarkEnd w:id="25"/>
     </w:p>
     <w:p>
       <w:pPr>
@@ -3611,6 +5719,1663 @@
     </w:p>
     <w:p>
       <w:pPr>
+        <w:pStyle w:val="Heading3"/>
+      </w:pPr>
+      <w:r>
+        <w:t>Assign Cartridges to Site(s)</w:t>
+      </w:r>
+    </w:p>
+    <w:p>
+      <w:pPr>
+        <w:pStyle w:val="Heading4"/>
+      </w:pPr>
+      <w:r>
+        <w:t>Site Cartridge Assignment</w:t>
+      </w:r>
+    </w:p>
+    <w:p>
+      <w:pPr>
+        <w:pStyle w:val="ListParagraph"/>
+        <w:rPr>
+          <w:rFonts w:ascii="Trebuchet MS" w:hAnsi="Trebuchet MS"/>
+          <w:sz w:val="18"/>
+          <w:szCs w:val="18"/>
+        </w:rPr>
+      </w:pPr>
+    </w:p>
+    <w:p>
+      <w:pPr>
+        <w:pStyle w:val="ListParagraph"/>
+        <w:numPr>
+          <w:ilvl w:val="0"/>
+          <w:numId w:val="33"/>
+        </w:numPr>
+        <w:rPr>
+          <w:rFonts w:ascii="Trebuchet MS" w:hAnsi="Trebuchet MS"/>
+          <w:sz w:val="18"/>
+          <w:szCs w:val="18"/>
+        </w:rPr>
+      </w:pPr>
+      <w:r>
+        <w:rPr>
+          <w:rFonts w:ascii="Trebuchet MS" w:hAnsi="Trebuchet MS"/>
+          <w:sz w:val="18"/>
+          <w:szCs w:val="18"/>
+        </w:rPr>
+        <w:t>Navigate to Administration &gt; Sites &gt; Manage Sites</w:t>
+      </w:r>
+    </w:p>
+    <w:p>
+      <w:pPr>
+        <w:pStyle w:val="ListParagraph"/>
+        <w:numPr>
+          <w:ilvl w:val="0"/>
+          <w:numId w:val="33"/>
+        </w:numPr>
+        <w:rPr>
+          <w:rFonts w:ascii="Trebuchet MS" w:hAnsi="Trebuchet MS"/>
+          <w:sz w:val="18"/>
+          <w:szCs w:val="18"/>
+        </w:rPr>
+      </w:pPr>
+      <w:r>
+        <w:rPr>
+          <w:rFonts w:ascii="Trebuchet MS" w:hAnsi="Trebuchet MS"/>
+          <w:sz w:val="18"/>
+          <w:szCs w:val="18"/>
+        </w:rPr>
+        <w:t xml:space="preserve">Click on the Site Name for the Storefront Site that will gain Stripe </w:t>
+      </w:r>
+      <w:proofErr w:type="spellStart"/>
+      <w:r>
+        <w:rPr>
+          <w:rFonts w:ascii="Trebuchet MS" w:hAnsi="Trebuchet MS"/>
+          <w:sz w:val="18"/>
+          <w:szCs w:val="18"/>
+        </w:rPr>
+        <w:t>Functionality</w:t>
+      </w:r>
+    </w:p>
+    <w:p>
+      <w:pPr>
+        <w:pStyle w:val="ListParagraph"/>
+        <w:numPr>
+          <w:ilvl w:val="0"/>
+          <w:numId w:val="33"/>
+        </w:numPr>
+        <w:rPr>
+          <w:rFonts w:ascii="Trebuchet MS" w:hAnsi="Trebuchet MS"/>
+          <w:sz w:val="18"/>
+          <w:szCs w:val="18"/>
+        </w:rPr>
+      </w:pPr>
+      <w:proofErr w:type="spellEnd"/>
+      <w:r>
+        <w:rPr>
+          <w:rFonts w:ascii="Trebuchet MS" w:hAnsi="Trebuchet MS"/>
+          <w:sz w:val="18"/>
+          <w:szCs w:val="18"/>
+        </w:rPr>
+        <w:t>Select the “Settings” tab</w:t>
+      </w:r>
+    </w:p>
+    <w:p>
+      <w:pPr>
+        <w:pStyle w:val="ListParagraph"/>
+        <w:numPr>
+          <w:ilvl w:val="0"/>
+          <w:numId w:val="33"/>
+        </w:numPr>
+        <w:rPr>
+          <w:rFonts w:ascii="Trebuchet MS" w:hAnsi="Trebuchet MS"/>
+          <w:sz w:val="18"/>
+          <w:szCs w:val="18"/>
+        </w:rPr>
+      </w:pPr>
+      <w:r>
+        <w:rPr>
+          <w:rFonts w:ascii="Trebuchet MS" w:hAnsi="Trebuchet MS"/>
+          <w:sz w:val="18"/>
+          <w:szCs w:val="18"/>
+        </w:rPr>
+        <w:t>Add “</w:t>
+      </w:r>
+      <w:proofErr w:type="spellStart"/>
+      <w:r>
+        <w:rPr>
+          <w:rFonts w:ascii="Trebuchet MS" w:hAnsi="Trebuchet MS"/>
+          <w:i/>
+          <w:sz w:val="18"/>
+          <w:szCs w:val="18"/>
+        </w:rPr>
+        <w:t>int_stripe</w:t>
+      </w:r>
+      <w:proofErr w:type="spellEnd"/>
+      <w:r>
+        <w:rPr>
+          <w:rFonts w:ascii="Trebuchet MS" w:hAnsi="Trebuchet MS"/>
+          <w:sz w:val="18"/>
+          <w:szCs w:val="18"/>
+        </w:rPr>
+        <w:t xml:space="preserve">” to the </w:t>
+      </w:r>
+      <w:r>
+        <w:rPr>
+          <w:rFonts w:ascii="Trebuchet MS" w:hAnsi="Trebuchet MS"/>
+          <w:b/>
+          <w:sz w:val="18"/>
+          <w:szCs w:val="18"/>
+        </w:rPr>
+        <w:t>Cartridges:</w:t>
+      </w:r>
+      <w:r>
+        <w:rPr>
+          <w:rFonts w:ascii="Trebuchet MS" w:hAnsi="Trebuchet MS"/>
+          <w:sz w:val="18"/>
+          <w:szCs w:val="18"/>
+        </w:rPr>
+        <w:t xml:space="preserve"> path, separating each cartridge in the list with “:”</w:t>
+      </w:r>
+    </w:p>
+    <w:p>
+      <w:pPr>
+        <w:pStyle w:val="ListParagraph"/>
+        <w:numPr>
+          <w:ilvl w:val="1"/>
+          <w:numId w:val="33"/>
+        </w:numPr>
+        <w:rPr>
+          <w:rFonts w:ascii="Trebuchet MS" w:hAnsi="Trebuchet MS"/>
+          <w:sz w:val="18"/>
+          <w:szCs w:val="18"/>
+        </w:rPr>
+      </w:pPr>
+      <w:r>
+        <w:rPr>
+          <w:rFonts w:ascii="Trebuchet MS" w:hAnsi="Trebuchet MS"/>
+          <w:sz w:val="18"/>
+          <w:szCs w:val="18"/>
+        </w:rPr>
+        <w:t>For example, “</w:t>
+      </w:r>
+      <w:r>
+        <w:rPr>
+          <w:rFonts w:ascii="Trebuchet MS" w:hAnsi="Trebuchet MS"/>
+          <w:i/>
+          <w:sz w:val="18"/>
+          <w:szCs w:val="18"/>
+        </w:rPr>
+        <w:t>app_storefront_controllers</w:t>
+      </w:r>
+      <w:proofErr w:type="gramStart"/>
+      <w:r>
+        <w:rPr>
+          <w:rFonts w:ascii="Trebuchet MS" w:hAnsi="Trebuchet MS"/>
+          <w:i/>
+          <w:sz w:val="18"/>
+          <w:szCs w:val="18"/>
+        </w:rPr>
+        <w:t>:app</w:t>
+      </w:r>
+      <w:proofErr w:type="gramEnd"/>
+      <w:r>
+        <w:rPr>
+          <w:rFonts w:ascii="Trebuchet MS" w:hAnsi="Trebuchet MS"/>
+          <w:i/>
+          <w:sz w:val="18"/>
+          <w:szCs w:val="18"/>
+        </w:rPr>
+        <w:t>_storefront_core:int_stripe_controllers:int_stripe</w:t>
+      </w:r>
+      <w:r>
+        <w:rPr>
+          <w:rFonts w:ascii="Trebuchet MS" w:hAnsi="Trebuchet MS"/>
+          <w:sz w:val="18"/>
+          <w:szCs w:val="18"/>
+        </w:rPr>
+        <w:t>”</w:t>
+      </w:r>
+    </w:p>
+    <w:p>
+      <w:pPr>
+        <w:pStyle w:val="ListParagraph"/>
+        <w:numPr>
+          <w:ilvl w:val="0"/>
+          <w:numId w:val="33"/>
+        </w:numPr>
+        <w:rPr>
+          <w:rFonts w:ascii="Trebuchet MS" w:hAnsi="Trebuchet MS"/>
+          <w:sz w:val="18"/>
+          <w:szCs w:val="18"/>
+        </w:rPr>
+      </w:pPr>
+      <w:r>
+        <w:rPr>
+          <w:rFonts w:ascii="Trebuchet MS" w:hAnsi="Trebuchet MS"/>
+          <w:sz w:val="18"/>
+          <w:szCs w:val="18"/>
+        </w:rPr>
+        <w:t>Add either the “</w:t>
+      </w:r>
+      <w:proofErr w:type="spellStart"/>
+      <w:r>
+        <w:rPr>
+          <w:rFonts w:ascii="Trebuchet MS" w:hAnsi="Trebuchet MS"/>
+          <w:i/>
+          <w:sz w:val="18"/>
+          <w:szCs w:val="18"/>
+        </w:rPr>
+        <w:t>int_stripe_controllers</w:t>
+      </w:r>
+      <w:proofErr w:type="spellEnd"/>
+      <w:r>
+        <w:rPr>
+          <w:rFonts w:ascii="Trebuchet MS" w:hAnsi="Trebuchet MS"/>
+          <w:sz w:val="18"/>
+          <w:szCs w:val="18"/>
+        </w:rPr>
+        <w:t>” OR “</w:t>
+      </w:r>
+      <w:proofErr w:type="spellStart"/>
+      <w:r>
+        <w:rPr>
+          <w:rFonts w:ascii="Trebuchet MS" w:hAnsi="Trebuchet MS"/>
+          <w:i/>
+          <w:sz w:val="18"/>
+          <w:szCs w:val="18"/>
+        </w:rPr>
+        <w:t>int_stripe_pipelines</w:t>
+      </w:r>
+      <w:proofErr w:type="spellEnd"/>
+      <w:r>
+        <w:rPr>
+          <w:rFonts w:ascii="Trebuchet MS" w:hAnsi="Trebuchet MS"/>
+          <w:sz w:val="18"/>
+          <w:szCs w:val="18"/>
+        </w:rPr>
+        <w:t>” to the cartridge path</w:t>
+      </w:r>
+    </w:p>
+    <w:p>
+      <w:pPr>
+        <w:pStyle w:val="ListParagraph"/>
+        <w:numPr>
+          <w:ilvl w:val="1"/>
+          <w:numId w:val="33"/>
+        </w:numPr>
+        <w:rPr>
+          <w:rFonts w:ascii="Trebuchet MS" w:hAnsi="Trebuchet MS"/>
+          <w:sz w:val="18"/>
+          <w:szCs w:val="18"/>
+        </w:rPr>
+      </w:pPr>
+      <w:r>
+        <w:rPr>
+          <w:rFonts w:ascii="Trebuchet MS" w:hAnsi="Trebuchet MS"/>
+          <w:sz w:val="18"/>
+          <w:szCs w:val="18"/>
+        </w:rPr>
+        <w:t>Note that if both cartridges are added to the cartridge path then “</w:t>
+      </w:r>
+      <w:proofErr w:type="spellStart"/>
+      <w:r>
+        <w:rPr>
+          <w:rFonts w:ascii="Trebuchet MS" w:hAnsi="Trebuchet MS"/>
+          <w:i/>
+          <w:sz w:val="18"/>
+          <w:szCs w:val="18"/>
+        </w:rPr>
+        <w:t>int_stripe_controllers</w:t>
+      </w:r>
+      <w:proofErr w:type="spellEnd"/>
+      <w:r>
+        <w:rPr>
+          <w:rFonts w:ascii="Trebuchet MS" w:hAnsi="Trebuchet MS"/>
+          <w:sz w:val="18"/>
+          <w:szCs w:val="18"/>
+        </w:rPr>
+        <w:t xml:space="preserve">” </w:t>
+      </w:r>
+      <w:r>
+        <w:rPr>
+          <w:rFonts w:ascii="Trebuchet MS" w:hAnsi="Trebuchet MS"/>
+          <w:sz w:val="18"/>
+          <w:szCs w:val="18"/>
+        </w:rPr>
+        <w:t>code is</w:t>
+      </w:r>
+      <w:r>
+        <w:rPr>
+          <w:rFonts w:ascii="Trebuchet MS" w:hAnsi="Trebuchet MS"/>
+          <w:sz w:val="18"/>
+          <w:szCs w:val="18"/>
+        </w:rPr>
+        <w:t xml:space="preserve"> executed </w:t>
+      </w:r>
+      <w:r>
+        <w:rPr>
+          <w:rFonts w:ascii="Trebuchet MS" w:hAnsi="Trebuchet MS"/>
+          <w:sz w:val="18"/>
+          <w:szCs w:val="18"/>
+        </w:rPr>
+        <w:t xml:space="preserve">when </w:t>
+      </w:r>
+      <w:r>
+        <w:rPr>
+          <w:rFonts w:ascii="Trebuchet MS" w:hAnsi="Trebuchet MS"/>
+          <w:sz w:val="18"/>
+          <w:szCs w:val="18"/>
+        </w:rPr>
+        <w:t>Stripe URLs</w:t>
+      </w:r>
+      <w:r>
+        <w:rPr>
+          <w:rFonts w:ascii="Trebuchet MS" w:hAnsi="Trebuchet MS"/>
+          <w:sz w:val="18"/>
+          <w:szCs w:val="18"/>
+        </w:rPr>
+        <w:t xml:space="preserve"> are requested</w:t>
+      </w:r>
+    </w:p>
+    <w:p>
+      <w:pPr>
+        <w:pStyle w:val="ListParagraph"/>
+        <w:numPr>
+          <w:ilvl w:val="0"/>
+          <w:numId w:val="33"/>
+        </w:numPr>
+        <w:rPr>
+          <w:rFonts w:ascii="Trebuchet MS" w:hAnsi="Trebuchet MS"/>
+          <w:sz w:val="18"/>
+          <w:szCs w:val="18"/>
+        </w:rPr>
+      </w:pPr>
+      <w:r>
+        <w:rPr>
+          <w:rFonts w:ascii="Trebuchet MS" w:hAnsi="Trebuchet MS"/>
+          <w:sz w:val="18"/>
+          <w:szCs w:val="18"/>
+        </w:rPr>
+        <w:lastRenderedPageBreak/>
+        <w:t xml:space="preserve">Repeat steps 2 – 5 for each Storefront Site where Stripe will be implemented </w:t>
+      </w:r>
+    </w:p>
+    <w:p>
+      <w:pPr>
+        <w:pStyle w:val="ListParagraph"/>
+        <w:ind w:left="2136"/>
+        <w:rPr>
+          <w:rFonts w:ascii="Trebuchet MS" w:hAnsi="Trebuchet MS"/>
+          <w:sz w:val="18"/>
+          <w:szCs w:val="18"/>
+        </w:rPr>
+      </w:pPr>
+    </w:p>
+    <w:p>
+      <w:pPr>
+        <w:pStyle w:val="Heading4"/>
+      </w:pPr>
+      <w:r>
+        <w:t>Business Manager Cartridge Assignment</w:t>
+      </w:r>
+    </w:p>
+    <w:p>
+      <w:pPr>
+        <w:ind w:left="1776"/>
+        <w:rPr>
+          <w:rFonts w:ascii="Trebuchet MS" w:hAnsi="Trebuchet MS"/>
+          <w:sz w:val="18"/>
+          <w:szCs w:val="18"/>
+        </w:rPr>
+      </w:pPr>
+      <w:r>
+        <w:rPr>
+          <w:rFonts w:ascii="Trebuchet MS" w:hAnsi="Trebuchet MS"/>
+          <w:sz w:val="18"/>
+          <w:szCs w:val="18"/>
+        </w:rPr>
+        <w:br/>
+      </w:r>
+      <w:r>
+        <w:rPr>
+          <w:rFonts w:ascii="Trebuchet MS" w:hAnsi="Trebuchet MS"/>
+          <w:sz w:val="18"/>
+          <w:szCs w:val="18"/>
+        </w:rPr>
+        <w:t>Stripe cartridges need to be assigned to the Business Manager Site only if the implementation makes use of the Product Feed for use with Stripe RELAY functionality.</w:t>
+      </w:r>
+      <w:r>
+        <w:rPr>
+          <w:rFonts w:ascii="Trebuchet MS" w:hAnsi="Trebuchet MS"/>
+          <w:sz w:val="18"/>
+          <w:szCs w:val="18"/>
+        </w:rPr>
+        <w:t xml:space="preserve"> </w:t>
+      </w:r>
+      <w:r>
+        <w:rPr>
+          <w:rFonts w:ascii="Trebuchet MS" w:hAnsi="Trebuchet MS"/>
+          <w:sz w:val="18"/>
+          <w:szCs w:val="18"/>
+        </w:rPr>
+        <w:t>Note</w:t>
+      </w:r>
+      <w:r>
+        <w:rPr>
+          <w:rFonts w:ascii="Trebuchet MS" w:hAnsi="Trebuchet MS"/>
+          <w:sz w:val="18"/>
+          <w:szCs w:val="18"/>
+        </w:rPr>
+        <w:t xml:space="preserve"> also </w:t>
+      </w:r>
+      <w:r>
+        <w:rPr>
+          <w:rFonts w:ascii="Trebuchet MS" w:hAnsi="Trebuchet MS"/>
+          <w:sz w:val="18"/>
+          <w:szCs w:val="18"/>
+        </w:rPr>
+        <w:t>that</w:t>
+      </w:r>
+      <w:r>
+        <w:rPr>
+          <w:rFonts w:ascii="Trebuchet MS" w:hAnsi="Trebuchet MS"/>
+          <w:sz w:val="18"/>
+          <w:szCs w:val="18"/>
+        </w:rPr>
+        <w:t>,</w:t>
+      </w:r>
+      <w:r>
+        <w:rPr>
+          <w:rFonts w:ascii="Trebuchet MS" w:hAnsi="Trebuchet MS"/>
+          <w:sz w:val="18"/>
+          <w:szCs w:val="18"/>
+        </w:rPr>
+        <w:t xml:space="preserve"> at the time of this writing, the Pipelines cartridge </w:t>
+      </w:r>
+      <w:r>
+        <w:rPr>
+          <w:rFonts w:ascii="Trebuchet MS" w:hAnsi="Trebuchet MS"/>
+          <w:sz w:val="18"/>
+          <w:szCs w:val="18"/>
+        </w:rPr>
+        <w:t>– “</w:t>
+      </w:r>
+      <w:proofErr w:type="spellStart"/>
+      <w:r>
+        <w:rPr>
+          <w:rFonts w:ascii="Trebuchet MS" w:hAnsi="Trebuchet MS"/>
+          <w:sz w:val="18"/>
+          <w:szCs w:val="18"/>
+        </w:rPr>
+        <w:t>int_stripe_pipelines</w:t>
+      </w:r>
+      <w:proofErr w:type="spellEnd"/>
+      <w:r>
+        <w:rPr>
+          <w:rFonts w:ascii="Trebuchet MS" w:hAnsi="Trebuchet MS"/>
+          <w:sz w:val="18"/>
+          <w:szCs w:val="18"/>
+        </w:rPr>
+        <w:t xml:space="preserve">” – </w:t>
+      </w:r>
+      <w:r>
+        <w:rPr>
+          <w:rFonts w:ascii="Trebuchet MS" w:hAnsi="Trebuchet MS"/>
+          <w:sz w:val="18"/>
+          <w:szCs w:val="18"/>
+        </w:rPr>
+        <w:t>is</w:t>
+      </w:r>
+      <w:r>
+        <w:rPr>
+          <w:rFonts w:ascii="Trebuchet MS" w:hAnsi="Trebuchet MS"/>
+          <w:sz w:val="18"/>
+          <w:szCs w:val="18"/>
+        </w:rPr>
+        <w:t xml:space="preserve"> </w:t>
+      </w:r>
+      <w:r>
+        <w:rPr>
+          <w:rFonts w:ascii="Trebuchet MS" w:hAnsi="Trebuchet MS"/>
+          <w:sz w:val="18"/>
+          <w:szCs w:val="18"/>
+        </w:rPr>
+        <w:t>required for the custom Job Feed schedule</w:t>
+      </w:r>
+      <w:r>
+        <w:rPr>
+          <w:rFonts w:ascii="Trebuchet MS" w:hAnsi="Trebuchet MS"/>
+          <w:sz w:val="18"/>
+          <w:szCs w:val="18"/>
+        </w:rPr>
+        <w:t xml:space="preserve"> rather than “</w:t>
+      </w:r>
+      <w:proofErr w:type="spellStart"/>
+      <w:r>
+        <w:rPr>
+          <w:rFonts w:ascii="Trebuchet MS" w:hAnsi="Trebuchet MS"/>
+          <w:sz w:val="18"/>
+          <w:szCs w:val="18"/>
+        </w:rPr>
+        <w:t>int_stripe_controllers</w:t>
+      </w:r>
+      <w:proofErr w:type="spellEnd"/>
+      <w:r>
+        <w:rPr>
+          <w:rFonts w:ascii="Trebuchet MS" w:hAnsi="Trebuchet MS"/>
+          <w:sz w:val="18"/>
+          <w:szCs w:val="18"/>
+        </w:rPr>
+        <w:t>”.</w:t>
+      </w:r>
+    </w:p>
+    <w:p>
+      <w:pPr>
+        <w:pStyle w:val="ListParagraph"/>
+        <w:numPr>
+          <w:ilvl w:val="0"/>
+          <w:numId w:val="34"/>
+        </w:numPr>
+        <w:rPr>
+          <w:rFonts w:ascii="Trebuchet MS" w:hAnsi="Trebuchet MS"/>
+          <w:sz w:val="18"/>
+          <w:szCs w:val="18"/>
+        </w:rPr>
+      </w:pPr>
+      <w:r>
+        <w:rPr>
+          <w:rFonts w:ascii="Trebuchet MS" w:hAnsi="Trebuchet MS"/>
+          <w:sz w:val="18"/>
+          <w:szCs w:val="18"/>
+        </w:rPr>
+        <w:t>Navigate to Administration &gt; Sites &gt; Manage Sites</w:t>
+      </w:r>
+    </w:p>
+    <w:p>
+      <w:pPr>
+        <w:pStyle w:val="ListParagraph"/>
+        <w:numPr>
+          <w:ilvl w:val="0"/>
+          <w:numId w:val="34"/>
+        </w:numPr>
+        <w:rPr>
+          <w:rFonts w:ascii="Trebuchet MS" w:hAnsi="Trebuchet MS"/>
+          <w:sz w:val="18"/>
+          <w:szCs w:val="18"/>
+        </w:rPr>
+      </w:pPr>
+      <w:r>
+        <w:rPr>
+          <w:rFonts w:ascii="Trebuchet MS" w:hAnsi="Trebuchet MS"/>
+          <w:sz w:val="18"/>
+          <w:szCs w:val="18"/>
+        </w:rPr>
+        <w:t>Click on the Business Manager Site &gt; “Manage the Business Manager site.” Link</w:t>
+      </w:r>
+    </w:p>
+    <w:p>
+      <w:pPr>
+        <w:pStyle w:val="ListParagraph"/>
+        <w:numPr>
+          <w:ilvl w:val="0"/>
+          <w:numId w:val="34"/>
+        </w:numPr>
+        <w:rPr>
+          <w:rFonts w:ascii="Trebuchet MS" w:hAnsi="Trebuchet MS"/>
+          <w:sz w:val="18"/>
+          <w:szCs w:val="18"/>
+        </w:rPr>
+      </w:pPr>
+      <w:r>
+        <w:rPr>
+          <w:rFonts w:ascii="Trebuchet MS" w:hAnsi="Trebuchet MS"/>
+          <w:sz w:val="18"/>
+          <w:szCs w:val="18"/>
+        </w:rPr>
+        <w:t>Add “</w:t>
+      </w:r>
+      <w:bookmarkStart w:id="25" w:name="_GoBack"/>
+      <w:proofErr w:type="spellStart"/>
+      <w:r>
+        <w:rPr>
+          <w:rFonts w:ascii="Trebuchet MS" w:hAnsi="Trebuchet MS"/>
+          <w:i/>
+          <w:sz w:val="18"/>
+          <w:szCs w:val="18"/>
+        </w:rPr>
+        <w:t>int_stripe</w:t>
+      </w:r>
+      <w:proofErr w:type="gramStart"/>
+      <w:r>
+        <w:rPr>
+          <w:rFonts w:ascii="Trebuchet MS" w:hAnsi="Trebuchet MS"/>
+          <w:i/>
+          <w:sz w:val="18"/>
+          <w:szCs w:val="18"/>
+        </w:rPr>
+        <w:t>:in</w:t>
+      </w:r>
+      <w:proofErr w:type="gramEnd"/>
+      <w:r>
+        <w:rPr>
+          <w:rFonts w:ascii="Trebuchet MS" w:hAnsi="Trebuchet MS"/>
+          <w:i/>
+          <w:sz w:val="18"/>
+          <w:szCs w:val="18"/>
+        </w:rPr>
+        <w:t>_stripe_pipelines</w:t>
+      </w:r>
+      <w:bookmarkEnd w:id="25"/>
+      <w:proofErr w:type="spellEnd"/>
+      <w:r>
+        <w:rPr>
+          <w:rFonts w:ascii="Trebuchet MS" w:hAnsi="Trebuchet MS"/>
+          <w:sz w:val="18"/>
+          <w:szCs w:val="18"/>
+        </w:rPr>
+        <w:t xml:space="preserve">” to the </w:t>
+      </w:r>
+      <w:r>
+        <w:rPr>
+          <w:rFonts w:ascii="Trebuchet MS" w:hAnsi="Trebuchet MS"/>
+          <w:b/>
+          <w:sz w:val="18"/>
+          <w:szCs w:val="18"/>
+        </w:rPr>
+        <w:t>Cartridges:</w:t>
+      </w:r>
+      <w:r>
+        <w:rPr>
+          <w:rFonts w:ascii="Trebuchet MS" w:hAnsi="Trebuchet MS"/>
+          <w:sz w:val="18"/>
+          <w:szCs w:val="18"/>
+        </w:rPr>
+        <w:t xml:space="preserve"> path, separating each cartridge in the list with “:”</w:t>
+      </w:r>
+    </w:p>
+    <w:p>
+      <w:pPr>
+        <w:pStyle w:val="ListParagraph"/>
+        <w:ind w:left="2136"/>
+        <w:rPr>
+          <w:rFonts w:ascii="Trebuchet MS" w:hAnsi="Trebuchet MS"/>
+          <w:sz w:val="18"/>
+          <w:szCs w:val="18"/>
+        </w:rPr>
+      </w:pPr>
+    </w:p>
+    <w:p>
+      <w:pPr>
+        <w:pStyle w:val="Heading3"/>
+      </w:pPr>
+      <w:r>
+        <w:t>Import System Object Definitions</w:t>
+      </w:r>
+    </w:p>
+    <w:p>
+      <w:pPr>
+        <w:pStyle w:val="ListParagraph"/>
+        <w:ind w:left="1776"/>
+        <w:rPr>
+          <w:rFonts w:ascii="Trebuchet MS" w:hAnsi="Trebuchet MS"/>
+          <w:sz w:val="18"/>
+          <w:szCs w:val="18"/>
+        </w:rPr>
+      </w:pPr>
+    </w:p>
+    <w:p>
+      <w:pPr>
+        <w:pStyle w:val="ListParagraph"/>
+        <w:numPr>
+          <w:ilvl w:val="0"/>
+          <w:numId w:val="30"/>
+        </w:numPr>
+        <w:rPr>
+          <w:rFonts w:ascii="Trebuchet MS" w:hAnsi="Trebuchet MS"/>
+          <w:sz w:val="18"/>
+          <w:szCs w:val="18"/>
+        </w:rPr>
+      </w:pPr>
+      <w:r>
+        <w:rPr>
+          <w:rFonts w:ascii="Trebuchet MS" w:hAnsi="Trebuchet MS"/>
+          <w:sz w:val="18"/>
+          <w:szCs w:val="18"/>
+        </w:rPr>
+        <w:t>Login to Business Manager and</w:t>
+      </w:r>
+      <w:r>
+        <w:rPr>
+          <w:rFonts w:ascii="Trebuchet MS" w:hAnsi="Trebuchet MS"/>
+          <w:sz w:val="18"/>
+          <w:szCs w:val="18"/>
+        </w:rPr>
+        <w:t xml:space="preserve"> navigate to </w:t>
+      </w:r>
+      <w:r>
+        <w:rPr>
+          <w:rFonts w:ascii="Trebuchet MS" w:hAnsi="Trebuchet MS"/>
+          <w:b/>
+          <w:sz w:val="18"/>
+          <w:szCs w:val="18"/>
+        </w:rPr>
+        <w:t>Administration &gt; Site Development &gt; Import &amp; Export</w:t>
+      </w:r>
+    </w:p>
+    <w:p>
+      <w:pPr>
+        <w:pStyle w:val="ListParagraph"/>
+        <w:numPr>
+          <w:ilvl w:val="0"/>
+          <w:numId w:val="30"/>
+        </w:numPr>
+        <w:rPr>
+          <w:rFonts w:ascii="Trebuchet MS" w:hAnsi="Trebuchet MS"/>
+          <w:sz w:val="18"/>
+          <w:szCs w:val="18"/>
+        </w:rPr>
+      </w:pPr>
+      <w:r>
+        <w:rPr>
+          <w:rFonts w:ascii="Trebuchet MS" w:hAnsi="Trebuchet MS"/>
+          <w:sz w:val="18"/>
+          <w:szCs w:val="18"/>
+        </w:rPr>
+        <w:t xml:space="preserve">Navigate to </w:t>
+      </w:r>
+      <w:r>
+        <w:rPr>
+          <w:rFonts w:ascii="Trebuchet MS" w:hAnsi="Trebuchet MS"/>
+          <w:b/>
+          <w:sz w:val="18"/>
+          <w:szCs w:val="18"/>
+        </w:rPr>
+        <w:t>Import &amp; Export &gt; Import &amp; Export Files</w:t>
+      </w:r>
+      <w:r>
+        <w:rPr>
+          <w:rFonts w:ascii="Trebuchet MS" w:hAnsi="Trebuchet MS"/>
+          <w:sz w:val="18"/>
+          <w:szCs w:val="18"/>
+        </w:rPr>
+        <w:t xml:space="preserve"> and click “Upload”</w:t>
+      </w:r>
+    </w:p>
+    <w:p>
+      <w:pPr>
+        <w:pStyle w:val="ListParagraph"/>
+        <w:numPr>
+          <w:ilvl w:val="0"/>
+          <w:numId w:val="30"/>
+        </w:numPr>
+        <w:rPr>
+          <w:rFonts w:ascii="Trebuchet MS" w:hAnsi="Trebuchet MS"/>
+          <w:sz w:val="18"/>
+          <w:szCs w:val="18"/>
+        </w:rPr>
+      </w:pPr>
+      <w:r>
+        <w:rPr>
+          <w:rFonts w:ascii="Trebuchet MS" w:hAnsi="Trebuchet MS"/>
+          <w:sz w:val="18"/>
+          <w:szCs w:val="18"/>
+        </w:rPr>
+        <w:t xml:space="preserve">In the </w:t>
+      </w:r>
+      <w:r>
+        <w:rPr>
+          <w:rFonts w:ascii="Trebuchet MS" w:hAnsi="Trebuchet MS"/>
+          <w:b/>
+          <w:sz w:val="18"/>
+          <w:szCs w:val="18"/>
+        </w:rPr>
+        <w:t>Upload Import Files &gt; Upload File</w:t>
+      </w:r>
+      <w:r>
+        <w:rPr>
+          <w:rFonts w:ascii="Trebuchet MS" w:hAnsi="Trebuchet MS"/>
+          <w:sz w:val="18"/>
+          <w:szCs w:val="18"/>
+        </w:rPr>
+        <w:t xml:space="preserve"> section</w:t>
+      </w:r>
+      <w:r>
+        <w:rPr>
+          <w:rFonts w:ascii="Trebuchet MS" w:hAnsi="Trebuchet MS"/>
+          <w:sz w:val="18"/>
+          <w:szCs w:val="18"/>
+        </w:rPr>
+        <w:t xml:space="preserve">, select </w:t>
+      </w:r>
+      <w:r>
+        <w:rPr>
+          <w:rFonts w:ascii="Trebuchet MS" w:hAnsi="Trebuchet MS"/>
+          <w:i/>
+          <w:sz w:val="18"/>
+          <w:szCs w:val="18"/>
+        </w:rPr>
+        <w:t>stripe_metadata.xml</w:t>
+      </w:r>
+      <w:r>
+        <w:rPr>
+          <w:rFonts w:ascii="Trebuchet MS" w:hAnsi="Trebuchet MS"/>
+          <w:sz w:val="18"/>
+          <w:szCs w:val="18"/>
+        </w:rPr>
+        <w:t xml:space="preserve"> file from the metadata/ folder of the LINK Cartridge and click “Upload”</w:t>
+      </w:r>
+    </w:p>
+    <w:p>
+      <w:pPr>
+        <w:pStyle w:val="ListParagraph"/>
+        <w:numPr>
+          <w:ilvl w:val="0"/>
+          <w:numId w:val="30"/>
+        </w:numPr>
+        <w:rPr>
+          <w:rFonts w:ascii="Trebuchet MS" w:hAnsi="Trebuchet MS"/>
+          <w:sz w:val="18"/>
+          <w:szCs w:val="18"/>
+        </w:rPr>
+      </w:pPr>
+      <w:r>
+        <w:rPr>
+          <w:rFonts w:ascii="Trebuchet MS" w:hAnsi="Trebuchet MS"/>
+          <w:sz w:val="18"/>
+          <w:szCs w:val="18"/>
+        </w:rPr>
+        <w:t xml:space="preserve">Return to the </w:t>
+      </w:r>
+      <w:r>
+        <w:rPr>
+          <w:rFonts w:ascii="Trebuchet MS" w:hAnsi="Trebuchet MS"/>
+          <w:b/>
+          <w:sz w:val="18"/>
+          <w:szCs w:val="18"/>
+        </w:rPr>
+        <w:t>Administration &gt; Site Development &gt; Import &amp; Export</w:t>
+      </w:r>
+      <w:r>
+        <w:rPr>
+          <w:rFonts w:ascii="Trebuchet MS" w:hAnsi="Trebuchet MS"/>
+          <w:sz w:val="18"/>
+          <w:szCs w:val="18"/>
+        </w:rPr>
+        <w:t xml:space="preserve"> page</w:t>
+      </w:r>
+    </w:p>
+    <w:p>
+      <w:pPr>
+        <w:pStyle w:val="ListParagraph"/>
+        <w:numPr>
+          <w:ilvl w:val="0"/>
+          <w:numId w:val="30"/>
+        </w:numPr>
+        <w:rPr>
+          <w:rFonts w:ascii="Trebuchet MS" w:hAnsi="Trebuchet MS"/>
+          <w:sz w:val="18"/>
+          <w:szCs w:val="18"/>
+        </w:rPr>
+      </w:pPr>
+      <w:r>
+        <w:rPr>
+          <w:rFonts w:ascii="Trebuchet MS" w:hAnsi="Trebuchet MS"/>
+          <w:iCs/>
+          <w:sz w:val="18"/>
+          <w:szCs w:val="18"/>
+        </w:rPr>
+        <w:t xml:space="preserve">Click on </w:t>
+      </w:r>
+      <w:r>
+        <w:rPr>
+          <w:rFonts w:ascii="Trebuchet MS" w:hAnsi="Trebuchet MS"/>
+          <w:iCs/>
+          <w:sz w:val="18"/>
+          <w:szCs w:val="18"/>
+        </w:rPr>
+        <w:t>“</w:t>
+      </w:r>
+      <w:r>
+        <w:rPr>
+          <w:rFonts w:ascii="Trebuchet MS" w:hAnsi="Trebuchet MS"/>
+          <w:iCs/>
+          <w:sz w:val="18"/>
+          <w:szCs w:val="18"/>
+        </w:rPr>
+        <w:t>Import</w:t>
+      </w:r>
+      <w:r>
+        <w:rPr>
+          <w:rFonts w:ascii="Trebuchet MS" w:hAnsi="Trebuchet MS"/>
+          <w:iCs/>
+          <w:sz w:val="18"/>
+          <w:szCs w:val="18"/>
+        </w:rPr>
+        <w:t xml:space="preserve">” in the </w:t>
+      </w:r>
+      <w:r>
+        <w:rPr>
+          <w:rFonts w:ascii="Trebuchet MS" w:hAnsi="Trebuchet MS"/>
+          <w:b/>
+          <w:iCs/>
+          <w:sz w:val="18"/>
+          <w:szCs w:val="18"/>
+        </w:rPr>
+        <w:t>Import &amp; Export &gt; Meta Data</w:t>
+      </w:r>
+      <w:r>
+        <w:rPr>
+          <w:rFonts w:ascii="Trebuchet MS" w:hAnsi="Trebuchet MS"/>
+          <w:iCs/>
+          <w:sz w:val="18"/>
+          <w:szCs w:val="18"/>
+        </w:rPr>
+        <w:t xml:space="preserve"> section</w:t>
+      </w:r>
+    </w:p>
+    <w:p>
+      <w:pPr>
+        <w:pStyle w:val="ListParagraph"/>
+        <w:numPr>
+          <w:ilvl w:val="0"/>
+          <w:numId w:val="30"/>
+        </w:numPr>
+        <w:rPr>
+          <w:rFonts w:ascii="Trebuchet MS" w:hAnsi="Trebuchet MS"/>
+          <w:sz w:val="18"/>
+          <w:szCs w:val="18"/>
+        </w:rPr>
+      </w:pPr>
+      <w:r>
+        <w:rPr>
+          <w:rFonts w:ascii="Trebuchet MS" w:hAnsi="Trebuchet MS"/>
+          <w:iCs/>
+          <w:sz w:val="18"/>
+          <w:szCs w:val="18"/>
+        </w:rPr>
+        <w:t>Select</w:t>
+      </w:r>
+      <w:r>
+        <w:rPr>
+          <w:rFonts w:ascii="Trebuchet MS" w:hAnsi="Trebuchet MS"/>
+          <w:iCs/>
+          <w:sz w:val="18"/>
+          <w:szCs w:val="18"/>
+        </w:rPr>
+        <w:t xml:space="preserve"> the radio button next to the </w:t>
+      </w:r>
+      <w:r>
+        <w:rPr>
+          <w:rFonts w:ascii="Trebuchet MS" w:hAnsi="Trebuchet MS"/>
+          <w:i/>
+          <w:iCs/>
+          <w:sz w:val="18"/>
+          <w:szCs w:val="18"/>
+        </w:rPr>
+        <w:t>stripe_metadata.xml</w:t>
+      </w:r>
+      <w:r>
+        <w:rPr>
+          <w:rFonts w:ascii="Trebuchet MS" w:hAnsi="Trebuchet MS"/>
+          <w:iCs/>
+          <w:sz w:val="18"/>
+          <w:szCs w:val="18"/>
+        </w:rPr>
+        <w:t xml:space="preserve"> file and click </w:t>
+      </w:r>
+      <w:r>
+        <w:rPr>
+          <w:rFonts w:ascii="Trebuchet MS" w:hAnsi="Trebuchet MS"/>
+          <w:iCs/>
+          <w:sz w:val="18"/>
+          <w:szCs w:val="18"/>
+        </w:rPr>
+        <w:t>“</w:t>
+      </w:r>
+      <w:r>
+        <w:rPr>
+          <w:rFonts w:ascii="Trebuchet MS" w:hAnsi="Trebuchet MS"/>
+          <w:iCs/>
+          <w:sz w:val="18"/>
+          <w:szCs w:val="18"/>
+        </w:rPr>
+        <w:t>Next &gt;&gt;</w:t>
+      </w:r>
+      <w:r>
+        <w:rPr>
+          <w:rFonts w:ascii="Trebuchet MS" w:hAnsi="Trebuchet MS"/>
+          <w:iCs/>
+          <w:sz w:val="18"/>
+          <w:szCs w:val="18"/>
+        </w:rPr>
+        <w:t>”</w:t>
+      </w:r>
+    </w:p>
+    <w:p>
+      <w:pPr>
+        <w:pStyle w:val="ListParagraph"/>
+        <w:numPr>
+          <w:ilvl w:val="0"/>
+          <w:numId w:val="30"/>
+        </w:numPr>
+        <w:rPr>
+          <w:rFonts w:ascii="Trebuchet MS" w:hAnsi="Trebuchet MS"/>
+          <w:sz w:val="18"/>
+          <w:szCs w:val="18"/>
+        </w:rPr>
+      </w:pPr>
+      <w:r>
+        <w:rPr>
+          <w:rFonts w:ascii="Trebuchet MS" w:hAnsi="Trebuchet MS"/>
+          <w:iCs/>
+          <w:sz w:val="18"/>
+          <w:szCs w:val="18"/>
+        </w:rPr>
+        <w:t xml:space="preserve">Once the XML validation completes, click </w:t>
+      </w:r>
+      <w:r>
+        <w:rPr>
+          <w:rFonts w:ascii="Trebuchet MS" w:hAnsi="Trebuchet MS"/>
+          <w:iCs/>
+          <w:sz w:val="18"/>
+          <w:szCs w:val="18"/>
+        </w:rPr>
+        <w:t>“</w:t>
+      </w:r>
+      <w:r>
+        <w:rPr>
+          <w:rFonts w:ascii="Trebuchet MS" w:hAnsi="Trebuchet MS"/>
+          <w:iCs/>
+          <w:sz w:val="18"/>
+          <w:szCs w:val="18"/>
+        </w:rPr>
+        <w:t>Import</w:t>
+      </w:r>
+      <w:r>
+        <w:rPr>
+          <w:rFonts w:ascii="Trebuchet MS" w:hAnsi="Trebuchet MS"/>
+          <w:iCs/>
+          <w:sz w:val="18"/>
+          <w:szCs w:val="18"/>
+        </w:rPr>
+        <w:t>”</w:t>
+      </w:r>
+    </w:p>
+    <w:p>
+      <w:pPr>
+        <w:pStyle w:val="ListParagraph"/>
+        <w:numPr>
+          <w:ilvl w:val="0"/>
+          <w:numId w:val="30"/>
+        </w:numPr>
+        <w:rPr>
+          <w:rFonts w:ascii="Trebuchet MS" w:hAnsi="Trebuchet MS"/>
+          <w:sz w:val="18"/>
+          <w:szCs w:val="18"/>
+        </w:rPr>
+      </w:pPr>
+      <w:r>
+        <w:rPr>
+          <w:rFonts w:ascii="Trebuchet MS" w:hAnsi="Trebuchet MS"/>
+          <w:iCs/>
+          <w:sz w:val="18"/>
+          <w:szCs w:val="18"/>
+        </w:rPr>
+        <w:t>Aft</w:t>
+      </w:r>
+      <w:r>
+        <w:rPr>
+          <w:rFonts w:ascii="Trebuchet MS" w:hAnsi="Trebuchet MS"/>
+          <w:iCs/>
+          <w:sz w:val="18"/>
+          <w:szCs w:val="18"/>
+        </w:rPr>
+        <w:t xml:space="preserve">er the import has completed, a </w:t>
+      </w:r>
+      <w:r>
+        <w:rPr>
+          <w:rFonts w:ascii="Trebuchet MS" w:hAnsi="Trebuchet MS"/>
+          <w:iCs/>
+          <w:sz w:val="18"/>
+          <w:szCs w:val="18"/>
+        </w:rPr>
+        <w:t>Success status will display</w:t>
+      </w:r>
+      <w:r>
+        <w:rPr>
+          <w:rFonts w:ascii="Trebuchet MS" w:hAnsi="Trebuchet MS"/>
+          <w:iCs/>
+          <w:sz w:val="18"/>
+          <w:szCs w:val="18"/>
+        </w:rPr>
+        <w:t xml:space="preserve"> in the Status section</w:t>
+      </w:r>
+    </w:p>
+    <w:p>
+      <w:pPr>
+        <w:pStyle w:val="ListParagraph"/>
+        <w:ind w:left="1776"/>
+        <w:rPr>
+          <w:rFonts w:ascii="Trebuchet MS" w:hAnsi="Trebuchet MS"/>
+          <w:sz w:val="18"/>
+          <w:szCs w:val="18"/>
+        </w:rPr>
+      </w:pPr>
+    </w:p>
+    <w:p>
+      <w:pPr>
+        <w:pStyle w:val="Heading3"/>
+      </w:pPr>
+      <w:r>
+        <w:t>Import Services</w:t>
+      </w:r>
+    </w:p>
+    <w:p>
+      <w:pPr>
+        <w:pStyle w:val="ListParagraph"/>
+        <w:ind w:left="1776"/>
+        <w:rPr>
+          <w:rFonts w:ascii="Trebuchet MS" w:hAnsi="Trebuchet MS"/>
+          <w:sz w:val="18"/>
+          <w:szCs w:val="18"/>
+        </w:rPr>
+      </w:pPr>
+    </w:p>
+    <w:p>
+      <w:pPr>
+        <w:pStyle w:val="ListParagraph"/>
+        <w:numPr>
+          <w:ilvl w:val="0"/>
+          <w:numId w:val="31"/>
+        </w:numPr>
+        <w:rPr>
+          <w:rFonts w:ascii="Trebuchet MS" w:hAnsi="Trebuchet MS"/>
+          <w:sz w:val="18"/>
+          <w:szCs w:val="18"/>
+        </w:rPr>
+      </w:pPr>
+      <w:r>
+        <w:rPr>
+          <w:rFonts w:ascii="Trebuchet MS" w:hAnsi="Trebuchet MS"/>
+          <w:sz w:val="18"/>
+          <w:szCs w:val="18"/>
+        </w:rPr>
+        <w:t>Login to Business Manager and</w:t>
+      </w:r>
+      <w:r>
+        <w:rPr>
+          <w:rFonts w:ascii="Trebuchet MS" w:hAnsi="Trebuchet MS"/>
+          <w:sz w:val="18"/>
+          <w:szCs w:val="18"/>
+        </w:rPr>
+        <w:t xml:space="preserve"> navigate to </w:t>
+      </w:r>
+      <w:r>
+        <w:rPr>
+          <w:rFonts w:ascii="Trebuchet MS" w:hAnsi="Trebuchet MS"/>
+          <w:b/>
+          <w:sz w:val="18"/>
+          <w:szCs w:val="18"/>
+        </w:rPr>
+        <w:t xml:space="preserve">Administration &gt; </w:t>
+      </w:r>
+      <w:r>
+        <w:rPr>
+          <w:rFonts w:ascii="Trebuchet MS" w:hAnsi="Trebuchet MS"/>
+          <w:b/>
+          <w:sz w:val="18"/>
+          <w:szCs w:val="18"/>
+        </w:rPr>
+        <w:t>Operations</w:t>
+      </w:r>
+      <w:r>
+        <w:rPr>
+          <w:rFonts w:ascii="Trebuchet MS" w:hAnsi="Trebuchet MS"/>
+          <w:b/>
+          <w:sz w:val="18"/>
+          <w:szCs w:val="18"/>
+        </w:rPr>
+        <w:t xml:space="preserve"> &gt; Import &amp; Export</w:t>
+      </w:r>
+    </w:p>
+    <w:p>
+      <w:pPr>
+        <w:pStyle w:val="ListParagraph"/>
+        <w:numPr>
+          <w:ilvl w:val="0"/>
+          <w:numId w:val="31"/>
+        </w:numPr>
+        <w:rPr>
+          <w:rFonts w:ascii="Trebuchet MS" w:hAnsi="Trebuchet MS"/>
+          <w:sz w:val="18"/>
+          <w:szCs w:val="18"/>
+        </w:rPr>
+      </w:pPr>
+      <w:r>
+        <w:rPr>
+          <w:rFonts w:ascii="Trebuchet MS" w:hAnsi="Trebuchet MS"/>
+          <w:sz w:val="18"/>
+          <w:szCs w:val="18"/>
+        </w:rPr>
+        <w:t xml:space="preserve">Navigate to </w:t>
+      </w:r>
+      <w:r>
+        <w:rPr>
+          <w:rFonts w:ascii="Trebuchet MS" w:hAnsi="Trebuchet MS"/>
+          <w:b/>
+          <w:sz w:val="18"/>
+          <w:szCs w:val="18"/>
+        </w:rPr>
+        <w:t>Import &amp; Export &gt; Import &amp; Export Files</w:t>
+      </w:r>
+      <w:r>
+        <w:rPr>
+          <w:rFonts w:ascii="Trebuchet MS" w:hAnsi="Trebuchet MS"/>
+          <w:sz w:val="18"/>
+          <w:szCs w:val="18"/>
+        </w:rPr>
+        <w:t xml:space="preserve"> and click “Upload”</w:t>
+      </w:r>
+    </w:p>
+    <w:p>
+      <w:pPr>
+        <w:pStyle w:val="ListParagraph"/>
+        <w:numPr>
+          <w:ilvl w:val="0"/>
+          <w:numId w:val="31"/>
+        </w:numPr>
+        <w:rPr>
+          <w:rFonts w:ascii="Trebuchet MS" w:hAnsi="Trebuchet MS"/>
+          <w:sz w:val="18"/>
+          <w:szCs w:val="18"/>
+        </w:rPr>
+      </w:pPr>
+      <w:r>
+        <w:rPr>
+          <w:rFonts w:ascii="Trebuchet MS" w:hAnsi="Trebuchet MS"/>
+          <w:sz w:val="18"/>
+          <w:szCs w:val="18"/>
+        </w:rPr>
+        <w:t xml:space="preserve">In the </w:t>
+      </w:r>
+      <w:r>
+        <w:rPr>
+          <w:rFonts w:ascii="Trebuchet MS" w:hAnsi="Trebuchet MS"/>
+          <w:b/>
+          <w:sz w:val="18"/>
+          <w:szCs w:val="18"/>
+        </w:rPr>
+        <w:t>Upload Import Files &gt; Upload File</w:t>
+      </w:r>
+      <w:r>
+        <w:rPr>
+          <w:rFonts w:ascii="Trebuchet MS" w:hAnsi="Trebuchet MS"/>
+          <w:sz w:val="18"/>
+          <w:szCs w:val="18"/>
+        </w:rPr>
+        <w:t xml:space="preserve"> section</w:t>
+      </w:r>
+      <w:r>
+        <w:rPr>
+          <w:rFonts w:ascii="Trebuchet MS" w:hAnsi="Trebuchet MS"/>
+          <w:sz w:val="18"/>
+          <w:szCs w:val="18"/>
+        </w:rPr>
+        <w:t xml:space="preserve">, select </w:t>
+      </w:r>
+      <w:r>
+        <w:rPr>
+          <w:rFonts w:ascii="Trebuchet MS" w:hAnsi="Trebuchet MS"/>
+          <w:i/>
+          <w:sz w:val="18"/>
+          <w:szCs w:val="18"/>
+        </w:rPr>
+        <w:t>stripe_services</w:t>
+      </w:r>
+      <w:r>
+        <w:rPr>
+          <w:rFonts w:ascii="Trebuchet MS" w:hAnsi="Trebuchet MS"/>
+          <w:i/>
+          <w:sz w:val="18"/>
+          <w:szCs w:val="18"/>
+        </w:rPr>
+        <w:t>.xml</w:t>
+      </w:r>
+      <w:r>
+        <w:rPr>
+          <w:rFonts w:ascii="Trebuchet MS" w:hAnsi="Trebuchet MS"/>
+          <w:sz w:val="18"/>
+          <w:szCs w:val="18"/>
+        </w:rPr>
+        <w:t xml:space="preserve"> file from the metadata/ folder of the LINK Cartridge and click “Upload”</w:t>
+      </w:r>
+    </w:p>
+    <w:p>
+      <w:pPr>
+        <w:pStyle w:val="ListParagraph"/>
+        <w:numPr>
+          <w:ilvl w:val="0"/>
+          <w:numId w:val="31"/>
+        </w:numPr>
+        <w:rPr>
+          <w:rFonts w:ascii="Trebuchet MS" w:hAnsi="Trebuchet MS"/>
+          <w:sz w:val="18"/>
+          <w:szCs w:val="18"/>
+        </w:rPr>
+      </w:pPr>
+      <w:r>
+        <w:rPr>
+          <w:rFonts w:ascii="Trebuchet MS" w:hAnsi="Trebuchet MS"/>
+          <w:sz w:val="18"/>
+          <w:szCs w:val="18"/>
+        </w:rPr>
+        <w:t xml:space="preserve">Return to the </w:t>
+      </w:r>
+      <w:r>
+        <w:rPr>
+          <w:rFonts w:ascii="Trebuchet MS" w:hAnsi="Trebuchet MS"/>
+          <w:b/>
+          <w:sz w:val="18"/>
+          <w:szCs w:val="18"/>
+        </w:rPr>
+        <w:t xml:space="preserve">Administration &gt; </w:t>
+      </w:r>
+      <w:r>
+        <w:rPr>
+          <w:rFonts w:ascii="Trebuchet MS" w:hAnsi="Trebuchet MS"/>
+          <w:b/>
+          <w:sz w:val="18"/>
+          <w:szCs w:val="18"/>
+        </w:rPr>
+        <w:t>Operations</w:t>
+      </w:r>
+      <w:r>
+        <w:rPr>
+          <w:rFonts w:ascii="Trebuchet MS" w:hAnsi="Trebuchet MS"/>
+          <w:b/>
+          <w:sz w:val="18"/>
+          <w:szCs w:val="18"/>
+        </w:rPr>
+        <w:t xml:space="preserve"> &gt; Import &amp; Export</w:t>
+      </w:r>
+      <w:r>
+        <w:rPr>
+          <w:rFonts w:ascii="Trebuchet MS" w:hAnsi="Trebuchet MS"/>
+          <w:sz w:val="18"/>
+          <w:szCs w:val="18"/>
+        </w:rPr>
+        <w:t xml:space="preserve"> page</w:t>
+      </w:r>
+    </w:p>
+    <w:p>
+      <w:pPr>
+        <w:pStyle w:val="ListParagraph"/>
+        <w:numPr>
+          <w:ilvl w:val="0"/>
+          <w:numId w:val="31"/>
+        </w:numPr>
+        <w:rPr>
+          <w:rFonts w:ascii="Trebuchet MS" w:hAnsi="Trebuchet MS"/>
+          <w:sz w:val="18"/>
+          <w:szCs w:val="18"/>
+        </w:rPr>
+      </w:pPr>
+      <w:r>
+        <w:rPr>
+          <w:rFonts w:ascii="Trebuchet MS" w:hAnsi="Trebuchet MS"/>
+          <w:iCs/>
+          <w:sz w:val="18"/>
+          <w:szCs w:val="18"/>
+        </w:rPr>
+        <w:t xml:space="preserve">Click on </w:t>
+      </w:r>
+      <w:r>
+        <w:rPr>
+          <w:rFonts w:ascii="Trebuchet MS" w:hAnsi="Trebuchet MS"/>
+          <w:iCs/>
+          <w:sz w:val="18"/>
+          <w:szCs w:val="18"/>
+        </w:rPr>
+        <w:t>“</w:t>
+      </w:r>
+      <w:r>
+        <w:rPr>
+          <w:rFonts w:ascii="Trebuchet MS" w:hAnsi="Trebuchet MS"/>
+          <w:iCs/>
+          <w:sz w:val="18"/>
+          <w:szCs w:val="18"/>
+        </w:rPr>
+        <w:t>Import</w:t>
+      </w:r>
+      <w:r>
+        <w:rPr>
+          <w:rFonts w:ascii="Trebuchet MS" w:hAnsi="Trebuchet MS"/>
+          <w:iCs/>
+          <w:sz w:val="18"/>
+          <w:szCs w:val="18"/>
+        </w:rPr>
+        <w:t xml:space="preserve">” in the </w:t>
+      </w:r>
+      <w:r>
+        <w:rPr>
+          <w:rFonts w:ascii="Trebuchet MS" w:hAnsi="Trebuchet MS"/>
+          <w:b/>
+          <w:iCs/>
+          <w:sz w:val="18"/>
+          <w:szCs w:val="18"/>
+        </w:rPr>
+        <w:t xml:space="preserve">Import &amp; Export &gt; </w:t>
+      </w:r>
+      <w:r>
+        <w:rPr>
+          <w:rFonts w:ascii="Trebuchet MS" w:hAnsi="Trebuchet MS"/>
+          <w:b/>
+          <w:iCs/>
+          <w:sz w:val="18"/>
+          <w:szCs w:val="18"/>
+        </w:rPr>
+        <w:t>Services</w:t>
+      </w:r>
+      <w:r>
+        <w:rPr>
+          <w:rFonts w:ascii="Trebuchet MS" w:hAnsi="Trebuchet MS"/>
+          <w:iCs/>
+          <w:sz w:val="18"/>
+          <w:szCs w:val="18"/>
+        </w:rPr>
+        <w:t xml:space="preserve"> section</w:t>
+      </w:r>
+    </w:p>
+    <w:p>
+      <w:pPr>
+        <w:pStyle w:val="ListParagraph"/>
+        <w:numPr>
+          <w:ilvl w:val="0"/>
+          <w:numId w:val="31"/>
+        </w:numPr>
+        <w:rPr>
+          <w:rFonts w:ascii="Trebuchet MS" w:hAnsi="Trebuchet MS"/>
+          <w:sz w:val="18"/>
+          <w:szCs w:val="18"/>
+        </w:rPr>
+      </w:pPr>
+      <w:r>
+        <w:rPr>
+          <w:rFonts w:ascii="Trebuchet MS" w:hAnsi="Trebuchet MS"/>
+          <w:iCs/>
+          <w:sz w:val="18"/>
+          <w:szCs w:val="18"/>
+        </w:rPr>
+        <w:t>Select</w:t>
+      </w:r>
+      <w:r>
+        <w:rPr>
+          <w:rFonts w:ascii="Trebuchet MS" w:hAnsi="Trebuchet MS"/>
+          <w:iCs/>
+          <w:sz w:val="18"/>
+          <w:szCs w:val="18"/>
+        </w:rPr>
+        <w:t xml:space="preserve"> the radio button next to the </w:t>
+      </w:r>
+      <w:r>
+        <w:rPr>
+          <w:rFonts w:ascii="Trebuchet MS" w:hAnsi="Trebuchet MS"/>
+          <w:i/>
+          <w:iCs/>
+          <w:sz w:val="18"/>
+          <w:szCs w:val="18"/>
+        </w:rPr>
+        <w:t>stripe_services</w:t>
+      </w:r>
+      <w:r>
+        <w:rPr>
+          <w:rFonts w:ascii="Trebuchet MS" w:hAnsi="Trebuchet MS"/>
+          <w:i/>
+          <w:iCs/>
+          <w:sz w:val="18"/>
+          <w:szCs w:val="18"/>
+        </w:rPr>
+        <w:t>.xml</w:t>
+      </w:r>
+      <w:r>
+        <w:rPr>
+          <w:rFonts w:ascii="Trebuchet MS" w:hAnsi="Trebuchet MS"/>
+          <w:iCs/>
+          <w:sz w:val="18"/>
+          <w:szCs w:val="18"/>
+        </w:rPr>
+        <w:t xml:space="preserve"> file and click </w:t>
+      </w:r>
+      <w:r>
+        <w:rPr>
+          <w:rFonts w:ascii="Trebuchet MS" w:hAnsi="Trebuchet MS"/>
+          <w:iCs/>
+          <w:sz w:val="18"/>
+          <w:szCs w:val="18"/>
+        </w:rPr>
+        <w:t>“</w:t>
+      </w:r>
+      <w:r>
+        <w:rPr>
+          <w:rFonts w:ascii="Trebuchet MS" w:hAnsi="Trebuchet MS"/>
+          <w:iCs/>
+          <w:sz w:val="18"/>
+          <w:szCs w:val="18"/>
+        </w:rPr>
+        <w:t>Next &gt;&gt;</w:t>
+      </w:r>
+      <w:r>
+        <w:rPr>
+          <w:rFonts w:ascii="Trebuchet MS" w:hAnsi="Trebuchet MS"/>
+          <w:iCs/>
+          <w:sz w:val="18"/>
+          <w:szCs w:val="18"/>
+        </w:rPr>
+        <w:t>”</w:t>
+      </w:r>
+    </w:p>
+    <w:p>
+      <w:pPr>
+        <w:pStyle w:val="ListParagraph"/>
+        <w:numPr>
+          <w:ilvl w:val="0"/>
+          <w:numId w:val="31"/>
+        </w:numPr>
+        <w:rPr>
+          <w:rFonts w:ascii="Trebuchet MS" w:hAnsi="Trebuchet MS"/>
+          <w:sz w:val="18"/>
+          <w:szCs w:val="18"/>
+        </w:rPr>
+      </w:pPr>
+      <w:r>
+        <w:rPr>
+          <w:rFonts w:ascii="Trebuchet MS" w:hAnsi="Trebuchet MS"/>
+          <w:iCs/>
+          <w:sz w:val="18"/>
+          <w:szCs w:val="18"/>
+        </w:rPr>
+        <w:t xml:space="preserve">Once the XML validation completes, click </w:t>
+      </w:r>
+      <w:r>
+        <w:rPr>
+          <w:rFonts w:ascii="Trebuchet MS" w:hAnsi="Trebuchet MS"/>
+          <w:iCs/>
+          <w:sz w:val="18"/>
+          <w:szCs w:val="18"/>
+        </w:rPr>
+        <w:t>“</w:t>
+      </w:r>
+      <w:r>
+        <w:rPr>
+          <w:rFonts w:ascii="Trebuchet MS" w:hAnsi="Trebuchet MS"/>
+          <w:iCs/>
+          <w:sz w:val="18"/>
+          <w:szCs w:val="18"/>
+        </w:rPr>
+        <w:t>Import</w:t>
+      </w:r>
+      <w:r>
+        <w:rPr>
+          <w:rFonts w:ascii="Trebuchet MS" w:hAnsi="Trebuchet MS"/>
+          <w:iCs/>
+          <w:sz w:val="18"/>
+          <w:szCs w:val="18"/>
+        </w:rPr>
+        <w:t>”</w:t>
+      </w:r>
+    </w:p>
+    <w:p>
+      <w:pPr>
+        <w:pStyle w:val="ListParagraph"/>
+        <w:numPr>
+          <w:ilvl w:val="0"/>
+          <w:numId w:val="31"/>
+        </w:numPr>
+        <w:rPr>
+          <w:rFonts w:ascii="Trebuchet MS" w:hAnsi="Trebuchet MS"/>
+          <w:sz w:val="18"/>
+          <w:szCs w:val="18"/>
+        </w:rPr>
+      </w:pPr>
+      <w:r>
+        <w:rPr>
+          <w:rFonts w:ascii="Trebuchet MS" w:hAnsi="Trebuchet MS"/>
+          <w:iCs/>
+          <w:sz w:val="18"/>
+          <w:szCs w:val="18"/>
+        </w:rPr>
+        <w:t>Aft</w:t>
+      </w:r>
+      <w:r>
+        <w:rPr>
+          <w:rFonts w:ascii="Trebuchet MS" w:hAnsi="Trebuchet MS"/>
+          <w:iCs/>
+          <w:sz w:val="18"/>
+          <w:szCs w:val="18"/>
+        </w:rPr>
+        <w:t xml:space="preserve">er the import has completed, a </w:t>
+      </w:r>
+      <w:r>
+        <w:rPr>
+          <w:rFonts w:ascii="Trebuchet MS" w:hAnsi="Trebuchet MS"/>
+          <w:iCs/>
+          <w:sz w:val="18"/>
+          <w:szCs w:val="18"/>
+        </w:rPr>
+        <w:t>Success status will display</w:t>
+      </w:r>
+      <w:r>
+        <w:rPr>
+          <w:rFonts w:ascii="Trebuchet MS" w:hAnsi="Trebuchet MS"/>
+          <w:iCs/>
+          <w:sz w:val="18"/>
+          <w:szCs w:val="18"/>
+        </w:rPr>
+        <w:t xml:space="preserve"> in the Status section</w:t>
+      </w:r>
+    </w:p>
+    <w:p>
+      <w:pPr>
         <w:pStyle w:val="BodyText"/>
         <w:ind w:left="1080"/>
         <w:rPr>
@@ -3786,6 +7551,7 @@
           <w:sz w:val="18"/>
           <w:szCs w:val="18"/>
         </w:rPr>
+        <w:lastRenderedPageBreak/>
         <w:t>&lt;INTERFACES TO EXTERNAL SERVICES, E.G HTTP CLIENT, WEBSERVICE CALLS, DESCRIPTION OF REQUESTS AND RESPONSES&gt;</w:t>
       </w:r>
     </w:p>
@@ -5323,7 +9089,7 @@
               <w:sz w:val="18"/>
               <w:szCs w:val="18"/>
             </w:rPr>
-            <w:t>3-6</w:t>
+            <w:t>3-8</w:t>
           </w:r>
           <w:r>
             <w:rPr>
@@ -5876,6 +9642,208 @@
     </w:lvl>
   </w:abstractNum>
   <w:abstractNum w:abstractNumId="5">
+    <w:nsid w:val="1CD70EE3"/>
+    <w:multiLevelType w:val="hybridMultilevel"/>
+    <w:tmpl w:val="CE2E612C"/>
+    <w:lvl w:ilvl="0" w:tplc="0409000F">
+      <w:start w:val="1"/>
+      <w:numFmt w:val="decimal"/>
+      <w:lvlText w:val="%1."/>
+      <w:lvlJc w:val="left"/>
+      <w:pPr>
+        <w:ind w:left="2136" w:hanging="360"/>
+      </w:pPr>
+      <w:rPr>
+        <w:rFonts w:hint="default"/>
+      </w:rPr>
+    </w:lvl>
+    <w:lvl w:ilvl="1" w:tplc="04090019">
+      <w:start w:val="1"/>
+      <w:numFmt w:val="lowerLetter"/>
+      <w:lvlText w:val="%2."/>
+      <w:lvlJc w:val="left"/>
+      <w:pPr>
+        <w:ind w:left="2856" w:hanging="360"/>
+      </w:pPr>
+    </w:lvl>
+    <w:lvl w:ilvl="2" w:tplc="0409001B" w:tentative="1">
+      <w:start w:val="1"/>
+      <w:numFmt w:val="lowerRoman"/>
+      <w:lvlText w:val="%3."/>
+      <w:lvlJc w:val="right"/>
+      <w:pPr>
+        <w:ind w:left="3576" w:hanging="180"/>
+      </w:pPr>
+    </w:lvl>
+    <w:lvl w:ilvl="3" w:tplc="0409000F" w:tentative="1">
+      <w:start w:val="1"/>
+      <w:numFmt w:val="decimal"/>
+      <w:lvlText w:val="%4."/>
+      <w:lvlJc w:val="left"/>
+      <w:pPr>
+        <w:ind w:left="4296" w:hanging="360"/>
+      </w:pPr>
+    </w:lvl>
+    <w:lvl w:ilvl="4" w:tplc="04090019" w:tentative="1">
+      <w:start w:val="1"/>
+      <w:numFmt w:val="lowerLetter"/>
+      <w:lvlText w:val="%5."/>
+      <w:lvlJc w:val="left"/>
+      <w:pPr>
+        <w:ind w:left="5016" w:hanging="360"/>
+      </w:pPr>
+    </w:lvl>
+    <w:lvl w:ilvl="5" w:tplc="0409001B" w:tentative="1">
+      <w:start w:val="1"/>
+      <w:numFmt w:val="lowerRoman"/>
+      <w:lvlText w:val="%6."/>
+      <w:lvlJc w:val="right"/>
+      <w:pPr>
+        <w:ind w:left="5736" w:hanging="180"/>
+      </w:pPr>
+    </w:lvl>
+    <w:lvl w:ilvl="6" w:tplc="0409000F" w:tentative="1">
+      <w:start w:val="1"/>
+      <w:numFmt w:val="decimal"/>
+      <w:lvlText w:val="%7."/>
+      <w:lvlJc w:val="left"/>
+      <w:pPr>
+        <w:ind w:left="6456" w:hanging="360"/>
+      </w:pPr>
+    </w:lvl>
+    <w:lvl w:ilvl="7" w:tplc="04090019" w:tentative="1">
+      <w:start w:val="1"/>
+      <w:numFmt w:val="lowerLetter"/>
+      <w:lvlText w:val="%8."/>
+      <w:lvlJc w:val="left"/>
+      <w:pPr>
+        <w:ind w:left="7176" w:hanging="360"/>
+      </w:pPr>
+    </w:lvl>
+    <w:lvl w:ilvl="8" w:tplc="0409001B" w:tentative="1">
+      <w:start w:val="1"/>
+      <w:numFmt w:val="lowerRoman"/>
+      <w:lvlText w:val="%9."/>
+      <w:lvlJc w:val="right"/>
+      <w:pPr>
+        <w:ind w:left="7896" w:hanging="180"/>
+      </w:pPr>
+    </w:lvl>
+  </w:abstractNum>
+  <w:abstractNum w:abstractNumId="6">
+    <w:nsid w:val="1F523BC2"/>
+    <w:multiLevelType w:val="hybridMultilevel"/>
+    <w:tmpl w:val="4140B554"/>
+    <w:lvl w:ilvl="0" w:tplc="43162A9E">
+      <w:start w:val="3"/>
+      <w:numFmt w:val="bullet"/>
+      <w:lvlText w:val="-"/>
+      <w:lvlJc w:val="left"/>
+      <w:pPr>
+        <w:ind w:left="2160" w:hanging="360"/>
+      </w:pPr>
+      <w:rPr>
+        <w:rFonts w:ascii="Trebuchet MS" w:eastAsiaTheme="minorEastAsia" w:hAnsi="Trebuchet MS" w:cstheme="minorBidi" w:hint="default"/>
+      </w:rPr>
+    </w:lvl>
+    <w:lvl w:ilvl="1" w:tplc="04090003">
+      <w:start w:val="1"/>
+      <w:numFmt w:val="bullet"/>
+      <w:lvlText w:val="o"/>
+      <w:lvlJc w:val="left"/>
+      <w:pPr>
+        <w:ind w:left="2880" w:hanging="360"/>
+      </w:pPr>
+      <w:rPr>
+        <w:rFonts w:ascii="Courier New" w:hAnsi="Courier New" w:hint="default"/>
+      </w:rPr>
+    </w:lvl>
+    <w:lvl w:ilvl="2" w:tplc="04090005" w:tentative="1">
+      <w:start w:val="1"/>
+      <w:numFmt w:val="bullet"/>
+      <w:lvlText w:val=""/>
+      <w:lvlJc w:val="left"/>
+      <w:pPr>
+        <w:ind w:left="3600" w:hanging="360"/>
+      </w:pPr>
+      <w:rPr>
+        <w:rFonts w:ascii="Wingdings" w:hAnsi="Wingdings" w:hint="default"/>
+      </w:rPr>
+    </w:lvl>
+    <w:lvl w:ilvl="3" w:tplc="04090001" w:tentative="1">
+      <w:start w:val="1"/>
+      <w:numFmt w:val="bullet"/>
+      <w:lvlText w:val=""/>
+      <w:lvlJc w:val="left"/>
+      <w:pPr>
+        <w:ind w:left="4320" w:hanging="360"/>
+      </w:pPr>
+      <w:rPr>
+        <w:rFonts w:ascii="Symbol" w:hAnsi="Symbol" w:hint="default"/>
+      </w:rPr>
+    </w:lvl>
+    <w:lvl w:ilvl="4" w:tplc="04090003" w:tentative="1">
+      <w:start w:val="1"/>
+      <w:numFmt w:val="bullet"/>
+      <w:lvlText w:val="o"/>
+      <w:lvlJc w:val="left"/>
+      <w:pPr>
+        <w:ind w:left="5040" w:hanging="360"/>
+      </w:pPr>
+      <w:rPr>
+        <w:rFonts w:ascii="Courier New" w:hAnsi="Courier New" w:hint="default"/>
+      </w:rPr>
+    </w:lvl>
+    <w:lvl w:ilvl="5" w:tplc="04090005" w:tentative="1">
+      <w:start w:val="1"/>
+      <w:numFmt w:val="bullet"/>
+      <w:lvlText w:val=""/>
+      <w:lvlJc w:val="left"/>
+      <w:pPr>
+        <w:ind w:left="5760" w:hanging="360"/>
+      </w:pPr>
+      <w:rPr>
+        <w:rFonts w:ascii="Wingdings" w:hAnsi="Wingdings" w:hint="default"/>
+      </w:rPr>
+    </w:lvl>
+    <w:lvl w:ilvl="6" w:tplc="04090001" w:tentative="1">
+      <w:start w:val="1"/>
+      <w:numFmt w:val="bullet"/>
+      <w:lvlText w:val=""/>
+      <w:lvlJc w:val="left"/>
+      <w:pPr>
+        <w:ind w:left="6480" w:hanging="360"/>
+      </w:pPr>
+      <w:rPr>
+        <w:rFonts w:ascii="Symbol" w:hAnsi="Symbol" w:hint="default"/>
+      </w:rPr>
+    </w:lvl>
+    <w:lvl w:ilvl="7" w:tplc="04090003" w:tentative="1">
+      <w:start w:val="1"/>
+      <w:numFmt w:val="bullet"/>
+      <w:lvlText w:val="o"/>
+      <w:lvlJc w:val="left"/>
+      <w:pPr>
+        <w:ind w:left="7200" w:hanging="360"/>
+      </w:pPr>
+      <w:rPr>
+        <w:rFonts w:ascii="Courier New" w:hAnsi="Courier New" w:hint="default"/>
+      </w:rPr>
+    </w:lvl>
+    <w:lvl w:ilvl="8" w:tplc="04090005" w:tentative="1">
+      <w:start w:val="1"/>
+      <w:numFmt w:val="bullet"/>
+      <w:lvlText w:val=""/>
+      <w:lvlJc w:val="left"/>
+      <w:pPr>
+        <w:ind w:left="7920" w:hanging="360"/>
+      </w:pPr>
+      <w:rPr>
+        <w:rFonts w:ascii="Wingdings" w:hAnsi="Wingdings" w:hint="default"/>
+      </w:rPr>
+    </w:lvl>
+  </w:abstractNum>
+  <w:abstractNum w:abstractNumId="7">
     <w:nsid w:val="205A5973"/>
     <w:multiLevelType w:val="hybridMultilevel"/>
     <w:tmpl w:val="8ED87FA0"/>
@@ -5988,7 +9956,7 @@
       </w:rPr>
     </w:lvl>
   </w:abstractNum>
-  <w:abstractNum w:abstractNumId="6">
+  <w:abstractNum w:abstractNumId="8">
     <w:nsid w:val="25B01A81"/>
     <w:multiLevelType w:val="hybridMultilevel"/>
     <w:tmpl w:val="DF984A0A"/>
@@ -6103,7 +10071,7 @@
       </w:rPr>
     </w:lvl>
   </w:abstractNum>
-  <w:abstractNum w:abstractNumId="7">
+  <w:abstractNum w:abstractNumId="9">
     <w:nsid w:val="266D5D32"/>
     <w:multiLevelType w:val="singleLevel"/>
     <w:tmpl w:val="6A98E35E"/>
@@ -6121,7 +10089,7 @@
       </w:pPr>
     </w:lvl>
   </w:abstractNum>
-  <w:abstractNum w:abstractNumId="8">
+  <w:abstractNum w:abstractNumId="10">
     <w:nsid w:val="27AC3B80"/>
     <w:multiLevelType w:val="singleLevel"/>
     <w:tmpl w:val="4B160366"/>
@@ -6144,7 +10112,7 @@
       </w:rPr>
     </w:lvl>
   </w:abstractNum>
-  <w:abstractNum w:abstractNumId="9">
+  <w:abstractNum w:abstractNumId="11">
     <w:nsid w:val="28D5286F"/>
     <w:multiLevelType w:val="hybridMultilevel"/>
     <w:tmpl w:val="B502A0C2"/>
@@ -6259,7 +10227,7 @@
       </w:rPr>
     </w:lvl>
   </w:abstractNum>
-  <w:abstractNum w:abstractNumId="10">
+  <w:abstractNum w:abstractNumId="12">
     <w:nsid w:val="2A233F92"/>
     <w:multiLevelType w:val="singleLevel"/>
     <w:tmpl w:val="5B9607D2"/>
@@ -6277,7 +10245,7 @@
       </w:pPr>
     </w:lvl>
   </w:abstractNum>
-  <w:abstractNum w:abstractNumId="11">
+  <w:abstractNum w:abstractNumId="13">
     <w:nsid w:val="33C4142C"/>
     <w:multiLevelType w:val="singleLevel"/>
     <w:tmpl w:val="00844910"/>
@@ -6295,7 +10263,7 @@
       </w:pPr>
     </w:lvl>
   </w:abstractNum>
-  <w:abstractNum w:abstractNumId="12">
+  <w:abstractNum w:abstractNumId="14">
     <w:nsid w:val="34223F64"/>
     <w:multiLevelType w:val="singleLevel"/>
     <w:tmpl w:val="21D69730"/>
@@ -6316,7 +10284,7 @@
       </w:rPr>
     </w:lvl>
   </w:abstractNum>
-  <w:abstractNum w:abstractNumId="13">
+  <w:abstractNum w:abstractNumId="15">
     <w:nsid w:val="35F11DE5"/>
     <w:multiLevelType w:val="hybridMultilevel"/>
     <w:tmpl w:val="0510B34A"/>
@@ -6431,7 +10399,7 @@
       </w:rPr>
     </w:lvl>
   </w:abstractNum>
-  <w:abstractNum w:abstractNumId="14">
+  <w:abstractNum w:abstractNumId="16">
     <w:nsid w:val="387B0E47"/>
     <w:multiLevelType w:val="singleLevel"/>
     <w:tmpl w:val="D37A73A2"/>
@@ -6449,7 +10417,7 @@
       </w:pPr>
     </w:lvl>
   </w:abstractNum>
-  <w:abstractNum w:abstractNumId="15">
+  <w:abstractNum w:abstractNumId="17">
     <w:nsid w:val="38C52274"/>
     <w:multiLevelType w:val="hybridMultilevel"/>
     <w:tmpl w:val="0480002A"/>
@@ -6562,10 +10530,99 @@
       </w:rPr>
     </w:lvl>
   </w:abstractNum>
-  <w:abstractNum w:abstractNumId="16">
+  <w:abstractNum w:abstractNumId="18">
+    <w:nsid w:val="3C467B2B"/>
+    <w:multiLevelType w:val="hybridMultilevel"/>
+    <w:tmpl w:val="87DCA3AA"/>
+    <w:lvl w:ilvl="0" w:tplc="0409000F">
+      <w:start w:val="1"/>
+      <w:numFmt w:val="decimal"/>
+      <w:lvlText w:val="%1."/>
+      <w:lvlJc w:val="left"/>
+      <w:pPr>
+        <w:ind w:left="1776" w:hanging="360"/>
+      </w:pPr>
+      <w:rPr>
+        <w:rFonts w:hint="default"/>
+      </w:rPr>
+    </w:lvl>
+    <w:lvl w:ilvl="1" w:tplc="04090019">
+      <w:start w:val="1"/>
+      <w:numFmt w:val="lowerLetter"/>
+      <w:lvlText w:val="%2."/>
+      <w:lvlJc w:val="left"/>
+      <w:pPr>
+        <w:ind w:left="2496" w:hanging="360"/>
+      </w:pPr>
+    </w:lvl>
+    <w:lvl w:ilvl="2" w:tplc="0409001B" w:tentative="1">
+      <w:start w:val="1"/>
+      <w:numFmt w:val="lowerRoman"/>
+      <w:lvlText w:val="%3."/>
+      <w:lvlJc w:val="right"/>
+      <w:pPr>
+        <w:ind w:left="3216" w:hanging="180"/>
+      </w:pPr>
+    </w:lvl>
+    <w:lvl w:ilvl="3" w:tplc="0409000F" w:tentative="1">
+      <w:start w:val="1"/>
+      <w:numFmt w:val="decimal"/>
+      <w:lvlText w:val="%4."/>
+      <w:lvlJc w:val="left"/>
+      <w:pPr>
+        <w:ind w:left="3936" w:hanging="360"/>
+      </w:pPr>
+    </w:lvl>
+    <w:lvl w:ilvl="4" w:tplc="04090019" w:tentative="1">
+      <w:start w:val="1"/>
+      <w:numFmt w:val="lowerLetter"/>
+      <w:lvlText w:val="%5."/>
+      <w:lvlJc w:val="left"/>
+      <w:pPr>
+        <w:ind w:left="4656" w:hanging="360"/>
+      </w:pPr>
+    </w:lvl>
+    <w:lvl w:ilvl="5" w:tplc="0409001B" w:tentative="1">
+      <w:start w:val="1"/>
+      <w:numFmt w:val="lowerRoman"/>
+      <w:lvlText w:val="%6."/>
+      <w:lvlJc w:val="right"/>
+      <w:pPr>
+        <w:ind w:left="5376" w:hanging="180"/>
+      </w:pPr>
+    </w:lvl>
+    <w:lvl w:ilvl="6" w:tplc="0409000F" w:tentative="1">
+      <w:start w:val="1"/>
+      <w:numFmt w:val="decimal"/>
+      <w:lvlText w:val="%7."/>
+      <w:lvlJc w:val="left"/>
+      <w:pPr>
+        <w:ind w:left="6096" w:hanging="360"/>
+      </w:pPr>
+    </w:lvl>
+    <w:lvl w:ilvl="7" w:tplc="04090019" w:tentative="1">
+      <w:start w:val="1"/>
+      <w:numFmt w:val="lowerLetter"/>
+      <w:lvlText w:val="%8."/>
+      <w:lvlJc w:val="left"/>
+      <w:pPr>
+        <w:ind w:left="6816" w:hanging="360"/>
+      </w:pPr>
+    </w:lvl>
+    <w:lvl w:ilvl="8" w:tplc="0409001B" w:tentative="1">
+      <w:start w:val="1"/>
+      <w:numFmt w:val="lowerRoman"/>
+      <w:lvlText w:val="%9."/>
+      <w:lvlJc w:val="right"/>
+      <w:pPr>
+        <w:ind w:left="7536" w:hanging="180"/>
+      </w:pPr>
+    </w:lvl>
+  </w:abstractNum>
+  <w:abstractNum w:abstractNumId="19">
     <w:nsid w:val="3DC276C3"/>
     <w:multiLevelType w:val="multilevel"/>
-    <w:tmpl w:val="34201AF8"/>
+    <w:tmpl w:val="BEA0B096"/>
     <w:lvl w:ilvl="0">
       <w:start w:val="1"/>
       <w:numFmt w:val="decimal"/>
@@ -6629,6 +10686,7 @@
     <w:lvl w:ilvl="3">
       <w:start w:val="1"/>
       <w:numFmt w:val="decimal"/>
+      <w:pStyle w:val="Heading4"/>
       <w:isLgl/>
       <w:lvlText w:val="%1.%2.%3.%4"/>
       <w:lvlJc w:val="left"/>
@@ -6705,7 +10763,7 @@
       </w:rPr>
     </w:lvl>
   </w:abstractNum>
-  <w:abstractNum w:abstractNumId="17">
+  <w:abstractNum w:abstractNumId="20">
     <w:nsid w:val="451F76D8"/>
     <w:multiLevelType w:val="hybridMultilevel"/>
     <w:tmpl w:val="41AE28E4"/>
@@ -6820,7 +10878,7 @@
       </w:rPr>
     </w:lvl>
   </w:abstractNum>
-  <w:abstractNum w:abstractNumId="18">
+  <w:abstractNum w:abstractNumId="21">
     <w:nsid w:val="460D2E48"/>
     <w:multiLevelType w:val="hybridMultilevel"/>
     <w:tmpl w:val="3DFE9DAA"/>
@@ -6935,7 +10993,7 @@
       </w:rPr>
     </w:lvl>
   </w:abstractNum>
-  <w:abstractNum w:abstractNumId="19">
+  <w:abstractNum w:abstractNumId="22">
     <w:nsid w:val="48D60B83"/>
     <w:multiLevelType w:val="singleLevel"/>
     <w:tmpl w:val="7FC2A7AA"/>
@@ -6953,7 +11011,7 @@
       </w:pPr>
     </w:lvl>
   </w:abstractNum>
-  <w:abstractNum w:abstractNumId="20">
+  <w:abstractNum w:abstractNumId="23">
     <w:nsid w:val="4D3B1F5E"/>
     <w:multiLevelType w:val="hybridMultilevel"/>
     <w:tmpl w:val="1D4C6612"/>
@@ -7068,7 +11126,7 @@
       </w:rPr>
     </w:lvl>
   </w:abstractNum>
-  <w:abstractNum w:abstractNumId="21">
+  <w:abstractNum w:abstractNumId="24">
     <w:nsid w:val="4F0C566B"/>
     <w:multiLevelType w:val="singleLevel"/>
     <w:tmpl w:val="1EDC49C0"/>
@@ -7086,7 +11144,7 @@
       </w:pPr>
     </w:lvl>
   </w:abstractNum>
-  <w:abstractNum w:abstractNumId="22">
+  <w:abstractNum w:abstractNumId="25">
     <w:nsid w:val="54FB7175"/>
     <w:multiLevelType w:val="hybridMultilevel"/>
     <w:tmpl w:val="E41CB760"/>
@@ -7201,7 +11259,96 @@
       </w:rPr>
     </w:lvl>
   </w:abstractNum>
-  <w:abstractNum w:abstractNumId="23">
+  <w:abstractNum w:abstractNumId="26">
+    <w:nsid w:val="5EF5218A"/>
+    <w:multiLevelType w:val="hybridMultilevel"/>
+    <w:tmpl w:val="87DCA3AA"/>
+    <w:lvl w:ilvl="0" w:tplc="0409000F">
+      <w:start w:val="1"/>
+      <w:numFmt w:val="decimal"/>
+      <w:lvlText w:val="%1."/>
+      <w:lvlJc w:val="left"/>
+      <w:pPr>
+        <w:ind w:left="1776" w:hanging="360"/>
+      </w:pPr>
+      <w:rPr>
+        <w:rFonts w:hint="default"/>
+      </w:rPr>
+    </w:lvl>
+    <w:lvl w:ilvl="1" w:tplc="04090019">
+      <w:start w:val="1"/>
+      <w:numFmt w:val="lowerLetter"/>
+      <w:lvlText w:val="%2."/>
+      <w:lvlJc w:val="left"/>
+      <w:pPr>
+        <w:ind w:left="2496" w:hanging="360"/>
+      </w:pPr>
+    </w:lvl>
+    <w:lvl w:ilvl="2" w:tplc="0409001B" w:tentative="1">
+      <w:start w:val="1"/>
+      <w:numFmt w:val="lowerRoman"/>
+      <w:lvlText w:val="%3."/>
+      <w:lvlJc w:val="right"/>
+      <w:pPr>
+        <w:ind w:left="3216" w:hanging="180"/>
+      </w:pPr>
+    </w:lvl>
+    <w:lvl w:ilvl="3" w:tplc="0409000F" w:tentative="1">
+      <w:start w:val="1"/>
+      <w:numFmt w:val="decimal"/>
+      <w:lvlText w:val="%4."/>
+      <w:lvlJc w:val="left"/>
+      <w:pPr>
+        <w:ind w:left="3936" w:hanging="360"/>
+      </w:pPr>
+    </w:lvl>
+    <w:lvl w:ilvl="4" w:tplc="04090019" w:tentative="1">
+      <w:start w:val="1"/>
+      <w:numFmt w:val="lowerLetter"/>
+      <w:lvlText w:val="%5."/>
+      <w:lvlJc w:val="left"/>
+      <w:pPr>
+        <w:ind w:left="4656" w:hanging="360"/>
+      </w:pPr>
+    </w:lvl>
+    <w:lvl w:ilvl="5" w:tplc="0409001B" w:tentative="1">
+      <w:start w:val="1"/>
+      <w:numFmt w:val="lowerRoman"/>
+      <w:lvlText w:val="%6."/>
+      <w:lvlJc w:val="right"/>
+      <w:pPr>
+        <w:ind w:left="5376" w:hanging="180"/>
+      </w:pPr>
+    </w:lvl>
+    <w:lvl w:ilvl="6" w:tplc="0409000F" w:tentative="1">
+      <w:start w:val="1"/>
+      <w:numFmt w:val="decimal"/>
+      <w:lvlText w:val="%7."/>
+      <w:lvlJc w:val="left"/>
+      <w:pPr>
+        <w:ind w:left="6096" w:hanging="360"/>
+      </w:pPr>
+    </w:lvl>
+    <w:lvl w:ilvl="7" w:tplc="04090019" w:tentative="1">
+      <w:start w:val="1"/>
+      <w:numFmt w:val="lowerLetter"/>
+      <w:lvlText w:val="%8."/>
+      <w:lvlJc w:val="left"/>
+      <w:pPr>
+        <w:ind w:left="6816" w:hanging="360"/>
+      </w:pPr>
+    </w:lvl>
+    <w:lvl w:ilvl="8" w:tplc="0409001B" w:tentative="1">
+      <w:start w:val="1"/>
+      <w:numFmt w:val="lowerRoman"/>
+      <w:lvlText w:val="%9."/>
+      <w:lvlJc w:val="right"/>
+      <w:pPr>
+        <w:ind w:left="7536" w:hanging="180"/>
+      </w:pPr>
+    </w:lvl>
+  </w:abstractNum>
+  <w:abstractNum w:abstractNumId="27">
     <w:nsid w:val="601969AE"/>
     <w:multiLevelType w:val="hybridMultilevel"/>
     <w:tmpl w:val="EC005A6C"/>
@@ -7316,7 +11463,7 @@
       </w:rPr>
     </w:lvl>
   </w:abstractNum>
-  <w:abstractNum w:abstractNumId="24">
+  <w:abstractNum w:abstractNumId="28">
     <w:nsid w:val="68A55DA1"/>
     <w:multiLevelType w:val="hybridMultilevel"/>
     <w:tmpl w:val="42AC2678"/>
@@ -7431,7 +11578,7 @@
       </w:rPr>
     </w:lvl>
   </w:abstractNum>
-  <w:abstractNum w:abstractNumId="25">
+  <w:abstractNum w:abstractNumId="29">
     <w:nsid w:val="6B4801EA"/>
     <w:multiLevelType w:val="hybridMultilevel"/>
     <w:tmpl w:val="F9303436"/>
@@ -7572,7 +11719,96 @@
       </w:rPr>
     </w:lvl>
   </w:abstractNum>
-  <w:abstractNum w:abstractNumId="26">
+  <w:abstractNum w:abstractNumId="30">
+    <w:nsid w:val="6F1E2D67"/>
+    <w:multiLevelType w:val="hybridMultilevel"/>
+    <w:tmpl w:val="CE2E612C"/>
+    <w:lvl w:ilvl="0" w:tplc="0409000F">
+      <w:start w:val="1"/>
+      <w:numFmt w:val="decimal"/>
+      <w:lvlText w:val="%1."/>
+      <w:lvlJc w:val="left"/>
+      <w:pPr>
+        <w:ind w:left="2136" w:hanging="360"/>
+      </w:pPr>
+      <w:rPr>
+        <w:rFonts w:hint="default"/>
+      </w:rPr>
+    </w:lvl>
+    <w:lvl w:ilvl="1" w:tplc="04090019">
+      <w:start w:val="1"/>
+      <w:numFmt w:val="lowerLetter"/>
+      <w:lvlText w:val="%2."/>
+      <w:lvlJc w:val="left"/>
+      <w:pPr>
+        <w:ind w:left="2856" w:hanging="360"/>
+      </w:pPr>
+    </w:lvl>
+    <w:lvl w:ilvl="2" w:tplc="0409001B" w:tentative="1">
+      <w:start w:val="1"/>
+      <w:numFmt w:val="lowerRoman"/>
+      <w:lvlText w:val="%3."/>
+      <w:lvlJc w:val="right"/>
+      <w:pPr>
+        <w:ind w:left="3576" w:hanging="180"/>
+      </w:pPr>
+    </w:lvl>
+    <w:lvl w:ilvl="3" w:tplc="0409000F" w:tentative="1">
+      <w:start w:val="1"/>
+      <w:numFmt w:val="decimal"/>
+      <w:lvlText w:val="%4."/>
+      <w:lvlJc w:val="left"/>
+      <w:pPr>
+        <w:ind w:left="4296" w:hanging="360"/>
+      </w:pPr>
+    </w:lvl>
+    <w:lvl w:ilvl="4" w:tplc="04090019" w:tentative="1">
+      <w:start w:val="1"/>
+      <w:numFmt w:val="lowerLetter"/>
+      <w:lvlText w:val="%5."/>
+      <w:lvlJc w:val="left"/>
+      <w:pPr>
+        <w:ind w:left="5016" w:hanging="360"/>
+      </w:pPr>
+    </w:lvl>
+    <w:lvl w:ilvl="5" w:tplc="0409001B" w:tentative="1">
+      <w:start w:val="1"/>
+      <w:numFmt w:val="lowerRoman"/>
+      <w:lvlText w:val="%6."/>
+      <w:lvlJc w:val="right"/>
+      <w:pPr>
+        <w:ind w:left="5736" w:hanging="180"/>
+      </w:pPr>
+    </w:lvl>
+    <w:lvl w:ilvl="6" w:tplc="0409000F" w:tentative="1">
+      <w:start w:val="1"/>
+      <w:numFmt w:val="decimal"/>
+      <w:lvlText w:val="%7."/>
+      <w:lvlJc w:val="left"/>
+      <w:pPr>
+        <w:ind w:left="6456" w:hanging="360"/>
+      </w:pPr>
+    </w:lvl>
+    <w:lvl w:ilvl="7" w:tplc="04090019" w:tentative="1">
+      <w:start w:val="1"/>
+      <w:numFmt w:val="lowerLetter"/>
+      <w:lvlText w:val="%8."/>
+      <w:lvlJc w:val="left"/>
+      <w:pPr>
+        <w:ind w:left="7176" w:hanging="360"/>
+      </w:pPr>
+    </w:lvl>
+    <w:lvl w:ilvl="8" w:tplc="0409001B" w:tentative="1">
+      <w:start w:val="1"/>
+      <w:numFmt w:val="lowerRoman"/>
+      <w:lvlText w:val="%9."/>
+      <w:lvlJc w:val="right"/>
+      <w:pPr>
+        <w:ind w:left="7896" w:hanging="180"/>
+      </w:pPr>
+    </w:lvl>
+  </w:abstractNum>
+  <w:abstractNum w:abstractNumId="31">
     <w:nsid w:val="79CB2920"/>
     <w:multiLevelType w:val="hybridMultilevel"/>
     <w:tmpl w:val="C8CCD406"/>
@@ -7687,7 +11923,7 @@
       </w:rPr>
     </w:lvl>
   </w:abstractNum>
-  <w:abstractNum w:abstractNumId="27">
+  <w:abstractNum w:abstractNumId="32">
     <w:nsid w:val="7D8C2E9F"/>
     <w:multiLevelType w:val="hybridMultilevel"/>
     <w:tmpl w:val="6E2E60F0"/>
@@ -7828,89 +12064,220 @@
       </w:rPr>
     </w:lvl>
   </w:abstractNum>
+  <w:abstractNum w:abstractNumId="33">
+    <w:nsid w:val="7F0374D0"/>
+    <w:multiLevelType w:val="hybridMultilevel"/>
+    <w:tmpl w:val="41B884F6"/>
+    <w:lvl w:ilvl="0" w:tplc="43162A9E">
+      <w:start w:val="3"/>
+      <w:numFmt w:val="bullet"/>
+      <w:lvlText w:val="-"/>
+      <w:lvlJc w:val="left"/>
+      <w:pPr>
+        <w:ind w:left="2160" w:hanging="360"/>
+      </w:pPr>
+      <w:rPr>
+        <w:rFonts w:ascii="Trebuchet MS" w:eastAsiaTheme="minorEastAsia" w:hAnsi="Trebuchet MS" w:cstheme="minorBidi" w:hint="default"/>
+      </w:rPr>
+    </w:lvl>
+    <w:lvl w:ilvl="1" w:tplc="04090003" w:tentative="1">
+      <w:start w:val="1"/>
+      <w:numFmt w:val="bullet"/>
+      <w:lvlText w:val="o"/>
+      <w:lvlJc w:val="left"/>
+      <w:pPr>
+        <w:ind w:left="1440" w:hanging="360"/>
+      </w:pPr>
+      <w:rPr>
+        <w:rFonts w:ascii="Courier New" w:hAnsi="Courier New" w:hint="default"/>
+      </w:rPr>
+    </w:lvl>
+    <w:lvl w:ilvl="2" w:tplc="04090005" w:tentative="1">
+      <w:start w:val="1"/>
+      <w:numFmt w:val="bullet"/>
+      <w:lvlText w:val=""/>
+      <w:lvlJc w:val="left"/>
+      <w:pPr>
+        <w:ind w:left="2160" w:hanging="360"/>
+      </w:pPr>
+      <w:rPr>
+        <w:rFonts w:ascii="Wingdings" w:hAnsi="Wingdings" w:hint="default"/>
+      </w:rPr>
+    </w:lvl>
+    <w:lvl w:ilvl="3" w:tplc="04090001" w:tentative="1">
+      <w:start w:val="1"/>
+      <w:numFmt w:val="bullet"/>
+      <w:lvlText w:val=""/>
+      <w:lvlJc w:val="left"/>
+      <w:pPr>
+        <w:ind w:left="2880" w:hanging="360"/>
+      </w:pPr>
+      <w:rPr>
+        <w:rFonts w:ascii="Symbol" w:hAnsi="Symbol" w:hint="default"/>
+      </w:rPr>
+    </w:lvl>
+    <w:lvl w:ilvl="4" w:tplc="04090003" w:tentative="1">
+      <w:start w:val="1"/>
+      <w:numFmt w:val="bullet"/>
+      <w:lvlText w:val="o"/>
+      <w:lvlJc w:val="left"/>
+      <w:pPr>
+        <w:ind w:left="3600" w:hanging="360"/>
+      </w:pPr>
+      <w:rPr>
+        <w:rFonts w:ascii="Courier New" w:hAnsi="Courier New" w:hint="default"/>
+      </w:rPr>
+    </w:lvl>
+    <w:lvl w:ilvl="5" w:tplc="04090005" w:tentative="1">
+      <w:start w:val="1"/>
+      <w:numFmt w:val="bullet"/>
+      <w:lvlText w:val=""/>
+      <w:lvlJc w:val="left"/>
+      <w:pPr>
+        <w:ind w:left="4320" w:hanging="360"/>
+      </w:pPr>
+      <w:rPr>
+        <w:rFonts w:ascii="Wingdings" w:hAnsi="Wingdings" w:hint="default"/>
+      </w:rPr>
+    </w:lvl>
+    <w:lvl w:ilvl="6" w:tplc="04090001" w:tentative="1">
+      <w:start w:val="1"/>
+      <w:numFmt w:val="bullet"/>
+      <w:lvlText w:val=""/>
+      <w:lvlJc w:val="left"/>
+      <w:pPr>
+        <w:ind w:left="5040" w:hanging="360"/>
+      </w:pPr>
+      <w:rPr>
+        <w:rFonts w:ascii="Symbol" w:hAnsi="Symbol" w:hint="default"/>
+      </w:rPr>
+    </w:lvl>
+    <w:lvl w:ilvl="7" w:tplc="04090003" w:tentative="1">
+      <w:start w:val="1"/>
+      <w:numFmt w:val="bullet"/>
+      <w:lvlText w:val="o"/>
+      <w:lvlJc w:val="left"/>
+      <w:pPr>
+        <w:ind w:left="5760" w:hanging="360"/>
+      </w:pPr>
+      <w:rPr>
+        <w:rFonts w:ascii="Courier New" w:hAnsi="Courier New" w:hint="default"/>
+      </w:rPr>
+    </w:lvl>
+    <w:lvl w:ilvl="8" w:tplc="04090005" w:tentative="1">
+      <w:start w:val="1"/>
+      <w:numFmt w:val="bullet"/>
+      <w:lvlText w:val=""/>
+      <w:lvlJc w:val="left"/>
+      <w:pPr>
+        <w:ind w:left="6480" w:hanging="360"/>
+      </w:pPr>
+      <w:rPr>
+        <w:rFonts w:ascii="Wingdings" w:hAnsi="Wingdings" w:hint="default"/>
+      </w:rPr>
+    </w:lvl>
+  </w:abstractNum>
   <w:num w:numId="1">
-    <w:abstractNumId w:val="8"/>
+    <w:abstractNumId w:val="10"/>
   </w:num>
   <w:num w:numId="2">
-    <w:abstractNumId w:val="12"/>
+    <w:abstractNumId w:val="14"/>
   </w:num>
   <w:num w:numId="3">
-    <w:abstractNumId w:val="19"/>
+    <w:abstractNumId w:val="22"/>
   </w:num>
   <w:num w:numId="4">
-    <w:abstractNumId w:val="14"/>
+    <w:abstractNumId w:val="16"/>
   </w:num>
   <w:num w:numId="5">
     <w:abstractNumId w:val="1"/>
   </w:num>
   <w:num w:numId="6">
-    <w:abstractNumId w:val="21"/>
+    <w:abstractNumId w:val="24"/>
   </w:num>
   <w:num w:numId="7">
-    <w:abstractNumId w:val="10"/>
+    <w:abstractNumId w:val="12"/>
   </w:num>
   <w:num w:numId="8">
-    <w:abstractNumId w:val="7"/>
+    <w:abstractNumId w:val="9"/>
   </w:num>
   <w:num w:numId="9">
-    <w:abstractNumId w:val="11"/>
+    <w:abstractNumId w:val="13"/>
   </w:num>
   <w:num w:numId="10">
-    <w:abstractNumId w:val="25"/>
+    <w:abstractNumId w:val="29"/>
   </w:num>
   <w:num w:numId="11">
-    <w:abstractNumId w:val="27"/>
+    <w:abstractNumId w:val="32"/>
   </w:num>
   <w:num w:numId="12">
     <w:abstractNumId w:val="0"/>
   </w:num>
   <w:num w:numId="13">
-    <w:abstractNumId w:val="16"/>
+    <w:abstractNumId w:val="19"/>
   </w:num>
   <w:num w:numId="14">
     <w:abstractNumId w:val="3"/>
   </w:num>
   <w:num w:numId="15">
-    <w:abstractNumId w:val="17"/>
+    <w:abstractNumId w:val="20"/>
   </w:num>
   <w:num w:numId="16">
-    <w:abstractNumId w:val="26"/>
+    <w:abstractNumId w:val="31"/>
   </w:num>
   <w:num w:numId="17">
-    <w:abstractNumId w:val="24"/>
+    <w:abstractNumId w:val="28"/>
   </w:num>
   <w:num w:numId="18">
-    <w:abstractNumId w:val="6"/>
+    <w:abstractNumId w:val="8"/>
   </w:num>
   <w:num w:numId="19">
     <w:abstractNumId w:val="2"/>
   </w:num>
   <w:num w:numId="20">
-    <w:abstractNumId w:val="22"/>
+    <w:abstractNumId w:val="25"/>
   </w:num>
   <w:num w:numId="21">
-    <w:abstractNumId w:val="18"/>
+    <w:abstractNumId w:val="21"/>
   </w:num>
   <w:num w:numId="22">
-    <w:abstractNumId w:val="20"/>
+    <w:abstractNumId w:val="23"/>
   </w:num>
   <w:num w:numId="23">
-    <w:abstractNumId w:val="9"/>
+    <w:abstractNumId w:val="11"/>
   </w:num>
   <w:num w:numId="24">
     <w:abstractNumId w:val="4"/>
   </w:num>
   <w:num w:numId="25">
-    <w:abstractNumId w:val="13"/>
+    <w:abstractNumId w:val="15"/>
   </w:num>
   <w:num w:numId="26">
-    <w:abstractNumId w:val="23"/>
+    <w:abstractNumId w:val="27"/>
   </w:num>
   <w:num w:numId="27">
+    <w:abstractNumId w:val="7"/>
+  </w:num>
+  <w:num w:numId="28">
+    <w:abstractNumId w:val="17"/>
+  </w:num>
+  <w:num w:numId="29">
+    <w:abstractNumId w:val="6"/>
+  </w:num>
+  <w:num w:numId="30">
+    <w:abstractNumId w:val="26"/>
+  </w:num>
+  <w:num w:numId="31">
+    <w:abstractNumId w:val="18"/>
+  </w:num>
+  <w:num w:numId="32">
+    <w:abstractNumId w:val="33"/>
+  </w:num>
+  <w:num w:numId="33">
     <w:abstractNumId w:val="5"/>
   </w:num>
-  <w:num w:numId="28">
-    <w:abstractNumId w:val="15"/>
+  <w:num w:numId="34">
+    <w:abstractNumId w:val="30"/>
   </w:num>
   <w:numIdMacAtCleanup w:val="26"/>
 </w:numbering>
@@ -8167,7 +12534,7 @@
     <w:uiPriority w:val="9"/>
     <w:unhideWhenUsed/>
     <w:qFormat/>
-    <w:rsid w:val="00F11A41"/>
+    <w:rsid w:val="0049547C"/>
     <w:pPr>
       <w:numPr>
         <w:ilvl w:val="2"/>
@@ -8184,29 +12551,31 @@
       <w:b/>
       <w:bCs/>
       <w:i/>
-      <w:color w:val="595959" w:themeColor="text1" w:themeTint="A6"/>
       <w:sz w:val="20"/>
       <w:szCs w:val="20"/>
     </w:rPr>
   </w:style>
-  <w:style w:type="paragraph" w:styleId="Heading4">
+  <w:style w:type="paragraph" w:styleId="Heading40">
     <w:name w:val="heading 4"/>
-    <w:basedOn w:val="Normal"/>
+    <w:basedOn w:val="Heading3"/>
     <w:next w:val="Normal"/>
     <w:link w:val="Heading4Char"/>
     <w:uiPriority w:val="9"/>
     <w:unhideWhenUsed/>
     <w:qFormat/>
-    <w:rsid w:val="00FD259B"/>
+    <w:rsid w:val="002916C4"/>
     <w:pPr>
-      <w:spacing w:before="200" w:after="0"/>
+      <w:numPr>
+        <w:ilvl w:val="0"/>
+        <w:numId w:val="0"/>
+      </w:numPr>
+      <w:ind w:left="1428" w:hanging="720"/>
       <w:outlineLvl w:val="3"/>
     </w:pPr>
     <w:rPr>
-      <w:rFonts w:asciiTheme="majorHAnsi" w:eastAsiaTheme="majorEastAsia" w:hAnsiTheme="majorHAnsi" w:cstheme="majorBidi"/>
-      <w:b/>
-      <w:bCs/>
-      <w:i/>
+      <w:rFonts w:asciiTheme="majorHAnsi" w:hAnsiTheme="majorHAnsi"/>
+      <w:b w:val="0"/>
+      <w:bCs w:val="0"/>
       <w:iCs/>
     </w:rPr>
   </w:style>
@@ -10182,29 +14551,29 @@
     <w:basedOn w:val="DefaultParagraphFont"/>
     <w:link w:val="Heading3"/>
     <w:uiPriority w:val="9"/>
-    <w:rsid w:val="00F11A41"/>
+    <w:rsid w:val="0049547C"/>
     <w:rPr>
       <w:rFonts w:ascii="Trebuchet MS" w:eastAsiaTheme="majorEastAsia" w:hAnsi="Trebuchet MS" w:cstheme="majorBidi"/>
       <w:b/>
       <w:bCs/>
       <w:i/>
+      <w:sz w:val="20"/>
+      <w:szCs w:val="20"/>
+    </w:rPr>
+  </w:style>
+  <w:style w:type="character" w:customStyle="1" w:styleId="Heading4Char">
+    <w:name w:val="Heading 4 Char"/>
+    <w:basedOn w:val="DefaultParagraphFont"/>
+    <w:link w:val="Heading40"/>
+    <w:uiPriority w:val="9"/>
+    <w:rsid w:val="002916C4"/>
+    <w:rPr>
+      <w:rFonts w:asciiTheme="majorHAnsi" w:eastAsiaTheme="majorEastAsia" w:hAnsiTheme="majorHAnsi" w:cstheme="majorBidi"/>
+      <w:i/>
+      <w:iCs/>
       <w:color w:val="595959" w:themeColor="text1" w:themeTint="A6"/>
       <w:sz w:val="20"/>
       <w:szCs w:val="20"/>
-    </w:rPr>
-  </w:style>
-  <w:style w:type="character" w:customStyle="1" w:styleId="Heading4Char">
-    <w:name w:val="Heading 4 Char"/>
-    <w:basedOn w:val="DefaultParagraphFont"/>
-    <w:link w:val="Heading4"/>
-    <w:uiPriority w:val="9"/>
-    <w:rsid w:val="00FD259B"/>
-    <w:rPr>
-      <w:rFonts w:asciiTheme="majorHAnsi" w:eastAsiaTheme="majorEastAsia" w:hAnsiTheme="majorHAnsi" w:cstheme="majorBidi"/>
-      <w:b/>
-      <w:bCs/>
-      <w:i/>
-      <w:iCs/>
     </w:rPr>
   </w:style>
   <w:style w:type="character" w:customStyle="1" w:styleId="Heading5Char">
@@ -10635,6 +15004,29 @@
         <w:right w:w="108" w:type="dxa"/>
       </w:tblCellMar>
     </w:tblPr>
+  </w:style>
+  <w:style w:type="paragraph" w:styleId="Heading4">
+    <w:name w:val="heading 4"/>
+    <w:basedOn w:val="Heading40"/>
+    <w:next w:val="Normal"/>
+    <w:uiPriority w:val="9"/>
+    <w:unhideWhenUsed/>
+    <w:qFormat/>
+    <w:rsid w:val="005F11DD"/>
+    <w:pPr>
+      <w:numPr>
+        <w:ilvl w:val="3"/>
+        <w:numId w:val="13"/>
+      </w:numPr>
+      <w:pBdr>
+        <w:bottom w:val="none" w:sz="0" w:space="0" w:color="auto"/>
+      </w:pBdr>
+      <w:ind w:hanging="720"/>
+    </w:pPr>
+    <w:rPr>
+      <w:b/>
+      <w:i w:val="0"/>
+    </w:rPr>
   </w:style>
 </w:styles>
 </file>
@@ -11125,7 +15517,7 @@
 </file>
 
 <file path=customXml/itemProps1.xml><?xml version="1.0" encoding="utf-8"?>
-<ds:datastoreItem xmlns:ds="http://schemas.openxmlformats.org/officeDocument/2006/customXml" ds:itemID="{FB688CAC-BCF6-B440-A280-B5AFAD5B479D}">
+<ds:datastoreItem xmlns:ds="http://schemas.openxmlformats.org/officeDocument/2006/customXml" ds:itemID="{F62DB945-52C5-9746-BAFE-BAC6231653BA}">
   <ds:schemaRefs>
     <ds:schemaRef ds:uri="http://schemas.openxmlformats.org/officeDocument/2006/bibliography"/>
   </ds:schemaRefs>
@@ -11133,7 +15525,7 @@
 </file>
 
 <file path=customXml/itemProps2.xml><?xml version="1.0" encoding="utf-8"?>
-<ds:datastoreItem xmlns:ds="http://schemas.openxmlformats.org/officeDocument/2006/customXml" ds:itemID="{EF28A923-CC97-9A46-91B7-212397162A47}">
+<ds:datastoreItem xmlns:ds="http://schemas.openxmlformats.org/officeDocument/2006/customXml" ds:itemID="{52C8620F-2BBF-104D-8C22-49DD4B5224E4}">
   <ds:schemaRefs>
     <ds:schemaRef ds:uri="http://schemas.openxmlformats.org/officeDocument/2006/bibliography"/>
   </ds:schemaRefs>
@@ -11141,7 +15533,7 @@
 </file>
 
 <file path=customXml/itemProps3.xml><?xml version="1.0" encoding="utf-8"?>
-<ds:datastoreItem xmlns:ds="http://schemas.openxmlformats.org/officeDocument/2006/customXml" ds:itemID="{AAFBA962-EEBA-C94D-919D-3EE49D6BD8B2}">
+<ds:datastoreItem xmlns:ds="http://schemas.openxmlformats.org/officeDocument/2006/customXml" ds:itemID="{3818C508-00C8-4D4E-96A3-C630745C99FB}">
   <ds:schemaRefs>
     <ds:schemaRef ds:uri="http://schemas.openxmlformats.org/officeDocument/2006/bibliography"/>
   </ds:schemaRefs>
@@ -11149,7 +15541,7 @@
 </file>
 
 <file path=customXml/itemProps4.xml><?xml version="1.0" encoding="utf-8"?>
-<ds:datastoreItem xmlns:ds="http://schemas.openxmlformats.org/officeDocument/2006/customXml" ds:itemID="{2E03E62A-A853-304C-A201-7839F680FE68}">
+<ds:datastoreItem xmlns:ds="http://schemas.openxmlformats.org/officeDocument/2006/customXml" ds:itemID="{6C2EA06E-041B-F447-9B81-1AE97775AE3B}">
   <ds:schemaRefs>
     <ds:schemaRef ds:uri="http://schemas.openxmlformats.org/officeDocument/2006/bibliography"/>
   </ds:schemaRefs>

</xml_diff>

<commit_message>
Minor updates to add additional file references
</commit_message>
<xml_diff>
--- a/documentation/STRIPE Integration Documentation.docx
+++ b/documentation/STRIPE Integration Documentation.docx
@@ -3373,6 +3373,7 @@
         <w:t>Cartridges</w:t>
       </w:r>
     </w:p>
+    <w:p/>
     <w:p>
       <w:pPr>
         <w:pStyle w:val="Heading4"/>
@@ -3390,14 +3391,8 @@
           <w:szCs w:val="18"/>
         </w:rPr>
       </w:pPr>
-      <w:r>
-        <w:rPr>
-          <w:rFonts w:ascii="Trebuchet MS" w:hAnsi="Trebuchet MS"/>
-          <w:sz w:val="18"/>
-          <w:szCs w:val="18"/>
-        </w:rPr>
-        <w:br/>
-      </w:r>
+      <w:bookmarkStart w:id="24" w:name="_GoBack"/>
+      <w:bookmarkEnd w:id="24"/>
       <w:r>
         <w:rPr>
           <w:rFonts w:ascii="Trebuchet MS" w:hAnsi="Trebuchet MS"/>
@@ -4142,6 +4137,7 @@
         <w:pStyle w:val="Heading4"/>
       </w:pPr>
       <w:r>
+        <w:lastRenderedPageBreak/>
         <w:t>int_stripe_controllers</w:t>
       </w:r>
     </w:p>
@@ -4154,15 +4150,6 @@
           <w:szCs w:val="18"/>
         </w:rPr>
       </w:pPr>
-      <w:r>
-        <w:rPr>
-          <w:rFonts w:ascii="Trebuchet MS" w:hAnsi="Trebuchet MS"/>
-          <w:sz w:val="18"/>
-          <w:szCs w:val="18"/>
-        </w:rPr>
-        <w:lastRenderedPageBreak/>
-        <w:br/>
-      </w:r>
       <w:r>
         <w:rPr>
           <w:rFonts w:ascii="Trebuchet MS" w:hAnsi="Trebuchet MS"/>
@@ -4201,7 +4188,7 @@
         <w:pStyle w:val="ListParagraph"/>
         <w:numPr>
           <w:ilvl w:val="0"/>
-          <w:numId w:val="16"/>
+          <w:numId w:val="37"/>
         </w:numPr>
         <w:rPr>
           <w:rFonts w:ascii="Trebuchet MS" w:hAnsi="Trebuchet MS"/>
@@ -4223,7 +4210,7 @@
         <w:pStyle w:val="ListParagraph"/>
         <w:numPr>
           <w:ilvl w:val="1"/>
-          <w:numId w:val="16"/>
+          <w:numId w:val="37"/>
         </w:numPr>
         <w:rPr>
           <w:rFonts w:ascii="Trebuchet MS" w:hAnsi="Trebuchet MS"/>
@@ -4245,7 +4232,7 @@
         <w:pStyle w:val="ListParagraph"/>
         <w:numPr>
           <w:ilvl w:val="1"/>
-          <w:numId w:val="16"/>
+          <w:numId w:val="37"/>
         </w:numPr>
         <w:rPr>
           <w:rFonts w:ascii="Trebuchet MS" w:hAnsi="Trebuchet MS"/>
@@ -4267,7 +4254,7 @@
         <w:pStyle w:val="ListParagraph"/>
         <w:numPr>
           <w:ilvl w:val="1"/>
-          <w:numId w:val="16"/>
+          <w:numId w:val="37"/>
         </w:numPr>
         <w:rPr>
           <w:rFonts w:ascii="Trebuchet MS" w:hAnsi="Trebuchet MS"/>
@@ -4289,7 +4276,7 @@
         <w:pStyle w:val="ListParagraph"/>
         <w:numPr>
           <w:ilvl w:val="1"/>
-          <w:numId w:val="16"/>
+          <w:numId w:val="37"/>
         </w:numPr>
         <w:rPr>
           <w:rFonts w:ascii="Trebuchet MS" w:hAnsi="Trebuchet MS"/>
@@ -4323,14 +4310,6 @@
           <w:szCs w:val="18"/>
         </w:rPr>
       </w:pPr>
-      <w:r>
-        <w:rPr>
-          <w:rFonts w:ascii="Trebuchet MS" w:hAnsi="Trebuchet MS"/>
-          <w:sz w:val="18"/>
-          <w:szCs w:val="18"/>
-        </w:rPr>
-        <w:br/>
-      </w:r>
       <w:r>
         <w:rPr>
           <w:rFonts w:ascii="Trebuchet MS" w:hAnsi="Trebuchet MS"/>
@@ -4387,7 +4366,7 @@
         <w:pStyle w:val="ListParagraph"/>
         <w:numPr>
           <w:ilvl w:val="0"/>
-          <w:numId w:val="16"/>
+          <w:numId w:val="38"/>
         </w:numPr>
         <w:rPr>
           <w:rFonts w:ascii="Trebuchet MS" w:hAnsi="Trebuchet MS"/>
@@ -4409,7 +4388,7 @@
         <w:pStyle w:val="ListParagraph"/>
         <w:numPr>
           <w:ilvl w:val="1"/>
-          <w:numId w:val="16"/>
+          <w:numId w:val="38"/>
         </w:numPr>
         <w:rPr>
           <w:rFonts w:ascii="Trebuchet MS" w:hAnsi="Trebuchet MS"/>
@@ -4431,7 +4410,7 @@
         <w:pStyle w:val="ListParagraph"/>
         <w:numPr>
           <w:ilvl w:val="1"/>
-          <w:numId w:val="16"/>
+          <w:numId w:val="38"/>
         </w:numPr>
         <w:rPr>
           <w:rFonts w:ascii="Trebuchet MS" w:hAnsi="Trebuchet MS"/>
@@ -4453,7 +4432,7 @@
         <w:pStyle w:val="ListParagraph"/>
         <w:numPr>
           <w:ilvl w:val="1"/>
-          <w:numId w:val="16"/>
+          <w:numId w:val="38"/>
         </w:numPr>
         <w:rPr>
           <w:rFonts w:ascii="Trebuchet MS" w:hAnsi="Trebuchet MS"/>
@@ -4475,7 +4454,7 @@
         <w:pStyle w:val="ListParagraph"/>
         <w:numPr>
           <w:ilvl w:val="1"/>
-          <w:numId w:val="16"/>
+          <w:numId w:val="38"/>
         </w:numPr>
         <w:rPr>
           <w:rFonts w:ascii="Trebuchet MS" w:hAnsi="Trebuchet MS"/>
@@ -4497,7 +4476,7 @@
         <w:pStyle w:val="ListParagraph"/>
         <w:numPr>
           <w:ilvl w:val="1"/>
-          <w:numId w:val="16"/>
+          <w:numId w:val="38"/>
         </w:numPr>
         <w:rPr>
           <w:rFonts w:ascii="Trebuchet MS" w:hAnsi="Trebuchet MS"/>
@@ -4519,7 +4498,7 @@
         <w:pStyle w:val="ListParagraph"/>
         <w:numPr>
           <w:ilvl w:val="0"/>
-          <w:numId w:val="16"/>
+          <w:numId w:val="38"/>
         </w:numPr>
         <w:rPr>
           <w:rFonts w:ascii="Trebuchet MS" w:hAnsi="Trebuchet MS"/>
@@ -4541,7 +4520,7 @@
         <w:pStyle w:val="ListParagraph"/>
         <w:numPr>
           <w:ilvl w:val="1"/>
-          <w:numId w:val="16"/>
+          <w:numId w:val="38"/>
         </w:numPr>
         <w:rPr>
           <w:rFonts w:ascii="Trebuchet MS" w:hAnsi="Trebuchet MS"/>
@@ -4563,7 +4542,7 @@
         <w:pStyle w:val="ListParagraph"/>
         <w:numPr>
           <w:ilvl w:val="1"/>
-          <w:numId w:val="16"/>
+          <w:numId w:val="38"/>
         </w:numPr>
         <w:rPr>
           <w:rFonts w:ascii="Trebuchet MS" w:hAnsi="Trebuchet MS"/>
@@ -4585,7 +4564,7 @@
         <w:pStyle w:val="ListParagraph"/>
         <w:numPr>
           <w:ilvl w:val="1"/>
-          <w:numId w:val="16"/>
+          <w:numId w:val="38"/>
         </w:numPr>
         <w:rPr>
           <w:rFonts w:ascii="Trebuchet MS" w:hAnsi="Trebuchet MS"/>
@@ -4607,7 +4586,7 @@
         <w:pStyle w:val="ListParagraph"/>
         <w:numPr>
           <w:ilvl w:val="1"/>
-          <w:numId w:val="16"/>
+          <w:numId w:val="38"/>
         </w:numPr>
         <w:rPr>
           <w:rFonts w:ascii="Trebuchet MS" w:hAnsi="Trebuchet MS"/>
@@ -4629,7 +4608,7 @@
         <w:pStyle w:val="ListParagraph"/>
         <w:numPr>
           <w:ilvl w:val="1"/>
-          <w:numId w:val="16"/>
+          <w:numId w:val="38"/>
         </w:numPr>
         <w:rPr>
           <w:rFonts w:ascii="Trebuchet MS" w:hAnsi="Trebuchet MS"/>
@@ -4651,7 +4630,7 @@
         <w:pStyle w:val="ListParagraph"/>
         <w:numPr>
           <w:ilvl w:val="1"/>
-          <w:numId w:val="16"/>
+          <w:numId w:val="38"/>
         </w:numPr>
         <w:rPr>
           <w:rFonts w:ascii="Trebuchet MS" w:hAnsi="Trebuchet MS"/>
@@ -4673,7 +4652,7 @@
         <w:pStyle w:val="ListParagraph"/>
         <w:numPr>
           <w:ilvl w:val="1"/>
-          <w:numId w:val="16"/>
+          <w:numId w:val="38"/>
         </w:numPr>
         <w:rPr>
           <w:rFonts w:ascii="Trebuchet MS" w:hAnsi="Trebuchet MS"/>
@@ -4695,7 +4674,7 @@
         <w:pStyle w:val="ListParagraph"/>
         <w:numPr>
           <w:ilvl w:val="1"/>
-          <w:numId w:val="16"/>
+          <w:numId w:val="38"/>
         </w:numPr>
         <w:rPr>
           <w:rFonts w:ascii="Trebuchet MS" w:hAnsi="Trebuchet MS"/>
@@ -4717,7 +4696,7 @@
         <w:pStyle w:val="ListParagraph"/>
         <w:numPr>
           <w:ilvl w:val="1"/>
-          <w:numId w:val="16"/>
+          <w:numId w:val="38"/>
         </w:numPr>
         <w:rPr>
           <w:rFonts w:ascii="Trebuchet MS" w:hAnsi="Trebuchet MS"/>
@@ -4739,7 +4718,7 @@
         <w:pStyle w:val="ListParagraph"/>
         <w:numPr>
           <w:ilvl w:val="1"/>
-          <w:numId w:val="16"/>
+          <w:numId w:val="38"/>
         </w:numPr>
         <w:rPr>
           <w:rFonts w:ascii="Trebuchet MS" w:hAnsi="Trebuchet MS"/>
@@ -4756,6 +4735,80 @@
         <w:t>pipelinescripts/RefundCharge.ds</w:t>
       </w:r>
     </w:p>
+    <w:p>
+      <w:pPr>
+        <w:pStyle w:val="Heading4"/>
+      </w:pPr>
+      <w:r>
+        <w:t>Metadata</w:t>
+      </w:r>
+    </w:p>
+    <w:p>
+      <w:pPr>
+        <w:pStyle w:val="ListParagraph"/>
+        <w:numPr>
+          <w:ilvl w:val="0"/>
+          <w:numId w:val="41"/>
+        </w:numPr>
+        <w:rPr>
+          <w:rFonts w:ascii="Trebuchet MS" w:hAnsi="Trebuchet MS"/>
+          <w:sz w:val="18"/>
+          <w:szCs w:val="18"/>
+        </w:rPr>
+      </w:pPr>
+      <w:r>
+        <w:rPr>
+          <w:rFonts w:ascii="Trebuchet MS" w:hAnsi="Trebuchet MS"/>
+          <w:sz w:val="18"/>
+          <w:szCs w:val="18"/>
+        </w:rPr>
+        <w:t>stripe_metadata.xml</w:t>
+      </w:r>
+    </w:p>
+    <w:p>
+      <w:pPr>
+        <w:pStyle w:val="ListParagraph"/>
+        <w:numPr>
+          <w:ilvl w:val="0"/>
+          <w:numId w:val="41"/>
+        </w:numPr>
+        <w:rPr>
+          <w:rFonts w:ascii="Trebuchet MS" w:hAnsi="Trebuchet MS"/>
+          <w:sz w:val="18"/>
+          <w:szCs w:val="18"/>
+        </w:rPr>
+      </w:pPr>
+      <w:r>
+        <w:rPr>
+          <w:rFonts w:ascii="Trebuchet MS" w:hAnsi="Trebuchet MS"/>
+          <w:sz w:val="18"/>
+          <w:szCs w:val="18"/>
+        </w:rPr>
+        <w:t>stripe_services.xml</w:t>
+      </w:r>
+    </w:p>
+    <w:p>
+      <w:pPr>
+        <w:pStyle w:val="ListParagraph"/>
+        <w:numPr>
+          <w:ilvl w:val="0"/>
+          <w:numId w:val="41"/>
+        </w:numPr>
+        <w:rPr>
+          <w:rFonts w:ascii="Trebuchet MS" w:hAnsi="Trebuchet MS"/>
+          <w:sz w:val="18"/>
+          <w:szCs w:val="18"/>
+        </w:rPr>
+      </w:pPr>
+      <w:r>
+        <w:rPr>
+          <w:rFonts w:ascii="Trebuchet MS" w:hAnsi="Trebuchet MS"/>
+          <w:sz w:val="18"/>
+          <w:szCs w:val="18"/>
+        </w:rPr>
+        <w:t>OCAPI Settings.txt</w:t>
+      </w:r>
+    </w:p>
     <w:p/>
     <w:p>
       <w:pPr>
@@ -4764,11 +4817,11 @@
           <w:rFonts w:hint="eastAsia"/>
         </w:rPr>
       </w:pPr>
-      <w:bookmarkStart w:id="24" w:name="_Toc280189035"/>
+      <w:bookmarkStart w:id="25" w:name="_Toc280189035"/>
       <w:r>
         <w:t>Configuration</w:t>
       </w:r>
-      <w:bookmarkEnd w:id="24"/>
+      <w:bookmarkEnd w:id="25"/>
     </w:p>
     <w:p>
       <w:pPr>
@@ -4808,6 +4861,15 @@
       <w:r>
         <w:t>Assign Cartridges to Site(s)</w:t>
       </w:r>
+    </w:p>
+    <w:p>
+      <w:pPr>
+        <w:rPr>
+          <w:rFonts w:ascii="Trebuchet MS" w:hAnsi="Trebuchet MS"/>
+          <w:sz w:val="18"/>
+          <w:szCs w:val="18"/>
+        </w:rPr>
+      </w:pPr>
     </w:p>
     <w:p>
       <w:pPr>
@@ -5063,7 +5125,6 @@
           <w:sz w:val="18"/>
           <w:szCs w:val="18"/>
         </w:rPr>
-        <w:lastRenderedPageBreak/>
         <w:t>Note that if both cartridges are added to the cartridge path then “</w:t>
       </w:r>
       <w:r>
@@ -6455,6 +6516,7 @@
           <w:sz w:val="18"/>
           <w:szCs w:val="18"/>
         </w:rPr>
+        <w:lastRenderedPageBreak/>
         <w:t>fetchCustomerCards</w:t>
       </w:r>
     </w:p>
@@ -6602,7 +6664,6 @@
           <w:sz w:val="18"/>
           <w:szCs w:val="18"/>
         </w:rPr>
-        <w:lastRenderedPageBreak/>
         <w:br/>
         <w:t xml:space="preserve">Update the </w:t>
       </w:r>
@@ -6629,7 +6690,7 @@
         <w:pStyle w:val="ListParagraph"/>
         <w:numPr>
           <w:ilvl w:val="0"/>
-          <w:numId w:val="16"/>
+          <w:numId w:val="39"/>
         </w:numPr>
         <w:rPr>
           <w:rFonts w:ascii="Trebuchet MS" w:hAnsi="Trebuchet MS"/>
@@ -6653,7 +6714,7 @@
         <w:pStyle w:val="ListParagraph"/>
         <w:numPr>
           <w:ilvl w:val="1"/>
-          <w:numId w:val="16"/>
+          <w:numId w:val="39"/>
         </w:numPr>
         <w:rPr>
           <w:rFonts w:ascii="Trebuchet MS" w:hAnsi="Trebuchet MS"/>
@@ -6718,7 +6779,7 @@
         <w:pStyle w:val="ListParagraph"/>
         <w:numPr>
           <w:ilvl w:val="0"/>
-          <w:numId w:val="16"/>
+          <w:numId w:val="39"/>
         </w:numPr>
         <w:rPr>
           <w:rFonts w:ascii="Trebuchet MS" w:hAnsi="Trebuchet MS"/>
@@ -6742,7 +6803,7 @@
         <w:pStyle w:val="ListParagraph"/>
         <w:numPr>
           <w:ilvl w:val="1"/>
-          <w:numId w:val="16"/>
+          <w:numId w:val="39"/>
         </w:numPr>
         <w:rPr>
           <w:rFonts w:ascii="Trebuchet MS" w:hAnsi="Trebuchet MS"/>
@@ -6764,7 +6825,7 @@
         <w:pStyle w:val="ListParagraph"/>
         <w:numPr>
           <w:ilvl w:val="0"/>
-          <w:numId w:val="16"/>
+          <w:numId w:val="39"/>
         </w:numPr>
         <w:rPr>
           <w:rFonts w:ascii="Trebuchet MS" w:hAnsi="Trebuchet MS"/>
@@ -6788,7 +6849,7 @@
         <w:pStyle w:val="ListParagraph"/>
         <w:numPr>
           <w:ilvl w:val="1"/>
-          <w:numId w:val="16"/>
+          <w:numId w:val="39"/>
         </w:numPr>
         <w:rPr>
           <w:rFonts w:ascii="Trebuchet MS" w:hAnsi="Trebuchet MS"/>
@@ -6810,7 +6871,7 @@
         <w:pStyle w:val="ListParagraph"/>
         <w:numPr>
           <w:ilvl w:val="1"/>
-          <w:numId w:val="16"/>
+          <w:numId w:val="39"/>
         </w:numPr>
         <w:rPr>
           <w:rFonts w:ascii="Trebuchet MS" w:hAnsi="Trebuchet MS"/>
@@ -6832,7 +6893,7 @@
         <w:pStyle w:val="ListParagraph"/>
         <w:numPr>
           <w:ilvl w:val="0"/>
-          <w:numId w:val="16"/>
+          <w:numId w:val="39"/>
         </w:numPr>
         <w:rPr>
           <w:rFonts w:ascii="Trebuchet MS" w:hAnsi="Trebuchet MS"/>
@@ -6856,7 +6917,7 @@
         <w:pStyle w:val="ListParagraph"/>
         <w:numPr>
           <w:ilvl w:val="1"/>
-          <w:numId w:val="16"/>
+          <w:numId w:val="39"/>
         </w:numPr>
         <w:rPr>
           <w:rFonts w:ascii="Trebuchet MS" w:hAnsi="Trebuchet MS"/>
@@ -6878,7 +6939,7 @@
         <w:pStyle w:val="ListParagraph"/>
         <w:numPr>
           <w:ilvl w:val="0"/>
-          <w:numId w:val="16"/>
+          <w:numId w:val="39"/>
         </w:numPr>
         <w:rPr>
           <w:rFonts w:ascii="Trebuchet MS" w:hAnsi="Trebuchet MS"/>
@@ -6902,7 +6963,7 @@
         <w:pStyle w:val="ListParagraph"/>
         <w:numPr>
           <w:ilvl w:val="1"/>
-          <w:numId w:val="16"/>
+          <w:numId w:val="39"/>
         </w:numPr>
         <w:rPr>
           <w:rFonts w:ascii="Trebuchet MS" w:hAnsi="Trebuchet MS"/>
@@ -6924,7 +6985,7 @@
         <w:pStyle w:val="ListParagraph"/>
         <w:numPr>
           <w:ilvl w:val="0"/>
-          <w:numId w:val="16"/>
+          <w:numId w:val="39"/>
         </w:numPr>
         <w:rPr>
           <w:rFonts w:ascii="Trebuchet MS" w:hAnsi="Trebuchet MS"/>
@@ -6948,7 +7009,7 @@
         <w:pStyle w:val="ListParagraph"/>
         <w:numPr>
           <w:ilvl w:val="1"/>
-          <w:numId w:val="16"/>
+          <w:numId w:val="39"/>
         </w:numPr>
         <w:rPr>
           <w:rFonts w:ascii="Trebuchet MS" w:hAnsi="Trebuchet MS"/>
@@ -6970,7 +7031,7 @@
         <w:pStyle w:val="ListParagraph"/>
         <w:numPr>
           <w:ilvl w:val="0"/>
-          <w:numId w:val="16"/>
+          <w:numId w:val="39"/>
         </w:numPr>
         <w:rPr>
           <w:rFonts w:ascii="Trebuchet MS" w:hAnsi="Trebuchet MS"/>
@@ -6994,7 +7055,7 @@
         <w:pStyle w:val="ListParagraph"/>
         <w:numPr>
           <w:ilvl w:val="1"/>
-          <w:numId w:val="16"/>
+          <w:numId w:val="39"/>
         </w:numPr>
         <w:rPr>
           <w:rFonts w:ascii="Trebuchet MS" w:hAnsi="Trebuchet MS"/>
@@ -7016,7 +7077,7 @@
         <w:pStyle w:val="ListParagraph"/>
         <w:numPr>
           <w:ilvl w:val="0"/>
-          <w:numId w:val="16"/>
+          <w:numId w:val="39"/>
         </w:numPr>
         <w:rPr>
           <w:rFonts w:ascii="Trebuchet MS" w:hAnsi="Trebuchet MS"/>
@@ -7040,7 +7101,7 @@
         <w:pStyle w:val="ListParagraph"/>
         <w:numPr>
           <w:ilvl w:val="1"/>
-          <w:numId w:val="16"/>
+          <w:numId w:val="39"/>
         </w:numPr>
         <w:rPr>
           <w:rFonts w:ascii="Trebuchet MS" w:hAnsi="Trebuchet MS"/>
@@ -7062,7 +7123,7 @@
         <w:pStyle w:val="ListParagraph"/>
         <w:numPr>
           <w:ilvl w:val="0"/>
-          <w:numId w:val="16"/>
+          <w:numId w:val="39"/>
         </w:numPr>
         <w:rPr>
           <w:rFonts w:ascii="Trebuchet MS" w:hAnsi="Trebuchet MS"/>
@@ -7086,7 +7147,7 @@
         <w:pStyle w:val="ListParagraph"/>
         <w:numPr>
           <w:ilvl w:val="1"/>
-          <w:numId w:val="16"/>
+          <w:numId w:val="39"/>
         </w:numPr>
         <w:rPr>
           <w:rFonts w:ascii="Trebuchet MS" w:hAnsi="Trebuchet MS"/>
@@ -7111,6 +7172,7 @@
         <w:t>Payment Settings Updates</w:t>
       </w:r>
     </w:p>
+    <w:p/>
     <w:p>
       <w:pPr>
         <w:pStyle w:val="Heading4"/>
@@ -7212,6 +7274,7 @@
           <w:szCs w:val="18"/>
           <w:lang w:bidi="ar-SA"/>
         </w:rPr>
+        <w:lastRenderedPageBreak/>
         <w:drawing>
           <wp:inline distT="0" distB="0" distL="0" distR="0" wp14:anchorId="6978D465" wp14:editId="2C2C31DB">
             <wp:extent cx="5468422" cy="1626204"/>
@@ -7332,7 +7395,6 @@
           <w:szCs w:val="18"/>
           <w:lang w:bidi="ar-SA"/>
         </w:rPr>
-        <w:lastRenderedPageBreak/>
         <w:drawing>
           <wp:inline distT="0" distB="0" distL="0" distR="0" wp14:anchorId="0A95C5CE" wp14:editId="63BF170C">
             <wp:extent cx="5050403" cy="3506850"/>
@@ -7426,7 +7488,7 @@
         <w:pStyle w:val="ListParagraph"/>
         <w:numPr>
           <w:ilvl w:val="0"/>
-          <w:numId w:val="16"/>
+          <w:numId w:val="40"/>
         </w:numPr>
         <w:rPr>
           <w:rFonts w:ascii="Trebuchet MS" w:hAnsi="Trebuchet MS"/>
@@ -7448,7 +7510,7 @@
         <w:pStyle w:val="ListParagraph"/>
         <w:numPr>
           <w:ilvl w:val="0"/>
-          <w:numId w:val="16"/>
+          <w:numId w:val="40"/>
         </w:numPr>
         <w:rPr>
           <w:rFonts w:ascii="Trebuchet MS" w:hAnsi="Trebuchet MS"/>
@@ -7497,6 +7559,7 @@
           <w:sz w:val="18"/>
           <w:szCs w:val="18"/>
         </w:rPr>
+        <w:lastRenderedPageBreak/>
         <w:br/>
         <w:t>Stripe RELAY relies on DWRE’s Open Commerce API (OCAPI). Starter settings are included in the Stripe LINK Cartridge in metadata/OCAPI Settings.txt.</w:t>
       </w:r>
@@ -7698,7 +7761,6 @@
         <w:pStyle w:val="Heading4"/>
       </w:pPr>
       <w:r>
-        <w:lastRenderedPageBreak/>
         <w:t>Enpoints used for the RELAY Integration</w:t>
       </w:r>
     </w:p>
@@ -7717,7 +7779,7 @@
       <w:pPr>
         <w:pStyle w:val="ListParagraph"/>
         <w:numPr>
-          <w:ilvl w:val="1"/>
+          <w:ilvl w:val="3"/>
           <w:numId w:val="21"/>
         </w:numPr>
         <w:rPr>
@@ -7767,7 +7829,7 @@
       <w:pPr>
         <w:pStyle w:val="ListParagraph"/>
         <w:numPr>
-          <w:ilvl w:val="1"/>
+          <w:ilvl w:val="3"/>
           <w:numId w:val="21"/>
         </w:numPr>
         <w:rPr>
@@ -7817,7 +7879,7 @@
       <w:pPr>
         <w:pStyle w:val="ListParagraph"/>
         <w:numPr>
-          <w:ilvl w:val="1"/>
+          <w:ilvl w:val="3"/>
           <w:numId w:val="21"/>
         </w:numPr>
         <w:rPr>
@@ -7867,7 +7929,7 @@
       <w:pPr>
         <w:pStyle w:val="ListParagraph"/>
         <w:numPr>
-          <w:ilvl w:val="1"/>
+          <w:ilvl w:val="3"/>
           <w:numId w:val="21"/>
         </w:numPr>
         <w:rPr>
@@ -7926,7 +7988,7 @@
       <w:pPr>
         <w:pStyle w:val="ListParagraph"/>
         <w:numPr>
-          <w:ilvl w:val="1"/>
+          <w:ilvl w:val="3"/>
           <w:numId w:val="21"/>
         </w:numPr>
         <w:rPr>
@@ -7985,7 +8047,7 @@
       <w:pPr>
         <w:pStyle w:val="ListParagraph"/>
         <w:numPr>
-          <w:ilvl w:val="1"/>
+          <w:ilvl w:val="3"/>
           <w:numId w:val="21"/>
         </w:numPr>
         <w:rPr>
@@ -8044,7 +8106,7 @@
       <w:pPr>
         <w:pStyle w:val="ListParagraph"/>
         <w:numPr>
-          <w:ilvl w:val="1"/>
+          <w:ilvl w:val="3"/>
           <w:numId w:val="21"/>
         </w:numPr>
         <w:rPr>
@@ -8103,7 +8165,7 @@
       <w:pPr>
         <w:pStyle w:val="ListParagraph"/>
         <w:numPr>
-          <w:ilvl w:val="1"/>
+          <w:ilvl w:val="3"/>
           <w:numId w:val="21"/>
         </w:numPr>
         <w:rPr>
@@ -8162,7 +8224,7 @@
       <w:pPr>
         <w:pStyle w:val="ListParagraph"/>
         <w:numPr>
-          <w:ilvl w:val="1"/>
+          <w:ilvl w:val="3"/>
           <w:numId w:val="21"/>
         </w:numPr>
         <w:rPr>
@@ -8221,7 +8283,7 @@
       <w:pPr>
         <w:pStyle w:val="ListParagraph"/>
         <w:numPr>
-          <w:ilvl w:val="1"/>
+          <w:ilvl w:val="3"/>
           <w:numId w:val="21"/>
         </w:numPr>
         <w:rPr>
@@ -8280,7 +8342,7 @@
       <w:pPr>
         <w:pStyle w:val="ListParagraph"/>
         <w:numPr>
-          <w:ilvl w:val="1"/>
+          <w:ilvl w:val="3"/>
           <w:numId w:val="21"/>
         </w:numPr>
         <w:rPr>
@@ -8392,6 +8454,7 @@
           <w:sz w:val="18"/>
           <w:szCs w:val="18"/>
         </w:rPr>
+        <w:lastRenderedPageBreak/>
         <w:t>afterPostPaymentinstrument</w:t>
       </w:r>
     </w:p>
@@ -8577,11 +8640,11 @@
           <w:rFonts w:hint="eastAsia"/>
         </w:rPr>
       </w:pPr>
-      <w:bookmarkStart w:id="25" w:name="_Toc280189036"/>
+      <w:bookmarkStart w:id="26" w:name="_Toc280189036"/>
       <w:r>
         <w:t>Custom Code</w:t>
       </w:r>
-      <w:bookmarkEnd w:id="25"/>
+      <w:bookmarkEnd w:id="26"/>
     </w:p>
     <w:p>
       <w:pPr>
@@ -8652,7 +8715,6 @@
           <w:sz w:val="18"/>
           <w:szCs w:val="18"/>
         </w:rPr>
-        <w:lastRenderedPageBreak/>
         <w:t>&lt;IF ADDITIONAL CUSTOM CODE NEEDS TO BE WRITTEN, EXPLAIN IN DETAIL AND PROVIDE EXAMPLE.&gt;</w:t>
       </w:r>
     </w:p>
@@ -9376,6 +9438,7 @@
           <w:szCs w:val="16"/>
           <w:lang w:bidi="ar-SA"/>
         </w:rPr>
+        <w:lastRenderedPageBreak/>
         <w:tab/>
       </w:r>
       <w:r>
@@ -9765,16 +9828,6 @@
           <w:lang w:bidi="ar-SA"/>
         </w:rPr>
         <w:br/>
-      </w:r>
-      <w:r>
-        <w:rPr>
-          <w:rFonts w:ascii="Monaco" w:hAnsi="Monaco" w:cs="Monaco"/>
-          <w:color w:val="000000"/>
-          <w:sz w:val="16"/>
-          <w:szCs w:val="16"/>
-          <w:lang w:bidi="ar-SA"/>
-        </w:rPr>
-        <w:lastRenderedPageBreak/>
         <w:t xml:space="preserve">    };</w:t>
       </w:r>
       <w:r>
@@ -10315,6 +10368,7 @@
           <w:sz w:val="18"/>
           <w:szCs w:val="18"/>
         </w:rPr>
+        <w:lastRenderedPageBreak/>
         <w:t>With</w:t>
       </w:r>
       <w:r>
@@ -10575,7 +10629,6 @@
           <w:szCs w:val="16"/>
           <w:lang w:bidi="ar-SA"/>
         </w:rPr>
-        <w:lastRenderedPageBreak/>
         <w:drawing>
           <wp:inline distT="0" distB="0" distL="0" distR="0" wp14:anchorId="017FC0E5" wp14:editId="5174A0E2">
             <wp:extent cx="4256388" cy="2386739"/>
@@ -11338,6 +11391,7 @@
           <w:szCs w:val="16"/>
           <w:lang w:bidi="ar-SA"/>
         </w:rPr>
+        <w:lastRenderedPageBreak/>
         <w:drawing>
           <wp:inline distT="0" distB="0" distL="0" distR="0" wp14:anchorId="74CACC65" wp14:editId="3C58EB70">
             <wp:extent cx="4196209" cy="1366588"/>
@@ -12219,6 +12273,7 @@
           <w:szCs w:val="16"/>
           <w:lang w:bidi="ar-SA"/>
         </w:rPr>
+        <w:lastRenderedPageBreak/>
         <w:drawing>
           <wp:inline distT="0" distB="0" distL="0" distR="0" wp14:anchorId="0A2303E6" wp14:editId="5449707D">
             <wp:extent cx="4340206" cy="1169887"/>
@@ -12346,7 +12401,6 @@
           <w:szCs w:val="16"/>
           <w:lang w:bidi="ar-SA"/>
         </w:rPr>
-        <w:lastRenderedPageBreak/>
         <w:t xml:space="preserve">} </w:t>
       </w:r>
       <w:r>
@@ -12686,6 +12740,7 @@
           <w:szCs w:val="18"/>
           <w:lang w:bidi="ar-SA"/>
         </w:rPr>
+        <w:lastRenderedPageBreak/>
         <w:drawing>
           <wp:inline distT="0" distB="0" distL="0" distR="0" wp14:anchorId="15D817DB" wp14:editId="4C1B3213">
             <wp:extent cx="3306156" cy="3657600"/>
@@ -12787,7 +12842,6 @@
           <w:szCs w:val="18"/>
           <w:lang w:bidi="ar-SA"/>
         </w:rPr>
-        <w:lastRenderedPageBreak/>
         <w:drawing>
           <wp:inline distT="0" distB="0" distL="0" distR="0" wp14:anchorId="4D755FB1" wp14:editId="0DC788E5">
             <wp:extent cx="3351068" cy="2953852"/>
@@ -12889,6 +12943,7 @@
           <w:szCs w:val="18"/>
           <w:lang w:bidi="ar-SA"/>
         </w:rPr>
+        <w:lastRenderedPageBreak/>
         <w:drawing>
           <wp:inline distT="0" distB="0" distL="0" distR="0" wp14:anchorId="29155DB0" wp14:editId="16F2C63B">
             <wp:extent cx="3404770" cy="3264331"/>
@@ -13007,7 +13062,6 @@
           <w:sz w:val="18"/>
           <w:szCs w:val="18"/>
         </w:rPr>
-        <w:lastRenderedPageBreak/>
         <w:br/>
       </w:r>
       <w:r>
@@ -13213,6 +13267,7 @@
           <w:sz w:val="18"/>
           <w:szCs w:val="18"/>
         </w:rPr>
+        <w:lastRenderedPageBreak/>
         <w:br/>
       </w:r>
       <w:r>
@@ -13298,7 +13353,6 @@
           <w:sz w:val="18"/>
           <w:szCs w:val="18"/>
         </w:rPr>
-        <w:lastRenderedPageBreak/>
         <w:t xml:space="preserve">Add </w:t>
       </w:r>
       <w:r>
@@ -13476,6 +13530,7 @@
           <w:szCs w:val="18"/>
           <w:lang w:bidi="ar-SA"/>
         </w:rPr>
+        <w:lastRenderedPageBreak/>
         <w:drawing>
           <wp:inline distT="0" distB="0" distL="0" distR="0" wp14:anchorId="43CA7390" wp14:editId="40E0024D">
             <wp:extent cx="2770153" cy="2484034"/>
@@ -13680,7 +13735,6 @@
           <w:sz w:val="18"/>
           <w:szCs w:val="18"/>
         </w:rPr>
-        <w:lastRenderedPageBreak/>
         <w:t>Increate the max length for the creditcard.number field from 16 to 19</w:t>
       </w:r>
       <w:r>
@@ -15321,6 +15375,7 @@
           <w:szCs w:val="18"/>
           <w:lang w:bidi="ar-SA"/>
         </w:rPr>
+        <w:lastRenderedPageBreak/>
         <w:drawing>
           <wp:inline distT="0" distB="0" distL="0" distR="0" wp14:anchorId="1B39A180" wp14:editId="16307A74">
             <wp:extent cx="4661912" cy="1170022"/>
@@ -16044,16 +16099,6 @@
           <w:lang w:bidi="ar-SA"/>
         </w:rPr>
         <w:br/>
-      </w:r>
-      <w:r>
-        <w:rPr>
-          <w:rFonts w:ascii="Monaco" w:hAnsi="Monaco" w:cs="Monaco"/>
-          <w:color w:val="008080"/>
-          <w:sz w:val="16"/>
-          <w:szCs w:val="16"/>
-          <w:lang w:bidi="ar-SA"/>
-        </w:rPr>
-        <w:lastRenderedPageBreak/>
         <w:t>&lt;/</w:t>
       </w:r>
       <w:r>
@@ -16393,6 +16438,7 @@
           <w:szCs w:val="16"/>
           <w:lang w:bidi="ar-SA"/>
         </w:rPr>
+        <w:lastRenderedPageBreak/>
         <w:tab/>
       </w:r>
       <w:r>
@@ -16794,7 +16840,6 @@
           <w:szCs w:val="16"/>
           <w:lang w:bidi="ar-SA"/>
         </w:rPr>
-        <w:lastRenderedPageBreak/>
         <w:t>}</w:t>
       </w:r>
       <w:r>
@@ -16988,6 +17033,7 @@
           <w:sz w:val="16"/>
           <w:szCs w:val="16"/>
         </w:rPr>
+        <w:lastRenderedPageBreak/>
         <w:t>var</w:t>
       </w:r>
       <w:r>
@@ -17383,7 +17429,6 @@
           <w:sz w:val="18"/>
           <w:szCs w:val="18"/>
         </w:rPr>
-        <w:lastRenderedPageBreak/>
         <w:drawing>
           <wp:inline distT="0" distB="0" distL="0" distR="0" wp14:anchorId="219BC058" wp14:editId="6A3DB789">
             <wp:extent cx="4522212" cy="1185538"/>
@@ -17537,6 +17582,7 @@
           <w:szCs w:val="18"/>
           <w:lang w:bidi="ar-SA"/>
         </w:rPr>
+        <w:lastRenderedPageBreak/>
         <w:drawing>
           <wp:inline distT="0" distB="0" distL="0" distR="0" wp14:anchorId="6838B26F" wp14:editId="12090C5D">
             <wp:extent cx="1360801" cy="3334838"/>
@@ -17853,7 +17899,6 @@
           <w:sz w:val="18"/>
           <w:szCs w:val="18"/>
         </w:rPr>
-        <w:lastRenderedPageBreak/>
         <w:t>Add the following code to the initPaymentEvents() function</w:t>
       </w:r>
       <w:r>
@@ -17983,6 +18028,7 @@
         <w:rPr>
           <w:noProof/>
         </w:rPr>
+        <w:lastRenderedPageBreak/>
         <w:drawing>
           <wp:inline distT="0" distB="0" distL="0" distR="0" wp14:anchorId="27F7EB29" wp14:editId="0D38A2E1">
             <wp:extent cx="3525698" cy="1919853"/>
@@ -18629,7 +18675,6 @@
           <w:noProof/>
           <w:color w:val="000000"/>
         </w:rPr>
-        <w:lastRenderedPageBreak/>
         <w:drawing>
           <wp:inline distT="0" distB="0" distL="0" distR="0" wp14:anchorId="47435D60" wp14:editId="55CE7BAA">
             <wp:extent cx="4812940" cy="1397560"/>
@@ -18821,6 +18866,7 @@
           <w:sz w:val="18"/>
           <w:szCs w:val="18"/>
         </w:rPr>
+        <w:lastRenderedPageBreak/>
         <w:drawing>
           <wp:inline distT="0" distB="0" distL="0" distR="0" wp14:anchorId="2524CE2F" wp14:editId="4ED9FA04">
             <wp:extent cx="3971548" cy="1677292"/>
@@ -19559,7 +19605,6 @@
           <w:sz w:val="18"/>
           <w:szCs w:val="18"/>
         </w:rPr>
-        <w:lastRenderedPageBreak/>
         <w:drawing>
           <wp:inline distT="0" distB="0" distL="0" distR="0" wp14:anchorId="3C1857BB" wp14:editId="51683608">
             <wp:extent cx="4333792" cy="2752531"/>
@@ -19701,6 +19746,7 @@
           <w:sz w:val="16"/>
           <w:szCs w:val="16"/>
         </w:rPr>
+        <w:lastRenderedPageBreak/>
         <w:t>if</w:t>
       </w:r>
       <w:r>
@@ -20306,15 +20352,6 @@
           <w:lang w:bidi="ar-SA"/>
         </w:rPr>
         <w:br/>
-      </w:r>
-      <w:r>
-        <w:rPr>
-          <w:rFonts w:ascii="Trebuchet MS" w:hAnsi="Trebuchet MS" w:cs="Monaco"/>
-          <w:color w:val="000000"/>
-          <w:sz w:val="18"/>
-          <w:szCs w:val="18"/>
-          <w:lang w:bidi="ar-SA"/>
-        </w:rPr>
         <w:t>@import "stripe";</w:t>
       </w:r>
       <w:r>
@@ -20498,8 +20535,6 @@
           <w:lang w:bidi="ar-SA"/>
         </w:rPr>
       </w:pPr>
-      <w:bookmarkStart w:id="26" w:name="_GoBack"/>
-      <w:bookmarkEnd w:id="26"/>
     </w:p>
     <w:p>
       <w:pPr>
@@ -22339,7 +22374,7 @@
               <w:sz w:val="18"/>
               <w:szCs w:val="18"/>
             </w:rPr>
-            <w:t>3-29</w:t>
+            <w:t>3-6</w:t>
           </w:r>
           <w:r>
             <w:rPr>
@@ -22648,7 +22683,7 @@
       <w:lvlText w:val="%1."/>
       <w:lvlJc w:val="left"/>
       <w:pPr>
-        <w:ind w:left="384" w:hanging="360"/>
+        <w:ind w:left="2160" w:hanging="360"/>
       </w:pPr>
       <w:rPr>
         <w:rFonts w:hint="default"/>
@@ -22660,7 +22695,7 @@
       <w:lvlText w:val="%2."/>
       <w:lvlJc w:val="left"/>
       <w:pPr>
-        <w:ind w:left="1104" w:hanging="360"/>
+        <w:ind w:left="2880" w:hanging="360"/>
       </w:pPr>
     </w:lvl>
     <w:lvl w:ilvl="2" w:tplc="0409001B" w:tentative="1">
@@ -22669,7 +22704,7 @@
       <w:lvlText w:val="%3."/>
       <w:lvlJc w:val="right"/>
       <w:pPr>
-        <w:ind w:left="1824" w:hanging="180"/>
+        <w:ind w:left="3600" w:hanging="180"/>
       </w:pPr>
     </w:lvl>
     <w:lvl w:ilvl="3" w:tplc="0409000F" w:tentative="1">
@@ -22678,7 +22713,7 @@
       <w:lvlText w:val="%4."/>
       <w:lvlJc w:val="left"/>
       <w:pPr>
-        <w:ind w:left="2544" w:hanging="360"/>
+        <w:ind w:left="4320" w:hanging="360"/>
       </w:pPr>
     </w:lvl>
     <w:lvl w:ilvl="4" w:tplc="04090019" w:tentative="1">
@@ -22687,7 +22722,7 @@
       <w:lvlText w:val="%5."/>
       <w:lvlJc w:val="left"/>
       <w:pPr>
-        <w:ind w:left="3264" w:hanging="360"/>
+        <w:ind w:left="5040" w:hanging="360"/>
       </w:pPr>
     </w:lvl>
     <w:lvl w:ilvl="5" w:tplc="0409001B" w:tentative="1">
@@ -22696,7 +22731,7 @@
       <w:lvlText w:val="%6."/>
       <w:lvlJc w:val="right"/>
       <w:pPr>
-        <w:ind w:left="3984" w:hanging="180"/>
+        <w:ind w:left="5760" w:hanging="180"/>
       </w:pPr>
     </w:lvl>
     <w:lvl w:ilvl="6" w:tplc="0409000F" w:tentative="1">
@@ -22705,7 +22740,7 @@
       <w:lvlText w:val="%7."/>
       <w:lvlJc w:val="left"/>
       <w:pPr>
-        <w:ind w:left="4704" w:hanging="360"/>
+        <w:ind w:left="6480" w:hanging="360"/>
       </w:pPr>
     </w:lvl>
     <w:lvl w:ilvl="7" w:tplc="04090019" w:tentative="1">
@@ -22714,7 +22749,7 @@
       <w:lvlText w:val="%8."/>
       <w:lvlJc w:val="left"/>
       <w:pPr>
-        <w:ind w:left="5424" w:hanging="360"/>
+        <w:ind w:left="7200" w:hanging="360"/>
       </w:pPr>
     </w:lvl>
     <w:lvl w:ilvl="8" w:tplc="0409001B" w:tentative="1">
@@ -22723,11 +22758,100 @@
       <w:lvlText w:val="%9."/>
       <w:lvlJc w:val="right"/>
       <w:pPr>
-        <w:ind w:left="6144" w:hanging="180"/>
+        <w:ind w:left="7920" w:hanging="180"/>
       </w:pPr>
     </w:lvl>
   </w:abstractNum>
   <w:abstractNum w:abstractNumId="4">
+    <w:nsid w:val="06F22C91"/>
+    <w:multiLevelType w:val="hybridMultilevel"/>
+    <w:tmpl w:val="71AE80E8"/>
+    <w:lvl w:ilvl="0" w:tplc="0409000F">
+      <w:start w:val="1"/>
+      <w:numFmt w:val="decimal"/>
+      <w:lvlText w:val="%1."/>
+      <w:lvlJc w:val="left"/>
+      <w:pPr>
+        <w:ind w:left="2160" w:hanging="360"/>
+      </w:pPr>
+      <w:rPr>
+        <w:rFonts w:hint="default"/>
+      </w:rPr>
+    </w:lvl>
+    <w:lvl w:ilvl="1" w:tplc="04090019">
+      <w:start w:val="1"/>
+      <w:numFmt w:val="lowerLetter"/>
+      <w:lvlText w:val="%2."/>
+      <w:lvlJc w:val="left"/>
+      <w:pPr>
+        <w:ind w:left="2880" w:hanging="360"/>
+      </w:pPr>
+    </w:lvl>
+    <w:lvl w:ilvl="2" w:tplc="0409001B" w:tentative="1">
+      <w:start w:val="1"/>
+      <w:numFmt w:val="lowerRoman"/>
+      <w:lvlText w:val="%3."/>
+      <w:lvlJc w:val="right"/>
+      <w:pPr>
+        <w:ind w:left="3600" w:hanging="180"/>
+      </w:pPr>
+    </w:lvl>
+    <w:lvl w:ilvl="3" w:tplc="0409000F" w:tentative="1">
+      <w:start w:val="1"/>
+      <w:numFmt w:val="decimal"/>
+      <w:lvlText w:val="%4."/>
+      <w:lvlJc w:val="left"/>
+      <w:pPr>
+        <w:ind w:left="4320" w:hanging="360"/>
+      </w:pPr>
+    </w:lvl>
+    <w:lvl w:ilvl="4" w:tplc="04090019" w:tentative="1">
+      <w:start w:val="1"/>
+      <w:numFmt w:val="lowerLetter"/>
+      <w:lvlText w:val="%5."/>
+      <w:lvlJc w:val="left"/>
+      <w:pPr>
+        <w:ind w:left="5040" w:hanging="360"/>
+      </w:pPr>
+    </w:lvl>
+    <w:lvl w:ilvl="5" w:tplc="0409001B" w:tentative="1">
+      <w:start w:val="1"/>
+      <w:numFmt w:val="lowerRoman"/>
+      <w:lvlText w:val="%6."/>
+      <w:lvlJc w:val="right"/>
+      <w:pPr>
+        <w:ind w:left="5760" w:hanging="180"/>
+      </w:pPr>
+    </w:lvl>
+    <w:lvl w:ilvl="6" w:tplc="0409000F" w:tentative="1">
+      <w:start w:val="1"/>
+      <w:numFmt w:val="decimal"/>
+      <w:lvlText w:val="%7."/>
+      <w:lvlJc w:val="left"/>
+      <w:pPr>
+        <w:ind w:left="6480" w:hanging="360"/>
+      </w:pPr>
+    </w:lvl>
+    <w:lvl w:ilvl="7" w:tplc="04090019" w:tentative="1">
+      <w:start w:val="1"/>
+      <w:numFmt w:val="lowerLetter"/>
+      <w:lvlText w:val="%8."/>
+      <w:lvlJc w:val="left"/>
+      <w:pPr>
+        <w:ind w:left="7200" w:hanging="360"/>
+      </w:pPr>
+    </w:lvl>
+    <w:lvl w:ilvl="8" w:tplc="0409001B" w:tentative="1">
+      <w:start w:val="1"/>
+      <w:numFmt w:val="lowerRoman"/>
+      <w:lvlText w:val="%9."/>
+      <w:lvlJc w:val="right"/>
+      <w:pPr>
+        <w:ind w:left="7920" w:hanging="180"/>
+      </w:pPr>
+    </w:lvl>
+  </w:abstractNum>
+  <w:abstractNum w:abstractNumId="5">
     <w:nsid w:val="0B0D22A7"/>
     <w:multiLevelType w:val="hybridMultilevel"/>
     <w:tmpl w:val="57FA82B6"/>
@@ -22840,7 +22964,7 @@
       </w:rPr>
     </w:lvl>
   </w:abstractNum>
-  <w:abstractNum w:abstractNumId="5">
+  <w:abstractNum w:abstractNumId="6">
     <w:nsid w:val="0DA810A3"/>
     <w:multiLevelType w:val="hybridMultilevel"/>
     <w:tmpl w:val="157458D8"/>
@@ -22850,7 +22974,7 @@
       <w:lvlText w:val="%1."/>
       <w:lvlJc w:val="left"/>
       <w:pPr>
-        <w:ind w:left="1068" w:hanging="360"/>
+        <w:ind w:left="1776" w:hanging="360"/>
       </w:pPr>
       <w:rPr>
         <w:rFonts w:ascii="Trebuchet MS" w:hAnsi="Trebuchet MS" w:hint="default"/>
@@ -22863,7 +22987,7 @@
       <w:lvlText w:val="%2."/>
       <w:lvlJc w:val="left"/>
       <w:pPr>
-        <w:ind w:left="1788" w:hanging="360"/>
+        <w:ind w:left="2496" w:hanging="360"/>
       </w:pPr>
     </w:lvl>
     <w:lvl w:ilvl="2" w:tplc="0409001B" w:tentative="1">
@@ -22872,7 +22996,7 @@
       <w:lvlText w:val="%3."/>
       <w:lvlJc w:val="right"/>
       <w:pPr>
-        <w:ind w:left="2508" w:hanging="180"/>
+        <w:ind w:left="3216" w:hanging="180"/>
       </w:pPr>
     </w:lvl>
     <w:lvl w:ilvl="3" w:tplc="0409000F" w:tentative="1">
@@ -22881,7 +23005,7 @@
       <w:lvlText w:val="%4."/>
       <w:lvlJc w:val="left"/>
       <w:pPr>
-        <w:ind w:left="3228" w:hanging="360"/>
+        <w:ind w:left="3936" w:hanging="360"/>
       </w:pPr>
     </w:lvl>
     <w:lvl w:ilvl="4" w:tplc="04090019" w:tentative="1">
@@ -22890,7 +23014,7 @@
       <w:lvlText w:val="%5."/>
       <w:lvlJc w:val="left"/>
       <w:pPr>
-        <w:ind w:left="3948" w:hanging="360"/>
+        <w:ind w:left="4656" w:hanging="360"/>
       </w:pPr>
     </w:lvl>
     <w:lvl w:ilvl="5" w:tplc="0409001B" w:tentative="1">
@@ -22899,7 +23023,7 @@
       <w:lvlText w:val="%6."/>
       <w:lvlJc w:val="right"/>
       <w:pPr>
-        <w:ind w:left="4668" w:hanging="180"/>
+        <w:ind w:left="5376" w:hanging="180"/>
       </w:pPr>
     </w:lvl>
     <w:lvl w:ilvl="6" w:tplc="0409000F" w:tentative="1">
@@ -22908,7 +23032,7 @@
       <w:lvlText w:val="%7."/>
       <w:lvlJc w:val="left"/>
       <w:pPr>
-        <w:ind w:left="5388" w:hanging="360"/>
+        <w:ind w:left="6096" w:hanging="360"/>
       </w:pPr>
     </w:lvl>
     <w:lvl w:ilvl="7" w:tplc="04090019" w:tentative="1">
@@ -22917,7 +23041,7 @@
       <w:lvlText w:val="%8."/>
       <w:lvlJc w:val="left"/>
       <w:pPr>
-        <w:ind w:left="6108" w:hanging="360"/>
+        <w:ind w:left="6816" w:hanging="360"/>
       </w:pPr>
     </w:lvl>
     <w:lvl w:ilvl="8" w:tplc="0409001B" w:tentative="1">
@@ -22926,11 +23050,11 @@
       <w:lvlText w:val="%9."/>
       <w:lvlJc w:val="right"/>
       <w:pPr>
-        <w:ind w:left="6828" w:hanging="180"/>
+        <w:ind w:left="7536" w:hanging="180"/>
       </w:pPr>
     </w:lvl>
   </w:abstractNum>
-  <w:abstractNum w:abstractNumId="6">
+  <w:abstractNum w:abstractNumId="7">
     <w:nsid w:val="0F2359CC"/>
     <w:multiLevelType w:val="hybridMultilevel"/>
     <w:tmpl w:val="4C7ECC56"/>
@@ -22940,7 +23064,7 @@
       <w:lvlText w:val="-"/>
       <w:lvlJc w:val="left"/>
       <w:pPr>
-        <w:ind w:left="2880" w:hanging="360"/>
+        <w:ind w:left="1776" w:hanging="360"/>
       </w:pPr>
       <w:rPr>
         <w:rFonts w:ascii="Trebuchet MS" w:eastAsiaTheme="minorEastAsia" w:hAnsi="Trebuchet MS" w:cstheme="minorBidi" w:hint="default"/>
@@ -22952,31 +23076,31 @@
       <w:lvlText w:val="o"/>
       <w:lvlJc w:val="left"/>
       <w:pPr>
-        <w:ind w:left="2160" w:hanging="360"/>
+        <w:ind w:left="1056" w:hanging="360"/>
       </w:pPr>
       <w:rPr>
         <w:rFonts w:ascii="Courier New" w:hAnsi="Courier New" w:hint="default"/>
       </w:rPr>
     </w:lvl>
-    <w:lvl w:ilvl="2" w:tplc="04090005" w:tentative="1">
+    <w:lvl w:ilvl="2" w:tplc="04090005">
       <w:start w:val="1"/>
       <w:numFmt w:val="bullet"/>
       <w:lvlText w:val=""/>
       <w:lvlJc w:val="left"/>
       <w:pPr>
-        <w:ind w:left="2880" w:hanging="360"/>
+        <w:ind w:left="1776" w:hanging="360"/>
       </w:pPr>
       <w:rPr>
         <w:rFonts w:ascii="Wingdings" w:hAnsi="Wingdings" w:hint="default"/>
       </w:rPr>
     </w:lvl>
-    <w:lvl w:ilvl="3" w:tplc="04090001" w:tentative="1">
+    <w:lvl w:ilvl="3" w:tplc="04090001">
       <w:start w:val="1"/>
       <w:numFmt w:val="bullet"/>
       <w:lvlText w:val=""/>
       <w:lvlJc w:val="left"/>
       <w:pPr>
-        <w:ind w:left="3600" w:hanging="360"/>
+        <w:ind w:left="2496" w:hanging="360"/>
       </w:pPr>
       <w:rPr>
         <w:rFonts w:ascii="Symbol" w:hAnsi="Symbol" w:hint="default"/>
@@ -22988,7 +23112,7 @@
       <w:lvlText w:val="o"/>
       <w:lvlJc w:val="left"/>
       <w:pPr>
-        <w:ind w:left="4320" w:hanging="360"/>
+        <w:ind w:left="3216" w:hanging="360"/>
       </w:pPr>
       <w:rPr>
         <w:rFonts w:ascii="Courier New" w:hAnsi="Courier New" w:hint="default"/>
@@ -23000,7 +23124,7 @@
       <w:lvlText w:val=""/>
       <w:lvlJc w:val="left"/>
       <w:pPr>
-        <w:ind w:left="5040" w:hanging="360"/>
+        <w:ind w:left="3936" w:hanging="360"/>
       </w:pPr>
       <w:rPr>
         <w:rFonts w:ascii="Wingdings" w:hAnsi="Wingdings" w:hint="default"/>
@@ -23012,7 +23136,7 @@
       <w:lvlText w:val=""/>
       <w:lvlJc w:val="left"/>
       <w:pPr>
-        <w:ind w:left="5760" w:hanging="360"/>
+        <w:ind w:left="4656" w:hanging="360"/>
       </w:pPr>
       <w:rPr>
         <w:rFonts w:ascii="Symbol" w:hAnsi="Symbol" w:hint="default"/>
@@ -23024,7 +23148,7 @@
       <w:lvlText w:val="o"/>
       <w:lvlJc w:val="left"/>
       <w:pPr>
-        <w:ind w:left="6480" w:hanging="360"/>
+        <w:ind w:left="5376" w:hanging="360"/>
       </w:pPr>
       <w:rPr>
         <w:rFonts w:ascii="Courier New" w:hAnsi="Courier New" w:hint="default"/>
@@ -23036,14 +23160,14 @@
       <w:lvlText w:val=""/>
       <w:lvlJc w:val="left"/>
       <w:pPr>
-        <w:ind w:left="7200" w:hanging="360"/>
+        <w:ind w:left="6096" w:hanging="360"/>
       </w:pPr>
       <w:rPr>
         <w:rFonts w:ascii="Wingdings" w:hAnsi="Wingdings" w:hint="default"/>
       </w:rPr>
     </w:lvl>
   </w:abstractNum>
-  <w:abstractNum w:abstractNumId="7">
+  <w:abstractNum w:abstractNumId="8">
     <w:nsid w:val="11F16C1D"/>
     <w:multiLevelType w:val="hybridMultilevel"/>
     <w:tmpl w:val="BA7CA7B4"/>
@@ -23132,7 +23256,7 @@
       </w:pPr>
     </w:lvl>
   </w:abstractNum>
-  <w:abstractNum w:abstractNumId="8">
+  <w:abstractNum w:abstractNumId="9">
     <w:nsid w:val="12E20CB5"/>
     <w:multiLevelType w:val="hybridMultilevel"/>
     <w:tmpl w:val="57B08D5A"/>
@@ -23221,7 +23345,7 @@
       </w:pPr>
     </w:lvl>
   </w:abstractNum>
-  <w:abstractNum w:abstractNumId="9">
+  <w:abstractNum w:abstractNumId="10">
     <w:nsid w:val="157E43F9"/>
     <w:multiLevelType w:val="hybridMultilevel"/>
     <w:tmpl w:val="1F2E91A0"/>
@@ -23310,7 +23434,7 @@
       </w:pPr>
     </w:lvl>
   </w:abstractNum>
-  <w:abstractNum w:abstractNumId="10">
+  <w:abstractNum w:abstractNumId="11">
     <w:nsid w:val="194224A9"/>
     <w:multiLevelType w:val="multilevel"/>
     <w:tmpl w:val="483A5EB0"/>
@@ -23401,7 +23525,7 @@
       </w:pPr>
     </w:lvl>
   </w:abstractNum>
-  <w:abstractNum w:abstractNumId="11">
+  <w:abstractNum w:abstractNumId="12">
     <w:nsid w:val="266D5D32"/>
     <w:multiLevelType w:val="singleLevel"/>
     <w:tmpl w:val="6A98E35E"/>
@@ -23419,7 +23543,7 @@
       </w:pPr>
     </w:lvl>
   </w:abstractNum>
-  <w:abstractNum w:abstractNumId="12">
+  <w:abstractNum w:abstractNumId="13">
     <w:nsid w:val="27AC3B80"/>
     <w:multiLevelType w:val="singleLevel"/>
     <w:tmpl w:val="4B160366"/>
@@ -23442,7 +23566,7 @@
       </w:rPr>
     </w:lvl>
   </w:abstractNum>
-  <w:abstractNum w:abstractNumId="13">
+  <w:abstractNum w:abstractNumId="14">
     <w:nsid w:val="2A233F92"/>
     <w:multiLevelType w:val="singleLevel"/>
     <w:tmpl w:val="5B9607D2"/>
@@ -23460,7 +23584,7 @@
       </w:pPr>
     </w:lvl>
   </w:abstractNum>
-  <w:abstractNum w:abstractNumId="14">
+  <w:abstractNum w:abstractNumId="15">
     <w:nsid w:val="2F1C0D91"/>
     <w:multiLevelType w:val="hybridMultilevel"/>
     <w:tmpl w:val="3D0ECB40"/>
@@ -23549,7 +23673,7 @@
       </w:pPr>
     </w:lvl>
   </w:abstractNum>
-  <w:abstractNum w:abstractNumId="15">
+  <w:abstractNum w:abstractNumId="16">
     <w:nsid w:val="33C4142C"/>
     <w:multiLevelType w:val="singleLevel"/>
     <w:tmpl w:val="00844910"/>
@@ -23567,7 +23691,7 @@
       </w:pPr>
     </w:lvl>
   </w:abstractNum>
-  <w:abstractNum w:abstractNumId="16">
+  <w:abstractNum w:abstractNumId="17">
     <w:nsid w:val="33F157C7"/>
     <w:multiLevelType w:val="hybridMultilevel"/>
     <w:tmpl w:val="876245D2"/>
@@ -23656,7 +23780,7 @@
       </w:pPr>
     </w:lvl>
   </w:abstractNum>
-  <w:abstractNum w:abstractNumId="17">
+  <w:abstractNum w:abstractNumId="18">
     <w:nsid w:val="34223F64"/>
     <w:multiLevelType w:val="singleLevel"/>
     <w:tmpl w:val="21D69730"/>
@@ -23677,7 +23801,7 @@
       </w:rPr>
     </w:lvl>
   </w:abstractNum>
-  <w:abstractNum w:abstractNumId="18">
+  <w:abstractNum w:abstractNumId="19">
     <w:nsid w:val="36017965"/>
     <w:multiLevelType w:val="multilevel"/>
     <w:tmpl w:val="483A5EB0"/>
@@ -23768,7 +23892,7 @@
       </w:pPr>
     </w:lvl>
   </w:abstractNum>
-  <w:abstractNum w:abstractNumId="19">
+  <w:abstractNum w:abstractNumId="20">
     <w:nsid w:val="36F0410D"/>
     <w:multiLevelType w:val="hybridMultilevel"/>
     <w:tmpl w:val="AD680122"/>
@@ -23881,7 +24005,7 @@
       </w:rPr>
     </w:lvl>
   </w:abstractNum>
-  <w:abstractNum w:abstractNumId="20">
+  <w:abstractNum w:abstractNumId="21">
     <w:nsid w:val="387B0E47"/>
     <w:multiLevelType w:val="singleLevel"/>
     <w:tmpl w:val="D37A73A2"/>
@@ -23899,7 +24023,7 @@
       </w:pPr>
     </w:lvl>
   </w:abstractNum>
-  <w:abstractNum w:abstractNumId="21">
+  <w:abstractNum w:abstractNumId="22">
     <w:nsid w:val="3DC276C3"/>
     <w:multiLevelType w:val="multilevel"/>
     <w:tmpl w:val="7D387056"/>
@@ -24044,7 +24168,7 @@
       </w:rPr>
     </w:lvl>
   </w:abstractNum>
-  <w:abstractNum w:abstractNumId="22">
+  <w:abstractNum w:abstractNumId="23">
     <w:nsid w:val="4219024C"/>
     <w:multiLevelType w:val="hybridMultilevel"/>
     <w:tmpl w:val="3AB8F626"/>
@@ -24133,7 +24257,7 @@
       </w:pPr>
     </w:lvl>
   </w:abstractNum>
-  <w:abstractNum w:abstractNumId="23">
+  <w:abstractNum w:abstractNumId="24">
     <w:nsid w:val="4222636E"/>
     <w:multiLevelType w:val="hybridMultilevel"/>
     <w:tmpl w:val="F2449D0C"/>
@@ -24143,7 +24267,7 @@
       <w:lvlText w:val="%1."/>
       <w:lvlJc w:val="left"/>
       <w:pPr>
-        <w:ind w:left="744" w:hanging="360"/>
+        <w:ind w:left="2136" w:hanging="360"/>
       </w:pPr>
       <w:rPr>
         <w:rFonts w:hint="default"/>
@@ -24155,7 +24279,7 @@
       <w:lvlText w:val="%2."/>
       <w:lvlJc w:val="left"/>
       <w:pPr>
-        <w:ind w:left="1464" w:hanging="360"/>
+        <w:ind w:left="2856" w:hanging="360"/>
       </w:pPr>
     </w:lvl>
     <w:lvl w:ilvl="2" w:tplc="0409001B" w:tentative="1">
@@ -24164,7 +24288,7 @@
       <w:lvlText w:val="%3."/>
       <w:lvlJc w:val="right"/>
       <w:pPr>
-        <w:ind w:left="2184" w:hanging="180"/>
+        <w:ind w:left="3576" w:hanging="180"/>
       </w:pPr>
     </w:lvl>
     <w:lvl w:ilvl="3" w:tplc="0409000F" w:tentative="1">
@@ -24173,7 +24297,7 @@
       <w:lvlText w:val="%4."/>
       <w:lvlJc w:val="left"/>
       <w:pPr>
-        <w:ind w:left="2904" w:hanging="360"/>
+        <w:ind w:left="4296" w:hanging="360"/>
       </w:pPr>
     </w:lvl>
     <w:lvl w:ilvl="4" w:tplc="04090019" w:tentative="1">
@@ -24182,7 +24306,7 @@
       <w:lvlText w:val="%5."/>
       <w:lvlJc w:val="left"/>
       <w:pPr>
-        <w:ind w:left="3624" w:hanging="360"/>
+        <w:ind w:left="5016" w:hanging="360"/>
       </w:pPr>
     </w:lvl>
     <w:lvl w:ilvl="5" w:tplc="0409001B" w:tentative="1">
@@ -24191,7 +24315,7 @@
       <w:lvlText w:val="%6."/>
       <w:lvlJc w:val="right"/>
       <w:pPr>
-        <w:ind w:left="4344" w:hanging="180"/>
+        <w:ind w:left="5736" w:hanging="180"/>
       </w:pPr>
     </w:lvl>
     <w:lvl w:ilvl="6" w:tplc="0409000F" w:tentative="1">
@@ -24200,7 +24324,7 @@
       <w:lvlText w:val="%7."/>
       <w:lvlJc w:val="left"/>
       <w:pPr>
-        <w:ind w:left="5064" w:hanging="360"/>
+        <w:ind w:left="6456" w:hanging="360"/>
       </w:pPr>
     </w:lvl>
     <w:lvl w:ilvl="7" w:tplc="04090019" w:tentative="1">
@@ -24209,7 +24333,7 @@
       <w:lvlText w:val="%8."/>
       <w:lvlJc w:val="left"/>
       <w:pPr>
-        <w:ind w:left="5784" w:hanging="360"/>
+        <w:ind w:left="7176" w:hanging="360"/>
       </w:pPr>
     </w:lvl>
     <w:lvl w:ilvl="8" w:tplc="0409001B" w:tentative="1">
@@ -24218,11 +24342,100 @@
       <w:lvlText w:val="%9."/>
       <w:lvlJc w:val="right"/>
       <w:pPr>
-        <w:ind w:left="6504" w:hanging="180"/>
+        <w:ind w:left="7896" w:hanging="180"/>
       </w:pPr>
     </w:lvl>
   </w:abstractNum>
-  <w:abstractNum w:abstractNumId="24">
+  <w:abstractNum w:abstractNumId="25">
+    <w:nsid w:val="485F21FB"/>
+    <w:multiLevelType w:val="hybridMultilevel"/>
+    <w:tmpl w:val="71AE80E8"/>
+    <w:lvl w:ilvl="0" w:tplc="0409000F">
+      <w:start w:val="1"/>
+      <w:numFmt w:val="decimal"/>
+      <w:lvlText w:val="%1."/>
+      <w:lvlJc w:val="left"/>
+      <w:pPr>
+        <w:ind w:left="2160" w:hanging="360"/>
+      </w:pPr>
+      <w:rPr>
+        <w:rFonts w:hint="default"/>
+      </w:rPr>
+    </w:lvl>
+    <w:lvl w:ilvl="1" w:tplc="04090019">
+      <w:start w:val="1"/>
+      <w:numFmt w:val="lowerLetter"/>
+      <w:lvlText w:val="%2."/>
+      <w:lvlJc w:val="left"/>
+      <w:pPr>
+        <w:ind w:left="2880" w:hanging="360"/>
+      </w:pPr>
+    </w:lvl>
+    <w:lvl w:ilvl="2" w:tplc="0409001B" w:tentative="1">
+      <w:start w:val="1"/>
+      <w:numFmt w:val="lowerRoman"/>
+      <w:lvlText w:val="%3."/>
+      <w:lvlJc w:val="right"/>
+      <w:pPr>
+        <w:ind w:left="3600" w:hanging="180"/>
+      </w:pPr>
+    </w:lvl>
+    <w:lvl w:ilvl="3" w:tplc="0409000F" w:tentative="1">
+      <w:start w:val="1"/>
+      <w:numFmt w:val="decimal"/>
+      <w:lvlText w:val="%4."/>
+      <w:lvlJc w:val="left"/>
+      <w:pPr>
+        <w:ind w:left="4320" w:hanging="360"/>
+      </w:pPr>
+    </w:lvl>
+    <w:lvl w:ilvl="4" w:tplc="04090019" w:tentative="1">
+      <w:start w:val="1"/>
+      <w:numFmt w:val="lowerLetter"/>
+      <w:lvlText w:val="%5."/>
+      <w:lvlJc w:val="left"/>
+      <w:pPr>
+        <w:ind w:left="5040" w:hanging="360"/>
+      </w:pPr>
+    </w:lvl>
+    <w:lvl w:ilvl="5" w:tplc="0409001B" w:tentative="1">
+      <w:start w:val="1"/>
+      <w:numFmt w:val="lowerRoman"/>
+      <w:lvlText w:val="%6."/>
+      <w:lvlJc w:val="right"/>
+      <w:pPr>
+        <w:ind w:left="5760" w:hanging="180"/>
+      </w:pPr>
+    </w:lvl>
+    <w:lvl w:ilvl="6" w:tplc="0409000F" w:tentative="1">
+      <w:start w:val="1"/>
+      <w:numFmt w:val="decimal"/>
+      <w:lvlText w:val="%7."/>
+      <w:lvlJc w:val="left"/>
+      <w:pPr>
+        <w:ind w:left="6480" w:hanging="360"/>
+      </w:pPr>
+    </w:lvl>
+    <w:lvl w:ilvl="7" w:tplc="04090019" w:tentative="1">
+      <w:start w:val="1"/>
+      <w:numFmt w:val="lowerLetter"/>
+      <w:lvlText w:val="%8."/>
+      <w:lvlJc w:val="left"/>
+      <w:pPr>
+        <w:ind w:left="7200" w:hanging="360"/>
+      </w:pPr>
+    </w:lvl>
+    <w:lvl w:ilvl="8" w:tplc="0409001B" w:tentative="1">
+      <w:start w:val="1"/>
+      <w:numFmt w:val="lowerRoman"/>
+      <w:lvlText w:val="%9."/>
+      <w:lvlJc w:val="right"/>
+      <w:pPr>
+        <w:ind w:left="7920" w:hanging="180"/>
+      </w:pPr>
+    </w:lvl>
+  </w:abstractNum>
+  <w:abstractNum w:abstractNumId="26">
     <w:nsid w:val="48D60B83"/>
     <w:multiLevelType w:val="singleLevel"/>
     <w:tmpl w:val="7FC2A7AA"/>
@@ -24240,7 +24453,209 @@
       </w:pPr>
     </w:lvl>
   </w:abstractNum>
-  <w:abstractNum w:abstractNumId="25">
+  <w:abstractNum w:abstractNumId="27">
+    <w:nsid w:val="498D581F"/>
+    <w:multiLevelType w:val="hybridMultilevel"/>
+    <w:tmpl w:val="CBD6688A"/>
+    <w:lvl w:ilvl="0" w:tplc="CD889A00">
+      <w:start w:val="1"/>
+      <w:numFmt w:val="decimal"/>
+      <w:lvlText w:val="%1."/>
+      <w:lvlJc w:val="left"/>
+      <w:pPr>
+        <w:ind w:left="2136" w:hanging="360"/>
+      </w:pPr>
+      <w:rPr>
+        <w:rFonts w:ascii="Trebuchet MS" w:eastAsiaTheme="minorEastAsia" w:hAnsi="Trebuchet MS" w:cstheme="minorBidi"/>
+      </w:rPr>
+    </w:lvl>
+    <w:lvl w:ilvl="1" w:tplc="04090003" w:tentative="1">
+      <w:start w:val="1"/>
+      <w:numFmt w:val="bullet"/>
+      <w:lvlText w:val="o"/>
+      <w:lvlJc w:val="left"/>
+      <w:pPr>
+        <w:ind w:left="2856" w:hanging="360"/>
+      </w:pPr>
+      <w:rPr>
+        <w:rFonts w:ascii="Courier New" w:hAnsi="Courier New" w:hint="default"/>
+      </w:rPr>
+    </w:lvl>
+    <w:lvl w:ilvl="2" w:tplc="04090005" w:tentative="1">
+      <w:start w:val="1"/>
+      <w:numFmt w:val="bullet"/>
+      <w:lvlText w:val=""/>
+      <w:lvlJc w:val="left"/>
+      <w:pPr>
+        <w:ind w:left="3576" w:hanging="360"/>
+      </w:pPr>
+      <w:rPr>
+        <w:rFonts w:ascii="Wingdings" w:hAnsi="Wingdings" w:hint="default"/>
+      </w:rPr>
+    </w:lvl>
+    <w:lvl w:ilvl="3" w:tplc="04090001" w:tentative="1">
+      <w:start w:val="1"/>
+      <w:numFmt w:val="bullet"/>
+      <w:lvlText w:val=""/>
+      <w:lvlJc w:val="left"/>
+      <w:pPr>
+        <w:ind w:left="4296" w:hanging="360"/>
+      </w:pPr>
+      <w:rPr>
+        <w:rFonts w:ascii="Symbol" w:hAnsi="Symbol" w:hint="default"/>
+      </w:rPr>
+    </w:lvl>
+    <w:lvl w:ilvl="4" w:tplc="04090003" w:tentative="1">
+      <w:start w:val="1"/>
+      <w:numFmt w:val="bullet"/>
+      <w:lvlText w:val="o"/>
+      <w:lvlJc w:val="left"/>
+      <w:pPr>
+        <w:ind w:left="5016" w:hanging="360"/>
+      </w:pPr>
+      <w:rPr>
+        <w:rFonts w:ascii="Courier New" w:hAnsi="Courier New" w:hint="default"/>
+      </w:rPr>
+    </w:lvl>
+    <w:lvl w:ilvl="5" w:tplc="04090005" w:tentative="1">
+      <w:start w:val="1"/>
+      <w:numFmt w:val="bullet"/>
+      <w:lvlText w:val=""/>
+      <w:lvlJc w:val="left"/>
+      <w:pPr>
+        <w:ind w:left="5736" w:hanging="360"/>
+      </w:pPr>
+      <w:rPr>
+        <w:rFonts w:ascii="Wingdings" w:hAnsi="Wingdings" w:hint="default"/>
+      </w:rPr>
+    </w:lvl>
+    <w:lvl w:ilvl="6" w:tplc="04090001" w:tentative="1">
+      <w:start w:val="1"/>
+      <w:numFmt w:val="bullet"/>
+      <w:lvlText w:val=""/>
+      <w:lvlJc w:val="left"/>
+      <w:pPr>
+        <w:ind w:left="6456" w:hanging="360"/>
+      </w:pPr>
+      <w:rPr>
+        <w:rFonts w:ascii="Symbol" w:hAnsi="Symbol" w:hint="default"/>
+      </w:rPr>
+    </w:lvl>
+    <w:lvl w:ilvl="7" w:tplc="04090003" w:tentative="1">
+      <w:start w:val="1"/>
+      <w:numFmt w:val="bullet"/>
+      <w:lvlText w:val="o"/>
+      <w:lvlJc w:val="left"/>
+      <w:pPr>
+        <w:ind w:left="7176" w:hanging="360"/>
+      </w:pPr>
+      <w:rPr>
+        <w:rFonts w:ascii="Courier New" w:hAnsi="Courier New" w:hint="default"/>
+      </w:rPr>
+    </w:lvl>
+    <w:lvl w:ilvl="8" w:tplc="04090005" w:tentative="1">
+      <w:start w:val="1"/>
+      <w:numFmt w:val="bullet"/>
+      <w:lvlText w:val=""/>
+      <w:lvlJc w:val="left"/>
+      <w:pPr>
+        <w:ind w:left="7896" w:hanging="360"/>
+      </w:pPr>
+      <w:rPr>
+        <w:rFonts w:ascii="Wingdings" w:hAnsi="Wingdings" w:hint="default"/>
+      </w:rPr>
+    </w:lvl>
+  </w:abstractNum>
+  <w:abstractNum w:abstractNumId="28">
+    <w:nsid w:val="4E8A498D"/>
+    <w:multiLevelType w:val="hybridMultilevel"/>
+    <w:tmpl w:val="71AE80E8"/>
+    <w:lvl w:ilvl="0" w:tplc="0409000F">
+      <w:start w:val="1"/>
+      <w:numFmt w:val="decimal"/>
+      <w:lvlText w:val="%1."/>
+      <w:lvlJc w:val="left"/>
+      <w:pPr>
+        <w:ind w:left="2160" w:hanging="360"/>
+      </w:pPr>
+      <w:rPr>
+        <w:rFonts w:hint="default"/>
+      </w:rPr>
+    </w:lvl>
+    <w:lvl w:ilvl="1" w:tplc="04090019">
+      <w:start w:val="1"/>
+      <w:numFmt w:val="lowerLetter"/>
+      <w:lvlText w:val="%2."/>
+      <w:lvlJc w:val="left"/>
+      <w:pPr>
+        <w:ind w:left="2880" w:hanging="360"/>
+      </w:pPr>
+    </w:lvl>
+    <w:lvl w:ilvl="2" w:tplc="0409001B" w:tentative="1">
+      <w:start w:val="1"/>
+      <w:numFmt w:val="lowerRoman"/>
+      <w:lvlText w:val="%3."/>
+      <w:lvlJc w:val="right"/>
+      <w:pPr>
+        <w:ind w:left="3600" w:hanging="180"/>
+      </w:pPr>
+    </w:lvl>
+    <w:lvl w:ilvl="3" w:tplc="0409000F" w:tentative="1">
+      <w:start w:val="1"/>
+      <w:numFmt w:val="decimal"/>
+      <w:lvlText w:val="%4."/>
+      <w:lvlJc w:val="left"/>
+      <w:pPr>
+        <w:ind w:left="4320" w:hanging="360"/>
+      </w:pPr>
+    </w:lvl>
+    <w:lvl w:ilvl="4" w:tplc="04090019" w:tentative="1">
+      <w:start w:val="1"/>
+      <w:numFmt w:val="lowerLetter"/>
+      <w:lvlText w:val="%5."/>
+      <w:lvlJc w:val="left"/>
+      <w:pPr>
+        <w:ind w:left="5040" w:hanging="360"/>
+      </w:pPr>
+    </w:lvl>
+    <w:lvl w:ilvl="5" w:tplc="0409001B" w:tentative="1">
+      <w:start w:val="1"/>
+      <w:numFmt w:val="lowerRoman"/>
+      <w:lvlText w:val="%6."/>
+      <w:lvlJc w:val="right"/>
+      <w:pPr>
+        <w:ind w:left="5760" w:hanging="180"/>
+      </w:pPr>
+    </w:lvl>
+    <w:lvl w:ilvl="6" w:tplc="0409000F" w:tentative="1">
+      <w:start w:val="1"/>
+      <w:numFmt w:val="decimal"/>
+      <w:lvlText w:val="%7."/>
+      <w:lvlJc w:val="left"/>
+      <w:pPr>
+        <w:ind w:left="6480" w:hanging="360"/>
+      </w:pPr>
+    </w:lvl>
+    <w:lvl w:ilvl="7" w:tplc="04090019" w:tentative="1">
+      <w:start w:val="1"/>
+      <w:numFmt w:val="lowerLetter"/>
+      <w:lvlText w:val="%8."/>
+      <w:lvlJc w:val="left"/>
+      <w:pPr>
+        <w:ind w:left="7200" w:hanging="360"/>
+      </w:pPr>
+    </w:lvl>
+    <w:lvl w:ilvl="8" w:tplc="0409001B" w:tentative="1">
+      <w:start w:val="1"/>
+      <w:numFmt w:val="lowerRoman"/>
+      <w:lvlText w:val="%9."/>
+      <w:lvlJc w:val="right"/>
+      <w:pPr>
+        <w:ind w:left="7920" w:hanging="180"/>
+      </w:pPr>
+    </w:lvl>
+  </w:abstractNum>
+  <w:abstractNum w:abstractNumId="29">
     <w:nsid w:val="4F0C566B"/>
     <w:multiLevelType w:val="singleLevel"/>
     <w:tmpl w:val="1EDC49C0"/>
@@ -24258,7 +24673,7 @@
       </w:pPr>
     </w:lvl>
   </w:abstractNum>
-  <w:abstractNum w:abstractNumId="26">
+  <w:abstractNum w:abstractNumId="30">
     <w:nsid w:val="5D3A4382"/>
     <w:multiLevelType w:val="multilevel"/>
     <w:tmpl w:val="483A5EB0"/>
@@ -24349,7 +24764,7 @@
       </w:pPr>
     </w:lvl>
   </w:abstractNum>
-  <w:abstractNum w:abstractNumId="27">
+  <w:abstractNum w:abstractNumId="31">
     <w:nsid w:val="62924396"/>
     <w:multiLevelType w:val="multilevel"/>
     <w:tmpl w:val="483A5EB0"/>
@@ -24440,7 +24855,7 @@
       </w:pPr>
     </w:lvl>
   </w:abstractNum>
-  <w:abstractNum w:abstractNumId="28">
+  <w:abstractNum w:abstractNumId="32">
     <w:nsid w:val="64321E4B"/>
     <w:multiLevelType w:val="multilevel"/>
     <w:tmpl w:val="483A5EB0"/>
@@ -24531,7 +24946,96 @@
       </w:pPr>
     </w:lvl>
   </w:abstractNum>
-  <w:abstractNum w:abstractNumId="29">
+  <w:abstractNum w:abstractNumId="33">
+    <w:nsid w:val="6767251B"/>
+    <w:multiLevelType w:val="hybridMultilevel"/>
+    <w:tmpl w:val="71AE80E8"/>
+    <w:lvl w:ilvl="0" w:tplc="0409000F">
+      <w:start w:val="1"/>
+      <w:numFmt w:val="decimal"/>
+      <w:lvlText w:val="%1."/>
+      <w:lvlJc w:val="left"/>
+      <w:pPr>
+        <w:ind w:left="2160" w:hanging="360"/>
+      </w:pPr>
+      <w:rPr>
+        <w:rFonts w:hint="default"/>
+      </w:rPr>
+    </w:lvl>
+    <w:lvl w:ilvl="1" w:tplc="04090019">
+      <w:start w:val="1"/>
+      <w:numFmt w:val="lowerLetter"/>
+      <w:lvlText w:val="%2."/>
+      <w:lvlJc w:val="left"/>
+      <w:pPr>
+        <w:ind w:left="2880" w:hanging="360"/>
+      </w:pPr>
+    </w:lvl>
+    <w:lvl w:ilvl="2" w:tplc="0409001B" w:tentative="1">
+      <w:start w:val="1"/>
+      <w:numFmt w:val="lowerRoman"/>
+      <w:lvlText w:val="%3."/>
+      <w:lvlJc w:val="right"/>
+      <w:pPr>
+        <w:ind w:left="3600" w:hanging="180"/>
+      </w:pPr>
+    </w:lvl>
+    <w:lvl w:ilvl="3" w:tplc="0409000F" w:tentative="1">
+      <w:start w:val="1"/>
+      <w:numFmt w:val="decimal"/>
+      <w:lvlText w:val="%4."/>
+      <w:lvlJc w:val="left"/>
+      <w:pPr>
+        <w:ind w:left="4320" w:hanging="360"/>
+      </w:pPr>
+    </w:lvl>
+    <w:lvl w:ilvl="4" w:tplc="04090019" w:tentative="1">
+      <w:start w:val="1"/>
+      <w:numFmt w:val="lowerLetter"/>
+      <w:lvlText w:val="%5."/>
+      <w:lvlJc w:val="left"/>
+      <w:pPr>
+        <w:ind w:left="5040" w:hanging="360"/>
+      </w:pPr>
+    </w:lvl>
+    <w:lvl w:ilvl="5" w:tplc="0409001B" w:tentative="1">
+      <w:start w:val="1"/>
+      <w:numFmt w:val="lowerRoman"/>
+      <w:lvlText w:val="%6."/>
+      <w:lvlJc w:val="right"/>
+      <w:pPr>
+        <w:ind w:left="5760" w:hanging="180"/>
+      </w:pPr>
+    </w:lvl>
+    <w:lvl w:ilvl="6" w:tplc="0409000F" w:tentative="1">
+      <w:start w:val="1"/>
+      <w:numFmt w:val="decimal"/>
+      <w:lvlText w:val="%7."/>
+      <w:lvlJc w:val="left"/>
+      <w:pPr>
+        <w:ind w:left="6480" w:hanging="360"/>
+      </w:pPr>
+    </w:lvl>
+    <w:lvl w:ilvl="7" w:tplc="04090019" w:tentative="1">
+      <w:start w:val="1"/>
+      <w:numFmt w:val="lowerLetter"/>
+      <w:lvlText w:val="%8."/>
+      <w:lvlJc w:val="left"/>
+      <w:pPr>
+        <w:ind w:left="7200" w:hanging="360"/>
+      </w:pPr>
+    </w:lvl>
+    <w:lvl w:ilvl="8" w:tplc="0409001B" w:tentative="1">
+      <w:start w:val="1"/>
+      <w:numFmt w:val="lowerRoman"/>
+      <w:lvlText w:val="%9."/>
+      <w:lvlJc w:val="right"/>
+      <w:pPr>
+        <w:ind w:left="7920" w:hanging="180"/>
+      </w:pPr>
+    </w:lvl>
+  </w:abstractNum>
+  <w:abstractNum w:abstractNumId="34">
     <w:nsid w:val="6B4801EA"/>
     <w:multiLevelType w:val="hybridMultilevel"/>
     <w:tmpl w:val="F9303436"/>
@@ -24672,7 +25176,7 @@
       </w:rPr>
     </w:lvl>
   </w:abstractNum>
-  <w:abstractNum w:abstractNumId="30">
+  <w:abstractNum w:abstractNumId="35">
     <w:nsid w:val="6CCB069B"/>
     <w:multiLevelType w:val="hybridMultilevel"/>
     <w:tmpl w:val="1F2E91A0"/>
@@ -24761,7 +25265,7 @@
       </w:pPr>
     </w:lvl>
   </w:abstractNum>
-  <w:abstractNum w:abstractNumId="31">
+  <w:abstractNum w:abstractNumId="36">
     <w:nsid w:val="77140234"/>
     <w:multiLevelType w:val="hybridMultilevel"/>
     <w:tmpl w:val="87D0D872"/>
@@ -24850,7 +25354,7 @@
       </w:pPr>
     </w:lvl>
   </w:abstractNum>
-  <w:abstractNum w:abstractNumId="32">
+  <w:abstractNum w:abstractNumId="37">
     <w:nsid w:val="797600BB"/>
     <w:multiLevelType w:val="multilevel"/>
     <w:tmpl w:val="483A5EB0"/>
@@ -24941,7 +25445,7 @@
       </w:pPr>
     </w:lvl>
   </w:abstractNum>
-  <w:abstractNum w:abstractNumId="33">
+  <w:abstractNum w:abstractNumId="38">
     <w:nsid w:val="7C005AB8"/>
     <w:multiLevelType w:val="multilevel"/>
     <w:tmpl w:val="483A5EB0"/>
@@ -25032,7 +25536,7 @@
       </w:pPr>
     </w:lvl>
   </w:abstractNum>
-  <w:abstractNum w:abstractNumId="34">
+  <w:abstractNum w:abstractNumId="39">
     <w:nsid w:val="7D8C2E9F"/>
     <w:multiLevelType w:val="hybridMultilevel"/>
     <w:tmpl w:val="6E2E60F0"/>
@@ -25173,7 +25677,7 @@
       </w:rPr>
     </w:lvl>
   </w:abstractNum>
-  <w:abstractNum w:abstractNumId="35">
+  <w:abstractNum w:abstractNumId="40">
     <w:nsid w:val="7E0C64AE"/>
     <w:multiLevelType w:val="multilevel"/>
     <w:tmpl w:val="483A5EB0"/>
@@ -25265,112 +25769,127 @@
     </w:lvl>
   </w:abstractNum>
   <w:num w:numId="1">
-    <w:abstractNumId w:val="12"/>
+    <w:abstractNumId w:val="13"/>
   </w:num>
   <w:num w:numId="2">
-    <w:abstractNumId w:val="17"/>
+    <w:abstractNumId w:val="18"/>
   </w:num>
   <w:num w:numId="3">
-    <w:abstractNumId w:val="24"/>
+    <w:abstractNumId w:val="26"/>
   </w:num>
   <w:num w:numId="4">
-    <w:abstractNumId w:val="20"/>
+    <w:abstractNumId w:val="21"/>
   </w:num>
   <w:num w:numId="5">
     <w:abstractNumId w:val="1"/>
   </w:num>
   <w:num w:numId="6">
-    <w:abstractNumId w:val="25"/>
+    <w:abstractNumId w:val="29"/>
   </w:num>
   <w:num w:numId="7">
-    <w:abstractNumId w:val="13"/>
+    <w:abstractNumId w:val="14"/>
   </w:num>
   <w:num w:numId="8">
-    <w:abstractNumId w:val="11"/>
+    <w:abstractNumId w:val="12"/>
   </w:num>
   <w:num w:numId="9">
-    <w:abstractNumId w:val="15"/>
+    <w:abstractNumId w:val="16"/>
   </w:num>
   <w:num w:numId="10">
-    <w:abstractNumId w:val="29"/>
+    <w:abstractNumId w:val="34"/>
   </w:num>
   <w:num w:numId="11">
-    <w:abstractNumId w:val="34"/>
+    <w:abstractNumId w:val="39"/>
   </w:num>
   <w:num w:numId="12">
     <w:abstractNumId w:val="0"/>
   </w:num>
   <w:num w:numId="13">
-    <w:abstractNumId w:val="21"/>
+    <w:abstractNumId w:val="22"/>
   </w:num>
   <w:num w:numId="14">
     <w:abstractNumId w:val="2"/>
   </w:num>
   <w:num w:numId="15">
-    <w:abstractNumId w:val="8"/>
+    <w:abstractNumId w:val="9"/>
   </w:num>
   <w:num w:numId="16">
     <w:abstractNumId w:val="3"/>
   </w:num>
   <w:num w:numId="17">
+    <w:abstractNumId w:val="6"/>
+  </w:num>
+  <w:num w:numId="18">
+    <w:abstractNumId w:val="17"/>
+  </w:num>
+  <w:num w:numId="19">
+    <w:abstractNumId w:val="24"/>
+  </w:num>
+  <w:num w:numId="20">
     <w:abstractNumId w:val="5"/>
   </w:num>
-  <w:num w:numId="18">
-    <w:abstractNumId w:val="16"/>
+  <w:num w:numId="21">
+    <w:abstractNumId w:val="7"/>
   </w:num>
-  <w:num w:numId="19">
+  <w:num w:numId="22">
+    <w:abstractNumId w:val="36"/>
+  </w:num>
+  <w:num w:numId="23">
+    <w:abstractNumId w:val="15"/>
+  </w:num>
+  <w:num w:numId="24">
+    <w:abstractNumId w:val="30"/>
+  </w:num>
+  <w:num w:numId="25">
+    <w:abstractNumId w:val="35"/>
+  </w:num>
+  <w:num w:numId="26">
+    <w:abstractNumId w:val="10"/>
+  </w:num>
+  <w:num w:numId="27">
+    <w:abstractNumId w:val="40"/>
+  </w:num>
+  <w:num w:numId="28">
+    <w:abstractNumId w:val="19"/>
+  </w:num>
+  <w:num w:numId="29">
+    <w:abstractNumId w:val="38"/>
+  </w:num>
+  <w:num w:numId="30">
+    <w:abstractNumId w:val="37"/>
+  </w:num>
+  <w:num w:numId="31">
+    <w:abstractNumId w:val="8"/>
+  </w:num>
+  <w:num w:numId="32">
+    <w:abstractNumId w:val="31"/>
+  </w:num>
+  <w:num w:numId="33">
+    <w:abstractNumId w:val="11"/>
+  </w:num>
+  <w:num w:numId="34">
+    <w:abstractNumId w:val="32"/>
+  </w:num>
+  <w:num w:numId="35">
+    <w:abstractNumId w:val="20"/>
+  </w:num>
+  <w:num w:numId="36">
     <w:abstractNumId w:val="23"/>
   </w:num>
-  <w:num w:numId="20">
+  <w:num w:numId="37">
+    <w:abstractNumId w:val="25"/>
+  </w:num>
+  <w:num w:numId="38">
+    <w:abstractNumId w:val="28"/>
+  </w:num>
+  <w:num w:numId="39">
     <w:abstractNumId w:val="4"/>
   </w:num>
-  <w:num w:numId="21">
-    <w:abstractNumId w:val="6"/>
-  </w:num>
-  <w:num w:numId="22">
-    <w:abstractNumId w:val="31"/>
-  </w:num>
-  <w:num w:numId="23">
-    <w:abstractNumId w:val="14"/>
-  </w:num>
-  <w:num w:numId="24">
-    <w:abstractNumId w:val="26"/>
-  </w:num>
-  <w:num w:numId="25">
-    <w:abstractNumId w:val="30"/>
-  </w:num>
-  <w:num w:numId="26">
-    <w:abstractNumId w:val="9"/>
-  </w:num>
-  <w:num w:numId="27">
-    <w:abstractNumId w:val="35"/>
-  </w:num>
-  <w:num w:numId="28">
-    <w:abstractNumId w:val="18"/>
-  </w:num>
-  <w:num w:numId="29">
+  <w:num w:numId="40">
     <w:abstractNumId w:val="33"/>
   </w:num>
-  <w:num w:numId="30">
-    <w:abstractNumId w:val="32"/>
-  </w:num>
-  <w:num w:numId="31">
-    <w:abstractNumId w:val="7"/>
-  </w:num>
-  <w:num w:numId="32">
+  <w:num w:numId="41">
     <w:abstractNumId w:val="27"/>
-  </w:num>
-  <w:num w:numId="33">
-    <w:abstractNumId w:val="10"/>
-  </w:num>
-  <w:num w:numId="34">
-    <w:abstractNumId w:val="28"/>
-  </w:num>
-  <w:num w:numId="35">
-    <w:abstractNumId w:val="19"/>
-  </w:num>
-  <w:num w:numId="36">
-    <w:abstractNumId w:val="22"/>
   </w:num>
   <w:numIdMacAtCleanup w:val="34"/>
 </w:numbering>
@@ -28585,7 +29104,7 @@
 </file>
 
 <file path=customXml/itemProps1.xml><?xml version="1.0" encoding="utf-8"?>
-<ds:datastoreItem xmlns:ds="http://schemas.openxmlformats.org/officeDocument/2006/customXml" ds:itemID="{04E69DF4-0B96-D648-9321-73910AB97E4E}">
+<ds:datastoreItem xmlns:ds="http://schemas.openxmlformats.org/officeDocument/2006/customXml" ds:itemID="{EA9DDDE5-5DE0-4E45-9E14-0DBB745CBC01}">
   <ds:schemaRefs>
     <ds:schemaRef ds:uri="http://schemas.openxmlformats.org/officeDocument/2006/bibliography"/>
   </ds:schemaRefs>
@@ -28593,7 +29112,7 @@
 </file>
 
 <file path=customXml/itemProps2.xml><?xml version="1.0" encoding="utf-8"?>
-<ds:datastoreItem xmlns:ds="http://schemas.openxmlformats.org/officeDocument/2006/customXml" ds:itemID="{2DA1D5F1-5743-EB4C-A027-59CC2195A565}">
+<ds:datastoreItem xmlns:ds="http://schemas.openxmlformats.org/officeDocument/2006/customXml" ds:itemID="{8FB60BB8-E95D-8240-A4EA-5ED7FC2257DE}">
   <ds:schemaRefs>
     <ds:schemaRef ds:uri="http://schemas.openxmlformats.org/officeDocument/2006/bibliography"/>
   </ds:schemaRefs>
@@ -28601,7 +29120,7 @@
 </file>
 
 <file path=customXml/itemProps3.xml><?xml version="1.0" encoding="utf-8"?>
-<ds:datastoreItem xmlns:ds="http://schemas.openxmlformats.org/officeDocument/2006/customXml" ds:itemID="{370D68C3-DD43-5143-BC15-3763947BE29A}">
+<ds:datastoreItem xmlns:ds="http://schemas.openxmlformats.org/officeDocument/2006/customXml" ds:itemID="{9C500AAD-0A4B-8A48-BFCE-1FD5CB997242}">
   <ds:schemaRefs>
     <ds:schemaRef ds:uri="http://schemas.openxmlformats.org/officeDocument/2006/bibliography"/>
   </ds:schemaRefs>
@@ -28609,7 +29128,7 @@
 </file>
 
 <file path=customXml/itemProps4.xml><?xml version="1.0" encoding="utf-8"?>
-<ds:datastoreItem xmlns:ds="http://schemas.openxmlformats.org/officeDocument/2006/customXml" ds:itemID="{E0DF9734-E6CF-3F47-9569-F46671B8E2A6}">
+<ds:datastoreItem xmlns:ds="http://schemas.openxmlformats.org/officeDocument/2006/customXml" ds:itemID="{87ACC63F-3544-A844-90DE-1DB4B089D077}">
   <ds:schemaRefs>
     <ds:schemaRef ds:uri="http://schemas.openxmlformats.org/officeDocument/2006/bibliography"/>
   </ds:schemaRefs>

</xml_diff>

<commit_message>
Code and file name adjustments resulting from QA. Integration Guide Updates
</commit_message>
<xml_diff>
--- a/documentation/STRIPE Integration Documentation.docx
+++ b/documentation/STRIPE Integration Documentation.docx
@@ -3380,7 +3380,27 @@
           <w:sz w:val="18"/>
           <w:szCs w:val="18"/>
         </w:rPr>
-        <w:t>Import all three cartridges into UX studio and associate them with the Server Connection.</w:t>
+        <w:t xml:space="preserve">Import all three cartridges into UX studio and associate them with </w:t>
+      </w:r>
+      <w:r>
+        <w:rPr>
+          <w:rStyle w:val="SubtleEmphasis"/>
+          <w:rFonts w:ascii="Trebuchet MS" w:hAnsi="Trebuchet MS"/>
+          <w:i w:val="0"/>
+          <w:sz w:val="18"/>
+          <w:szCs w:val="18"/>
+        </w:rPr>
+        <w:t>a</w:t>
+      </w:r>
+      <w:r>
+        <w:rPr>
+          <w:rStyle w:val="SubtleEmphasis"/>
+          <w:rFonts w:ascii="Trebuchet MS" w:hAnsi="Trebuchet MS"/>
+          <w:i w:val="0"/>
+          <w:sz w:val="18"/>
+          <w:szCs w:val="18"/>
+        </w:rPr>
+        <w:t xml:space="preserve"> Server Connection.</w:t>
       </w:r>
     </w:p>
     <w:p>
@@ -4268,8 +4288,6 @@
           <w:szCs w:val="18"/>
         </w:rPr>
       </w:pPr>
-      <w:bookmarkStart w:id="24" w:name="_GoBack"/>
-      <w:bookmarkEnd w:id="24"/>
       <w:r>
         <w:rPr>
           <w:rFonts w:ascii="Trebuchet MS" w:hAnsi="Trebuchet MS"/>
@@ -4570,7 +4588,7 @@
           <w:sz w:val="18"/>
           <w:szCs w:val="18"/>
         </w:rPr>
-        <w:t>stripe_metadata.xml</w:t>
+        <w:t>OCAPI Settings.txt</w:t>
       </w:r>
     </w:p>
     <w:p>
@@ -4592,7 +4610,7 @@
           <w:sz w:val="18"/>
           <w:szCs w:val="18"/>
         </w:rPr>
-        <w:t>stripe_services.xml</w:t>
+        <w:t>stripe_jobs.xml</w:t>
       </w:r>
     </w:p>
     <w:p>
@@ -4614,7 +4632,29 @@
           <w:sz w:val="18"/>
           <w:szCs w:val="18"/>
         </w:rPr>
-        <w:t>OCAPI Settings.txt</w:t>
+        <w:t>stripe_metadata.xml</w:t>
+      </w:r>
+    </w:p>
+    <w:p>
+      <w:pPr>
+        <w:pStyle w:val="ListParagraph"/>
+        <w:numPr>
+          <w:ilvl w:val="0"/>
+          <w:numId w:val="41"/>
+        </w:numPr>
+        <w:rPr>
+          <w:rFonts w:ascii="Trebuchet MS" w:hAnsi="Trebuchet MS"/>
+          <w:sz w:val="18"/>
+          <w:szCs w:val="18"/>
+        </w:rPr>
+      </w:pPr>
+      <w:r>
+        <w:rPr>
+          <w:rFonts w:ascii="Trebuchet MS" w:hAnsi="Trebuchet MS"/>
+          <w:sz w:val="18"/>
+          <w:szCs w:val="18"/>
+        </w:rPr>
+        <w:t>stripe_services.xml</w:t>
       </w:r>
     </w:p>
     <w:p/>
@@ -4625,11 +4665,11 @@
           <w:rFonts w:hint="eastAsia"/>
         </w:rPr>
       </w:pPr>
-      <w:bookmarkStart w:id="25" w:name="_Toc280189035"/>
+      <w:bookmarkStart w:id="24" w:name="_Toc280189035"/>
       <w:r>
         <w:t>Configuration</w:t>
       </w:r>
-      <w:bookmarkEnd w:id="25"/>
+      <w:bookmarkEnd w:id="24"/>
     </w:p>
     <w:p>
       <w:pPr>
@@ -4838,6 +4878,7 @@
           <w:sz w:val="18"/>
           <w:szCs w:val="18"/>
         </w:rPr>
+        <w:lastRenderedPageBreak/>
         <w:t>For example, “</w:t>
       </w:r>
       <w:r>
@@ -4877,7 +4918,6 @@
           <w:sz w:val="18"/>
           <w:szCs w:val="18"/>
         </w:rPr>
-        <w:lastRenderedPageBreak/>
         <w:t>Add either the “</w:t>
       </w:r>
       <w:r>
@@ -5329,7 +5369,7 @@
           <w:sz w:val="18"/>
           <w:szCs w:val="18"/>
         </w:rPr>
-        <w:t xml:space="preserve">Navigate to </w:t>
+        <w:t>Click “Upload” in the</w:t>
       </w:r>
       <w:r>
         <w:rPr>
@@ -5338,15 +5378,15 @@
           <w:sz w:val="18"/>
           <w:szCs w:val="18"/>
         </w:rPr>
-        <w:t>Import &amp; Export &gt; Import &amp; Export Files</w:t>
-      </w:r>
-      <w:r>
-        <w:rPr>
-          <w:rFonts w:ascii="Trebuchet MS" w:hAnsi="Trebuchet MS"/>
-          <w:sz w:val="18"/>
-          <w:szCs w:val="18"/>
-        </w:rPr>
-        <w:t xml:space="preserve"> and click “Upload”</w:t>
+        <w:t xml:space="preserve"> Import &amp; Export Files</w:t>
+      </w:r>
+      <w:r>
+        <w:rPr>
+          <w:rFonts w:ascii="Trebuchet MS" w:hAnsi="Trebuchet MS"/>
+          <w:sz w:val="18"/>
+          <w:szCs w:val="18"/>
+        </w:rPr>
+        <w:t xml:space="preserve"> section</w:t>
       </w:r>
     </w:p>
     <w:p>
@@ -5805,7 +5845,7 @@
           <w:sz w:val="18"/>
           <w:szCs w:val="18"/>
         </w:rPr>
-        <w:t xml:space="preserve">Navigate to </w:t>
+        <w:t>Click “Upload” in the</w:t>
       </w:r>
       <w:r>
         <w:rPr>
@@ -5814,15 +5854,15 @@
           <w:sz w:val="18"/>
           <w:szCs w:val="18"/>
         </w:rPr>
-        <w:t>Import &amp; Export &gt; Import &amp; Export Files</w:t>
-      </w:r>
-      <w:r>
-        <w:rPr>
-          <w:rFonts w:ascii="Trebuchet MS" w:hAnsi="Trebuchet MS"/>
-          <w:sz w:val="18"/>
-          <w:szCs w:val="18"/>
-        </w:rPr>
-        <w:t xml:space="preserve"> and click “Upload”</w:t>
+        <w:t xml:space="preserve"> Import &amp; Export Files</w:t>
+      </w:r>
+      <w:r>
+        <w:rPr>
+          <w:rFonts w:ascii="Trebuchet MS" w:hAnsi="Trebuchet MS"/>
+          <w:sz w:val="18"/>
+          <w:szCs w:val="18"/>
+        </w:rPr>
+        <w:t xml:space="preserve"> section</w:t>
       </w:r>
     </w:p>
     <w:p>
@@ -6435,7 +6475,531 @@
           <w:sz w:val="18"/>
           <w:szCs w:val="18"/>
         </w:rPr>
+        <w:lastRenderedPageBreak/>
         <w:t>updateCustomer</w:t>
+      </w:r>
+    </w:p>
+    <w:p>
+      <w:pPr>
+        <w:pStyle w:val="ListParagraph"/>
+        <w:ind w:left="1776"/>
+        <w:rPr>
+          <w:rFonts w:ascii="Trebuchet MS" w:hAnsi="Trebuchet MS"/>
+          <w:sz w:val="18"/>
+          <w:szCs w:val="18"/>
+        </w:rPr>
+      </w:pPr>
+    </w:p>
+    <w:p>
+      <w:pPr>
+        <w:pStyle w:val="Heading3"/>
+      </w:pPr>
+      <w:r>
+        <w:t>Import Custom Job Schedule</w:t>
+      </w:r>
+    </w:p>
+    <w:p>
+      <w:pPr>
+        <w:pStyle w:val="ListParagraph"/>
+        <w:ind w:left="1776"/>
+        <w:rPr>
+          <w:rFonts w:ascii="Trebuchet MS" w:hAnsi="Trebuchet MS"/>
+          <w:sz w:val="18"/>
+          <w:szCs w:val="18"/>
+        </w:rPr>
+      </w:pPr>
+    </w:p>
+    <w:p>
+      <w:pPr>
+        <w:pStyle w:val="ListParagraph"/>
+        <w:numPr>
+          <w:ilvl w:val="0"/>
+          <w:numId w:val="44"/>
+        </w:numPr>
+        <w:rPr>
+          <w:rFonts w:ascii="Trebuchet MS" w:hAnsi="Trebuchet MS"/>
+          <w:sz w:val="18"/>
+          <w:szCs w:val="18"/>
+        </w:rPr>
+      </w:pPr>
+      <w:r>
+        <w:rPr>
+          <w:rFonts w:ascii="Trebuchet MS" w:hAnsi="Trebuchet MS"/>
+          <w:sz w:val="18"/>
+          <w:szCs w:val="18"/>
+        </w:rPr>
+        <w:t>Login to Business Manager and</w:t>
+      </w:r>
+      <w:r>
+        <w:rPr>
+          <w:rFonts w:ascii="Trebuchet MS" w:hAnsi="Trebuchet MS"/>
+          <w:sz w:val="18"/>
+          <w:szCs w:val="18"/>
+        </w:rPr>
+        <w:t xml:space="preserve"> navigate to </w:t>
+      </w:r>
+      <w:r>
+        <w:rPr>
+          <w:rFonts w:ascii="Trebuchet MS" w:hAnsi="Trebuchet MS"/>
+          <w:b/>
+          <w:sz w:val="18"/>
+          <w:szCs w:val="18"/>
+        </w:rPr>
+        <w:t xml:space="preserve">Administration &gt; </w:t>
+      </w:r>
+      <w:r>
+        <w:rPr>
+          <w:rFonts w:ascii="Trebuchet MS" w:hAnsi="Trebuchet MS"/>
+          <w:b/>
+          <w:sz w:val="18"/>
+          <w:szCs w:val="18"/>
+        </w:rPr>
+        <w:t>Operations</w:t>
+      </w:r>
+      <w:r>
+        <w:rPr>
+          <w:rFonts w:ascii="Trebuchet MS" w:hAnsi="Trebuchet MS"/>
+          <w:b/>
+          <w:sz w:val="18"/>
+          <w:szCs w:val="18"/>
+        </w:rPr>
+        <w:t xml:space="preserve"> &gt; Import &amp; Export</w:t>
+      </w:r>
+    </w:p>
+    <w:p>
+      <w:pPr>
+        <w:pStyle w:val="ListParagraph"/>
+        <w:numPr>
+          <w:ilvl w:val="0"/>
+          <w:numId w:val="44"/>
+        </w:numPr>
+        <w:rPr>
+          <w:rFonts w:ascii="Trebuchet MS" w:hAnsi="Trebuchet MS"/>
+          <w:sz w:val="18"/>
+          <w:szCs w:val="18"/>
+        </w:rPr>
+      </w:pPr>
+      <w:r>
+        <w:rPr>
+          <w:rFonts w:ascii="Trebuchet MS" w:hAnsi="Trebuchet MS"/>
+          <w:sz w:val="18"/>
+          <w:szCs w:val="18"/>
+        </w:rPr>
+        <w:t>Click “Upload” in the</w:t>
+      </w:r>
+      <w:r>
+        <w:rPr>
+          <w:rFonts w:ascii="Trebuchet MS" w:hAnsi="Trebuchet MS"/>
+          <w:b/>
+          <w:sz w:val="18"/>
+          <w:szCs w:val="18"/>
+        </w:rPr>
+        <w:t xml:space="preserve"> Import &amp; Export Files</w:t>
+      </w:r>
+      <w:r>
+        <w:rPr>
+          <w:rFonts w:ascii="Trebuchet MS" w:hAnsi="Trebuchet MS"/>
+          <w:sz w:val="18"/>
+          <w:szCs w:val="18"/>
+        </w:rPr>
+        <w:t xml:space="preserve"> section</w:t>
+      </w:r>
+    </w:p>
+    <w:p>
+      <w:pPr>
+        <w:pStyle w:val="ListParagraph"/>
+        <w:numPr>
+          <w:ilvl w:val="0"/>
+          <w:numId w:val="44"/>
+        </w:numPr>
+        <w:rPr>
+          <w:rFonts w:ascii="Trebuchet MS" w:hAnsi="Trebuchet MS"/>
+          <w:sz w:val="18"/>
+          <w:szCs w:val="18"/>
+        </w:rPr>
+      </w:pPr>
+      <w:r>
+        <w:rPr>
+          <w:rFonts w:ascii="Trebuchet MS" w:hAnsi="Trebuchet MS"/>
+          <w:sz w:val="18"/>
+          <w:szCs w:val="18"/>
+        </w:rPr>
+        <w:t xml:space="preserve">In the </w:t>
+      </w:r>
+      <w:r>
+        <w:rPr>
+          <w:rFonts w:ascii="Trebuchet MS" w:hAnsi="Trebuchet MS"/>
+          <w:b/>
+          <w:sz w:val="18"/>
+          <w:szCs w:val="18"/>
+        </w:rPr>
+        <w:t>Upload Import Files &gt; Upload File</w:t>
+      </w:r>
+      <w:r>
+        <w:rPr>
+          <w:rFonts w:ascii="Trebuchet MS" w:hAnsi="Trebuchet MS"/>
+          <w:sz w:val="18"/>
+          <w:szCs w:val="18"/>
+        </w:rPr>
+        <w:t xml:space="preserve"> section</w:t>
+      </w:r>
+      <w:r>
+        <w:rPr>
+          <w:rFonts w:ascii="Trebuchet MS" w:hAnsi="Trebuchet MS"/>
+          <w:sz w:val="18"/>
+          <w:szCs w:val="18"/>
+        </w:rPr>
+        <w:t xml:space="preserve">, select </w:t>
+      </w:r>
+      <w:r>
+        <w:rPr>
+          <w:rFonts w:ascii="Trebuchet MS" w:hAnsi="Trebuchet MS"/>
+          <w:i/>
+          <w:sz w:val="18"/>
+          <w:szCs w:val="18"/>
+        </w:rPr>
+        <w:t>stripe_jobs</w:t>
+      </w:r>
+      <w:r>
+        <w:rPr>
+          <w:rFonts w:ascii="Trebuchet MS" w:hAnsi="Trebuchet MS"/>
+          <w:i/>
+          <w:sz w:val="18"/>
+          <w:szCs w:val="18"/>
+        </w:rPr>
+        <w:t>.xml</w:t>
+      </w:r>
+      <w:r>
+        <w:rPr>
+          <w:rFonts w:ascii="Trebuchet MS" w:hAnsi="Trebuchet MS"/>
+          <w:sz w:val="18"/>
+          <w:szCs w:val="18"/>
+        </w:rPr>
+        <w:t xml:space="preserve"> file from the metadata/ folder of the LINK Cartridge and click “Upload”</w:t>
+      </w:r>
+    </w:p>
+    <w:p>
+      <w:pPr>
+        <w:pStyle w:val="ListParagraph"/>
+        <w:numPr>
+          <w:ilvl w:val="0"/>
+          <w:numId w:val="44"/>
+        </w:numPr>
+        <w:rPr>
+          <w:rFonts w:ascii="Trebuchet MS" w:hAnsi="Trebuchet MS"/>
+          <w:sz w:val="18"/>
+          <w:szCs w:val="18"/>
+        </w:rPr>
+      </w:pPr>
+      <w:r>
+        <w:rPr>
+          <w:rFonts w:ascii="Trebuchet MS" w:hAnsi="Trebuchet MS"/>
+          <w:sz w:val="18"/>
+          <w:szCs w:val="18"/>
+        </w:rPr>
+        <w:t xml:space="preserve">Return to the </w:t>
+      </w:r>
+      <w:r>
+        <w:rPr>
+          <w:rFonts w:ascii="Trebuchet MS" w:hAnsi="Trebuchet MS"/>
+          <w:b/>
+          <w:sz w:val="18"/>
+          <w:szCs w:val="18"/>
+        </w:rPr>
+        <w:t xml:space="preserve">Administration &gt; </w:t>
+      </w:r>
+      <w:r>
+        <w:rPr>
+          <w:rFonts w:ascii="Trebuchet MS" w:hAnsi="Trebuchet MS"/>
+          <w:b/>
+          <w:sz w:val="18"/>
+          <w:szCs w:val="18"/>
+        </w:rPr>
+        <w:t>Operations</w:t>
+      </w:r>
+      <w:r>
+        <w:rPr>
+          <w:rFonts w:ascii="Trebuchet MS" w:hAnsi="Trebuchet MS"/>
+          <w:b/>
+          <w:sz w:val="18"/>
+          <w:szCs w:val="18"/>
+        </w:rPr>
+        <w:t xml:space="preserve"> &gt; Import &amp; Export</w:t>
+      </w:r>
+      <w:r>
+        <w:rPr>
+          <w:rFonts w:ascii="Trebuchet MS" w:hAnsi="Trebuchet MS"/>
+          <w:sz w:val="18"/>
+          <w:szCs w:val="18"/>
+        </w:rPr>
+        <w:t xml:space="preserve"> page</w:t>
+      </w:r>
+    </w:p>
+    <w:p>
+      <w:pPr>
+        <w:pStyle w:val="ListParagraph"/>
+        <w:numPr>
+          <w:ilvl w:val="0"/>
+          <w:numId w:val="44"/>
+        </w:numPr>
+        <w:rPr>
+          <w:rFonts w:ascii="Trebuchet MS" w:hAnsi="Trebuchet MS"/>
+          <w:sz w:val="18"/>
+          <w:szCs w:val="18"/>
+        </w:rPr>
+      </w:pPr>
+      <w:r>
+        <w:rPr>
+          <w:rFonts w:ascii="Trebuchet MS" w:hAnsi="Trebuchet MS"/>
+          <w:iCs/>
+          <w:sz w:val="18"/>
+          <w:szCs w:val="18"/>
+        </w:rPr>
+        <w:t xml:space="preserve">Click on </w:t>
+      </w:r>
+      <w:r>
+        <w:rPr>
+          <w:rFonts w:ascii="Trebuchet MS" w:hAnsi="Trebuchet MS"/>
+          <w:iCs/>
+          <w:sz w:val="18"/>
+          <w:szCs w:val="18"/>
+        </w:rPr>
+        <w:t>“</w:t>
+      </w:r>
+      <w:r>
+        <w:rPr>
+          <w:rFonts w:ascii="Trebuchet MS" w:hAnsi="Trebuchet MS"/>
+          <w:iCs/>
+          <w:sz w:val="18"/>
+          <w:szCs w:val="18"/>
+        </w:rPr>
+        <w:t>Import</w:t>
+      </w:r>
+      <w:r>
+        <w:rPr>
+          <w:rFonts w:ascii="Trebuchet MS" w:hAnsi="Trebuchet MS"/>
+          <w:iCs/>
+          <w:sz w:val="18"/>
+          <w:szCs w:val="18"/>
+        </w:rPr>
+        <w:t xml:space="preserve">” in the </w:t>
+      </w:r>
+      <w:r>
+        <w:rPr>
+          <w:rFonts w:ascii="Trebuchet MS" w:hAnsi="Trebuchet MS"/>
+          <w:b/>
+          <w:iCs/>
+          <w:sz w:val="18"/>
+          <w:szCs w:val="18"/>
+        </w:rPr>
+        <w:t xml:space="preserve">Import &amp; Export &gt; </w:t>
+      </w:r>
+      <w:r>
+        <w:rPr>
+          <w:rFonts w:ascii="Trebuchet MS" w:hAnsi="Trebuchet MS"/>
+          <w:b/>
+          <w:iCs/>
+          <w:sz w:val="18"/>
+          <w:szCs w:val="18"/>
+        </w:rPr>
+        <w:t>Job Schedules</w:t>
+      </w:r>
+      <w:r>
+        <w:rPr>
+          <w:rFonts w:ascii="Trebuchet MS" w:hAnsi="Trebuchet MS"/>
+          <w:iCs/>
+          <w:sz w:val="18"/>
+          <w:szCs w:val="18"/>
+        </w:rPr>
+        <w:t xml:space="preserve"> section</w:t>
+      </w:r>
+    </w:p>
+    <w:p>
+      <w:pPr>
+        <w:pStyle w:val="ListParagraph"/>
+        <w:numPr>
+          <w:ilvl w:val="0"/>
+          <w:numId w:val="44"/>
+        </w:numPr>
+        <w:rPr>
+          <w:rFonts w:ascii="Trebuchet MS" w:hAnsi="Trebuchet MS"/>
+          <w:sz w:val="18"/>
+          <w:szCs w:val="18"/>
+        </w:rPr>
+      </w:pPr>
+      <w:r>
+        <w:rPr>
+          <w:rFonts w:ascii="Trebuchet MS" w:hAnsi="Trebuchet MS"/>
+          <w:iCs/>
+          <w:sz w:val="18"/>
+          <w:szCs w:val="18"/>
+        </w:rPr>
+        <w:t>Select</w:t>
+      </w:r>
+      <w:r>
+        <w:rPr>
+          <w:rFonts w:ascii="Trebuchet MS" w:hAnsi="Trebuchet MS"/>
+          <w:iCs/>
+          <w:sz w:val="18"/>
+          <w:szCs w:val="18"/>
+        </w:rPr>
+        <w:t xml:space="preserve"> the radio button next to the </w:t>
+      </w:r>
+      <w:r>
+        <w:rPr>
+          <w:rFonts w:ascii="Trebuchet MS" w:hAnsi="Trebuchet MS"/>
+          <w:i/>
+          <w:iCs/>
+          <w:sz w:val="18"/>
+          <w:szCs w:val="18"/>
+        </w:rPr>
+        <w:t>stripe_jobs</w:t>
+      </w:r>
+      <w:r>
+        <w:rPr>
+          <w:rFonts w:ascii="Trebuchet MS" w:hAnsi="Trebuchet MS"/>
+          <w:i/>
+          <w:iCs/>
+          <w:sz w:val="18"/>
+          <w:szCs w:val="18"/>
+        </w:rPr>
+        <w:t>.xml</w:t>
+      </w:r>
+      <w:r>
+        <w:rPr>
+          <w:rFonts w:ascii="Trebuchet MS" w:hAnsi="Trebuchet MS"/>
+          <w:iCs/>
+          <w:sz w:val="18"/>
+          <w:szCs w:val="18"/>
+        </w:rPr>
+        <w:t xml:space="preserve"> file and click </w:t>
+      </w:r>
+      <w:r>
+        <w:rPr>
+          <w:rFonts w:ascii="Trebuchet MS" w:hAnsi="Trebuchet MS"/>
+          <w:iCs/>
+          <w:sz w:val="18"/>
+          <w:szCs w:val="18"/>
+        </w:rPr>
+        <w:t>“</w:t>
+      </w:r>
+      <w:r>
+        <w:rPr>
+          <w:rFonts w:ascii="Trebuchet MS" w:hAnsi="Trebuchet MS"/>
+          <w:iCs/>
+          <w:sz w:val="18"/>
+          <w:szCs w:val="18"/>
+        </w:rPr>
+        <w:t>Next &gt;&gt;</w:t>
+      </w:r>
+      <w:r>
+        <w:rPr>
+          <w:rFonts w:ascii="Trebuchet MS" w:hAnsi="Trebuchet MS"/>
+          <w:iCs/>
+          <w:sz w:val="18"/>
+          <w:szCs w:val="18"/>
+        </w:rPr>
+        <w:t>”</w:t>
+      </w:r>
+    </w:p>
+    <w:p>
+      <w:pPr>
+        <w:pStyle w:val="ListParagraph"/>
+        <w:numPr>
+          <w:ilvl w:val="0"/>
+          <w:numId w:val="44"/>
+        </w:numPr>
+        <w:rPr>
+          <w:rFonts w:ascii="Trebuchet MS" w:hAnsi="Trebuchet MS"/>
+          <w:sz w:val="18"/>
+          <w:szCs w:val="18"/>
+        </w:rPr>
+      </w:pPr>
+      <w:r>
+        <w:rPr>
+          <w:rFonts w:ascii="Trebuchet MS" w:hAnsi="Trebuchet MS"/>
+          <w:iCs/>
+          <w:sz w:val="18"/>
+          <w:szCs w:val="18"/>
+        </w:rPr>
+        <w:t xml:space="preserve">Once the XML validation completes, click </w:t>
+      </w:r>
+      <w:r>
+        <w:rPr>
+          <w:rFonts w:ascii="Trebuchet MS" w:hAnsi="Trebuchet MS"/>
+          <w:iCs/>
+          <w:sz w:val="18"/>
+          <w:szCs w:val="18"/>
+        </w:rPr>
+        <w:t>“</w:t>
+      </w:r>
+      <w:r>
+        <w:rPr>
+          <w:rFonts w:ascii="Trebuchet MS" w:hAnsi="Trebuchet MS"/>
+          <w:iCs/>
+          <w:sz w:val="18"/>
+          <w:szCs w:val="18"/>
+        </w:rPr>
+        <w:t>Import</w:t>
+      </w:r>
+      <w:r>
+        <w:rPr>
+          <w:rFonts w:ascii="Trebuchet MS" w:hAnsi="Trebuchet MS"/>
+          <w:iCs/>
+          <w:sz w:val="18"/>
+          <w:szCs w:val="18"/>
+        </w:rPr>
+        <w:t>”</w:t>
+      </w:r>
+    </w:p>
+    <w:p>
+      <w:pPr>
+        <w:pStyle w:val="ListParagraph"/>
+        <w:numPr>
+          <w:ilvl w:val="0"/>
+          <w:numId w:val="44"/>
+        </w:numPr>
+        <w:rPr>
+          <w:rFonts w:ascii="Trebuchet MS" w:hAnsi="Trebuchet MS"/>
+          <w:sz w:val="18"/>
+          <w:szCs w:val="18"/>
+        </w:rPr>
+      </w:pPr>
+      <w:r>
+        <w:rPr>
+          <w:rFonts w:ascii="Trebuchet MS" w:hAnsi="Trebuchet MS"/>
+          <w:iCs/>
+          <w:sz w:val="18"/>
+          <w:szCs w:val="18"/>
+        </w:rPr>
+        <w:t>Aft</w:t>
+      </w:r>
+      <w:r>
+        <w:rPr>
+          <w:rFonts w:ascii="Trebuchet MS" w:hAnsi="Trebuchet MS"/>
+          <w:iCs/>
+          <w:sz w:val="18"/>
+          <w:szCs w:val="18"/>
+        </w:rPr>
+        <w:t xml:space="preserve">er the import has completed, a </w:t>
+      </w:r>
+      <w:r>
+        <w:rPr>
+          <w:rFonts w:ascii="Trebuchet MS" w:hAnsi="Trebuchet MS"/>
+          <w:iCs/>
+          <w:sz w:val="18"/>
+          <w:szCs w:val="18"/>
+        </w:rPr>
+        <w:t>Success status will display</w:t>
+      </w:r>
+      <w:r>
+        <w:rPr>
+          <w:rFonts w:ascii="Trebuchet MS" w:hAnsi="Trebuchet MS"/>
+          <w:iCs/>
+          <w:sz w:val="18"/>
+          <w:szCs w:val="18"/>
+        </w:rPr>
+        <w:t xml:space="preserve"> in the Status section</w:t>
       </w:r>
     </w:p>
     <w:p>
@@ -6454,7 +7018,6 @@
         <w:pStyle w:val="Heading3"/>
       </w:pPr>
       <w:r>
-        <w:lastRenderedPageBreak/>
         <w:t>Custom Site Preferences</w:t>
       </w:r>
     </w:p>
@@ -6537,7 +7100,15 @@
           <w:sz w:val="18"/>
           <w:szCs w:val="18"/>
         </w:rPr>
-        <w:t>Can be obtained through a Stripe Account Dashboard</w:t>
+        <w:t>Can be obtained through the</w:t>
+      </w:r>
+      <w:r>
+        <w:rPr>
+          <w:rFonts w:ascii="Trebuchet MS" w:hAnsi="Trebuchet MS"/>
+          <w:sz w:val="18"/>
+          <w:szCs w:val="18"/>
+        </w:rPr>
+        <w:t xml:space="preserve"> Stripe Account Dashboard</w:t>
       </w:r>
       <w:r>
         <w:rPr>
@@ -6975,6 +7546,15 @@
     </w:p>
     <w:p>
       <w:pPr>
+        <w:rPr>
+          <w:rFonts w:ascii="Trebuchet MS" w:hAnsi="Trebuchet MS"/>
+          <w:sz w:val="18"/>
+          <w:szCs w:val="18"/>
+        </w:rPr>
+      </w:pPr>
+    </w:p>
+    <w:p>
+      <w:pPr>
         <w:pStyle w:val="Heading3"/>
       </w:pPr>
       <w:r>
@@ -7022,15 +7602,31 @@
           <w:sz w:val="18"/>
           <w:szCs w:val="18"/>
         </w:rPr>
-        <w:t>Merchant Tools &gt; Ordering &gt; Payment Processors and click</w:t>
-      </w:r>
-      <w:r>
-        <w:rPr>
-          <w:rFonts w:ascii="Trebuchet MS" w:hAnsi="Trebuchet MS"/>
-          <w:sz w:val="18"/>
-          <w:szCs w:val="18"/>
-        </w:rPr>
-        <w:t xml:space="preserve"> "New" button. In the new window </w:t>
+        <w:t>Merchant Tools &gt; Ordering &gt; Payment Processors</w:t>
+      </w:r>
+      <w:r>
+        <w:rPr>
+          <w:rFonts w:ascii="Trebuchet MS" w:hAnsi="Trebuchet MS"/>
+          <w:sz w:val="18"/>
+          <w:szCs w:val="18"/>
+        </w:rPr>
+        <w:t xml:space="preserve"> and click </w:t>
+      </w:r>
+      <w:r>
+        <w:rPr>
+          <w:rFonts w:ascii="Trebuchet MS" w:hAnsi="Trebuchet MS"/>
+          <w:sz w:val="18"/>
+          <w:szCs w:val="18"/>
+        </w:rPr>
+        <w:t xml:space="preserve">the </w:t>
+      </w:r>
+      <w:r>
+        <w:rPr>
+          <w:rFonts w:ascii="Trebuchet MS" w:hAnsi="Trebuchet MS"/>
+          <w:sz w:val="18"/>
+          <w:szCs w:val="18"/>
+        </w:rPr>
+        <w:t xml:space="preserve">"New" button. In the new window </w:t>
       </w:r>
       <w:r>
         <w:rPr>
@@ -7083,6 +7679,7 @@
           <w:szCs w:val="18"/>
           <w:lang w:bidi="ar-SA"/>
         </w:rPr>
+        <w:lastRenderedPageBreak/>
         <w:drawing>
           <wp:inline distT="0" distB="0" distL="0" distR="0" wp14:anchorId="6978D465" wp14:editId="2C2C31DB">
             <wp:extent cx="5468422" cy="1626204"/>
@@ -7192,7 +7789,6 @@
           <w:sz w:val="18"/>
           <w:szCs w:val="18"/>
         </w:rPr>
-        <w:lastRenderedPageBreak/>
         <w:br/>
       </w:r>
       <w:r>
@@ -7288,7 +7884,6 @@
           <w:sz w:val="18"/>
           <w:szCs w:val="18"/>
         </w:rPr>
-        <w:br/>
         <w:t>The base LINK Cartridge code contains support for all credit cards supported by Stripe. However, if you need to make updates to how the OMS handles credit card ‘type’ values and/or how they are displayed on the storefront, update the references to CC types in the following files accordingly:</w:t>
       </w:r>
     </w:p>
@@ -7353,11 +7948,13 @@
         <w:t>Product Feed Setup</w:t>
       </w:r>
     </w:p>
+    <w:p/>
     <w:p>
       <w:pPr>
         <w:pStyle w:val="Heading4"/>
       </w:pPr>
       <w:r>
+        <w:lastRenderedPageBreak/>
         <w:t>BM Configurations</w:t>
       </w:r>
     </w:p>
@@ -7376,7 +7973,47 @@
           <w:sz w:val="18"/>
           <w:szCs w:val="18"/>
         </w:rPr>
-        <w:t>Three configurations, described earlier, control some basic settings for the product feed file name and brand name setting. Note that these can all be left blank and the feed job will continue using default settings.</w:t>
+        <w:t xml:space="preserve">Three configurations described earlier – Product Feed Directory, Product Feed File Name, Product Feed Default Brand Name – </w:t>
+      </w:r>
+      <w:r>
+        <w:rPr>
+          <w:rFonts w:ascii="Trebuchet MS" w:hAnsi="Trebuchet MS"/>
+          <w:sz w:val="18"/>
+          <w:szCs w:val="18"/>
+        </w:rPr>
+        <w:t>control</w:t>
+      </w:r>
+      <w:r>
+        <w:rPr>
+          <w:rFonts w:ascii="Trebuchet MS" w:hAnsi="Trebuchet MS"/>
+          <w:sz w:val="18"/>
+          <w:szCs w:val="18"/>
+        </w:rPr>
+        <w:t xml:space="preserve"> </w:t>
+      </w:r>
+      <w:r>
+        <w:rPr>
+          <w:rFonts w:ascii="Trebuchet MS" w:hAnsi="Trebuchet MS"/>
+          <w:sz w:val="18"/>
+          <w:szCs w:val="18"/>
+        </w:rPr>
+        <w:t xml:space="preserve">some basic settings for the product feed file name and brand name setting. Note that these can all be left blank and the feed job will </w:t>
+      </w:r>
+      <w:r>
+        <w:rPr>
+          <w:rFonts w:ascii="Trebuchet MS" w:hAnsi="Trebuchet MS"/>
+          <w:sz w:val="18"/>
+          <w:szCs w:val="18"/>
+        </w:rPr>
+        <w:t>proceed</w:t>
+      </w:r>
+      <w:r>
+        <w:rPr>
+          <w:rFonts w:ascii="Trebuchet MS" w:hAnsi="Trebuchet MS"/>
+          <w:sz w:val="18"/>
+          <w:szCs w:val="18"/>
+        </w:rPr>
+        <w:t xml:space="preserve"> using default settings.</w:t>
       </w:r>
     </w:p>
     <w:p>
@@ -7389,499 +8026,6 @@
     </w:p>
     <w:p>
       <w:pPr>
-        <w:pStyle w:val="ListParagraph"/>
-        <w:numPr>
-          <w:ilvl w:val="0"/>
-          <w:numId w:val="42"/>
-        </w:numPr>
-        <w:rPr>
-          <w:rFonts w:ascii="Trebuchet MS" w:hAnsi="Trebuchet MS"/>
-          <w:sz w:val="18"/>
-          <w:szCs w:val="18"/>
-        </w:rPr>
-      </w:pPr>
-      <w:r>
-        <w:rPr>
-          <w:rFonts w:ascii="Trebuchet MS" w:hAnsi="Trebuchet MS"/>
-          <w:sz w:val="18"/>
-          <w:szCs w:val="18"/>
-        </w:rPr>
-        <w:t>Login to Business Manager and</w:t>
-      </w:r>
-      <w:r>
-        <w:rPr>
-          <w:rFonts w:ascii="Trebuchet MS" w:hAnsi="Trebuchet MS"/>
-          <w:sz w:val="18"/>
-          <w:szCs w:val="18"/>
-        </w:rPr>
-        <w:t xml:space="preserve"> navigate to </w:t>
-      </w:r>
-      <w:r>
-        <w:rPr>
-          <w:rFonts w:ascii="Trebuchet MS" w:hAnsi="Trebuchet MS"/>
-          <w:b/>
-          <w:sz w:val="18"/>
-          <w:szCs w:val="18"/>
-        </w:rPr>
-        <w:t xml:space="preserve">Administration &gt; </w:t>
-      </w:r>
-      <w:r>
-        <w:rPr>
-          <w:rFonts w:ascii="Trebuchet MS" w:hAnsi="Trebuchet MS"/>
-          <w:b/>
-          <w:sz w:val="18"/>
-          <w:szCs w:val="18"/>
-        </w:rPr>
-        <w:t>Operations</w:t>
-      </w:r>
-      <w:r>
-        <w:rPr>
-          <w:rFonts w:ascii="Trebuchet MS" w:hAnsi="Trebuchet MS"/>
-          <w:b/>
-          <w:sz w:val="18"/>
-          <w:szCs w:val="18"/>
-        </w:rPr>
-        <w:t xml:space="preserve"> &gt; Import &amp; Export</w:t>
-      </w:r>
-    </w:p>
-    <w:p>
-      <w:pPr>
-        <w:pStyle w:val="ListParagraph"/>
-        <w:numPr>
-          <w:ilvl w:val="0"/>
-          <w:numId w:val="42"/>
-        </w:numPr>
-        <w:rPr>
-          <w:rFonts w:ascii="Trebuchet MS" w:hAnsi="Trebuchet MS"/>
-          <w:sz w:val="18"/>
-          <w:szCs w:val="18"/>
-        </w:rPr>
-      </w:pPr>
-      <w:r>
-        <w:rPr>
-          <w:rFonts w:ascii="Trebuchet MS" w:hAnsi="Trebuchet MS"/>
-          <w:sz w:val="18"/>
-          <w:szCs w:val="18"/>
-        </w:rPr>
-        <w:t xml:space="preserve">Navigate to </w:t>
-      </w:r>
-      <w:r>
-        <w:rPr>
-          <w:rFonts w:ascii="Trebuchet MS" w:hAnsi="Trebuchet MS"/>
-          <w:b/>
-          <w:sz w:val="18"/>
-          <w:szCs w:val="18"/>
-        </w:rPr>
-        <w:t>Import &amp; Export &gt; Import &amp; Export Files</w:t>
-      </w:r>
-      <w:r>
-        <w:rPr>
-          <w:rFonts w:ascii="Trebuchet MS" w:hAnsi="Trebuchet MS"/>
-          <w:sz w:val="18"/>
-          <w:szCs w:val="18"/>
-        </w:rPr>
-        <w:t xml:space="preserve"> and click “Upload”</w:t>
-      </w:r>
-    </w:p>
-    <w:p>
-      <w:pPr>
-        <w:pStyle w:val="ListParagraph"/>
-        <w:numPr>
-          <w:ilvl w:val="0"/>
-          <w:numId w:val="42"/>
-        </w:numPr>
-        <w:rPr>
-          <w:rFonts w:ascii="Trebuchet MS" w:hAnsi="Trebuchet MS"/>
-          <w:sz w:val="18"/>
-          <w:szCs w:val="18"/>
-        </w:rPr>
-      </w:pPr>
-      <w:r>
-        <w:rPr>
-          <w:rFonts w:ascii="Trebuchet MS" w:hAnsi="Trebuchet MS"/>
-          <w:sz w:val="18"/>
-          <w:szCs w:val="18"/>
-        </w:rPr>
-        <w:t xml:space="preserve">In the </w:t>
-      </w:r>
-      <w:r>
-        <w:rPr>
-          <w:rFonts w:ascii="Trebuchet MS" w:hAnsi="Trebuchet MS"/>
-          <w:b/>
-          <w:sz w:val="18"/>
-          <w:szCs w:val="18"/>
-        </w:rPr>
-        <w:t>Upload Import Files &gt; Upload File</w:t>
-      </w:r>
-      <w:r>
-        <w:rPr>
-          <w:rFonts w:ascii="Trebuchet MS" w:hAnsi="Trebuchet MS"/>
-          <w:sz w:val="18"/>
-          <w:szCs w:val="18"/>
-        </w:rPr>
-        <w:t xml:space="preserve"> section</w:t>
-      </w:r>
-      <w:r>
-        <w:rPr>
-          <w:rFonts w:ascii="Trebuchet MS" w:hAnsi="Trebuchet MS"/>
-          <w:sz w:val="18"/>
-          <w:szCs w:val="18"/>
-        </w:rPr>
-        <w:t xml:space="preserve">, select </w:t>
-      </w:r>
-      <w:r>
-        <w:rPr>
-          <w:rFonts w:ascii="Trebuchet MS" w:hAnsi="Trebuchet MS"/>
-          <w:i/>
-          <w:sz w:val="18"/>
-          <w:szCs w:val="18"/>
-        </w:rPr>
-        <w:t>stripe_jobs</w:t>
-      </w:r>
-      <w:r>
-        <w:rPr>
-          <w:rFonts w:ascii="Trebuchet MS" w:hAnsi="Trebuchet MS"/>
-          <w:i/>
-          <w:sz w:val="18"/>
-          <w:szCs w:val="18"/>
-        </w:rPr>
-        <w:t>.xml</w:t>
-      </w:r>
-      <w:r>
-        <w:rPr>
-          <w:rFonts w:ascii="Trebuchet MS" w:hAnsi="Trebuchet MS"/>
-          <w:sz w:val="18"/>
-          <w:szCs w:val="18"/>
-        </w:rPr>
-        <w:t xml:space="preserve"> file from the metadata/ folder of the LINK Cartridge and click “Upload”</w:t>
-      </w:r>
-    </w:p>
-    <w:p>
-      <w:pPr>
-        <w:pStyle w:val="ListParagraph"/>
-        <w:numPr>
-          <w:ilvl w:val="0"/>
-          <w:numId w:val="42"/>
-        </w:numPr>
-        <w:rPr>
-          <w:rFonts w:ascii="Trebuchet MS" w:hAnsi="Trebuchet MS"/>
-          <w:sz w:val="18"/>
-          <w:szCs w:val="18"/>
-        </w:rPr>
-      </w:pPr>
-      <w:r>
-        <w:rPr>
-          <w:rFonts w:ascii="Trebuchet MS" w:hAnsi="Trebuchet MS"/>
-          <w:sz w:val="18"/>
-          <w:szCs w:val="18"/>
-        </w:rPr>
-        <w:t xml:space="preserve">Return to the </w:t>
-      </w:r>
-      <w:r>
-        <w:rPr>
-          <w:rFonts w:ascii="Trebuchet MS" w:hAnsi="Trebuchet MS"/>
-          <w:b/>
-          <w:sz w:val="18"/>
-          <w:szCs w:val="18"/>
-        </w:rPr>
-        <w:t xml:space="preserve">Administration &gt; </w:t>
-      </w:r>
-      <w:r>
-        <w:rPr>
-          <w:rFonts w:ascii="Trebuchet MS" w:hAnsi="Trebuchet MS"/>
-          <w:b/>
-          <w:sz w:val="18"/>
-          <w:szCs w:val="18"/>
-        </w:rPr>
-        <w:t>Operations</w:t>
-      </w:r>
-      <w:r>
-        <w:rPr>
-          <w:rFonts w:ascii="Trebuchet MS" w:hAnsi="Trebuchet MS"/>
-          <w:b/>
-          <w:sz w:val="18"/>
-          <w:szCs w:val="18"/>
-        </w:rPr>
-        <w:t xml:space="preserve"> &gt; Import &amp; Export</w:t>
-      </w:r>
-      <w:r>
-        <w:rPr>
-          <w:rFonts w:ascii="Trebuchet MS" w:hAnsi="Trebuchet MS"/>
-          <w:sz w:val="18"/>
-          <w:szCs w:val="18"/>
-        </w:rPr>
-        <w:t xml:space="preserve"> page</w:t>
-      </w:r>
-    </w:p>
-    <w:p>
-      <w:pPr>
-        <w:pStyle w:val="ListParagraph"/>
-        <w:numPr>
-          <w:ilvl w:val="0"/>
-          <w:numId w:val="42"/>
-        </w:numPr>
-        <w:rPr>
-          <w:rFonts w:ascii="Trebuchet MS" w:hAnsi="Trebuchet MS"/>
-          <w:sz w:val="18"/>
-          <w:szCs w:val="18"/>
-        </w:rPr>
-      </w:pPr>
-      <w:r>
-        <w:rPr>
-          <w:rFonts w:ascii="Trebuchet MS" w:hAnsi="Trebuchet MS"/>
-          <w:iCs/>
-          <w:sz w:val="18"/>
-          <w:szCs w:val="18"/>
-        </w:rPr>
-        <w:t xml:space="preserve">Click on </w:t>
-      </w:r>
-      <w:r>
-        <w:rPr>
-          <w:rFonts w:ascii="Trebuchet MS" w:hAnsi="Trebuchet MS"/>
-          <w:iCs/>
-          <w:sz w:val="18"/>
-          <w:szCs w:val="18"/>
-        </w:rPr>
-        <w:t>“</w:t>
-      </w:r>
-      <w:r>
-        <w:rPr>
-          <w:rFonts w:ascii="Trebuchet MS" w:hAnsi="Trebuchet MS"/>
-          <w:iCs/>
-          <w:sz w:val="18"/>
-          <w:szCs w:val="18"/>
-        </w:rPr>
-        <w:t>Import</w:t>
-      </w:r>
-      <w:r>
-        <w:rPr>
-          <w:rFonts w:ascii="Trebuchet MS" w:hAnsi="Trebuchet MS"/>
-          <w:iCs/>
-          <w:sz w:val="18"/>
-          <w:szCs w:val="18"/>
-        </w:rPr>
-        <w:t xml:space="preserve">” in the </w:t>
-      </w:r>
-      <w:r>
-        <w:rPr>
-          <w:rFonts w:ascii="Trebuchet MS" w:hAnsi="Trebuchet MS"/>
-          <w:b/>
-          <w:iCs/>
-          <w:sz w:val="18"/>
-          <w:szCs w:val="18"/>
-        </w:rPr>
-        <w:t xml:space="preserve">Import &amp; Export &gt; </w:t>
-      </w:r>
-      <w:r>
-        <w:rPr>
-          <w:rFonts w:ascii="Trebuchet MS" w:hAnsi="Trebuchet MS"/>
-          <w:b/>
-          <w:iCs/>
-          <w:sz w:val="18"/>
-          <w:szCs w:val="18"/>
-        </w:rPr>
-        <w:t>Job Schedules</w:t>
-      </w:r>
-      <w:r>
-        <w:rPr>
-          <w:rFonts w:ascii="Trebuchet MS" w:hAnsi="Trebuchet MS"/>
-          <w:iCs/>
-          <w:sz w:val="18"/>
-          <w:szCs w:val="18"/>
-        </w:rPr>
-        <w:t xml:space="preserve"> section</w:t>
-      </w:r>
-    </w:p>
-    <w:p>
-      <w:pPr>
-        <w:pStyle w:val="ListParagraph"/>
-        <w:numPr>
-          <w:ilvl w:val="0"/>
-          <w:numId w:val="42"/>
-        </w:numPr>
-        <w:rPr>
-          <w:rFonts w:ascii="Trebuchet MS" w:hAnsi="Trebuchet MS"/>
-          <w:sz w:val="18"/>
-          <w:szCs w:val="18"/>
-        </w:rPr>
-      </w:pPr>
-      <w:r>
-        <w:rPr>
-          <w:rFonts w:ascii="Trebuchet MS" w:hAnsi="Trebuchet MS"/>
-          <w:iCs/>
-          <w:sz w:val="18"/>
-          <w:szCs w:val="18"/>
-        </w:rPr>
-        <w:t>Select</w:t>
-      </w:r>
-      <w:r>
-        <w:rPr>
-          <w:rFonts w:ascii="Trebuchet MS" w:hAnsi="Trebuchet MS"/>
-          <w:iCs/>
-          <w:sz w:val="18"/>
-          <w:szCs w:val="18"/>
-        </w:rPr>
-        <w:t xml:space="preserve"> the radio button next to the </w:t>
-      </w:r>
-      <w:r>
-        <w:rPr>
-          <w:rFonts w:ascii="Trebuchet MS" w:hAnsi="Trebuchet MS"/>
-          <w:i/>
-          <w:iCs/>
-          <w:sz w:val="18"/>
-          <w:szCs w:val="18"/>
-        </w:rPr>
-        <w:t>stripe_jobs</w:t>
-      </w:r>
-      <w:r>
-        <w:rPr>
-          <w:rFonts w:ascii="Trebuchet MS" w:hAnsi="Trebuchet MS"/>
-          <w:i/>
-          <w:iCs/>
-          <w:sz w:val="18"/>
-          <w:szCs w:val="18"/>
-        </w:rPr>
-        <w:t>.xml</w:t>
-      </w:r>
-      <w:r>
-        <w:rPr>
-          <w:rFonts w:ascii="Trebuchet MS" w:hAnsi="Trebuchet MS"/>
-          <w:iCs/>
-          <w:sz w:val="18"/>
-          <w:szCs w:val="18"/>
-        </w:rPr>
-        <w:t xml:space="preserve"> file and click </w:t>
-      </w:r>
-      <w:r>
-        <w:rPr>
-          <w:rFonts w:ascii="Trebuchet MS" w:hAnsi="Trebuchet MS"/>
-          <w:iCs/>
-          <w:sz w:val="18"/>
-          <w:szCs w:val="18"/>
-        </w:rPr>
-        <w:t>“</w:t>
-      </w:r>
-      <w:r>
-        <w:rPr>
-          <w:rFonts w:ascii="Trebuchet MS" w:hAnsi="Trebuchet MS"/>
-          <w:iCs/>
-          <w:sz w:val="18"/>
-          <w:szCs w:val="18"/>
-        </w:rPr>
-        <w:t>Next &gt;&gt;</w:t>
-      </w:r>
-      <w:r>
-        <w:rPr>
-          <w:rFonts w:ascii="Trebuchet MS" w:hAnsi="Trebuchet MS"/>
-          <w:iCs/>
-          <w:sz w:val="18"/>
-          <w:szCs w:val="18"/>
-        </w:rPr>
-        <w:t>”</w:t>
-      </w:r>
-    </w:p>
-    <w:p>
-      <w:pPr>
-        <w:pStyle w:val="ListParagraph"/>
-        <w:numPr>
-          <w:ilvl w:val="0"/>
-          <w:numId w:val="42"/>
-        </w:numPr>
-        <w:rPr>
-          <w:rFonts w:ascii="Trebuchet MS" w:hAnsi="Trebuchet MS"/>
-          <w:sz w:val="18"/>
-          <w:szCs w:val="18"/>
-        </w:rPr>
-      </w:pPr>
-      <w:r>
-        <w:rPr>
-          <w:rFonts w:ascii="Trebuchet MS" w:hAnsi="Trebuchet MS"/>
-          <w:iCs/>
-          <w:sz w:val="18"/>
-          <w:szCs w:val="18"/>
-        </w:rPr>
-        <w:t xml:space="preserve">Once the XML validation completes, click </w:t>
-      </w:r>
-      <w:r>
-        <w:rPr>
-          <w:rFonts w:ascii="Trebuchet MS" w:hAnsi="Trebuchet MS"/>
-          <w:iCs/>
-          <w:sz w:val="18"/>
-          <w:szCs w:val="18"/>
-        </w:rPr>
-        <w:t>“</w:t>
-      </w:r>
-      <w:r>
-        <w:rPr>
-          <w:rFonts w:ascii="Trebuchet MS" w:hAnsi="Trebuchet MS"/>
-          <w:iCs/>
-          <w:sz w:val="18"/>
-          <w:szCs w:val="18"/>
-        </w:rPr>
-        <w:t>Import</w:t>
-      </w:r>
-      <w:r>
-        <w:rPr>
-          <w:rFonts w:ascii="Trebuchet MS" w:hAnsi="Trebuchet MS"/>
-          <w:iCs/>
-          <w:sz w:val="18"/>
-          <w:szCs w:val="18"/>
-        </w:rPr>
-        <w:t>”</w:t>
-      </w:r>
-    </w:p>
-    <w:p>
-      <w:pPr>
-        <w:pStyle w:val="ListParagraph"/>
-        <w:numPr>
-          <w:ilvl w:val="0"/>
-          <w:numId w:val="42"/>
-        </w:numPr>
-        <w:rPr>
-          <w:rFonts w:ascii="Trebuchet MS" w:hAnsi="Trebuchet MS"/>
-          <w:sz w:val="18"/>
-          <w:szCs w:val="18"/>
-        </w:rPr>
-      </w:pPr>
-      <w:r>
-        <w:rPr>
-          <w:rFonts w:ascii="Trebuchet MS" w:hAnsi="Trebuchet MS"/>
-          <w:iCs/>
-          <w:sz w:val="18"/>
-          <w:szCs w:val="18"/>
-        </w:rPr>
-        <w:t>Aft</w:t>
-      </w:r>
-      <w:r>
-        <w:rPr>
-          <w:rFonts w:ascii="Trebuchet MS" w:hAnsi="Trebuchet MS"/>
-          <w:iCs/>
-          <w:sz w:val="18"/>
-          <w:szCs w:val="18"/>
-        </w:rPr>
-        <w:t xml:space="preserve">er the import has completed, a </w:t>
-      </w:r>
-      <w:r>
-        <w:rPr>
-          <w:rFonts w:ascii="Trebuchet MS" w:hAnsi="Trebuchet MS"/>
-          <w:iCs/>
-          <w:sz w:val="18"/>
-          <w:szCs w:val="18"/>
-        </w:rPr>
-        <w:t>Success status will display</w:t>
-      </w:r>
-      <w:r>
-        <w:rPr>
-          <w:rFonts w:ascii="Trebuchet MS" w:hAnsi="Trebuchet MS"/>
-          <w:iCs/>
-          <w:sz w:val="18"/>
-          <w:szCs w:val="18"/>
-        </w:rPr>
-        <w:t xml:space="preserve"> in the Status section</w:t>
-      </w:r>
-    </w:p>
-    <w:p>
-      <w:pPr>
         <w:ind w:left="1776"/>
         <w:rPr>
           <w:rFonts w:ascii="Trebuchet MS" w:hAnsi="Trebuchet MS"/>
@@ -7895,7 +8039,48 @@
           <w:sz w:val="18"/>
           <w:szCs w:val="18"/>
         </w:rPr>
-        <w:lastRenderedPageBreak/>
+        <w:t xml:space="preserve">Import the Job Schedule for </w:t>
+      </w:r>
+      <w:r>
+        <w:rPr>
+          <w:rFonts w:ascii="Trebuchet MS" w:hAnsi="Trebuchet MS"/>
+          <w:sz w:val="18"/>
+          <w:szCs w:val="18"/>
+        </w:rPr>
+        <w:t xml:space="preserve">GenerateStripeProductFeed </w:t>
+      </w:r>
+      <w:r>
+        <w:rPr>
+          <w:rFonts w:ascii="Trebuchet MS" w:hAnsi="Trebuchet MS"/>
+          <w:sz w:val="18"/>
+          <w:szCs w:val="18"/>
+        </w:rPr>
+        <w:t xml:space="preserve">using the metadata/stripe_jobs.xml file </w:t>
+      </w:r>
+      <w:r>
+        <w:rPr>
+          <w:rFonts w:ascii="Trebuchet MS" w:hAnsi="Trebuchet MS"/>
+          <w:sz w:val="18"/>
+          <w:szCs w:val="18"/>
+        </w:rPr>
+        <w:t>as described previously.</w:t>
+      </w:r>
+    </w:p>
+    <w:p>
+      <w:pPr>
+        <w:ind w:left="1776"/>
+        <w:rPr>
+          <w:rFonts w:ascii="Trebuchet MS" w:hAnsi="Trebuchet MS"/>
+          <w:sz w:val="18"/>
+          <w:szCs w:val="18"/>
+        </w:rPr>
+      </w:pPr>
+      <w:r>
+        <w:rPr>
+          <w:rFonts w:ascii="Trebuchet MS" w:hAnsi="Trebuchet MS"/>
+          <w:sz w:val="18"/>
+          <w:szCs w:val="18"/>
+        </w:rPr>
         <w:t>The job will need to be customized to match the Site needs. This includes enabling the job, assigning an appropriate Site, and scheduling based on the implementation’s requirements.</w:t>
       </w:r>
     </w:p>
@@ -7944,7 +8129,16 @@
           <w:sz w:val="18"/>
           <w:szCs w:val="18"/>
         </w:rPr>
-        <w:t>Navigate to Merchant Tools &gt; Site URLs &gt; Dynamic Mapping</w:t>
+        <w:t xml:space="preserve">Navigate to </w:t>
+      </w:r>
+      <w:r>
+        <w:rPr>
+          <w:rFonts w:ascii="Trebuchet MS" w:hAnsi="Trebuchet MS"/>
+          <w:b/>
+          <w:sz w:val="18"/>
+          <w:szCs w:val="18"/>
+        </w:rPr>
+        <w:t>Merchant Tools &gt; Site URLs &gt; Dynamic Mapping</w:t>
       </w:r>
     </w:p>
     <w:p>
@@ -8020,7 +8214,15 @@
           <w:sz w:val="18"/>
           <w:szCs w:val="18"/>
         </w:rPr>
-        <w:t>, clidk RELAY &gt; Products. Then click the ‘Manage Feed’ link to open up the modal. Enter the DWRE URL for the feed into the Feed URL and format box, selecting Google as the feed type.</w:t>
+        <w:t>, clic</w:t>
+      </w:r>
+      <w:r>
+        <w:rPr>
+          <w:rFonts w:ascii="Trebuchet MS" w:hAnsi="Trebuchet MS"/>
+          <w:sz w:val="18"/>
+          <w:szCs w:val="18"/>
+        </w:rPr>
+        <w:t>k RELAY &gt; Products. Then click the ‘Manage Feed’ link to open up the modal. Enter the DWRE URL for the feed into the Feed URL and format box, selecting Google as the feed type.</w:t>
       </w:r>
     </w:p>
     <w:p>
@@ -8137,7 +8339,16 @@
           <w:sz w:val="18"/>
           <w:szCs w:val="18"/>
         </w:rPr>
-        <w:t>Navigate to Administration &gt; Site Development &gt; Open Commerce API Settings</w:t>
+        <w:t xml:space="preserve">Navigate to </w:t>
+      </w:r>
+      <w:r>
+        <w:rPr>
+          <w:rFonts w:ascii="Trebuchet MS" w:hAnsi="Trebuchet MS"/>
+          <w:b/>
+          <w:sz w:val="18"/>
+          <w:szCs w:val="18"/>
+        </w:rPr>
+        <w:t>Administration &gt; Site Development &gt; Open Commerce API Settings</w:t>
       </w:r>
     </w:p>
     <w:p>
@@ -8160,7 +8371,94 @@
           <w:sz w:val="18"/>
           <w:szCs w:val="18"/>
         </w:rPr>
-        <w:t>Copy and paste the contents from the .txt file to the</w:t>
+        <w:t xml:space="preserve">Open the “OCAPI Settings.txt” file and update the </w:t>
+      </w:r>
+      <w:r>
+        <w:rPr>
+          <w:rFonts w:ascii="Monaco" w:hAnsi="Monaco"/>
+          <w:sz w:val="16"/>
+          <w:szCs w:val="16"/>
+        </w:rPr>
+        <w:t>“client_id”</w:t>
+      </w:r>
+      <w:r>
+        <w:rPr>
+          <w:rFonts w:ascii="Monaco" w:hAnsi="Monaco"/>
+          <w:sz w:val="16"/>
+          <w:szCs w:val="16"/>
+        </w:rPr>
+        <w:t>: “[Your OCAPI Client ID]”</w:t>
+      </w:r>
+      <w:r>
+        <w:rPr>
+          <w:rFonts w:ascii="Trebuchet MS" w:hAnsi="Trebuchet MS"/>
+          <w:sz w:val="18"/>
+          <w:szCs w:val="18"/>
+        </w:rPr>
+        <w:t xml:space="preserve"> property </w:t>
+      </w:r>
+      <w:r>
+        <w:rPr>
+          <w:rFonts w:ascii="Trebuchet MS" w:hAnsi="Trebuchet MS"/>
+          <w:sz w:val="18"/>
+          <w:szCs w:val="18"/>
+        </w:rPr>
+        <w:t>to use a valid client ID created through Demandware Accounts.</w:t>
+      </w:r>
+    </w:p>
+    <w:p>
+      <w:pPr>
+        <w:pStyle w:val="ListParagraph"/>
+        <w:numPr>
+          <w:ilvl w:val="1"/>
+          <w:numId w:val="33"/>
+        </w:numPr>
+        <w:ind w:left="2880"/>
+        <w:rPr>
+          <w:rFonts w:ascii="Trebuchet MS" w:hAnsi="Trebuchet MS"/>
+          <w:sz w:val="18"/>
+          <w:szCs w:val="18"/>
+        </w:rPr>
+      </w:pPr>
+      <w:r>
+        <w:rPr>
+          <w:rFonts w:ascii="Trebuchet MS" w:hAnsi="Trebuchet MS"/>
+          <w:sz w:val="18"/>
+          <w:szCs w:val="18"/>
+        </w:rPr>
+        <w:t xml:space="preserve">Copy and paste the contents from the </w:t>
+      </w:r>
+      <w:r>
+        <w:rPr>
+          <w:rFonts w:ascii="Trebuchet MS" w:hAnsi="Trebuchet MS"/>
+          <w:sz w:val="18"/>
+          <w:szCs w:val="18"/>
+        </w:rPr>
+        <w:t>“OCAPI Settings</w:t>
+      </w:r>
+      <w:r>
+        <w:rPr>
+          <w:rFonts w:ascii="Trebuchet MS" w:hAnsi="Trebuchet MS"/>
+          <w:sz w:val="18"/>
+          <w:szCs w:val="18"/>
+        </w:rPr>
+        <w:t>.txt</w:t>
+      </w:r>
+      <w:r>
+        <w:rPr>
+          <w:rFonts w:ascii="Trebuchet MS" w:hAnsi="Trebuchet MS"/>
+          <w:sz w:val="18"/>
+          <w:szCs w:val="18"/>
+        </w:rPr>
+        <w:t>”</w:t>
+      </w:r>
+      <w:r>
+        <w:rPr>
+          <w:rFonts w:ascii="Trebuchet MS" w:hAnsi="Trebuchet MS"/>
+          <w:sz w:val="18"/>
+          <w:szCs w:val="18"/>
+        </w:rPr>
+        <w:t xml:space="preserve"> file to the</w:t>
       </w:r>
       <w:r>
         <w:rPr>
@@ -8169,6 +8467,14 @@
           <w:szCs w:val="18"/>
         </w:rPr>
         <w:t xml:space="preserve"> textarea in Business Manager</w:t>
+      </w:r>
+      <w:r>
+        <w:rPr>
+          <w:rFonts w:ascii="Trebuchet MS" w:hAnsi="Trebuchet MS"/>
+          <w:sz w:val="18"/>
+          <w:szCs w:val="18"/>
+        </w:rPr>
+        <w:t>.</w:t>
       </w:r>
     </w:p>
     <w:p>
@@ -8214,30 +8520,23 @@
           <w:sz w:val="18"/>
           <w:szCs w:val="18"/>
         </w:rPr>
-        <w:t>Set the “client_id” property value to a client ID created through Demandware Accounts</w:t>
-      </w:r>
-    </w:p>
-    <w:p>
-      <w:pPr>
-        <w:pStyle w:val="ListParagraph"/>
-        <w:numPr>
-          <w:ilvl w:val="1"/>
-          <w:numId w:val="33"/>
-        </w:numPr>
-        <w:ind w:left="2880"/>
-        <w:rPr>
-          <w:rFonts w:ascii="Trebuchet MS" w:hAnsi="Trebuchet MS"/>
-          <w:sz w:val="18"/>
-          <w:szCs w:val="18"/>
-        </w:rPr>
-      </w:pPr>
-      <w:r>
-        <w:rPr>
-          <w:rFonts w:ascii="Trebuchet MS" w:hAnsi="Trebuchet MS"/>
-          <w:sz w:val="18"/>
-          <w:szCs w:val="18"/>
-        </w:rPr>
-        <w:t>Customize the various property values in the JSON object to increase security and/or limit access to the OCAPI endpoints.</w:t>
+        <w:t xml:space="preserve">Customize the various property values in the JSON object to </w:t>
+      </w:r>
+      <w:r>
+        <w:rPr>
+          <w:rFonts w:ascii="Trebuchet MS" w:hAnsi="Trebuchet MS"/>
+          <w:sz w:val="18"/>
+          <w:szCs w:val="18"/>
+        </w:rPr>
+        <w:t>modify</w:t>
+      </w:r>
+      <w:r>
+        <w:rPr>
+          <w:rFonts w:ascii="Trebuchet MS" w:hAnsi="Trebuchet MS"/>
+          <w:sz w:val="18"/>
+          <w:szCs w:val="18"/>
+        </w:rPr>
+        <w:t xml:space="preserve"> security and/or limit access to the OCAPI endpoints.</w:t>
       </w:r>
     </w:p>
     <w:p>
@@ -8278,24 +8577,21 @@
         </w:rPr>
         <w:t xml:space="preserve"> </w:t>
       </w:r>
-      <w:hyperlink r:id="rId20" w:history="1">
-        <w:r>
-          <w:rPr>
-            <w:rStyle w:val="Hyperlink"/>
-            <w:rFonts w:ascii="Trebuchet MS" w:hAnsi="Trebuchet MS"/>
-            <w:sz w:val="18"/>
-            <w:szCs w:val="18"/>
-          </w:rPr>
-          <w:t>https://stripe01-tech-prtnr-na05-dw.demandware.net/s/SiteGenesis/dw/shop/v16_6/customers/auth</w:t>
-        </w:r>
-      </w:hyperlink>
-      <w:r>
-        <w:rPr>
-          <w:rFonts w:ascii="Trebuchet MS" w:hAnsi="Trebuchet MS"/>
-          <w:sz w:val="18"/>
-          <w:szCs w:val="18"/>
-        </w:rPr>
-        <w:t xml:space="preserve"> </w:t>
+      <w:r>
+        <w:rPr>
+          <w:rFonts w:ascii="Trebuchet MS" w:hAnsi="Trebuchet MS"/>
+          <w:sz w:val="18"/>
+          <w:szCs w:val="18"/>
+        </w:rPr>
+        <w:t>/</w:t>
+      </w:r>
+      <w:r>
+        <w:rPr>
+          <w:rFonts w:ascii="Trebuchet MS" w:hAnsi="Trebuchet MS"/>
+          <w:sz w:val="18"/>
+          <w:szCs w:val="18"/>
+        </w:rPr>
+        <w:t>customers/auth</w:t>
       </w:r>
     </w:p>
     <w:p>
@@ -8328,17 +8624,22 @@
         </w:rPr>
         <w:t xml:space="preserve"> </w:t>
       </w:r>
-      <w:hyperlink r:id="rId21" w:history="1">
-        <w:r>
-          <w:rPr>
-            <w:rStyle w:val="Hyperlink"/>
-            <w:rFonts w:ascii="Trebuchet MS" w:hAnsi="Trebuchet MS"/>
-            <w:sz w:val="18"/>
-            <w:szCs w:val="18"/>
-          </w:rPr>
-          <w:t>https://stripe01-tech-prtnr-na05-dw.demandware.net/s/SiteGenesis/dw/shop/v16_6/baskets</w:t>
-        </w:r>
-      </w:hyperlink>
+      <w:r>
+        <w:rPr>
+          <w:rFonts w:ascii="Trebuchet MS" w:hAnsi="Trebuchet MS"/>
+          <w:sz w:val="18"/>
+          <w:szCs w:val="18"/>
+        </w:rPr>
+        <w:t>/</w:t>
+      </w:r>
+      <w:r>
+        <w:rPr>
+          <w:rFonts w:ascii="Trebuchet MS" w:hAnsi="Trebuchet MS"/>
+          <w:sz w:val="18"/>
+          <w:szCs w:val="18"/>
+        </w:rPr>
+        <w:t>baskets</w:t>
+      </w:r>
       <w:r>
         <w:rPr>
           <w:rFonts w:ascii="Trebuchet MS" w:hAnsi="Trebuchet MS"/>
@@ -8378,24 +8679,13 @@
         </w:rPr>
         <w:t xml:space="preserve"> </w:t>
       </w:r>
-      <w:hyperlink r:id="rId22" w:history="1">
-        <w:r>
-          <w:rPr>
-            <w:rStyle w:val="Hyperlink"/>
-            <w:rFonts w:ascii="Trebuchet MS" w:hAnsi="Trebuchet MS"/>
-            <w:sz w:val="18"/>
-            <w:szCs w:val="18"/>
-          </w:rPr>
-          <w:t>https://stripe01-tech-prtnr-na05-dw.demandware.net/s/SiteGenesis/dw/shop/v16_6/baskets/{basket_id}/customer</w:t>
-        </w:r>
-      </w:hyperlink>
-      <w:r>
-        <w:rPr>
-          <w:rFonts w:ascii="Trebuchet MS" w:hAnsi="Trebuchet MS"/>
-          <w:sz w:val="18"/>
-          <w:szCs w:val="18"/>
-        </w:rPr>
-        <w:t xml:space="preserve"> </w:t>
+      <w:r>
+        <w:rPr>
+          <w:rFonts w:ascii="Trebuchet MS" w:hAnsi="Trebuchet MS"/>
+          <w:sz w:val="18"/>
+          <w:szCs w:val="18"/>
+        </w:rPr>
+        <w:t>/baskets/{basket_id}/customer</w:t>
       </w:r>
     </w:p>
     <w:p>
@@ -8437,24 +8727,13 @@
         </w:rPr>
         <w:t xml:space="preserve"> </w:t>
       </w:r>
-      <w:hyperlink r:id="rId23" w:history="1">
-        <w:r>
-          <w:rPr>
-            <w:rStyle w:val="Hyperlink"/>
-            <w:rFonts w:ascii="Trebuchet MS" w:hAnsi="Trebuchet MS"/>
-            <w:sz w:val="18"/>
-            <w:szCs w:val="18"/>
-          </w:rPr>
-          <w:t>https://stripe01-tech-prtnr-na05-dw.demandware.net/s/SiteGenesis/dw/shop/v16_6/baskets/{basket_id}/items</w:t>
-        </w:r>
-      </w:hyperlink>
-      <w:r>
-        <w:rPr>
-          <w:rFonts w:ascii="Trebuchet MS" w:hAnsi="Trebuchet MS"/>
-          <w:sz w:val="18"/>
-          <w:szCs w:val="18"/>
-        </w:rPr>
-        <w:t xml:space="preserve"> </w:t>
+      <w:r>
+        <w:rPr>
+          <w:rFonts w:ascii="Trebuchet MS" w:hAnsi="Trebuchet MS"/>
+          <w:sz w:val="18"/>
+          <w:szCs w:val="18"/>
+        </w:rPr>
+        <w:t>/baskets/{basket_id}/items</w:t>
       </w:r>
     </w:p>
     <w:p>
@@ -8496,24 +8775,13 @@
         </w:rPr>
         <w:t xml:space="preserve"> </w:t>
       </w:r>
-      <w:hyperlink r:id="rId24" w:history="1">
-        <w:r>
-          <w:rPr>
-            <w:rStyle w:val="Hyperlink"/>
-            <w:rFonts w:ascii="Trebuchet MS" w:hAnsi="Trebuchet MS"/>
-            <w:sz w:val="18"/>
-            <w:szCs w:val="18"/>
-          </w:rPr>
-          <w:t>https://stripe01-tech-prtnr-na05-dw.demandware.net/s/SiteGenesis/dw/shop/v16_6/baskets/{basket_id}/shipments/{shipment_id}/shipping_methods</w:t>
-        </w:r>
-      </w:hyperlink>
-      <w:r>
-        <w:rPr>
-          <w:rFonts w:ascii="Trebuchet MS" w:hAnsi="Trebuchet MS"/>
-          <w:sz w:val="18"/>
-          <w:szCs w:val="18"/>
-        </w:rPr>
-        <w:t xml:space="preserve"> </w:t>
+      <w:r>
+        <w:rPr>
+          <w:rFonts w:ascii="Trebuchet MS" w:hAnsi="Trebuchet MS"/>
+          <w:sz w:val="18"/>
+          <w:szCs w:val="18"/>
+        </w:rPr>
+        <w:t>/baskets/{basket_id}/shipments/{shipment_id}/shipping_methods</w:t>
       </w:r>
     </w:p>
     <w:p>
@@ -8555,24 +8823,13 @@
         </w:rPr>
         <w:t xml:space="preserve"> </w:t>
       </w:r>
-      <w:hyperlink r:id="rId25" w:history="1">
-        <w:r>
-          <w:rPr>
-            <w:rStyle w:val="Hyperlink"/>
-            <w:rFonts w:ascii="Trebuchet MS" w:hAnsi="Trebuchet MS"/>
-            <w:sz w:val="18"/>
-            <w:szCs w:val="18"/>
-          </w:rPr>
-          <w:t>https://stripe01-tech-prtnr-na05-dw.demandware.net/s/SiteGenesis/dw/shop/v16_6/baskets/{basket_id}/shipments/{shipment_id}/shipping_method</w:t>
-        </w:r>
-      </w:hyperlink>
-      <w:r>
-        <w:rPr>
-          <w:rFonts w:ascii="Trebuchet MS" w:hAnsi="Trebuchet MS"/>
-          <w:sz w:val="18"/>
-          <w:szCs w:val="18"/>
-        </w:rPr>
-        <w:t xml:space="preserve"> </w:t>
+      <w:r>
+        <w:rPr>
+          <w:rFonts w:ascii="Trebuchet MS" w:hAnsi="Trebuchet MS"/>
+          <w:sz w:val="18"/>
+          <w:szCs w:val="18"/>
+        </w:rPr>
+        <w:t>/baskets/{basket_id}/shipments/{shipment_id}/shipping_method</w:t>
       </w:r>
     </w:p>
     <w:p>
@@ -8595,6 +8852,7 @@
           <w:sz w:val="18"/>
           <w:szCs w:val="18"/>
         </w:rPr>
+        <w:lastRenderedPageBreak/>
         <w:t>Set Shipping A</w:t>
       </w:r>
       <w:r>
@@ -8614,24 +8872,13 @@
         </w:rPr>
         <w:t xml:space="preserve"> </w:t>
       </w:r>
-      <w:hyperlink r:id="rId26" w:history="1">
-        <w:r>
-          <w:rPr>
-            <w:rStyle w:val="Hyperlink"/>
-            <w:rFonts w:ascii="Trebuchet MS" w:hAnsi="Trebuchet MS"/>
-            <w:sz w:val="18"/>
-            <w:szCs w:val="18"/>
-          </w:rPr>
-          <w:t>https://stripe01-tech-prtnr-na05-dw.demandware.net/s/SiteGenesis/dw/shop/v16_6/baskets/{basket_id}/shipments/{shipment_id}/shipping_address</w:t>
-        </w:r>
-      </w:hyperlink>
-      <w:r>
-        <w:rPr>
-          <w:rFonts w:ascii="Trebuchet MS" w:hAnsi="Trebuchet MS"/>
-          <w:sz w:val="18"/>
-          <w:szCs w:val="18"/>
-        </w:rPr>
-        <w:t xml:space="preserve"> </w:t>
+      <w:r>
+        <w:rPr>
+          <w:rFonts w:ascii="Trebuchet MS" w:hAnsi="Trebuchet MS"/>
+          <w:sz w:val="18"/>
+          <w:szCs w:val="18"/>
+        </w:rPr>
+        <w:t>/baskets/{basket_id}/shipments/{shipment_id}/shipping_address</w:t>
       </w:r>
     </w:p>
     <w:p>
@@ -8673,24 +8920,13 @@
         </w:rPr>
         <w:t xml:space="preserve"> </w:t>
       </w:r>
-      <w:hyperlink r:id="rId27" w:history="1">
-        <w:r>
-          <w:rPr>
-            <w:rStyle w:val="Hyperlink"/>
-            <w:rFonts w:ascii="Trebuchet MS" w:hAnsi="Trebuchet MS"/>
-            <w:sz w:val="18"/>
-            <w:szCs w:val="18"/>
-          </w:rPr>
-          <w:t>https://stripe01-tech-prtnr-na05-dw.demandware.net/s/SiteGenesis/dw/shop/v16_6/baskets/{basket_id}/billing_address</w:t>
-        </w:r>
-      </w:hyperlink>
-      <w:r>
-        <w:rPr>
-          <w:rFonts w:ascii="Trebuchet MS" w:hAnsi="Trebuchet MS"/>
-          <w:sz w:val="18"/>
-          <w:szCs w:val="18"/>
-        </w:rPr>
-        <w:t xml:space="preserve"> </w:t>
+      <w:r>
+        <w:rPr>
+          <w:rFonts w:ascii="Trebuchet MS" w:hAnsi="Trebuchet MS"/>
+          <w:sz w:val="18"/>
+          <w:szCs w:val="18"/>
+        </w:rPr>
+        <w:t>/baskets/{basket_id}/billing_address</w:t>
       </w:r>
     </w:p>
     <w:p>
@@ -8713,7 +8949,6 @@
           <w:sz w:val="18"/>
           <w:szCs w:val="18"/>
         </w:rPr>
-        <w:lastRenderedPageBreak/>
         <w:t>Create Basket Payment I</w:t>
       </w:r>
       <w:r>
@@ -8733,24 +8968,13 @@
         </w:rPr>
         <w:t xml:space="preserve"> </w:t>
       </w:r>
-      <w:hyperlink r:id="rId28" w:history="1">
-        <w:r>
-          <w:rPr>
-            <w:rStyle w:val="Hyperlink"/>
-            <w:rFonts w:ascii="Trebuchet MS" w:hAnsi="Trebuchet MS"/>
-            <w:sz w:val="18"/>
-            <w:szCs w:val="18"/>
-          </w:rPr>
-          <w:t>https://stripe01-tech-prtnr-na05-dw.demandware.net/s/SiteGenesis/dw/shop/v16_6/baskets/{basket_id}/payment_instruments</w:t>
-        </w:r>
-      </w:hyperlink>
-      <w:r>
-        <w:rPr>
-          <w:rFonts w:ascii="Trebuchet MS" w:hAnsi="Trebuchet MS"/>
-          <w:sz w:val="18"/>
-          <w:szCs w:val="18"/>
-        </w:rPr>
-        <w:t xml:space="preserve"> </w:t>
+      <w:r>
+        <w:rPr>
+          <w:rFonts w:ascii="Trebuchet MS" w:hAnsi="Trebuchet MS"/>
+          <w:sz w:val="18"/>
+          <w:szCs w:val="18"/>
+        </w:rPr>
+        <w:t>/baskets/{basket_id}/payment_instruments</w:t>
       </w:r>
     </w:p>
     <w:p>
@@ -8792,24 +9016,13 @@
         </w:rPr>
         <w:t xml:space="preserve"> </w:t>
       </w:r>
-      <w:hyperlink r:id="rId29" w:history="1">
-        <w:r>
-          <w:rPr>
-            <w:rStyle w:val="Hyperlink"/>
-            <w:rFonts w:ascii="Trebuchet MS" w:hAnsi="Trebuchet MS"/>
-            <w:sz w:val="18"/>
-            <w:szCs w:val="18"/>
-          </w:rPr>
-          <w:t>https://stripe01-tech-prtnr-na05-dw.demandware.net/s/SiteGenesis/dw/shop/v16_6/orders</w:t>
-        </w:r>
-      </w:hyperlink>
-      <w:r>
-        <w:rPr>
-          <w:rFonts w:ascii="Trebuchet MS" w:hAnsi="Trebuchet MS"/>
-          <w:sz w:val="18"/>
-          <w:szCs w:val="18"/>
-        </w:rPr>
-        <w:t xml:space="preserve"> </w:t>
+      <w:r>
+        <w:rPr>
+          <w:rFonts w:ascii="Trebuchet MS" w:hAnsi="Trebuchet MS"/>
+          <w:sz w:val="18"/>
+          <w:szCs w:val="18"/>
+        </w:rPr>
+        <w:t>/orders</w:t>
       </w:r>
     </w:p>
     <w:p>
@@ -8851,17 +9064,14 @@
         </w:rPr>
         <w:t xml:space="preserve"> </w:t>
       </w:r>
-      <w:hyperlink r:id="rId30" w:history="1">
-        <w:r>
-          <w:rPr>
-            <w:rStyle w:val="Hyperlink"/>
-            <w:rFonts w:ascii="Trebuchet MS" w:hAnsi="Trebuchet MS"/>
-            <w:sz w:val="18"/>
-            <w:szCs w:val="18"/>
-          </w:rPr>
-          <w:t>https://stripe01-tech-prtnr-na05-dw.demandware.net/s/SiteGenesis/dw/shop/v16_6/orders/{order_id}/payment_instruments</w:t>
-        </w:r>
-      </w:hyperlink>
+      <w:r>
+        <w:rPr>
+          <w:rFonts w:ascii="Trebuchet MS" w:hAnsi="Trebuchet MS"/>
+          <w:sz w:val="18"/>
+          <w:szCs w:val="18"/>
+        </w:rPr>
+        <w:t>/orders/{order_id}/payment_instruments</w:t>
+      </w:r>
     </w:p>
     <w:p>
       <w:pPr>
@@ -8905,7 +9115,6 @@
           <w:sz w:val="18"/>
           <w:szCs w:val="18"/>
         </w:rPr>
-        <w:br/>
         <w:t>The Stripe LINK cartridge provides hooks for several of the OCAPI methods to help with integrating with Site customizations.</w:t>
       </w:r>
     </w:p>
@@ -8972,7 +9181,15 @@
           <w:sz w:val="18"/>
           <w:szCs w:val="18"/>
         </w:rPr>
-        <w:t>afterSetShippingAddress</w:t>
+        <w:t>afterPut</w:t>
+      </w:r>
+      <w:r>
+        <w:rPr>
+          <w:rFonts w:ascii="Trebuchet MS" w:hAnsi="Trebuchet MS"/>
+          <w:sz w:val="18"/>
+          <w:szCs w:val="18"/>
+        </w:rPr>
+        <w:t>ShippingAddress</w:t>
       </w:r>
     </w:p>
     <w:p>
@@ -9016,7 +9233,15 @@
           <w:sz w:val="18"/>
           <w:szCs w:val="18"/>
         </w:rPr>
-        <w:t>Authorize</w:t>
+        <w:t>a</w:t>
+      </w:r>
+      <w:r>
+        <w:rPr>
+          <w:rFonts w:ascii="Trebuchet MS" w:hAnsi="Trebuchet MS"/>
+          <w:sz w:val="18"/>
+          <w:szCs w:val="18"/>
+        </w:rPr>
+        <w:t>uthorize</w:t>
       </w:r>
     </w:p>
     <w:p>
@@ -9113,11 +9338,11 @@
           <w:rFonts w:hint="eastAsia"/>
         </w:rPr>
       </w:pPr>
-      <w:bookmarkStart w:id="26" w:name="_Toc280189036"/>
+      <w:bookmarkStart w:id="25" w:name="_Toc280189036"/>
       <w:r>
         <w:t>Custom Code</w:t>
       </w:r>
-      <w:bookmarkEnd w:id="26"/>
+      <w:bookmarkEnd w:id="25"/>
     </w:p>
     <w:p>
       <w:pPr>
@@ -9538,7 +9763,6 @@
           <w:szCs w:val="18"/>
           <w:lang w:bidi="ar-SA"/>
         </w:rPr>
-        <w:lastRenderedPageBreak/>
         <w:drawing>
           <wp:inline distT="0" distB="0" distL="0" distR="0" wp14:anchorId="548F05A7" wp14:editId="5847DE8B">
             <wp:extent cx="4367401" cy="834404"/>
@@ -9555,7 +9779,7 @@
                     <pic:cNvPicPr/>
                   </pic:nvPicPr>
                   <pic:blipFill>
-                    <a:blip r:embed="rId31">
+                    <a:blip r:embed="rId20">
                       <a:extLst>
                         <a:ext uri="{28A0092B-C50C-407E-A947-70E740481C1C}">
                           <a14:useLocalDpi xmlns:a14="http://schemas.microsoft.com/office/drawing/2010/main" val="0"/>
@@ -10001,7 +10225,7 @@
                     <pic:cNvPicPr/>
                   </pic:nvPicPr>
                   <pic:blipFill>
-                    <a:blip r:embed="rId32">
+                    <a:blip r:embed="rId21">
                       <a:extLst>
                         <a:ext uri="{28A0092B-C50C-407E-A947-70E740481C1C}">
                           <a14:useLocalDpi xmlns:a14="http://schemas.microsoft.com/office/drawing/2010/main" val="0"/>
@@ -10631,7 +10855,7 @@
                     <pic:cNvPicPr/>
                   </pic:nvPicPr>
                   <pic:blipFill>
-                    <a:blip r:embed="rId33">
+                    <a:blip r:embed="rId22">
                       <a:extLst>
                         <a:ext uri="{28A0092B-C50C-407E-A947-70E740481C1C}">
                           <a14:useLocalDpi xmlns:a14="http://schemas.microsoft.com/office/drawing/2010/main" val="0"/>
@@ -11118,7 +11342,7 @@
                     <pic:cNvPicPr/>
                   </pic:nvPicPr>
                   <pic:blipFill>
-                    <a:blip r:embed="rId34">
+                    <a:blip r:embed="rId23">
                       <a:extLst>
                         <a:ext uri="{28A0092B-C50C-407E-A947-70E740481C1C}">
                           <a14:useLocalDpi xmlns:a14="http://schemas.microsoft.com/office/drawing/2010/main" val="0"/>
@@ -11498,7 +11722,7 @@
                     <pic:cNvPicPr/>
                   </pic:nvPicPr>
                   <pic:blipFill>
-                    <a:blip r:embed="rId35">
+                    <a:blip r:embed="rId24">
                       <a:extLst>
                         <a:ext uri="{28A0092B-C50C-407E-A947-70E740481C1C}">
                           <a14:useLocalDpi xmlns:a14="http://schemas.microsoft.com/office/drawing/2010/main" val="0"/>
@@ -11881,7 +12105,7 @@
                     <pic:cNvPicPr/>
                   </pic:nvPicPr>
                   <pic:blipFill>
-                    <a:blip r:embed="rId36">
+                    <a:blip r:embed="rId25">
                       <a:extLst>
                         <a:ext uri="{28A0092B-C50C-407E-A947-70E740481C1C}">
                           <a14:useLocalDpi xmlns:a14="http://schemas.microsoft.com/office/drawing/2010/main" val="0"/>
@@ -12261,7 +12485,7 @@
                     <pic:cNvPicPr/>
                   </pic:nvPicPr>
                   <pic:blipFill>
-                    <a:blip r:embed="rId37">
+                    <a:blip r:embed="rId26">
                       <a:extLst>
                         <a:ext uri="{28A0092B-C50C-407E-A947-70E740481C1C}">
                           <a14:useLocalDpi xmlns:a14="http://schemas.microsoft.com/office/drawing/2010/main" val="0"/>
@@ -12523,7 +12747,7 @@
                     <pic:cNvPicPr/>
                   </pic:nvPicPr>
                   <pic:blipFill>
-                    <a:blip r:embed="rId38">
+                    <a:blip r:embed="rId27">
                       <a:extLst>
                         <a:ext uri="{28A0092B-C50C-407E-A947-70E740481C1C}">
                           <a14:useLocalDpi xmlns:a14="http://schemas.microsoft.com/office/drawing/2010/main" val="0"/>
@@ -12740,7 +12964,7 @@
       </w:r>
       <w:r>
         <w:rPr>
-          <w:rFonts w:ascii="Trebuchet MS" w:hAnsi="Trebuchet MS" w:cs="Monaco"/>
+          <w:rFonts w:ascii="Monaco" w:hAnsi="Monaco" w:cs="Monaco"/>
           <w:noProof/>
           <w:color w:val="000000"/>
           <w:sz w:val="16"/>
@@ -12748,10 +12972,10 @@
           <w:lang w:bidi="ar-SA"/>
         </w:rPr>
         <w:drawing>
-          <wp:inline distT="0" distB="0" distL="0" distR="0" wp14:anchorId="0A2303E6" wp14:editId="5449707D">
-            <wp:extent cx="4340206" cy="1169887"/>
-            <wp:effectExtent l="25400" t="25400" r="3810" b="0"/>
-            <wp:docPr id="30" name="Picture 30"/>
+          <wp:inline distT="0" distB="0" distL="0" distR="0" wp14:anchorId="3406A375" wp14:editId="6B923BFF">
+            <wp:extent cx="4398010" cy="703519"/>
+            <wp:effectExtent l="25400" t="25400" r="0" b="8255"/>
+            <wp:docPr id="13" name="Picture 13"/>
             <wp:cNvGraphicFramePr>
               <a:graphicFrameLocks xmlns:a="http://schemas.openxmlformats.org/drawingml/2006/main" noChangeAspect="1"/>
             </wp:cNvGraphicFramePr>
@@ -12759,11 +12983,11 @@
               <a:graphicData uri="http://schemas.openxmlformats.org/drawingml/2006/picture">
                 <pic:pic xmlns:pic="http://schemas.openxmlformats.org/drawingml/2006/picture">
                   <pic:nvPicPr>
-                    <pic:cNvPr id="0" name="Screen Shot 2016-09-08 at 10.54.22 AM.png"/>
+                    <pic:cNvPr id="0" name="Screen Shot 2016-09-12 at 4.00.45 PM.png"/>
                     <pic:cNvPicPr/>
                   </pic:nvPicPr>
                   <pic:blipFill>
-                    <a:blip r:embed="rId39">
+                    <a:blip r:embed="rId28">
                       <a:extLst>
                         <a:ext uri="{28A0092B-C50C-407E-A947-70E740481C1C}">
                           <a14:useLocalDpi xmlns:a14="http://schemas.microsoft.com/office/drawing/2010/main" val="0"/>
@@ -12777,7 +13001,7 @@
                   <pic:spPr>
                     <a:xfrm>
                       <a:off x="0" y="0"/>
-                      <a:ext cx="4342636" cy="1170542"/>
+                      <a:ext cx="4398010" cy="703519"/>
                     </a:xfrm>
                     <a:prstGeom prst="rect">
                       <a:avLst/>
@@ -12844,7 +13068,27 @@
           <w:szCs w:val="18"/>
           <w:lang w:bidi="ar-SA"/>
         </w:rPr>
-        <w:t xml:space="preserve"> just before the return statement</w:t>
+        <w:t xml:space="preserve"> just before the </w:t>
+      </w:r>
+      <w:r>
+        <w:rPr>
+          <w:rFonts w:ascii="Monaco" w:hAnsi="Monaco" w:cs="Monaco"/>
+          <w:color w:val="000000"/>
+          <w:sz w:val="16"/>
+          <w:szCs w:val="16"/>
+          <w:lang w:bidi="ar-SA"/>
+        </w:rPr>
+        <w:t>return</w:t>
+      </w:r>
+      <w:r>
+        <w:rPr>
+          <w:rFonts w:ascii="Trebuchet MS" w:hAnsi="Trebuchet MS" w:cs="Monaco"/>
+          <w:color w:val="000000"/>
+          <w:sz w:val="18"/>
+          <w:szCs w:val="18"/>
+          <w:lang w:bidi="ar-SA"/>
+        </w:rPr>
+        <w:t xml:space="preserve"> statement</w:t>
       </w:r>
       <w:r>
         <w:rPr>
@@ -13002,7 +13246,6 @@
           <w:szCs w:val="18"/>
           <w:lang w:bidi="ar-SA"/>
         </w:rPr>
-        <w:lastRenderedPageBreak/>
         <w:drawing>
           <wp:inline distT="0" distB="0" distL="0" distR="0" wp14:anchorId="39D1D4CD" wp14:editId="27AC588F">
             <wp:extent cx="4630807" cy="875701"/>
@@ -13019,7 +13262,7 @@
                     <pic:cNvPicPr/>
                   </pic:nvPicPr>
                   <pic:blipFill>
-                    <a:blip r:embed="rId40">
+                    <a:blip r:embed="rId29">
                       <a:extLst>
                         <a:ext uri="{28A0092B-C50C-407E-A947-70E740481C1C}">
                           <a14:useLocalDpi xmlns:a14="http://schemas.microsoft.com/office/drawing/2010/main" val="0"/>
@@ -13082,6 +13325,7 @@
           <w:sz w:val="18"/>
           <w:szCs w:val="18"/>
         </w:rPr>
+        <w:lastRenderedPageBreak/>
         <w:br/>
       </w:r>
     </w:p>
@@ -13230,7 +13474,7 @@
                     <pic:cNvPicPr/>
                   </pic:nvPicPr>
                   <pic:blipFill>
-                    <a:blip r:embed="rId41">
+                    <a:blip r:embed="rId30">
                       <a:extLst>
                         <a:ext uri="{28A0092B-C50C-407E-A947-70E740481C1C}">
                           <a14:useLocalDpi xmlns:a14="http://schemas.microsoft.com/office/drawing/2010/main" val="0"/>
@@ -13289,38 +13533,115 @@
           <w:sz w:val="18"/>
           <w:szCs w:val="18"/>
         </w:rPr>
-        <w:t>Update PaymentInstruments-Add pipeline to add call node to Stripe-Enabled with a ‘yes’ connector directing to a new Stripe-AddCard call node and a ‘no’ connector directing to the default PaymentInstruments-VerifyCreditCard call node</w:t>
-      </w:r>
-      <w:r>
-        <w:rPr>
-          <w:rFonts w:ascii="Trebuchet MS" w:hAnsi="Trebuchet MS"/>
-          <w:sz w:val="18"/>
-          <w:szCs w:val="18"/>
-        </w:rPr>
-        <w:br/>
-      </w:r>
-      <w:r>
-        <w:rPr>
-          <w:rFonts w:ascii="Trebuchet MS" w:hAnsi="Trebuchet MS"/>
-          <w:sz w:val="18"/>
-          <w:szCs w:val="18"/>
-        </w:rPr>
-        <w:br/>
-      </w:r>
-      <w:r>
-        <w:rPr>
-          <w:rFonts w:ascii="Trebuchet MS" w:hAnsi="Trebuchet MS"/>
+        <w:t xml:space="preserve">Update PaymentInstruments-Add pipeline to add call node </w:t>
+      </w:r>
+      <w:r>
+        <w:rPr>
+          <w:rFonts w:ascii="Trebuchet MS" w:hAnsi="Trebuchet MS"/>
+          <w:sz w:val="18"/>
+          <w:szCs w:val="18"/>
+        </w:rPr>
+        <w:t xml:space="preserve">just after the ‘CurrentCustomer.authenticated’ </w:t>
+      </w:r>
+      <w:r>
+        <w:rPr>
+          <w:rFonts w:ascii="Trebuchet MS" w:hAnsi="Trebuchet MS"/>
+          <w:sz w:val="18"/>
+          <w:szCs w:val="18"/>
+        </w:rPr>
+        <w:t>to Stripe-Enabled</w:t>
+      </w:r>
+      <w:r>
+        <w:rPr>
+          <w:rFonts w:ascii="Trebuchet MS" w:hAnsi="Trebuchet MS"/>
+          <w:sz w:val="18"/>
+          <w:szCs w:val="18"/>
+        </w:rPr>
+        <w:t xml:space="preserve">. From the Stripe-Enabled call node, add two connectors: 1. </w:t>
+      </w:r>
+      <w:r>
+        <w:rPr>
+          <w:rFonts w:ascii="Trebuchet MS" w:hAnsi="Trebuchet MS"/>
+          <w:sz w:val="18"/>
+          <w:szCs w:val="18"/>
+        </w:rPr>
+        <w:t>‘no</w:t>
+      </w:r>
+      <w:r>
+        <w:rPr>
+          <w:rFonts w:ascii="Trebuchet MS" w:hAnsi="Trebuchet MS"/>
+          <w:sz w:val="18"/>
+          <w:szCs w:val="18"/>
+        </w:rPr>
+        <w:t xml:space="preserve">’ connector </w:t>
+      </w:r>
+      <w:r>
+        <w:rPr>
+          <w:rFonts w:ascii="Trebuchet MS" w:hAnsi="Trebuchet MS"/>
+          <w:sz w:val="18"/>
+          <w:szCs w:val="18"/>
+        </w:rPr>
+        <w:t>to the existing PaymentInstruments-VerifyCreditCard call node and set the connector’s Transaction Control property to “Begin Transaction”</w:t>
+      </w:r>
+      <w:r>
+        <w:rPr>
+          <w:rFonts w:ascii="Trebuchet MS" w:hAnsi="Trebuchet MS"/>
+          <w:sz w:val="18"/>
+          <w:szCs w:val="18"/>
+        </w:rPr>
+        <w:t>; 2: ‘</w:t>
+      </w:r>
+      <w:r>
+        <w:rPr>
+          <w:rFonts w:ascii="Trebuchet MS" w:hAnsi="Trebuchet MS"/>
+          <w:sz w:val="18"/>
+          <w:szCs w:val="18"/>
+        </w:rPr>
+        <w:t xml:space="preserve">yes’ connector </w:t>
+      </w:r>
+      <w:r>
+        <w:rPr>
+          <w:rFonts w:ascii="Trebuchet MS" w:hAnsi="Trebuchet MS"/>
+          <w:sz w:val="18"/>
+          <w:szCs w:val="18"/>
+        </w:rPr>
+        <w:t>to a new Stripe-AddCard call node</w:t>
+      </w:r>
+      <w:r>
+        <w:rPr>
+          <w:rFonts w:ascii="Trebuchet MS" w:hAnsi="Trebuchet MS"/>
+          <w:sz w:val="18"/>
+          <w:szCs w:val="18"/>
+        </w:rPr>
+        <w:t xml:space="preserve">. From the Stripe-AddCard call node add a ‘next’ connector to redirect to the end of the pipeline. From the Stripe-AddCard, add a second ‘error’ connector that connects back to the error direction back to the initial account/payment/paymentinstrumentdetails Interaction Node. </w:t>
+      </w:r>
+      <w:r>
+        <w:rPr>
+          <w:rFonts w:ascii="Trebuchet MS" w:hAnsi="Trebuchet MS"/>
+          <w:sz w:val="18"/>
+          <w:szCs w:val="18"/>
+        </w:rPr>
+        <w:br/>
+      </w:r>
+      <w:r>
+        <w:rPr>
+          <w:rFonts w:ascii="Trebuchet MS" w:hAnsi="Trebuchet MS"/>
+          <w:sz w:val="18"/>
+          <w:szCs w:val="18"/>
+        </w:rPr>
+        <w:br/>
+      </w:r>
+      <w:r>
+        <w:rPr>
           <w:noProof/>
-          <w:sz w:val="18"/>
-          <w:szCs w:val="18"/>
           <w:lang w:bidi="ar-SA"/>
         </w:rPr>
         <w:lastRenderedPageBreak/>
         <w:drawing>
-          <wp:inline distT="0" distB="0" distL="0" distR="0" wp14:anchorId="4D755FB1" wp14:editId="0DC788E5">
-            <wp:extent cx="3351068" cy="2953852"/>
-            <wp:effectExtent l="25400" t="25400" r="1905" b="0"/>
-            <wp:docPr id="14" name="Picture 14"/>
+          <wp:inline distT="0" distB="0" distL="0" distR="0" wp14:anchorId="6260043A" wp14:editId="049B4BD4">
+            <wp:extent cx="4285147" cy="3807212"/>
+            <wp:effectExtent l="25400" t="25400" r="7620" b="3175"/>
+            <wp:docPr id="47" name="Picture 47"/>
             <wp:cNvGraphicFramePr>
               <a:graphicFrameLocks xmlns:a="http://schemas.openxmlformats.org/drawingml/2006/main" noChangeAspect="1"/>
             </wp:cNvGraphicFramePr>
@@ -13328,11 +13649,11 @@
               <a:graphicData uri="http://schemas.openxmlformats.org/drawingml/2006/picture">
                 <pic:pic xmlns:pic="http://schemas.openxmlformats.org/drawingml/2006/picture">
                   <pic:nvPicPr>
-                    <pic:cNvPr id="0" name="Screen Shot 2016-09-07 at 11.55.10 PM.png"/>
+                    <pic:cNvPr id="0" name="Screen Shot 2016-09-12 at 4.12.35 PM.png"/>
                     <pic:cNvPicPr/>
                   </pic:nvPicPr>
                   <pic:blipFill>
-                    <a:blip r:embed="rId42">
+                    <a:blip r:embed="rId31">
                       <a:extLst>
                         <a:ext uri="{28A0092B-C50C-407E-A947-70E740481C1C}">
                           <a14:useLocalDpi xmlns:a14="http://schemas.microsoft.com/office/drawing/2010/main" val="0"/>
@@ -13346,7 +13667,7 @@
                   <pic:spPr>
                     <a:xfrm>
                       <a:off x="0" y="0"/>
-                      <a:ext cx="3351422" cy="2954164"/>
+                      <a:ext cx="4285147" cy="3807212"/>
                     </a:xfrm>
                     <a:prstGeom prst="rect">
                       <a:avLst/>
@@ -13418,10 +13739,10 @@
           <w:lang w:bidi="ar-SA"/>
         </w:rPr>
         <w:drawing>
-          <wp:inline distT="0" distB="0" distL="0" distR="0" wp14:anchorId="29155DB0" wp14:editId="16F2C63B">
-            <wp:extent cx="3404770" cy="3264331"/>
-            <wp:effectExtent l="25400" t="25400" r="0" b="0"/>
-            <wp:docPr id="15" name="Picture 15"/>
+          <wp:inline distT="0" distB="0" distL="0" distR="0" wp14:anchorId="100CC1EE" wp14:editId="70C21DFE">
+            <wp:extent cx="3249801" cy="3126758"/>
+            <wp:effectExtent l="25400" t="25400" r="1905" b="0"/>
+            <wp:docPr id="48" name="Picture 48"/>
             <wp:cNvGraphicFramePr>
               <a:graphicFrameLocks xmlns:a="http://schemas.openxmlformats.org/drawingml/2006/main" noChangeAspect="1"/>
             </wp:cNvGraphicFramePr>
@@ -13429,11 +13750,11 @@
               <a:graphicData uri="http://schemas.openxmlformats.org/drawingml/2006/picture">
                 <pic:pic xmlns:pic="http://schemas.openxmlformats.org/drawingml/2006/picture">
                   <pic:nvPicPr>
-                    <pic:cNvPr id="0" name="Screen Shot 2016-09-07 at 11.58.42 PM.png"/>
+                    <pic:cNvPr id="0" name="Screen Shot 2016-09-12 at 4.27.52 PM.png"/>
                     <pic:cNvPicPr/>
                   </pic:nvPicPr>
                   <pic:blipFill>
-                    <a:blip r:embed="rId43">
+                    <a:blip r:embed="rId32">
                       <a:extLst>
                         <a:ext uri="{28A0092B-C50C-407E-A947-70E740481C1C}">
                           <a14:useLocalDpi xmlns:a14="http://schemas.microsoft.com/office/drawing/2010/main" val="0"/>
@@ -13447,7 +13768,7 @@
                   <pic:spPr>
                     <a:xfrm>
                       <a:off x="0" y="0"/>
-                      <a:ext cx="3405191" cy="3264735"/>
+                      <a:ext cx="3250145" cy="3127089"/>
                     </a:xfrm>
                     <a:prstGeom prst="rect">
                       <a:avLst/>
@@ -13562,7 +13883,7 @@
                     <pic:cNvPicPr/>
                   </pic:nvPicPr>
                   <pic:blipFill>
-                    <a:blip r:embed="rId44">
+                    <a:blip r:embed="rId33">
                       <a:extLst>
                         <a:ext uri="{28A0092B-C50C-407E-A947-70E740481C1C}">
                           <a14:useLocalDpi xmlns:a14="http://schemas.microsoft.com/office/drawing/2010/main" val="0"/>
@@ -13752,10 +14073,10 @@
           <w:lang w:bidi="ar-SA"/>
         </w:rPr>
         <w:drawing>
-          <wp:inline distT="0" distB="0" distL="0" distR="0" wp14:anchorId="1E221D7A" wp14:editId="71089453">
-            <wp:extent cx="3322521" cy="3871729"/>
-            <wp:effectExtent l="25400" t="25400" r="5080" b="0"/>
-            <wp:docPr id="26" name="Picture 26"/>
+          <wp:inline distT="0" distB="0" distL="0" distR="0" wp14:anchorId="5F5E8F7C" wp14:editId="297F9803">
+            <wp:extent cx="3065397" cy="3611105"/>
+            <wp:effectExtent l="25400" t="25400" r="8255" b="0"/>
+            <wp:docPr id="49" name="Picture 49"/>
             <wp:cNvGraphicFramePr>
               <a:graphicFrameLocks xmlns:a="http://schemas.openxmlformats.org/drawingml/2006/main" noChangeAspect="1"/>
             </wp:cNvGraphicFramePr>
@@ -13763,11 +14084,11 @@
               <a:graphicData uri="http://schemas.openxmlformats.org/drawingml/2006/picture">
                 <pic:pic xmlns:pic="http://schemas.openxmlformats.org/drawingml/2006/picture">
                   <pic:nvPicPr>
-                    <pic:cNvPr id="0" name="Screen Shot 2016-09-08 at 10.35.06 AM.png"/>
+                    <pic:cNvPr id="0" name="Screen Shot 2016-09-12 at 4.31.56 PM.png"/>
                     <pic:cNvPicPr/>
                   </pic:nvPicPr>
                   <pic:blipFill>
-                    <a:blip r:embed="rId45">
+                    <a:blip r:embed="rId34">
                       <a:extLst>
                         <a:ext uri="{28A0092B-C50C-407E-A947-70E740481C1C}">
                           <a14:useLocalDpi xmlns:a14="http://schemas.microsoft.com/office/drawing/2010/main" val="0"/>
@@ -13781,7 +14102,7 @@
                   <pic:spPr>
                     <a:xfrm>
                       <a:off x="0" y="0"/>
-                      <a:ext cx="3323138" cy="3872448"/>
+                      <a:ext cx="3065866" cy="3611657"/>
                     </a:xfrm>
                     <a:prstGeom prst="rect">
                       <a:avLst/>
@@ -13826,71 +14147,71 @@
           <w:sz w:val="18"/>
           <w:szCs w:val="18"/>
         </w:rPr>
+        <w:t xml:space="preserve">Add </w:t>
+      </w:r>
+      <w:r>
+        <w:rPr>
+          <w:rFonts w:ascii="Trebuchet MS" w:hAnsi="Trebuchet MS"/>
+          <w:sz w:val="18"/>
+          <w:szCs w:val="18"/>
+        </w:rPr>
+        <w:t xml:space="preserve">a </w:t>
+      </w:r>
+      <w:r>
+        <w:rPr>
+          <w:rFonts w:ascii="Trebuchet MS" w:hAnsi="Trebuchet MS"/>
+          <w:sz w:val="18"/>
+          <w:szCs w:val="18"/>
+        </w:rPr>
+        <w:t>call</w:t>
+      </w:r>
+      <w:r>
+        <w:rPr>
+          <w:rFonts w:ascii="Trebuchet MS" w:hAnsi="Trebuchet MS"/>
+          <w:sz w:val="18"/>
+          <w:szCs w:val="18"/>
+        </w:rPr>
+        <w:t xml:space="preserve"> node</w:t>
+      </w:r>
+      <w:r>
+        <w:rPr>
+          <w:rFonts w:ascii="Trebuchet MS" w:hAnsi="Trebuchet MS"/>
+          <w:sz w:val="18"/>
+          <w:szCs w:val="18"/>
+        </w:rPr>
+        <w:t xml:space="preserve"> to the Stripe-AddCard in the COBilling-Start pipeline</w:t>
+      </w:r>
+      <w:r>
+        <w:rPr>
+          <w:rFonts w:ascii="Trebuchet MS" w:hAnsi="Trebuchet MS"/>
+          <w:sz w:val="18"/>
+          <w:szCs w:val="18"/>
+        </w:rPr>
+        <w:t xml:space="preserve"> just after the COBilling-SaveAddress call node</w:t>
+      </w:r>
+      <w:r>
+        <w:rPr>
+          <w:rFonts w:ascii="Trebuchet MS" w:hAnsi="Trebuchet MS"/>
+          <w:sz w:val="18"/>
+          <w:szCs w:val="18"/>
+        </w:rPr>
+        <w:t>. Send an ‘error’ connector to the standard error direction</w:t>
+      </w:r>
+      <w:r>
+        <w:rPr>
+          <w:rFonts w:ascii="Trebuchet MS" w:hAnsi="Trebuchet MS"/>
+          <w:sz w:val="18"/>
+          <w:szCs w:val="18"/>
+        </w:rPr>
+        <w:br/>
+      </w:r>
+      <w:r>
+        <w:rPr>
+          <w:rFonts w:ascii="Trebuchet MS" w:hAnsi="Trebuchet MS"/>
+          <w:sz w:val="18"/>
+          <w:szCs w:val="18"/>
+        </w:rPr>
         <w:lastRenderedPageBreak/>
-        <w:t xml:space="preserve">Add </w:t>
-      </w:r>
-      <w:r>
-        <w:rPr>
-          <w:rFonts w:ascii="Trebuchet MS" w:hAnsi="Trebuchet MS"/>
-          <w:sz w:val="18"/>
-          <w:szCs w:val="18"/>
-        </w:rPr>
-        <w:t xml:space="preserve">a </w:t>
-      </w:r>
-      <w:r>
-        <w:rPr>
-          <w:rFonts w:ascii="Trebuchet MS" w:hAnsi="Trebuchet MS"/>
-          <w:sz w:val="18"/>
-          <w:szCs w:val="18"/>
-        </w:rPr>
-        <w:t>call</w:t>
-      </w:r>
-      <w:r>
-        <w:rPr>
-          <w:rFonts w:ascii="Trebuchet MS" w:hAnsi="Trebuchet MS"/>
-          <w:sz w:val="18"/>
-          <w:szCs w:val="18"/>
-        </w:rPr>
-        <w:t xml:space="preserve"> node</w:t>
-      </w:r>
-      <w:r>
-        <w:rPr>
-          <w:rFonts w:ascii="Trebuchet MS" w:hAnsi="Trebuchet MS"/>
-          <w:sz w:val="18"/>
-          <w:szCs w:val="18"/>
-        </w:rPr>
-        <w:t xml:space="preserve"> to the Stripe-AddCard in the COBilling-Start pipeline</w:t>
-      </w:r>
-      <w:r>
-        <w:rPr>
-          <w:rFonts w:ascii="Trebuchet MS" w:hAnsi="Trebuchet MS"/>
-          <w:sz w:val="18"/>
-          <w:szCs w:val="18"/>
-        </w:rPr>
-        <w:t xml:space="preserve"> just after the COBilling-SaveAddress call node</w:t>
-      </w:r>
-      <w:r>
-        <w:rPr>
-          <w:rFonts w:ascii="Trebuchet MS" w:hAnsi="Trebuchet MS"/>
-          <w:sz w:val="18"/>
-          <w:szCs w:val="18"/>
-        </w:rPr>
-        <w:t>. Send an ‘error’ connector to the standard error direction</w:t>
-      </w:r>
-      <w:r>
-        <w:rPr>
-          <w:rFonts w:ascii="Trebuchet MS" w:hAnsi="Trebuchet MS"/>
-          <w:sz w:val="18"/>
-          <w:szCs w:val="18"/>
-        </w:rPr>
-        <w:br/>
-      </w:r>
-      <w:r>
-        <w:rPr>
-          <w:rFonts w:ascii="Trebuchet MS" w:hAnsi="Trebuchet MS"/>
-          <w:sz w:val="18"/>
-          <w:szCs w:val="18"/>
-        </w:rPr>
         <w:br/>
       </w:r>
       <w:r>
@@ -13917,7 +14238,7 @@
                     <pic:cNvPicPr/>
                   </pic:nvPicPr>
                   <pic:blipFill>
-                    <a:blip r:embed="rId46">
+                    <a:blip r:embed="rId35">
                       <a:extLst>
                         <a:ext uri="{28A0092B-C50C-407E-A947-70E740481C1C}">
                           <a14:useLocalDpi xmlns:a14="http://schemas.microsoft.com/office/drawing/2010/main" val="0"/>
@@ -13975,7 +14296,7 @@
           <w:sz w:val="18"/>
           <w:szCs w:val="18"/>
         </w:rPr>
-        <w:t>Update the COPlaceOrder.x</w:t>
+        <w:t xml:space="preserve">Update the </w:t>
       </w:r>
       <w:r>
         <w:rPr>
@@ -13984,7 +14305,36 @@
           <w:sz w:val="18"/>
           <w:szCs w:val="18"/>
         </w:rPr>
-        <w:t>ml pipeline to add a Stripe-RefundCharge call node just after the FailOrder pipelet</w:t>
+        <w:t xml:space="preserve">COPlaceOrder-Start pipeline in </w:t>
+      </w:r>
+      <w:r>
+        <w:rPr>
+          <w:rFonts w:ascii="Trebuchet MS" w:hAnsi="Trebuchet MS"/>
+          <w:b/>
+          <w:i/>
+          <w:sz w:val="18"/>
+          <w:szCs w:val="18"/>
+        </w:rPr>
+        <w:t>COPlaceOrder.x</w:t>
+      </w:r>
+      <w:r>
+        <w:rPr>
+          <w:rFonts w:ascii="Trebuchet MS" w:hAnsi="Trebuchet MS"/>
+          <w:b/>
+          <w:i/>
+          <w:sz w:val="18"/>
+          <w:szCs w:val="18"/>
+        </w:rPr>
+        <w:t>ml</w:t>
+      </w:r>
+      <w:r>
+        <w:rPr>
+          <w:rFonts w:ascii="Trebuchet MS" w:hAnsi="Trebuchet MS"/>
+          <w:b/>
+          <w:sz w:val="18"/>
+          <w:szCs w:val="18"/>
+        </w:rPr>
+        <w:t xml:space="preserve"> to add a Stripe-RefundCharge call node just after the FailOrder pipelet</w:t>
       </w:r>
     </w:p>
     <w:p>
@@ -14020,7 +14370,7 @@
                     <pic:cNvPicPr/>
                   </pic:nvPicPr>
                   <pic:blipFill>
-                    <a:blip r:embed="rId47">
+                    <a:blip r:embed="rId36">
                       <a:extLst>
                         <a:ext uri="{28A0092B-C50C-407E-A947-70E740481C1C}">
                           <a14:useLocalDpi xmlns:a14="http://schemas.microsoft.com/office/drawing/2010/main" val="0"/>
@@ -14074,18 +14424,46 @@
         <w:ind w:left="1416"/>
         <w:rPr>
           <w:rFonts w:ascii="Trebuchet MS" w:hAnsi="Trebuchet MS"/>
-          <w:sz w:val="18"/>
-          <w:szCs w:val="18"/>
-        </w:rPr>
-      </w:pPr>
-      <w:r>
-        <w:rPr>
-          <w:rFonts w:ascii="Trebuchet MS" w:hAnsi="Trebuchet MS"/>
-          <w:sz w:val="18"/>
-          <w:szCs w:val="18"/>
-        </w:rPr>
-        <w:br/>
-        <w:t>Update creditcard.xml with the following customizations</w:t>
+          <w:b/>
+          <w:sz w:val="18"/>
+          <w:szCs w:val="18"/>
+        </w:rPr>
+      </w:pPr>
+      <w:r>
+        <w:rPr>
+          <w:rFonts w:ascii="Trebuchet MS" w:hAnsi="Trebuchet MS"/>
+          <w:sz w:val="18"/>
+          <w:szCs w:val="18"/>
+        </w:rPr>
+        <w:br/>
+      </w:r>
+      <w:r>
+        <w:rPr>
+          <w:rFonts w:ascii="Trebuchet MS" w:hAnsi="Trebuchet MS"/>
+          <w:b/>
+          <w:sz w:val="18"/>
+          <w:szCs w:val="18"/>
+        </w:rPr>
+        <w:t xml:space="preserve">Update </w:t>
+      </w:r>
+      <w:r>
+        <w:rPr>
+          <w:rFonts w:ascii="Trebuchet MS" w:hAnsi="Trebuchet MS"/>
+          <w:b/>
+          <w:i/>
+          <w:sz w:val="18"/>
+          <w:szCs w:val="18"/>
+        </w:rPr>
+        <w:t>creditcard.xml</w:t>
+      </w:r>
+      <w:r>
+        <w:rPr>
+          <w:rFonts w:ascii="Trebuchet MS" w:hAnsi="Trebuchet MS"/>
+          <w:b/>
+          <w:sz w:val="18"/>
+          <w:szCs w:val="18"/>
+        </w:rPr>
+        <w:t xml:space="preserve"> with the following customizations</w:t>
       </w:r>
     </w:p>
     <w:p>
@@ -14149,7 +14527,7 @@
                     <pic:cNvPicPr/>
                   </pic:nvPicPr>
                   <pic:blipFill>
-                    <a:blip r:embed="rId48">
+                    <a:blip r:embed="rId37">
                       <a:extLst>
                         <a:ext uri="{28A0092B-C50C-407E-A947-70E740481C1C}">
                           <a14:useLocalDpi xmlns:a14="http://schemas.microsoft.com/office/drawing/2010/main" val="0"/>
@@ -14251,7 +14629,7 @@
                     <pic:cNvPicPr/>
                   </pic:nvPicPr>
                   <pic:blipFill>
-                    <a:blip r:embed="rId49">
+                    <a:blip r:embed="rId38">
                       <a:extLst>
                         <a:ext uri="{28A0092B-C50C-407E-A947-70E740481C1C}">
                           <a14:useLocalDpi xmlns:a14="http://schemas.microsoft.com/office/drawing/2010/main" val="0"/>
@@ -14337,10 +14715,11 @@
       </w:r>
       <w:r>
         <w:rPr>
-          <w:rFonts w:ascii="Monaco" w:hAnsi="Monaco"/>
+          <w:rFonts w:ascii="Trebuchet MS" w:hAnsi="Trebuchet MS"/>
           <w:b/>
-          <w:sz w:val="16"/>
-          <w:szCs w:val="16"/>
+          <w:i/>
+          <w:sz w:val="18"/>
+          <w:szCs w:val="18"/>
         </w:rPr>
         <w:t>account/pt_account_VARS.isml</w:t>
       </w:r>
@@ -14355,21 +14734,32 @@
       </w:r>
       <w:r>
         <w:rPr>
-          <w:rFonts w:ascii="Monaco" w:hAnsi="Monaco"/>
+          <w:rFonts w:ascii="Trebuchet MS" w:hAnsi="Trebuchet MS"/>
           <w:b/>
-          <w:sz w:val="16"/>
-          <w:szCs w:val="16"/>
-        </w:rPr>
-        <w:t xml:space="preserve">checkout/pt_checkout_VARS </w:t>
+          <w:i/>
+          <w:sz w:val="18"/>
+          <w:szCs w:val="18"/>
+        </w:rPr>
+        <w:t>checkout/pt_checkout_VARS</w:t>
       </w:r>
       <w:r>
         <w:rPr>
           <w:rFonts w:ascii="Trebuchet MS" w:hAnsi="Trebuchet MS"/>
           <w:b/>
-          <w:sz w:val="18"/>
-          <w:szCs w:val="18"/>
-        </w:rPr>
-        <w:t>to add the Stripe javascript page includes.</w:t>
+          <w:i/>
+          <w:sz w:val="18"/>
+          <w:szCs w:val="18"/>
+        </w:rPr>
+        <w:t>.isml</w:t>
+      </w:r>
+      <w:r>
+        <w:rPr>
+          <w:rFonts w:ascii="Trebuchet MS" w:hAnsi="Trebuchet MS"/>
+          <w:b/>
+          <w:sz w:val="18"/>
+          <w:szCs w:val="18"/>
+        </w:rPr>
+        <w:t xml:space="preserve"> to add the Stripe javascript page includes.</w:t>
       </w:r>
       <w:r>
         <w:rPr>
@@ -14573,7 +14963,7 @@
                     <pic:cNvPicPr/>
                   </pic:nvPicPr>
                   <pic:blipFill rotWithShape="1">
-                    <a:blip r:embed="rId50">
+                    <a:blip r:embed="rId39">
                       <a:extLst>
                         <a:ext uri="{28A0092B-C50C-407E-A947-70E740481C1C}">
                           <a14:useLocalDpi xmlns:a14="http://schemas.microsoft.com/office/drawing/2010/main" val="0"/>
@@ -14638,7 +15028,26 @@
           <w:sz w:val="18"/>
           <w:szCs w:val="18"/>
         </w:rPr>
-        <w:t>Update account/payment/paymentinstrumentlist.isml to add code for setting a card as a default card. Add just before the closing &lt;/li&gt; tag within the &lt;isloop/&gt; element</w:t>
+        <w:t xml:space="preserve">Update </w:t>
+      </w:r>
+      <w:r>
+        <w:rPr>
+          <w:rFonts w:ascii="Trebuchet MS" w:hAnsi="Trebuchet MS"/>
+          <w:b/>
+          <w:i/>
+          <w:sz w:val="18"/>
+          <w:szCs w:val="18"/>
+        </w:rPr>
+        <w:t>account/payment/paymentinstrumentlist.isml</w:t>
+      </w:r>
+      <w:r>
+        <w:rPr>
+          <w:rFonts w:ascii="Trebuchet MS" w:hAnsi="Trebuchet MS"/>
+          <w:b/>
+          <w:sz w:val="18"/>
+          <w:szCs w:val="18"/>
+        </w:rPr>
+        <w:t xml:space="preserve"> to add code for setting a card as a default card. Add just before the closing &lt;/li&gt; tag within the &lt;isloop/&gt; element</w:t>
       </w:r>
     </w:p>
     <w:p>
@@ -14873,7 +15282,7 @@
                     <pic:cNvPicPr/>
                   </pic:nvPicPr>
                   <pic:blipFill>
-                    <a:blip r:embed="rId51">
+                    <a:blip r:embed="rId40">
                       <a:extLst>
                         <a:ext uri="{28A0092B-C50C-407E-A947-70E740481C1C}">
                           <a14:useLocalDpi xmlns:a14="http://schemas.microsoft.com/office/drawing/2010/main" val="0"/>
@@ -14937,10 +15346,11 @@
       </w:r>
       <w:r>
         <w:rPr>
-          <w:rFonts w:ascii="Monaco" w:hAnsi="Monaco"/>
+          <w:rFonts w:ascii="Trebuchet MS" w:hAnsi="Trebuchet MS"/>
           <w:b/>
-          <w:sz w:val="16"/>
-          <w:szCs w:val="16"/>
+          <w:i/>
+          <w:sz w:val="18"/>
+          <w:szCs w:val="18"/>
         </w:rPr>
         <w:t>account/payment/paymentinstrumentdetails.isml</w:t>
       </w:r>
@@ -15210,14 +15620,16 @@
       </w:r>
       <w:r>
         <w:rPr>
+          <w:rFonts w:ascii="Monaco" w:hAnsi="Monaco" w:cs="Monaco"/>
           <w:noProof/>
           <w:lang w:bidi="ar-SA"/>
         </w:rPr>
+        <w:lastRenderedPageBreak/>
         <w:drawing>
-          <wp:inline distT="0" distB="0" distL="0" distR="0" wp14:anchorId="1844E382" wp14:editId="25D8B690">
-            <wp:extent cx="4707825" cy="796553"/>
-            <wp:effectExtent l="25400" t="25400" r="0" b="0"/>
-            <wp:docPr id="5" name="Picture 5"/>
+          <wp:inline distT="0" distB="0" distL="0" distR="0" wp14:anchorId="02529447" wp14:editId="24C5392D">
+            <wp:extent cx="4648048" cy="2085564"/>
+            <wp:effectExtent l="25400" t="25400" r="635" b="0"/>
+            <wp:docPr id="50" name="Picture 50"/>
             <wp:cNvGraphicFramePr>
               <a:graphicFrameLocks xmlns:a="http://schemas.openxmlformats.org/drawingml/2006/main" noChangeAspect="1"/>
             </wp:cNvGraphicFramePr>
@@ -15225,11 +15637,11 @@
               <a:graphicData uri="http://schemas.openxmlformats.org/drawingml/2006/picture">
                 <pic:pic xmlns:pic="http://schemas.openxmlformats.org/drawingml/2006/picture">
                   <pic:nvPicPr>
-                    <pic:cNvPr id="0" name="Screen Shot 2016-09-07 at 11.07.18 PM.png"/>
+                    <pic:cNvPr id="0" name="Screen Shot 2016-09-12 at 4.51.51 PM.png"/>
                     <pic:cNvPicPr/>
                   </pic:nvPicPr>
                   <pic:blipFill>
-                    <a:blip r:embed="rId52">
+                    <a:blip r:embed="rId41">
                       <a:extLst>
                         <a:ext uri="{28A0092B-C50C-407E-A947-70E740481C1C}">
                           <a14:useLocalDpi xmlns:a14="http://schemas.microsoft.com/office/drawing/2010/main" val="0"/>
@@ -15243,7 +15655,7 @@
                   <pic:spPr>
                     <a:xfrm>
                       <a:off x="0" y="0"/>
-                      <a:ext cx="4708440" cy="796657"/>
+                      <a:ext cx="4648443" cy="2085741"/>
                     </a:xfrm>
                     <a:prstGeom prst="rect">
                       <a:avLst/>
@@ -15491,17 +15903,16 @@
       </w:r>
       <w:r>
         <w:rPr>
-          <w:rFonts w:ascii="Trebuchet MS" w:hAnsi="Trebuchet MS"/>
+          <w:rFonts w:ascii="Monaco" w:hAnsi="Monaco" w:cs="Monaco"/>
           <w:noProof/>
-          <w:sz w:val="18"/>
-          <w:szCs w:val="18"/>
+          <w:color w:val="008080"/>
           <w:lang w:bidi="ar-SA"/>
         </w:rPr>
         <w:drawing>
-          <wp:inline distT="0" distB="0" distL="0" distR="0" wp14:anchorId="05E07EF8" wp14:editId="10739C9B">
-            <wp:extent cx="4181098" cy="1206796"/>
-            <wp:effectExtent l="25400" t="25400" r="10160" b="12700"/>
-            <wp:docPr id="6" name="Picture 6"/>
+          <wp:inline distT="0" distB="0" distL="0" distR="0" wp14:anchorId="677911D0" wp14:editId="7DF3A360">
+            <wp:extent cx="4894709" cy="1635755"/>
+            <wp:effectExtent l="25400" t="25400" r="7620" b="0"/>
+            <wp:docPr id="51" name="Picture 51"/>
             <wp:cNvGraphicFramePr>
               <a:graphicFrameLocks xmlns:a="http://schemas.openxmlformats.org/drawingml/2006/main" noChangeAspect="1"/>
             </wp:cNvGraphicFramePr>
@@ -15509,11 +15920,11 @@
               <a:graphicData uri="http://schemas.openxmlformats.org/drawingml/2006/picture">
                 <pic:pic xmlns:pic="http://schemas.openxmlformats.org/drawingml/2006/picture">
                   <pic:nvPicPr>
-                    <pic:cNvPr id="0" name="Screen Shot 2016-09-07 at 11.14.30 PM.png"/>
+                    <pic:cNvPr id="0" name="Screen Shot 2016-09-12 at 4.54.57 PM.png"/>
                     <pic:cNvPicPr/>
                   </pic:nvPicPr>
                   <pic:blipFill>
-                    <a:blip r:embed="rId53">
+                    <a:blip r:embed="rId42">
                       <a:extLst>
                         <a:ext uri="{28A0092B-C50C-407E-A947-70E740481C1C}">
                           <a14:useLocalDpi xmlns:a14="http://schemas.microsoft.com/office/drawing/2010/main" val="0"/>
@@ -15527,7 +15938,7 @@
                   <pic:spPr>
                     <a:xfrm>
                       <a:off x="0" y="0"/>
-                      <a:ext cx="4182680" cy="1207253"/>
+                      <a:ext cx="4894709" cy="1635755"/>
                     </a:xfrm>
                     <a:prstGeom prst="rect">
                       <a:avLst/>
@@ -15577,7 +15988,23 @@
           <w:sz w:val="18"/>
           <w:szCs w:val="18"/>
         </w:rPr>
-        <w:t>Replace the the newcreditcard.type input field with the following code</w:t>
+        <w:t xml:space="preserve">Replace the the </w:t>
+      </w:r>
+      <w:r>
+        <w:rPr>
+          <w:rFonts w:ascii="Monaco" w:hAnsi="Monaco"/>
+          <w:sz w:val="16"/>
+          <w:szCs w:val="16"/>
+        </w:rPr>
+        <w:t>newcreditcard.type</w:t>
+      </w:r>
+      <w:r>
+        <w:rPr>
+          <w:rFonts w:ascii="Trebuchet MS" w:hAnsi="Trebuchet MS"/>
+          <w:sz w:val="18"/>
+          <w:szCs w:val="18"/>
+        </w:rPr>
+        <w:t xml:space="preserve"> input field with the following code</w:t>
       </w:r>
       <w:r>
         <w:rPr>
@@ -15850,10 +16277,10 @@
           <w:lang w:bidi="ar-SA"/>
         </w:rPr>
         <w:drawing>
-          <wp:inline distT="0" distB="0" distL="0" distR="0" wp14:anchorId="1B39A180" wp14:editId="16307A74">
-            <wp:extent cx="4661912" cy="1170022"/>
+          <wp:inline distT="0" distB="0" distL="0" distR="0" wp14:anchorId="3CBFAD6C" wp14:editId="42D8A585">
+            <wp:extent cx="5220712" cy="995289"/>
             <wp:effectExtent l="25400" t="25400" r="0" b="0"/>
-            <wp:docPr id="45" name="Picture 45"/>
+            <wp:docPr id="52" name="Picture 52"/>
             <wp:cNvGraphicFramePr>
               <a:graphicFrameLocks xmlns:a="http://schemas.openxmlformats.org/drawingml/2006/main" noChangeAspect="1"/>
             </wp:cNvGraphicFramePr>
@@ -15861,11 +16288,11 @@
               <a:graphicData uri="http://schemas.openxmlformats.org/drawingml/2006/picture">
                 <pic:pic xmlns:pic="http://schemas.openxmlformats.org/drawingml/2006/picture">
                   <pic:nvPicPr>
-                    <pic:cNvPr id="0" name="Screen Shot 2016-09-08 at 12.11.35 PM.png"/>
+                    <pic:cNvPr id="0" name="Screen Shot 2016-09-12 at 4.56.37 PM.png"/>
                     <pic:cNvPicPr/>
                   </pic:nvPicPr>
                   <pic:blipFill>
-                    <a:blip r:embed="rId54">
+                    <a:blip r:embed="rId43">
                       <a:extLst>
                         <a:ext uri="{28A0092B-C50C-407E-A947-70E740481C1C}">
                           <a14:useLocalDpi xmlns:a14="http://schemas.microsoft.com/office/drawing/2010/main" val="0"/>
@@ -15879,7 +16306,7 @@
                   <pic:spPr>
                     <a:xfrm>
                       <a:off x="0" y="0"/>
-                      <a:ext cx="4661912" cy="1170022"/>
+                      <a:ext cx="5220712" cy="995289"/>
                     </a:xfrm>
                     <a:prstGeom prst="rect">
                       <a:avLst/>
@@ -15965,7 +16392,17 @@
           <w:sz w:val="18"/>
           <w:szCs w:val="18"/>
         </w:rPr>
-        <w:t>Make the following updates to checkout/billing/paymentmethods.isml</w:t>
+        <w:t xml:space="preserve">Make the following updates to </w:t>
+      </w:r>
+      <w:r>
+        <w:rPr>
+          <w:rFonts w:ascii="Trebuchet MS" w:hAnsi="Trebuchet MS"/>
+          <w:b/>
+          <w:i/>
+          <w:sz w:val="18"/>
+          <w:szCs w:val="18"/>
+        </w:rPr>
+        <w:t>checkout/billing/paymentmethods.isml</w:t>
       </w:r>
     </w:p>
     <w:p>
@@ -16157,6 +16594,7 @@
           <w:color w:val="008080"/>
           <w:lang w:bidi="ar-SA"/>
         </w:rPr>
+        <w:lastRenderedPageBreak/>
         <w:br/>
       </w:r>
       <w:r>
@@ -16180,7 +16618,7 @@
                     <pic:cNvPicPr/>
                   </pic:nvPicPr>
                   <pic:blipFill>
-                    <a:blip r:embed="rId55">
+                    <a:blip r:embed="rId44">
                       <a:extLst>
                         <a:ext uri="{28A0092B-C50C-407E-A947-70E740481C1C}">
                           <a14:useLocalDpi xmlns:a14="http://schemas.microsoft.com/office/drawing/2010/main" val="0"/>
@@ -16572,16 +17010,6 @@
           <w:lang w:bidi="ar-SA"/>
         </w:rPr>
         <w:br/>
-      </w:r>
-      <w:r>
-        <w:rPr>
-          <w:rFonts w:ascii="Monaco" w:hAnsi="Monaco" w:cs="Monaco"/>
-          <w:color w:val="008080"/>
-          <w:sz w:val="16"/>
-          <w:szCs w:val="16"/>
-          <w:lang w:bidi="ar-SA"/>
-        </w:rPr>
-        <w:lastRenderedPageBreak/>
         <w:t>&lt;/</w:t>
       </w:r>
       <w:r>
@@ -16646,7 +17074,7 @@
                     <pic:cNvPicPr/>
                   </pic:nvPicPr>
                   <pic:blipFill>
-                    <a:blip r:embed="rId56">
+                    <a:blip r:embed="rId45">
                       <a:extLst>
                         <a:ext uri="{28A0092B-C50C-407E-A947-70E740481C1C}">
                           <a14:useLocalDpi xmlns:a14="http://schemas.microsoft.com/office/drawing/2010/main" val="0"/>
@@ -16730,6 +17158,16 @@
           <w:szCs w:val="18"/>
           <w:lang w:bidi="ar-SA"/>
         </w:rPr>
+        <w:t>. This will replace the CC form fields with fields from the cartridge.</w:t>
+      </w:r>
+      <w:r>
+        <w:rPr>
+          <w:rFonts w:ascii="Trebuchet MS" w:hAnsi="Trebuchet MS" w:cs="Monaco"/>
+          <w:noProof/>
+          <w:sz w:val="18"/>
+          <w:szCs w:val="18"/>
+          <w:lang w:bidi="ar-SA"/>
+        </w:rPr>
         <w:br/>
       </w:r>
       <w:r>
@@ -17070,6 +17508,7 @@
           <w:color w:val="008080"/>
           <w:lang w:bidi="ar-SA"/>
         </w:rPr>
+        <w:lastRenderedPageBreak/>
         <w:drawing>
           <wp:inline distT="0" distB="0" distL="0" distR="0" wp14:anchorId="76A22CD0" wp14:editId="469E1CE6">
             <wp:extent cx="4405759" cy="3269737"/>
@@ -17086,7 +17525,7 @@
                     <pic:cNvPicPr/>
                   </pic:nvPicPr>
                   <pic:blipFill>
-                    <a:blip r:embed="rId57">
+                    <a:blip r:embed="rId46">
                       <a:extLst>
                         <a:ext uri="{28A0092B-C50C-407E-A947-70E740481C1C}">
                           <a14:useLocalDpi xmlns:a14="http://schemas.microsoft.com/office/drawing/2010/main" val="0"/>
@@ -17173,7 +17612,80 @@
           <w:szCs w:val="18"/>
           <w:lang w:bidi="ar-SA"/>
         </w:rPr>
-        <w:t>Update account/payment/minidreditcard to read Stripe Names for Credit Card Types</w:t>
+        <w:t xml:space="preserve">Update </w:t>
+      </w:r>
+      <w:r>
+        <w:rPr>
+          <w:rFonts w:ascii="Trebuchet MS" w:hAnsi="Trebuchet MS" w:cs="Monaco"/>
+          <w:b/>
+          <w:i/>
+          <w:sz w:val="18"/>
+          <w:szCs w:val="18"/>
+          <w:lang w:bidi="ar-SA"/>
+        </w:rPr>
+        <w:t>account/payment/minic</w:t>
+      </w:r>
+      <w:r>
+        <w:rPr>
+          <w:rFonts w:ascii="Trebuchet MS" w:hAnsi="Trebuchet MS" w:cs="Monaco"/>
+          <w:b/>
+          <w:i/>
+          <w:sz w:val="18"/>
+          <w:szCs w:val="18"/>
+          <w:lang w:bidi="ar-SA"/>
+        </w:rPr>
+        <w:t>reditcard</w:t>
+      </w:r>
+      <w:r>
+        <w:rPr>
+          <w:rFonts w:ascii="Trebuchet MS" w:hAnsi="Trebuchet MS" w:cs="Monaco"/>
+          <w:b/>
+          <w:i/>
+          <w:sz w:val="18"/>
+          <w:szCs w:val="18"/>
+          <w:lang w:bidi="ar-SA"/>
+        </w:rPr>
+        <w:t>.isml</w:t>
+      </w:r>
+      <w:r>
+        <w:rPr>
+          <w:rFonts w:ascii="Trebuchet MS" w:hAnsi="Trebuchet MS" w:cs="Monaco"/>
+          <w:b/>
+          <w:sz w:val="18"/>
+          <w:szCs w:val="18"/>
+          <w:lang w:bidi="ar-SA"/>
+        </w:rPr>
+        <w:t xml:space="preserve"> to read Stripe Names for Credit Card Types</w:t>
+      </w:r>
+      <w:r>
+        <w:rPr>
+          <w:rFonts w:ascii="Trebuchet MS" w:hAnsi="Trebuchet MS" w:cs="Monaco"/>
+          <w:b/>
+          <w:sz w:val="18"/>
+          <w:szCs w:val="18"/>
+          <w:lang w:bidi="ar-SA"/>
+        </w:rPr>
+        <w:t xml:space="preserve"> in the top </w:t>
+      </w:r>
+      <w:r>
+        <w:rPr>
+          <w:rFonts w:ascii="Monaco" w:hAnsi="Monaco" w:cs="Monaco"/>
+          <w:b/>
+          <w:sz w:val="16"/>
+          <w:szCs w:val="16"/>
+          <w:lang w:bidi="ar-SA"/>
+        </w:rPr>
+        <w:t>&lt;isscript/&gt;</w:t>
+      </w:r>
+      <w:r>
+        <w:rPr>
+          <w:rFonts w:ascii="Trebuchet MS" w:hAnsi="Trebuchet MS" w:cs="Monaco"/>
+          <w:b/>
+          <w:sz w:val="18"/>
+          <w:szCs w:val="18"/>
+          <w:lang w:bidi="ar-SA"/>
+        </w:rPr>
+        <w:t xml:space="preserve"> tag</w:t>
       </w:r>
     </w:p>
     <w:p>
@@ -17322,7 +17834,6 @@
           <w:szCs w:val="16"/>
           <w:lang w:bidi="ar-SA"/>
         </w:rPr>
-        <w:lastRenderedPageBreak/>
         <w:t>}</w:t>
       </w:r>
       <w:r>
@@ -17369,7 +17880,7 @@
                     <pic:cNvPicPr/>
                   </pic:nvPicPr>
                   <pic:blipFill>
-                    <a:blip r:embed="rId58">
+                    <a:blip r:embed="rId47">
                       <a:extLst>
                         <a:ext uri="{28A0092B-C50C-407E-A947-70E740481C1C}">
                           <a14:useLocalDpi xmlns:a14="http://schemas.microsoft.com/office/drawing/2010/main" val="0"/>
@@ -17456,7 +17967,26 @@
           <w:sz w:val="18"/>
           <w:szCs w:val="18"/>
         </w:rPr>
-        <w:t>Update util/Resource.ds with the following code</w:t>
+        <w:t xml:space="preserve">Update </w:t>
+      </w:r>
+      <w:r>
+        <w:rPr>
+          <w:rFonts w:ascii="Trebuchet MS" w:hAnsi="Trebuchet MS"/>
+          <w:b/>
+          <w:i/>
+          <w:sz w:val="18"/>
+          <w:szCs w:val="18"/>
+        </w:rPr>
+        <w:t>util/Resource.ds</w:t>
+      </w:r>
+      <w:r>
+        <w:rPr>
+          <w:rFonts w:ascii="Trebuchet MS" w:hAnsi="Trebuchet MS"/>
+          <w:b/>
+          <w:sz w:val="18"/>
+          <w:szCs w:val="18"/>
+        </w:rPr>
+        <w:t xml:space="preserve"> with the following code</w:t>
       </w:r>
     </w:p>
     <w:p>
@@ -17567,6 +18097,7 @@
         <w:rPr>
           <w:noProof/>
         </w:rPr>
+        <w:lastRenderedPageBreak/>
         <w:drawing>
           <wp:inline distT="0" distB="0" distL="0" distR="0" wp14:anchorId="48DC825A" wp14:editId="3848EAD0">
             <wp:extent cx="3986659" cy="1153947"/>
@@ -17583,7 +18114,7 @@
                     <pic:cNvPicPr/>
                   </pic:nvPicPr>
                   <pic:blipFill>
-                    <a:blip r:embed="rId59">
+                    <a:blip r:embed="rId48">
                       <a:extLst>
                         <a:ext uri="{28A0092B-C50C-407E-A947-70E740481C1C}">
                           <a14:useLocalDpi xmlns:a14="http://schemas.microsoft.com/office/drawing/2010/main" val="0"/>
@@ -17782,7 +18313,7 @@
                     <pic:cNvPicPr/>
                   </pic:nvPicPr>
                   <pic:blipFill>
-                    <a:blip r:embed="rId60">
+                    <a:blip r:embed="rId49">
                       <a:extLst>
                         <a:ext uri="{28A0092B-C50C-407E-A947-70E740481C1C}">
                           <a14:useLocalDpi xmlns:a14="http://schemas.microsoft.com/office/drawing/2010/main" val="0"/>
@@ -17911,7 +18442,6 @@
           <w:sz w:val="18"/>
           <w:szCs w:val="18"/>
         </w:rPr>
-        <w:lastRenderedPageBreak/>
         <w:drawing>
           <wp:inline distT="0" distB="0" distL="0" distR="0" wp14:anchorId="219BC058" wp14:editId="6A3DB789">
             <wp:extent cx="4522212" cy="1185538"/>
@@ -17928,7 +18458,7 @@
                     <pic:cNvPicPr/>
                   </pic:nvPicPr>
                   <pic:blipFill>
-                    <a:blip r:embed="rId61">
+                    <a:blip r:embed="rId50">
                       <a:extLst>
                         <a:ext uri="{28A0092B-C50C-407E-A947-70E740481C1C}">
                           <a14:useLocalDpi xmlns:a14="http://schemas.microsoft.com/office/drawing/2010/main" val="0"/>
@@ -18065,6 +18595,7 @@
           <w:szCs w:val="18"/>
           <w:lang w:bidi="ar-SA"/>
         </w:rPr>
+        <w:lastRenderedPageBreak/>
         <w:drawing>
           <wp:inline distT="0" distB="0" distL="0" distR="0" wp14:anchorId="6838B26F" wp14:editId="12090C5D">
             <wp:extent cx="1360801" cy="3334838"/>
@@ -18081,7 +18612,7 @@
                     <pic:cNvPicPr/>
                   </pic:nvPicPr>
                   <pic:blipFill>
-                    <a:blip r:embed="rId62">
+                    <a:blip r:embed="rId51">
                       <a:extLst>
                         <a:ext uri="{28A0092B-C50C-407E-A947-70E740481C1C}">
                           <a14:useLocalDpi xmlns:a14="http://schemas.microsoft.com/office/drawing/2010/main" val="0"/>
@@ -18186,11 +18717,12 @@
       </w:r>
       <w:r>
         <w:rPr>
-          <w:rFonts w:ascii="Monaco" w:hAnsi="Monaco" w:cs="Monaco"/>
+          <w:rFonts w:ascii="Trebuchet MS" w:hAnsi="Trebuchet MS" w:cs="Monaco"/>
           <w:b/>
-          <w:color w:val="000000"/>
-          <w:sz w:val="16"/>
-          <w:szCs w:val="16"/>
+          <w:i/>
+          <w:color w:val="000000"/>
+          <w:sz w:val="18"/>
+          <w:szCs w:val="18"/>
           <w:lang w:bidi="ar-SA"/>
         </w:rPr>
         <w:t>pages/account.js</w:t>
@@ -18319,7 +18851,7 @@
                     <pic:cNvPicPr/>
                   </pic:nvPicPr>
                   <pic:blipFill>
-                    <a:blip r:embed="rId63">
+                    <a:blip r:embed="rId52">
                       <a:extLst>
                         <a:ext uri="{28A0092B-C50C-407E-A947-70E740481C1C}">
                           <a14:useLocalDpi xmlns:a14="http://schemas.microsoft.com/office/drawing/2010/main" val="0"/>
@@ -18381,8 +18913,16 @@
           <w:sz w:val="18"/>
           <w:szCs w:val="18"/>
         </w:rPr>
-        <w:lastRenderedPageBreak/>
         <w:t>Add the following code to the initPaymentEvents() function</w:t>
+      </w:r>
+      <w:r>
+        <w:rPr>
+          <w:rFonts w:ascii="Trebuchet MS" w:hAnsi="Trebuchet MS" w:cs="Monaco"/>
+          <w:color w:val="000000"/>
+          <w:sz w:val="18"/>
+          <w:szCs w:val="18"/>
+        </w:rPr>
+        <w:t xml:space="preserve"> as an additional property in the $(‘.add-card’) event</w:t>
       </w:r>
       <w:r>
         <w:rPr>
@@ -18511,6 +19051,7 @@
         <w:rPr>
           <w:noProof/>
         </w:rPr>
+        <w:lastRenderedPageBreak/>
         <w:drawing>
           <wp:inline distT="0" distB="0" distL="0" distR="0" wp14:anchorId="27F7EB29" wp14:editId="0D38A2E1">
             <wp:extent cx="3525698" cy="1919853"/>
@@ -18527,7 +19068,7 @@
                     <pic:cNvPicPr/>
                   </pic:nvPicPr>
                   <pic:blipFill>
-                    <a:blip r:embed="rId64">
+                    <a:blip r:embed="rId53">
                       <a:extLst>
                         <a:ext uri="{28A0092B-C50C-407E-A947-70E740481C1C}">
                           <a14:useLocalDpi xmlns:a14="http://schemas.microsoft.com/office/drawing/2010/main" val="0"/>
@@ -18617,7 +19158,19 @@
           <w:szCs w:val="18"/>
           <w:lang w:bidi="ar-SA"/>
         </w:rPr>
-        <w:t>Make the following updates to pages/checkout/billing.js</w:t>
+        <w:t xml:space="preserve">Make the following updates to </w:t>
+      </w:r>
+      <w:r>
+        <w:rPr>
+          <w:rFonts w:ascii="Trebuchet MS" w:hAnsi="Trebuchet MS" w:cs="Monaco"/>
+          <w:b/>
+          <w:i/>
+          <w:color w:val="000000"/>
+          <w:sz w:val="18"/>
+          <w:szCs w:val="18"/>
+          <w:lang w:bidi="ar-SA"/>
+        </w:rPr>
+        <w:t>pages/checkout/billing.js</w:t>
       </w:r>
     </w:p>
     <w:p>
@@ -18744,7 +19297,7 @@
                     <pic:cNvPicPr/>
                   </pic:nvPicPr>
                   <pic:blipFill>
-                    <a:blip r:embed="rId65">
+                    <a:blip r:embed="rId54">
                       <a:extLst>
                         <a:ext uri="{28A0092B-C50C-407E-A947-70E740481C1C}">
                           <a14:useLocalDpi xmlns:a14="http://schemas.microsoft.com/office/drawing/2010/main" val="0"/>
@@ -19157,7 +19710,6 @@
           <w:noProof/>
           <w:color w:val="000000"/>
         </w:rPr>
-        <w:lastRenderedPageBreak/>
         <w:drawing>
           <wp:inline distT="0" distB="0" distL="0" distR="0" wp14:anchorId="47435D60" wp14:editId="55CE7BAA">
             <wp:extent cx="4812940" cy="1397560"/>
@@ -19174,7 +19726,7 @@
                     <pic:cNvPicPr/>
                   </pic:nvPicPr>
                   <pic:blipFill>
-                    <a:blip r:embed="rId66">
+                    <a:blip r:embed="rId55">
                       <a:extLst>
                         <a:ext uri="{28A0092B-C50C-407E-A947-70E740481C1C}">
                           <a14:useLocalDpi xmlns:a14="http://schemas.microsoft.com/office/drawing/2010/main" val="0"/>
@@ -19245,6 +19797,26 @@
           <w:sz w:val="18"/>
           <w:szCs w:val="18"/>
         </w:rPr>
+        <w:t xml:space="preserve"> </w:t>
+      </w:r>
+      <w:r>
+        <w:rPr>
+          <w:rFonts w:ascii="Trebuchet MS" w:hAnsi="Trebuchet MS" w:cs="Monaco"/>
+          <w:color w:val="000000"/>
+          <w:sz w:val="18"/>
+          <w:szCs w:val="18"/>
+        </w:rPr>
+        <w:t>just before the ajax.getJson call</w:t>
+      </w:r>
+      <w:bookmarkStart w:id="26" w:name="_GoBack"/>
+      <w:bookmarkEnd w:id="26"/>
+      <w:r>
+        <w:rPr>
+          <w:rFonts w:ascii="Trebuchet MS" w:hAnsi="Trebuchet MS" w:cs="Monaco"/>
+          <w:color w:val="000000"/>
+          <w:sz w:val="18"/>
+          <w:szCs w:val="18"/>
+        </w:rPr>
         <w:br/>
       </w:r>
       <w:r>
@@ -19339,6 +19911,7 @@
           <w:sz w:val="16"/>
           <w:szCs w:val="16"/>
         </w:rPr>
+        <w:lastRenderedPageBreak/>
         <w:br/>
       </w:r>
       <w:r>
@@ -19365,7 +19938,7 @@
                     <pic:cNvPicPr/>
                   </pic:nvPicPr>
                   <pic:blipFill>
-                    <a:blip r:embed="rId67">
+                    <a:blip r:embed="rId56">
                       <a:extLst>
                         <a:ext uri="{28A0092B-C50C-407E-A947-70E740481C1C}">
                           <a14:useLocalDpi xmlns:a14="http://schemas.microsoft.com/office/drawing/2010/main" val="0"/>
@@ -20087,7 +20660,6 @@
           <w:sz w:val="18"/>
           <w:szCs w:val="18"/>
         </w:rPr>
-        <w:lastRenderedPageBreak/>
         <w:drawing>
           <wp:inline distT="0" distB="0" distL="0" distR="0" wp14:anchorId="3C1857BB" wp14:editId="51683608">
             <wp:extent cx="4333792" cy="2752531"/>
@@ -20104,7 +20676,7 @@
                     <pic:cNvPicPr/>
                   </pic:nvPicPr>
                   <pic:blipFill>
-                    <a:blip r:embed="rId68">
+                    <a:blip r:embed="rId57">
                       <a:extLst>
                         <a:ext uri="{28A0092B-C50C-407E-A947-70E740481C1C}">
                           <a14:useLocalDpi xmlns:a14="http://schemas.microsoft.com/office/drawing/2010/main" val="0"/>
@@ -20218,6 +20790,7 @@
           <w:rFonts w:ascii="Monaco" w:hAnsi="Monaco" w:cs="Monaco"/>
           <w:color w:val="000000"/>
         </w:rPr>
+        <w:lastRenderedPageBreak/>
         <w:br/>
       </w:r>
       <w:r>
@@ -20546,7 +21119,7 @@
                     <pic:cNvPicPr/>
                   </pic:nvPicPr>
                   <pic:blipFill>
-                    <a:blip r:embed="rId69">
+                    <a:blip r:embed="rId58">
                       <a:extLst>
                         <a:ext uri="{28A0092B-C50C-407E-A947-70E740481C1C}">
                           <a14:useLocalDpi xmlns:a14="http://schemas.microsoft.com/office/drawing/2010/main" val="0"/>
@@ -20725,7 +21298,7 @@
                     <pic:cNvPicPr/>
                   </pic:nvPicPr>
                   <pic:blipFill>
-                    <a:blip r:embed="rId70">
+                    <a:blip r:embed="rId59">
                       <a:extLst>
                         <a:ext uri="{28A0092B-C50C-407E-A947-70E740481C1C}">
                           <a14:useLocalDpi xmlns:a14="http://schemas.microsoft.com/office/drawing/2010/main" val="0"/>
@@ -20877,7 +21450,7 @@
                     <pic:cNvPicPr/>
                   </pic:nvPicPr>
                   <pic:blipFill>
-                    <a:blip r:embed="rId71">
+                    <a:blip r:embed="rId60">
                       <a:extLst>
                         <a:ext uri="{28A0092B-C50C-407E-A947-70E740481C1C}">
                           <a14:useLocalDpi xmlns:a14="http://schemas.microsoft.com/office/drawing/2010/main" val="0"/>
@@ -21120,7 +21693,7 @@
         </w:rPr>
         <w:t xml:space="preserve">Stripe Developer accounts are free to create. Most all communication with Stripe services are logged and easily accessible via the Stripe Dashboard. It is highly encouraged to use Stripe Dashboard to monitor and test the integration. </w:t>
       </w:r>
-      <w:hyperlink r:id="rId72" w:history="1">
+      <w:hyperlink r:id="rId61" w:history="1">
         <w:r>
           <w:rPr>
             <w:rStyle w:val="Hyperlink"/>
@@ -21198,7 +21771,7 @@
         </w:rPr>
         <w:t xml:space="preserve">All Stripe test data is available online via Stripe documentation: </w:t>
       </w:r>
-      <w:hyperlink r:id="rId73" w:history="1">
+      <w:hyperlink r:id="rId62" w:history="1">
         <w:r>
           <w:rPr>
             <w:rStyle w:val="Hyperlink"/>
@@ -21235,7 +21808,7 @@
         </w:rPr>
         <w:t xml:space="preserve">As stated previously, monitoring and testing the integration against the Stripe Dashboard is highly encouraged. </w:t>
       </w:r>
-      <w:hyperlink r:id="rId74" w:history="1">
+      <w:hyperlink r:id="rId63" w:history="1">
         <w:r>
           <w:rPr>
             <w:rStyle w:val="Hyperlink"/>
@@ -22680,11 +23253,11 @@
       </w:pPr>
     </w:p>
     <w:sectPr>
-      <w:headerReference w:type="even" r:id="rId75"/>
-      <w:headerReference w:type="default" r:id="rId76"/>
-      <w:footerReference w:type="default" r:id="rId77"/>
-      <w:headerReference w:type="first" r:id="rId78"/>
-      <w:footerReference w:type="first" r:id="rId79"/>
+      <w:headerReference w:type="even" r:id="rId64"/>
+      <w:headerReference w:type="default" r:id="rId65"/>
+      <w:footerReference w:type="default" r:id="rId66"/>
+      <w:headerReference w:type="first" r:id="rId67"/>
+      <w:footerReference w:type="first" r:id="rId68"/>
       <w:type w:val="continuous"/>
       <w:pgSz w:w="11906" w:h="16838" w:code="9"/>
       <w:pgMar w:top="1440" w:right="1080" w:bottom="1440" w:left="1080" w:header="720" w:footer="215" w:gutter="0"/>
@@ -22856,7 +23429,7 @@
               <w:sz w:val="18"/>
               <w:szCs w:val="18"/>
             </w:rPr>
-            <w:t>3-13</w:t>
+            <w:t>3-28</w:t>
           </w:r>
           <w:r>
             <w:rPr>
@@ -23247,8 +23820,8 @@
   <w:abstractNum w:abstractNumId="4">
     <w:nsid w:val="06F22C91"/>
     <w:multiLevelType w:val="hybridMultilevel"/>
-    <w:tmpl w:val="71AE80E8"/>
-    <w:lvl w:ilvl="0" w:tplc="0409000F">
+    <w:tmpl w:val="FD1CE0B8"/>
+    <w:lvl w:ilvl="0" w:tplc="A2784F28">
       <w:start w:val="1"/>
       <w:numFmt w:val="decimal"/>
       <w:lvlText w:val="%1."/>
@@ -23258,6 +23831,7 @@
       </w:pPr>
       <w:rPr>
         <w:rFonts w:hint="default"/>
+        <w:b w:val="0"/>
       </w:rPr>
     </w:lvl>
     <w:lvl w:ilvl="1" w:tplc="04090019">
@@ -25607,6 +26181,95 @@
     </w:lvl>
   </w:abstractNum>
   <w:abstractNum w:abstractNumId="35">
+    <w:nsid w:val="645C6DDF"/>
+    <w:multiLevelType w:val="hybridMultilevel"/>
+    <w:tmpl w:val="876245D2"/>
+    <w:lvl w:ilvl="0" w:tplc="0409000F">
+      <w:start w:val="1"/>
+      <w:numFmt w:val="decimal"/>
+      <w:lvlText w:val="%1."/>
+      <w:lvlJc w:val="left"/>
+      <w:pPr>
+        <w:ind w:left="1776" w:hanging="360"/>
+      </w:pPr>
+      <w:rPr>
+        <w:rFonts w:hint="default"/>
+      </w:rPr>
+    </w:lvl>
+    <w:lvl w:ilvl="1" w:tplc="04090019">
+      <w:start w:val="1"/>
+      <w:numFmt w:val="lowerLetter"/>
+      <w:lvlText w:val="%2."/>
+      <w:lvlJc w:val="left"/>
+      <w:pPr>
+        <w:ind w:left="2496" w:hanging="360"/>
+      </w:pPr>
+    </w:lvl>
+    <w:lvl w:ilvl="2" w:tplc="0409001B" w:tentative="1">
+      <w:start w:val="1"/>
+      <w:numFmt w:val="lowerRoman"/>
+      <w:lvlText w:val="%3."/>
+      <w:lvlJc w:val="right"/>
+      <w:pPr>
+        <w:ind w:left="3216" w:hanging="180"/>
+      </w:pPr>
+    </w:lvl>
+    <w:lvl w:ilvl="3" w:tplc="0409000F" w:tentative="1">
+      <w:start w:val="1"/>
+      <w:numFmt w:val="decimal"/>
+      <w:lvlText w:val="%4."/>
+      <w:lvlJc w:val="left"/>
+      <w:pPr>
+        <w:ind w:left="3936" w:hanging="360"/>
+      </w:pPr>
+    </w:lvl>
+    <w:lvl w:ilvl="4" w:tplc="04090019" w:tentative="1">
+      <w:start w:val="1"/>
+      <w:numFmt w:val="lowerLetter"/>
+      <w:lvlText w:val="%5."/>
+      <w:lvlJc w:val="left"/>
+      <w:pPr>
+        <w:ind w:left="4656" w:hanging="360"/>
+      </w:pPr>
+    </w:lvl>
+    <w:lvl w:ilvl="5" w:tplc="0409001B" w:tentative="1">
+      <w:start w:val="1"/>
+      <w:numFmt w:val="lowerRoman"/>
+      <w:lvlText w:val="%6."/>
+      <w:lvlJc w:val="right"/>
+      <w:pPr>
+        <w:ind w:left="5376" w:hanging="180"/>
+      </w:pPr>
+    </w:lvl>
+    <w:lvl w:ilvl="6" w:tplc="0409000F" w:tentative="1">
+      <w:start w:val="1"/>
+      <w:numFmt w:val="decimal"/>
+      <w:lvlText w:val="%7."/>
+      <w:lvlJc w:val="left"/>
+      <w:pPr>
+        <w:ind w:left="6096" w:hanging="360"/>
+      </w:pPr>
+    </w:lvl>
+    <w:lvl w:ilvl="7" w:tplc="04090019" w:tentative="1">
+      <w:start w:val="1"/>
+      <w:numFmt w:val="lowerLetter"/>
+      <w:lvlText w:val="%8."/>
+      <w:lvlJc w:val="left"/>
+      <w:pPr>
+        <w:ind w:left="6816" w:hanging="360"/>
+      </w:pPr>
+    </w:lvl>
+    <w:lvl w:ilvl="8" w:tplc="0409001B" w:tentative="1">
+      <w:start w:val="1"/>
+      <w:numFmt w:val="lowerRoman"/>
+      <w:lvlText w:val="%9."/>
+      <w:lvlJc w:val="right"/>
+      <w:pPr>
+        <w:ind w:left="7536" w:hanging="180"/>
+      </w:pPr>
+    </w:lvl>
+  </w:abstractNum>
+  <w:abstractNum w:abstractNumId="36">
     <w:nsid w:val="6767251B"/>
     <w:multiLevelType w:val="hybridMultilevel"/>
     <w:tmpl w:val="71AE80E8"/>
@@ -25695,7 +26358,7 @@
       </w:pPr>
     </w:lvl>
   </w:abstractNum>
-  <w:abstractNum w:abstractNumId="36">
+  <w:abstractNum w:abstractNumId="37">
     <w:nsid w:val="6B4801EA"/>
     <w:multiLevelType w:val="hybridMultilevel"/>
     <w:tmpl w:val="F9303436"/>
@@ -25836,7 +26499,7 @@
       </w:rPr>
     </w:lvl>
   </w:abstractNum>
-  <w:abstractNum w:abstractNumId="37">
+  <w:abstractNum w:abstractNumId="38">
     <w:nsid w:val="6CCB069B"/>
     <w:multiLevelType w:val="hybridMultilevel"/>
     <w:tmpl w:val="1F2E91A0"/>
@@ -25852,7 +26515,7 @@
         <w:rFonts w:cs="Monaco" w:hint="default"/>
       </w:rPr>
     </w:lvl>
-    <w:lvl w:ilvl="1" w:tplc="04090019" w:tentative="1">
+    <w:lvl w:ilvl="1" w:tplc="04090019">
       <w:start w:val="1"/>
       <w:numFmt w:val="lowerLetter"/>
       <w:lvlText w:val="%2."/>
@@ -25925,7 +26588,7 @@
       </w:pPr>
     </w:lvl>
   </w:abstractNum>
-  <w:abstractNum w:abstractNumId="38">
+  <w:abstractNum w:abstractNumId="39">
     <w:nsid w:val="77140234"/>
     <w:multiLevelType w:val="hybridMultilevel"/>
     <w:tmpl w:val="87D0D872"/>
@@ -26014,7 +26677,7 @@
       </w:pPr>
     </w:lvl>
   </w:abstractNum>
-  <w:abstractNum w:abstractNumId="39">
+  <w:abstractNum w:abstractNumId="40">
     <w:nsid w:val="797600BB"/>
     <w:multiLevelType w:val="multilevel"/>
     <w:tmpl w:val="483A5EB0"/>
@@ -26105,7 +26768,7 @@
       </w:pPr>
     </w:lvl>
   </w:abstractNum>
-  <w:abstractNum w:abstractNumId="40">
+  <w:abstractNum w:abstractNumId="41">
     <w:nsid w:val="7C005AB8"/>
     <w:multiLevelType w:val="multilevel"/>
     <w:tmpl w:val="483A5EB0"/>
@@ -26196,7 +26859,7 @@
       </w:pPr>
     </w:lvl>
   </w:abstractNum>
-  <w:abstractNum w:abstractNumId="41">
+  <w:abstractNum w:abstractNumId="42">
     <w:nsid w:val="7D8C2E9F"/>
     <w:multiLevelType w:val="hybridMultilevel"/>
     <w:tmpl w:val="6E2E60F0"/>
@@ -26337,7 +27000,7 @@
       </w:rPr>
     </w:lvl>
   </w:abstractNum>
-  <w:abstractNum w:abstractNumId="42">
+  <w:abstractNum w:abstractNumId="43">
     <w:nsid w:val="7E0C64AE"/>
     <w:multiLevelType w:val="multilevel"/>
     <w:tmpl w:val="483A5EB0"/>
@@ -26456,10 +27119,10 @@
     <w:abstractNumId w:val="17"/>
   </w:num>
   <w:num w:numId="10">
-    <w:abstractNumId w:val="36"/>
+    <w:abstractNumId w:val="37"/>
   </w:num>
   <w:num w:numId="11">
-    <w:abstractNumId w:val="41"/>
+    <w:abstractNumId w:val="42"/>
   </w:num>
   <w:num w:numId="12">
     <w:abstractNumId w:val="0"/>
@@ -26492,7 +27155,7 @@
     <w:abstractNumId w:val="7"/>
   </w:num>
   <w:num w:numId="22">
-    <w:abstractNumId w:val="38"/>
+    <w:abstractNumId w:val="39"/>
   </w:num>
   <w:num w:numId="23">
     <w:abstractNumId w:val="16"/>
@@ -26501,22 +27164,22 @@
     <w:abstractNumId w:val="32"/>
   </w:num>
   <w:num w:numId="25">
-    <w:abstractNumId w:val="37"/>
+    <w:abstractNumId w:val="38"/>
   </w:num>
   <w:num w:numId="26">
     <w:abstractNumId w:val="10"/>
   </w:num>
   <w:num w:numId="27">
-    <w:abstractNumId w:val="42"/>
+    <w:abstractNumId w:val="43"/>
   </w:num>
   <w:num w:numId="28">
     <w:abstractNumId w:val="20"/>
   </w:num>
   <w:num w:numId="29">
-    <w:abstractNumId w:val="40"/>
+    <w:abstractNumId w:val="41"/>
   </w:num>
   <w:num w:numId="30">
-    <w:abstractNumId w:val="39"/>
+    <w:abstractNumId w:val="40"/>
   </w:num>
   <w:num w:numId="31">
     <w:abstractNumId w:val="8"/>
@@ -26546,7 +27209,7 @@
     <w:abstractNumId w:val="4"/>
   </w:num>
   <w:num w:numId="40">
-    <w:abstractNumId w:val="35"/>
+    <w:abstractNumId w:val="36"/>
   </w:num>
   <w:num w:numId="41">
     <w:abstractNumId w:val="28"/>
@@ -26556,6 +27219,9 @@
   </w:num>
   <w:num w:numId="43">
     <w:abstractNumId w:val="12"/>
+  </w:num>
+  <w:num w:numId="44">
+    <w:abstractNumId w:val="35"/>
   </w:num>
   <w:numIdMacAtCleanup w:val="34"/>
 </w:numbering>
@@ -26965,7 +27631,6 @@
   <w:style w:type="character" w:default="1" w:styleId="DefaultParagraphFont">
     <w:name w:val="Default Paragraph Font"/>
     <w:uiPriority w:val="1"/>
-    <w:semiHidden/>
     <w:unhideWhenUsed/>
   </w:style>
   <w:style w:type="table" w:default="1" w:styleId="TableNormal">
@@ -29770,7 +30435,7 @@
 </file>
 
 <file path=customXml/itemProps1.xml><?xml version="1.0" encoding="utf-8"?>
-<ds:datastoreItem xmlns:ds="http://schemas.openxmlformats.org/officeDocument/2006/customXml" ds:itemID="{F427F88B-8F49-CA47-8049-7F559A7A4740}">
+<ds:datastoreItem xmlns:ds="http://schemas.openxmlformats.org/officeDocument/2006/customXml" ds:itemID="{7216D1C0-D28C-C146-9A01-CD8D15B4B593}">
   <ds:schemaRefs>
     <ds:schemaRef ds:uri="http://schemas.openxmlformats.org/officeDocument/2006/bibliography"/>
   </ds:schemaRefs>
@@ -29778,7 +30443,7 @@
 </file>
 
 <file path=customXml/itemProps2.xml><?xml version="1.0" encoding="utf-8"?>
-<ds:datastoreItem xmlns:ds="http://schemas.openxmlformats.org/officeDocument/2006/customXml" ds:itemID="{63A1506A-384E-8146-BA5F-A54DEC4BF50A}">
+<ds:datastoreItem xmlns:ds="http://schemas.openxmlformats.org/officeDocument/2006/customXml" ds:itemID="{44029341-72E1-954D-A8C4-2BB2A5111E66}">
   <ds:schemaRefs>
     <ds:schemaRef ds:uri="http://schemas.openxmlformats.org/officeDocument/2006/bibliography"/>
   </ds:schemaRefs>
@@ -29786,7 +30451,7 @@
 </file>
 
 <file path=customXml/itemProps3.xml><?xml version="1.0" encoding="utf-8"?>
-<ds:datastoreItem xmlns:ds="http://schemas.openxmlformats.org/officeDocument/2006/customXml" ds:itemID="{0C5AB3C9-F6A7-BC42-9E47-7293F433494A}">
+<ds:datastoreItem xmlns:ds="http://schemas.openxmlformats.org/officeDocument/2006/customXml" ds:itemID="{47979512-7DEE-A04E-BCBC-D7EFC8EEEBFE}">
   <ds:schemaRefs>
     <ds:schemaRef ds:uri="http://schemas.openxmlformats.org/officeDocument/2006/bibliography"/>
   </ds:schemaRefs>
@@ -29794,7 +30459,7 @@
 </file>
 
 <file path=customXml/itemProps4.xml><?xml version="1.0" encoding="utf-8"?>
-<ds:datastoreItem xmlns:ds="http://schemas.openxmlformats.org/officeDocument/2006/customXml" ds:itemID="{8711F169-7F18-7143-91B8-0EEF40A5C685}">
+<ds:datastoreItem xmlns:ds="http://schemas.openxmlformats.org/officeDocument/2006/customXml" ds:itemID="{9B8BDB8A-3590-804A-B5B4-E27F3BCE9DE6}">
   <ds:schemaRefs>
     <ds:schemaRef ds:uri="http://schemas.openxmlformats.org/officeDocument/2006/bibliography"/>
   </ds:schemaRefs>

</xml_diff>

<commit_message>
Updated notes regarding getting COBilling page to re-show applicable cards on error.
</commit_message>
<xml_diff>
--- a/documentation/STRIPE Integration Documentation.docx
+++ b/documentation/STRIPE Integration Documentation.docx
@@ -15219,43 +15219,59 @@
       </w:pPr>
       <w:r>
         <w:rPr>
-          <w:rFonts w:ascii="Monaco" w:hAnsi="Monaco" w:cs="Monaco"/>
-          <w:color w:val="000000"/>
-          <w:sz w:val="16"/>
-          <w:szCs w:val="16"/>
-          <w:lang w:bidi="ar-SA"/>
-        </w:rPr>
-        <w:t xml:space="preserve">Add the following code to the </w:t>
+          <w:rFonts w:ascii="Trebuchet MS" w:hAnsi="Trebuchet MS"/>
+          <w:sz w:val="18"/>
+          <w:szCs w:val="18"/>
+        </w:rPr>
+        <w:t xml:space="preserve">Replace the following code in the </w:t>
       </w:r>
       <w:proofErr w:type="gramStart"/>
       <w:r>
         <w:rPr>
-          <w:rFonts w:ascii="Monaco" w:hAnsi="Monaco" w:cs="Monaco"/>
-          <w:color w:val="000000"/>
-          <w:sz w:val="16"/>
-          <w:szCs w:val="16"/>
-          <w:lang w:bidi="ar-SA"/>
+          <w:rFonts w:ascii="Monaco" w:hAnsi="Monaco"/>
+          <w:sz w:val="16"/>
+          <w:szCs w:val="16"/>
         </w:rPr>
         <w:t>billing(</w:t>
       </w:r>
       <w:proofErr w:type="gramEnd"/>
       <w:r>
         <w:rPr>
-          <w:rFonts w:ascii="Monaco" w:hAnsi="Monaco" w:cs="Monaco"/>
-          <w:color w:val="000000"/>
-          <w:sz w:val="16"/>
-          <w:szCs w:val="16"/>
-          <w:lang w:bidi="ar-SA"/>
-        </w:rPr>
-        <w:t>) function, save: function() object</w:t>
-      </w:r>
-      <w:r>
-        <w:rPr>
-          <w:rFonts w:ascii="Monaco" w:hAnsi="Monaco" w:cs="Monaco"/>
-          <w:color w:val="000000"/>
-          <w:sz w:val="16"/>
-          <w:szCs w:val="16"/>
-          <w:lang w:bidi="ar-SA"/>
+          <w:rFonts w:ascii="Monaco" w:hAnsi="Monaco"/>
+          <w:sz w:val="16"/>
+          <w:szCs w:val="16"/>
+        </w:rPr>
+        <w:t>)</w:t>
+      </w:r>
+      <w:r>
+        <w:rPr>
+          <w:rFonts w:ascii="Trebuchet MS" w:hAnsi="Trebuchet MS"/>
+          <w:sz w:val="18"/>
+          <w:szCs w:val="18"/>
+        </w:rPr>
+        <w:t xml:space="preserve"> function, </w:t>
+      </w:r>
+      <w:r>
+        <w:rPr>
+          <w:rFonts w:ascii="Monaco" w:hAnsi="Monaco"/>
+          <w:sz w:val="16"/>
+          <w:szCs w:val="16"/>
+        </w:rPr>
+        <w:t>save: function()</w:t>
+      </w:r>
+      <w:r>
+        <w:rPr>
+          <w:rFonts w:ascii="Trebuchet MS" w:hAnsi="Trebuchet MS"/>
+          <w:sz w:val="18"/>
+          <w:szCs w:val="18"/>
+        </w:rPr>
+        <w:t xml:space="preserve"> object</w:t>
+      </w:r>
+      <w:r>
+        <w:rPr>
+          <w:rFonts w:ascii="Trebuchet MS" w:hAnsi="Trebuchet MS"/>
+          <w:sz w:val="18"/>
+          <w:szCs w:val="18"/>
         </w:rPr>
         <w:br/>
       </w:r>
@@ -15263,12 +15279,113 @@
         <w:rPr>
           <w:rFonts w:ascii="Monaco" w:hAnsi="Monaco" w:cs="Monaco"/>
           <w:color w:val="000000"/>
-          <w:sz w:val="16"/>
-          <w:szCs w:val="16"/>
           <w:lang w:bidi="ar-SA"/>
         </w:rPr>
         <w:br/>
       </w:r>
+      <w:proofErr w:type="spellStart"/>
+      <w:r>
+        <w:rPr>
+          <w:rFonts w:ascii="Monaco" w:hAnsi="Monaco" w:cs="Monaco"/>
+          <w:color w:val="000000"/>
+          <w:sz w:val="16"/>
+          <w:szCs w:val="16"/>
+          <w:lang w:bidi="ar-SA"/>
+        </w:rPr>
+        <w:t>returnToForm</w:t>
+      </w:r>
+      <w:proofErr w:type="spellEnd"/>
+      <w:r>
+        <w:rPr>
+          <w:rFonts w:ascii="Monaco" w:hAnsi="Monaco" w:cs="Monaco"/>
+          <w:color w:val="000000"/>
+          <w:sz w:val="16"/>
+          <w:szCs w:val="16"/>
+          <w:lang w:bidi="ar-SA"/>
+        </w:rPr>
+        <w:t>(cart</w:t>
+      </w:r>
+      <w:r>
+        <w:rPr>
+          <w:rFonts w:ascii="Monaco" w:hAnsi="Monaco" w:cs="Monaco"/>
+          <w:color w:val="000000"/>
+          <w:sz w:val="16"/>
+          <w:szCs w:val="16"/>
+          <w:lang w:bidi="ar-SA"/>
+        </w:rPr>
+        <w:t>);</w:t>
+      </w:r>
+      <w:r>
+        <w:rPr>
+          <w:rFonts w:ascii="Monaco" w:hAnsi="Monaco" w:cs="Monaco"/>
+          <w:color w:val="000000"/>
+          <w:sz w:val="16"/>
+          <w:szCs w:val="16"/>
+          <w:lang w:bidi="ar-SA"/>
+        </w:rPr>
+        <w:br/>
+      </w:r>
+      <w:r>
+        <w:rPr>
+          <w:rFonts w:ascii="Monaco" w:hAnsi="Monaco" w:cs="Monaco"/>
+          <w:color w:val="000000"/>
+          <w:sz w:val="16"/>
+          <w:szCs w:val="16"/>
+          <w:lang w:bidi="ar-SA"/>
+        </w:rPr>
+        <w:br/>
+      </w:r>
+      <w:r>
+        <w:rPr>
+          <w:rFonts w:ascii="Trebuchet MS" w:hAnsi="Trebuchet MS" w:cs="Monaco"/>
+          <w:color w:val="000000"/>
+          <w:sz w:val="18"/>
+          <w:szCs w:val="18"/>
+          <w:lang w:bidi="ar-SA"/>
+        </w:rPr>
+        <w:t>With:</w:t>
+      </w:r>
+      <w:r>
+        <w:rPr>
+          <w:rFonts w:ascii="Trebuchet MS" w:hAnsi="Trebuchet MS" w:cs="Monaco"/>
+          <w:color w:val="000000"/>
+          <w:sz w:val="18"/>
+          <w:szCs w:val="18"/>
+          <w:lang w:bidi="ar-SA"/>
+        </w:rPr>
+        <w:br/>
+      </w:r>
+      <w:r>
+        <w:rPr>
+          <w:rFonts w:ascii="Monaco" w:hAnsi="Monaco" w:cs="Monaco"/>
+          <w:color w:val="000000"/>
+          <w:sz w:val="16"/>
+          <w:szCs w:val="16"/>
+          <w:lang w:bidi="ar-SA"/>
+        </w:rPr>
+        <w:br/>
+      </w:r>
+      <w:r>
+        <w:rPr>
+          <w:rFonts w:ascii="Monaco" w:hAnsi="Monaco" w:cs="Monaco"/>
+          <w:color w:val="3F7F5F"/>
+          <w:sz w:val="16"/>
+          <w:szCs w:val="16"/>
+          <w:lang w:bidi="ar-SA"/>
+        </w:rPr>
+        <w:t>// Stripe - reload CC options on Billing Error</w:t>
+      </w:r>
+      <w:r>
+        <w:rPr>
+          <w:rFonts w:ascii="Monaco" w:hAnsi="Monaco" w:cs="Monaco"/>
+          <w:color w:val="3F7F5F"/>
+          <w:sz w:val="16"/>
+          <w:szCs w:val="16"/>
+          <w:lang w:bidi="ar-SA"/>
+        </w:rPr>
+        <w:br/>
+      </w:r>
+      <w:proofErr w:type="spellStart"/>
       <w:r>
         <w:rPr>
           <w:rFonts w:ascii="Monaco" w:hAnsi="Monaco" w:cs="Monaco"/>
@@ -15279,17 +15396,18 @@
           <w:szCs w:val="16"/>
           <w:lang w:bidi="ar-SA"/>
         </w:rPr>
-        <w:t>if</w:t>
-      </w:r>
-      <w:r>
-        <w:rPr>
-          <w:rFonts w:ascii="Monaco" w:hAnsi="Monaco" w:cs="Monaco"/>
-          <w:color w:val="000000"/>
-          <w:sz w:val="16"/>
-          <w:szCs w:val="16"/>
-          <w:lang w:bidi="ar-SA"/>
-        </w:rPr>
-        <w:t xml:space="preserve"> (</w:t>
+        <w:t>var</w:t>
+      </w:r>
+      <w:proofErr w:type="spellEnd"/>
+      <w:r>
+        <w:rPr>
+          <w:rFonts w:ascii="Monaco" w:hAnsi="Monaco" w:cs="Monaco"/>
+          <w:color w:val="000000"/>
+          <w:sz w:val="16"/>
+          <w:szCs w:val="16"/>
+          <w:lang w:bidi="ar-SA"/>
+        </w:rPr>
+        <w:t xml:space="preserve"> </w:t>
       </w:r>
       <w:proofErr w:type="spellStart"/>
       <w:r>
@@ -15300,7 +15418,7 @@
           <w:szCs w:val="16"/>
           <w:lang w:bidi="ar-SA"/>
         </w:rPr>
-        <w:t>StripeHelper.IsStripeEnabled</w:t>
+        <w:t>params</w:t>
       </w:r>
       <w:proofErr w:type="spellEnd"/>
       <w:r>
@@ -15311,7 +15429,7 @@
           <w:szCs w:val="16"/>
           <w:lang w:bidi="ar-SA"/>
         </w:rPr>
-        <w:t>()) {</w:t>
+        <w:t xml:space="preserve"> : Object = {};</w:t>
       </w:r>
       <w:r>
         <w:rPr>
@@ -15323,17 +15441,6 @@
         </w:rPr>
         <w:br/>
       </w:r>
-      <w:r>
-        <w:rPr>
-          <w:rFonts w:ascii="Monaco" w:hAnsi="Monaco" w:cs="Monaco"/>
-          <w:color w:val="000000"/>
-          <w:sz w:val="16"/>
-          <w:szCs w:val="16"/>
-          <w:lang w:bidi="ar-SA"/>
-        </w:rPr>
-        <w:tab/>
-      </w:r>
-      <w:proofErr w:type="spellStart"/>
       <w:r>
         <w:rPr>
           <w:rFonts w:ascii="Monaco" w:hAnsi="Monaco" w:cs="Monaco"/>
@@ -15344,7 +15451,28 @@
           <w:szCs w:val="16"/>
           <w:lang w:bidi="ar-SA"/>
         </w:rPr>
-        <w:t>var</w:t>
+        <w:t>if</w:t>
+      </w:r>
+      <w:r>
+        <w:rPr>
+          <w:rFonts w:ascii="Monaco" w:hAnsi="Monaco" w:cs="Monaco"/>
+          <w:color w:val="000000"/>
+          <w:sz w:val="16"/>
+          <w:szCs w:val="16"/>
+          <w:lang w:bidi="ar-SA"/>
+        </w:rPr>
+        <w:t xml:space="preserve"> (</w:t>
+      </w:r>
+      <w:proofErr w:type="spellStart"/>
+      <w:r>
+        <w:rPr>
+          <w:rFonts w:ascii="Monaco" w:hAnsi="Monaco" w:cs="Monaco"/>
+          <w:color w:val="000000"/>
+          <w:sz w:val="16"/>
+          <w:szCs w:val="16"/>
+          <w:lang w:bidi="ar-SA"/>
+        </w:rPr>
+        <w:t>StripeHelper.IsStripeEnabled</w:t>
       </w:r>
       <w:proofErr w:type="spellEnd"/>
       <w:r>
@@ -15355,63 +15483,29 @@
           <w:szCs w:val="16"/>
           <w:lang w:bidi="ar-SA"/>
         </w:rPr>
-        <w:t xml:space="preserve"> </w:t>
+        <w:t>()) {</w:t>
+      </w:r>
+      <w:r>
+        <w:rPr>
+          <w:rFonts w:ascii="Monaco" w:hAnsi="Monaco" w:cs="Monaco"/>
+          <w:color w:val="000000"/>
+          <w:sz w:val="16"/>
+          <w:szCs w:val="16"/>
+          <w:lang w:bidi="ar-SA"/>
+        </w:rPr>
+        <w:br/>
+      </w:r>
+      <w:r>
+        <w:rPr>
+          <w:rFonts w:ascii="Monaco" w:hAnsi="Monaco" w:cs="Monaco"/>
+          <w:color w:val="000000"/>
+          <w:sz w:val="16"/>
+          <w:szCs w:val="16"/>
+          <w:lang w:bidi="ar-SA"/>
+        </w:rPr>
+        <w:tab/>
       </w:r>
       <w:proofErr w:type="spellStart"/>
-      <w:r>
-        <w:rPr>
-          <w:rFonts w:ascii="Monaco" w:hAnsi="Monaco" w:cs="Monaco"/>
-          <w:color w:val="000000"/>
-          <w:sz w:val="16"/>
-          <w:szCs w:val="16"/>
-          <w:lang w:bidi="ar-SA"/>
-        </w:rPr>
-        <w:t>StripePaymentError</w:t>
-      </w:r>
-      <w:proofErr w:type="spellEnd"/>
-      <w:r>
-        <w:rPr>
-          <w:rFonts w:ascii="Monaco" w:hAnsi="Monaco" w:cs="Monaco"/>
-          <w:color w:val="000000"/>
-          <w:sz w:val="16"/>
-          <w:szCs w:val="16"/>
-          <w:lang w:bidi="ar-SA"/>
-        </w:rPr>
-        <w:t xml:space="preserve"> = </w:t>
-      </w:r>
-      <w:proofErr w:type="spellStart"/>
-      <w:r>
-        <w:rPr>
-          <w:rFonts w:ascii="Monaco" w:hAnsi="Monaco" w:cs="Monaco"/>
-          <w:color w:val="000000"/>
-          <w:sz w:val="16"/>
-          <w:szCs w:val="16"/>
-          <w:lang w:bidi="ar-SA"/>
-        </w:rPr>
-        <w:t>StripeController.AfterSubmitBilling</w:t>
-      </w:r>
-      <w:proofErr w:type="spellEnd"/>
-      <w:r>
-        <w:rPr>
-          <w:rFonts w:ascii="Monaco" w:hAnsi="Monaco" w:cs="Monaco"/>
-          <w:color w:val="000000"/>
-          <w:sz w:val="16"/>
-          <w:szCs w:val="16"/>
-          <w:lang w:bidi="ar-SA"/>
-        </w:rPr>
-        <w:t>();</w:t>
-      </w:r>
-      <w:r>
-        <w:rPr>
-          <w:rFonts w:ascii="Monaco" w:hAnsi="Monaco" w:cs="Monaco"/>
-          <w:color w:val="000000"/>
-          <w:sz w:val="16"/>
-          <w:szCs w:val="16"/>
-          <w:lang w:bidi="ar-SA"/>
-        </w:rPr>
-        <w:br/>
-        <w:t xml:space="preserve">} </w:t>
-      </w:r>
       <w:r>
         <w:rPr>
           <w:rFonts w:ascii="Monaco" w:hAnsi="Monaco" w:cs="Monaco"/>
@@ -15422,17 +15516,62 @@
           <w:szCs w:val="16"/>
           <w:lang w:bidi="ar-SA"/>
         </w:rPr>
-        <w:t>else</w:t>
-      </w:r>
-      <w:r>
-        <w:rPr>
-          <w:rFonts w:ascii="Monaco" w:hAnsi="Monaco" w:cs="Monaco"/>
-          <w:color w:val="000000"/>
-          <w:sz w:val="16"/>
-          <w:szCs w:val="16"/>
-          <w:lang w:bidi="ar-SA"/>
-        </w:rPr>
-        <w:t xml:space="preserve"> {</w:t>
+        <w:t>var</w:t>
+      </w:r>
+      <w:proofErr w:type="spellEnd"/>
+      <w:r>
+        <w:rPr>
+          <w:rFonts w:ascii="Monaco" w:hAnsi="Monaco" w:cs="Monaco"/>
+          <w:color w:val="000000"/>
+          <w:sz w:val="16"/>
+          <w:szCs w:val="16"/>
+          <w:lang w:bidi="ar-SA"/>
+        </w:rPr>
+        <w:t xml:space="preserve"> </w:t>
+      </w:r>
+      <w:proofErr w:type="spellStart"/>
+      <w:r>
+        <w:rPr>
+          <w:rFonts w:ascii="Monaco" w:hAnsi="Monaco" w:cs="Monaco"/>
+          <w:color w:val="000000"/>
+          <w:sz w:val="16"/>
+          <w:szCs w:val="16"/>
+          <w:lang w:bidi="ar-SA"/>
+        </w:rPr>
+        <w:t>stripeCreditCards</w:t>
+      </w:r>
+      <w:proofErr w:type="spellEnd"/>
+      <w:r>
+        <w:rPr>
+          <w:rFonts w:ascii="Monaco" w:hAnsi="Monaco" w:cs="Monaco"/>
+          <w:color w:val="000000"/>
+          <w:sz w:val="16"/>
+          <w:szCs w:val="16"/>
+          <w:lang w:bidi="ar-SA"/>
+        </w:rPr>
+        <w:t xml:space="preserve"> = </w:t>
+      </w:r>
+      <w:proofErr w:type="spellStart"/>
+      <w:r>
+        <w:rPr>
+          <w:rFonts w:ascii="Monaco" w:hAnsi="Monaco" w:cs="Monaco"/>
+          <w:color w:val="000000"/>
+          <w:sz w:val="16"/>
+          <w:szCs w:val="16"/>
+          <w:lang w:bidi="ar-SA"/>
+        </w:rPr>
+        <w:t>Stripe.FetchCards</w:t>
+      </w:r>
+      <w:proofErr w:type="spellEnd"/>
+      <w:r>
+        <w:rPr>
+          <w:rFonts w:ascii="Monaco" w:hAnsi="Monaco" w:cs="Monaco"/>
+          <w:color w:val="000000"/>
+          <w:sz w:val="16"/>
+          <w:szCs w:val="16"/>
+          <w:lang w:bidi="ar-SA"/>
+        </w:rPr>
+        <w:t>();</w:t>
       </w:r>
       <w:r>
         <w:rPr>
@@ -15455,6 +15594,277 @@
         <w:tab/>
       </w:r>
       <w:proofErr w:type="spellStart"/>
+      <w:r>
+        <w:rPr>
+          <w:rFonts w:ascii="Monaco" w:hAnsi="Monaco" w:cs="Monaco"/>
+          <w:color w:val="000000"/>
+          <w:sz w:val="16"/>
+          <w:szCs w:val="16"/>
+          <w:lang w:bidi="ar-SA"/>
+        </w:rPr>
+        <w:t>params.ApplicableCreditCards</w:t>
+      </w:r>
+      <w:proofErr w:type="spellEnd"/>
+      <w:r>
+        <w:rPr>
+          <w:rFonts w:ascii="Monaco" w:hAnsi="Monaco" w:cs="Monaco"/>
+          <w:color w:val="000000"/>
+          <w:sz w:val="16"/>
+          <w:szCs w:val="16"/>
+          <w:lang w:bidi="ar-SA"/>
+        </w:rPr>
+        <w:t xml:space="preserve"> = </w:t>
+      </w:r>
+      <w:proofErr w:type="spellStart"/>
+      <w:r>
+        <w:rPr>
+          <w:rFonts w:ascii="Monaco" w:hAnsi="Monaco" w:cs="Monaco"/>
+          <w:color w:val="000000"/>
+          <w:sz w:val="16"/>
+          <w:szCs w:val="16"/>
+          <w:lang w:bidi="ar-SA"/>
+        </w:rPr>
+        <w:t>stripeCreditCards</w:t>
+      </w:r>
+      <w:proofErr w:type="spellEnd"/>
+      <w:r>
+        <w:rPr>
+          <w:rFonts w:ascii="Monaco" w:hAnsi="Monaco" w:cs="Monaco"/>
+          <w:color w:val="000000"/>
+          <w:sz w:val="16"/>
+          <w:szCs w:val="16"/>
+          <w:lang w:bidi="ar-SA"/>
+        </w:rPr>
+        <w:t>;</w:t>
+      </w:r>
+      <w:r>
+        <w:rPr>
+          <w:rFonts w:ascii="Monaco" w:hAnsi="Monaco" w:cs="Monaco"/>
+          <w:color w:val="000000"/>
+          <w:sz w:val="16"/>
+          <w:szCs w:val="16"/>
+          <w:lang w:bidi="ar-SA"/>
+        </w:rPr>
+        <w:br/>
+        <w:t>}</w:t>
+      </w:r>
+      <w:r>
+        <w:rPr>
+          <w:rFonts w:ascii="Monaco" w:hAnsi="Monaco" w:cs="Monaco"/>
+          <w:color w:val="000000"/>
+          <w:sz w:val="16"/>
+          <w:szCs w:val="16"/>
+          <w:lang w:bidi="ar-SA"/>
+        </w:rPr>
+        <w:br/>
+      </w:r>
+      <w:proofErr w:type="spellStart"/>
+      <w:r>
+        <w:rPr>
+          <w:rFonts w:ascii="Monaco" w:hAnsi="Monaco" w:cs="Monaco"/>
+          <w:color w:val="000000"/>
+          <w:sz w:val="16"/>
+          <w:szCs w:val="16"/>
+          <w:lang w:bidi="ar-SA"/>
+        </w:rPr>
+        <w:t>returnToForm</w:t>
+      </w:r>
+      <w:proofErr w:type="spellEnd"/>
+      <w:r>
+        <w:rPr>
+          <w:rFonts w:ascii="Monaco" w:hAnsi="Monaco" w:cs="Monaco"/>
+          <w:color w:val="000000"/>
+          <w:sz w:val="16"/>
+          <w:szCs w:val="16"/>
+          <w:lang w:bidi="ar-SA"/>
+        </w:rPr>
+        <w:t xml:space="preserve">(cart, </w:t>
+      </w:r>
+      <w:proofErr w:type="spellStart"/>
+      <w:r>
+        <w:rPr>
+          <w:rFonts w:ascii="Monaco" w:hAnsi="Monaco" w:cs="Monaco"/>
+          <w:color w:val="000000"/>
+          <w:sz w:val="16"/>
+          <w:szCs w:val="16"/>
+          <w:lang w:bidi="ar-SA"/>
+        </w:rPr>
+        <w:t>params</w:t>
+      </w:r>
+      <w:proofErr w:type="spellEnd"/>
+      <w:r>
+        <w:rPr>
+          <w:rFonts w:ascii="Monaco" w:hAnsi="Monaco" w:cs="Monaco"/>
+          <w:color w:val="000000"/>
+          <w:sz w:val="16"/>
+          <w:szCs w:val="16"/>
+          <w:lang w:bidi="ar-SA"/>
+        </w:rPr>
+        <w:t>);</w:t>
+      </w:r>
+      <w:r>
+        <w:rPr>
+          <w:rFonts w:ascii="Monaco" w:hAnsi="Monaco" w:cs="Monaco"/>
+          <w:color w:val="000000"/>
+          <w:sz w:val="16"/>
+          <w:szCs w:val="16"/>
+          <w:lang w:bidi="ar-SA"/>
+        </w:rPr>
+        <w:br/>
+      </w:r>
+      <w:r>
+        <w:rPr>
+          <w:rFonts w:ascii="Trebuchet MS" w:hAnsi="Trebuchet MS"/>
+          <w:sz w:val="18"/>
+          <w:szCs w:val="18"/>
+        </w:rPr>
+        <w:br/>
+      </w:r>
+      <w:bookmarkStart w:id="26" w:name="_GoBack"/>
+      <w:bookmarkEnd w:id="26"/>
+      <w:r>
+        <w:rPr>
+          <w:rFonts w:ascii="Trebuchet MS" w:hAnsi="Trebuchet MS"/>
+          <w:noProof/>
+          <w:sz w:val="18"/>
+          <w:szCs w:val="18"/>
+          <w:lang w:bidi="ar-SA"/>
+        </w:rPr>
+        <w:drawing>
+          <wp:inline distT="0" distB="0" distL="0" distR="0" wp14:anchorId="09C8A6D2" wp14:editId="0200BF9D">
+            <wp:extent cx="4312662" cy="1195651"/>
+            <wp:effectExtent l="25400" t="25400" r="5715" b="0"/>
+            <wp:docPr id="14" name="Picture 14"/>
+            <wp:cNvGraphicFramePr>
+              <a:graphicFrameLocks xmlns:a="http://schemas.openxmlformats.org/drawingml/2006/main" noChangeAspect="1"/>
+            </wp:cNvGraphicFramePr>
+            <a:graphic xmlns:a="http://schemas.openxmlformats.org/drawingml/2006/main">
+              <a:graphicData uri="http://schemas.openxmlformats.org/drawingml/2006/picture">
+                <pic:pic xmlns:pic="http://schemas.openxmlformats.org/drawingml/2006/picture">
+                  <pic:nvPicPr>
+                    <pic:cNvPr id="0" name="Screen Shot 2016-09-14 at 9.35.33 AM.png"/>
+                    <pic:cNvPicPr/>
+                  </pic:nvPicPr>
+                  <pic:blipFill>
+                    <a:blip r:embed="rId26">
+                      <a:extLst>
+                        <a:ext uri="{28A0092B-C50C-407E-A947-70E740481C1C}">
+                          <a14:useLocalDpi xmlns:a14="http://schemas.microsoft.com/office/drawing/2010/main" val="0"/>
+                        </a:ext>
+                      </a:extLst>
+                    </a:blip>
+                    <a:stretch>
+                      <a:fillRect/>
+                    </a:stretch>
+                  </pic:blipFill>
+                  <pic:spPr>
+                    <a:xfrm>
+                      <a:off x="0" y="0"/>
+                      <a:ext cx="4312662" cy="1195651"/>
+                    </a:xfrm>
+                    <a:prstGeom prst="rect">
+                      <a:avLst/>
+                    </a:prstGeom>
+                    <a:ln>
+                      <a:solidFill>
+                        <a:srgbClr val="4F81BD"/>
+                      </a:solidFill>
+                    </a:ln>
+                  </pic:spPr>
+                </pic:pic>
+              </a:graphicData>
+            </a:graphic>
+          </wp:inline>
+        </w:drawing>
+      </w:r>
+      <w:r>
+        <w:rPr>
+          <w:rFonts w:ascii="Trebuchet MS" w:hAnsi="Trebuchet MS"/>
+          <w:sz w:val="18"/>
+          <w:szCs w:val="18"/>
+        </w:rPr>
+        <w:br/>
+      </w:r>
+      <w:r>
+        <w:rPr>
+          <w:rFonts w:ascii="Trebuchet MS" w:hAnsi="Trebuchet MS"/>
+          <w:sz w:val="18"/>
+          <w:szCs w:val="18"/>
+        </w:rPr>
+        <w:br/>
+      </w:r>
+    </w:p>
+    <w:p>
+      <w:pPr>
+        <w:pStyle w:val="ListParagraph"/>
+        <w:widowControl w:val="0"/>
+        <w:numPr>
+          <w:ilvl w:val="0"/>
+          <w:numId w:val="27"/>
+        </w:numPr>
+        <w:autoSpaceDE w:val="0"/>
+        <w:autoSpaceDN w:val="0"/>
+        <w:adjustRightInd w:val="0"/>
+        <w:spacing w:after="0" w:line="240" w:lineRule="auto"/>
+        <w:rPr>
+          <w:rFonts w:ascii="Trebuchet MS" w:hAnsi="Trebuchet MS"/>
+          <w:sz w:val="18"/>
+          <w:szCs w:val="18"/>
+        </w:rPr>
+      </w:pPr>
+      <w:r>
+        <w:rPr>
+          <w:rFonts w:ascii="Monaco" w:hAnsi="Monaco" w:cs="Monaco"/>
+          <w:color w:val="000000"/>
+          <w:sz w:val="16"/>
+          <w:szCs w:val="16"/>
+          <w:lang w:bidi="ar-SA"/>
+        </w:rPr>
+        <w:lastRenderedPageBreak/>
+        <w:t xml:space="preserve">Add the following code to the </w:t>
+      </w:r>
+      <w:proofErr w:type="gramStart"/>
+      <w:r>
+        <w:rPr>
+          <w:rFonts w:ascii="Monaco" w:hAnsi="Monaco" w:cs="Monaco"/>
+          <w:color w:val="000000"/>
+          <w:sz w:val="16"/>
+          <w:szCs w:val="16"/>
+          <w:lang w:bidi="ar-SA"/>
+        </w:rPr>
+        <w:t>billing(</w:t>
+      </w:r>
+      <w:proofErr w:type="gramEnd"/>
+      <w:r>
+        <w:rPr>
+          <w:rFonts w:ascii="Monaco" w:hAnsi="Monaco" w:cs="Monaco"/>
+          <w:color w:val="000000"/>
+          <w:sz w:val="16"/>
+          <w:szCs w:val="16"/>
+          <w:lang w:bidi="ar-SA"/>
+        </w:rPr>
+        <w:t>) function, save: function() object</w:t>
+      </w:r>
+      <w:r>
+        <w:rPr>
+          <w:rFonts w:ascii="Monaco" w:hAnsi="Monaco" w:cs="Monaco"/>
+          <w:color w:val="000000"/>
+          <w:sz w:val="16"/>
+          <w:szCs w:val="16"/>
+          <w:lang w:bidi="ar-SA"/>
+        </w:rPr>
+        <w:br/>
+      </w:r>
+      <w:r>
+        <w:rPr>
+          <w:rFonts w:ascii="Monaco" w:hAnsi="Monaco" w:cs="Monaco"/>
+          <w:color w:val="000000"/>
+          <w:sz w:val="16"/>
+          <w:szCs w:val="16"/>
+          <w:lang w:bidi="ar-SA"/>
+        </w:rPr>
+        <w:br/>
+      </w:r>
       <w:r>
         <w:rPr>
           <w:rFonts w:ascii="Monaco" w:hAnsi="Monaco" w:cs="Monaco"/>
@@ -15465,7 +15875,28 @@
           <w:szCs w:val="16"/>
           <w:lang w:bidi="ar-SA"/>
         </w:rPr>
-        <w:t>var</w:t>
+        <w:t>if</w:t>
+      </w:r>
+      <w:r>
+        <w:rPr>
+          <w:rFonts w:ascii="Monaco" w:hAnsi="Monaco" w:cs="Monaco"/>
+          <w:color w:val="000000"/>
+          <w:sz w:val="16"/>
+          <w:szCs w:val="16"/>
+          <w:lang w:bidi="ar-SA"/>
+        </w:rPr>
+        <w:t xml:space="preserve"> (</w:t>
+      </w:r>
+      <w:proofErr w:type="spellStart"/>
+      <w:r>
+        <w:rPr>
+          <w:rFonts w:ascii="Monaco" w:hAnsi="Monaco" w:cs="Monaco"/>
+          <w:color w:val="000000"/>
+          <w:sz w:val="16"/>
+          <w:szCs w:val="16"/>
+          <w:lang w:bidi="ar-SA"/>
+        </w:rPr>
+        <w:t>StripeHelper.IsStripeEnabled</w:t>
       </w:r>
       <w:proofErr w:type="spellEnd"/>
       <w:r>
@@ -15476,41 +15907,29 @@
           <w:szCs w:val="16"/>
           <w:lang w:bidi="ar-SA"/>
         </w:rPr>
-        <w:t xml:space="preserve"> </w:t>
+        <w:t>()) {</w:t>
+      </w:r>
+      <w:r>
+        <w:rPr>
+          <w:rFonts w:ascii="Monaco" w:hAnsi="Monaco" w:cs="Monaco"/>
+          <w:color w:val="000000"/>
+          <w:sz w:val="16"/>
+          <w:szCs w:val="16"/>
+          <w:lang w:bidi="ar-SA"/>
+        </w:rPr>
+        <w:br/>
+      </w:r>
+      <w:r>
+        <w:rPr>
+          <w:rFonts w:ascii="Monaco" w:hAnsi="Monaco" w:cs="Monaco"/>
+          <w:color w:val="000000"/>
+          <w:sz w:val="16"/>
+          <w:szCs w:val="16"/>
+          <w:lang w:bidi="ar-SA"/>
+        </w:rPr>
+        <w:tab/>
       </w:r>
       <w:proofErr w:type="spellStart"/>
-      <w:r>
-        <w:rPr>
-          <w:rFonts w:ascii="Monaco" w:hAnsi="Monaco" w:cs="Monaco"/>
-          <w:color w:val="000000"/>
-          <w:sz w:val="16"/>
-          <w:szCs w:val="16"/>
-          <w:lang w:bidi="ar-SA"/>
-        </w:rPr>
-        <w:t>StripePaymentError:Object</w:t>
-      </w:r>
-      <w:proofErr w:type="spellEnd"/>
-      <w:r>
-        <w:rPr>
-          <w:rFonts w:ascii="Monaco" w:hAnsi="Monaco" w:cs="Monaco"/>
-          <w:color w:val="000000"/>
-          <w:sz w:val="16"/>
-          <w:szCs w:val="16"/>
-          <w:lang w:bidi="ar-SA"/>
-        </w:rPr>
-        <w:t xml:space="preserve"> = {</w:t>
-      </w:r>
-      <w:proofErr w:type="spellStart"/>
-      <w:r>
-        <w:rPr>
-          <w:rFonts w:ascii="Monaco" w:hAnsi="Monaco" w:cs="Monaco"/>
-          <w:color w:val="000000"/>
-          <w:sz w:val="16"/>
-          <w:szCs w:val="16"/>
-          <w:lang w:bidi="ar-SA"/>
-        </w:rPr>
-        <w:t>error:</w:t>
-      </w:r>
       <w:r>
         <w:rPr>
           <w:rFonts w:ascii="Monaco" w:hAnsi="Monaco" w:cs="Monaco"/>
@@ -15521,7 +15940,7 @@
           <w:szCs w:val="16"/>
           <w:lang w:bidi="ar-SA"/>
         </w:rPr>
-        <w:t>false</w:t>
+        <w:t>var</w:t>
       </w:r>
       <w:proofErr w:type="spellEnd"/>
       <w:r>
@@ -15532,7 +15951,51 @@
           <w:szCs w:val="16"/>
           <w:lang w:bidi="ar-SA"/>
         </w:rPr>
-        <w:t>};</w:t>
+        <w:t xml:space="preserve"> </w:t>
+      </w:r>
+      <w:proofErr w:type="spellStart"/>
+      <w:r>
+        <w:rPr>
+          <w:rFonts w:ascii="Monaco" w:hAnsi="Monaco" w:cs="Monaco"/>
+          <w:color w:val="000000"/>
+          <w:sz w:val="16"/>
+          <w:szCs w:val="16"/>
+          <w:lang w:bidi="ar-SA"/>
+        </w:rPr>
+        <w:t>StripePaymentError</w:t>
+      </w:r>
+      <w:proofErr w:type="spellEnd"/>
+      <w:r>
+        <w:rPr>
+          <w:rFonts w:ascii="Monaco" w:hAnsi="Monaco" w:cs="Monaco"/>
+          <w:color w:val="000000"/>
+          <w:sz w:val="16"/>
+          <w:szCs w:val="16"/>
+          <w:lang w:bidi="ar-SA"/>
+        </w:rPr>
+        <w:t xml:space="preserve"> = </w:t>
+      </w:r>
+      <w:proofErr w:type="spellStart"/>
+      <w:r>
+        <w:rPr>
+          <w:rFonts w:ascii="Monaco" w:hAnsi="Monaco" w:cs="Monaco"/>
+          <w:color w:val="000000"/>
+          <w:sz w:val="16"/>
+          <w:szCs w:val="16"/>
+          <w:lang w:bidi="ar-SA"/>
+        </w:rPr>
+        <w:t>StripeController.AfterSubmitBilling</w:t>
+      </w:r>
+      <w:proofErr w:type="spellEnd"/>
+      <w:r>
+        <w:rPr>
+          <w:rFonts w:ascii="Monaco" w:hAnsi="Monaco" w:cs="Monaco"/>
+          <w:color w:val="000000"/>
+          <w:sz w:val="16"/>
+          <w:szCs w:val="16"/>
+          <w:lang w:bidi="ar-SA"/>
+        </w:rPr>
+        <w:t>();</w:t>
       </w:r>
       <w:r>
         <w:rPr>
@@ -15543,17 +16006,7 @@
           <w:lang w:bidi="ar-SA"/>
         </w:rPr>
         <w:br/>
-        <w:t>}</w:t>
-      </w:r>
-      <w:r>
-        <w:rPr>
-          <w:rFonts w:ascii="Monaco" w:hAnsi="Monaco" w:cs="Monaco"/>
-          <w:color w:val="000000"/>
-          <w:sz w:val="16"/>
-          <w:szCs w:val="16"/>
-          <w:lang w:bidi="ar-SA"/>
-        </w:rPr>
-        <w:br/>
+        <w:t xml:space="preserve">} </w:t>
       </w:r>
       <w:r>
         <w:rPr>
@@ -15565,6 +16018,149 @@
           <w:szCs w:val="16"/>
           <w:lang w:bidi="ar-SA"/>
         </w:rPr>
+        <w:t>else</w:t>
+      </w:r>
+      <w:r>
+        <w:rPr>
+          <w:rFonts w:ascii="Monaco" w:hAnsi="Monaco" w:cs="Monaco"/>
+          <w:color w:val="000000"/>
+          <w:sz w:val="16"/>
+          <w:szCs w:val="16"/>
+          <w:lang w:bidi="ar-SA"/>
+        </w:rPr>
+        <w:t xml:space="preserve"> {</w:t>
+      </w:r>
+      <w:r>
+        <w:rPr>
+          <w:rFonts w:ascii="Monaco" w:hAnsi="Monaco" w:cs="Monaco"/>
+          <w:color w:val="000000"/>
+          <w:sz w:val="16"/>
+          <w:szCs w:val="16"/>
+          <w:lang w:bidi="ar-SA"/>
+        </w:rPr>
+        <w:br/>
+      </w:r>
+      <w:r>
+        <w:rPr>
+          <w:rFonts w:ascii="Monaco" w:hAnsi="Monaco" w:cs="Monaco"/>
+          <w:color w:val="000000"/>
+          <w:sz w:val="16"/>
+          <w:szCs w:val="16"/>
+          <w:lang w:bidi="ar-SA"/>
+        </w:rPr>
+        <w:tab/>
+      </w:r>
+      <w:proofErr w:type="spellStart"/>
+      <w:r>
+        <w:rPr>
+          <w:rFonts w:ascii="Monaco" w:hAnsi="Monaco" w:cs="Monaco"/>
+          <w:b/>
+          <w:bCs/>
+          <w:color w:val="7F0055"/>
+          <w:sz w:val="16"/>
+          <w:szCs w:val="16"/>
+          <w:lang w:bidi="ar-SA"/>
+        </w:rPr>
+        <w:t>var</w:t>
+      </w:r>
+      <w:proofErr w:type="spellEnd"/>
+      <w:r>
+        <w:rPr>
+          <w:rFonts w:ascii="Monaco" w:hAnsi="Monaco" w:cs="Monaco"/>
+          <w:color w:val="000000"/>
+          <w:sz w:val="16"/>
+          <w:szCs w:val="16"/>
+          <w:lang w:bidi="ar-SA"/>
+        </w:rPr>
+        <w:t xml:space="preserve"> </w:t>
+      </w:r>
+      <w:proofErr w:type="spellStart"/>
+      <w:r>
+        <w:rPr>
+          <w:rFonts w:ascii="Monaco" w:hAnsi="Monaco" w:cs="Monaco"/>
+          <w:color w:val="000000"/>
+          <w:sz w:val="16"/>
+          <w:szCs w:val="16"/>
+          <w:lang w:bidi="ar-SA"/>
+        </w:rPr>
+        <w:t>StripePaymentError:Object</w:t>
+      </w:r>
+      <w:proofErr w:type="spellEnd"/>
+      <w:r>
+        <w:rPr>
+          <w:rFonts w:ascii="Monaco" w:hAnsi="Monaco" w:cs="Monaco"/>
+          <w:color w:val="000000"/>
+          <w:sz w:val="16"/>
+          <w:szCs w:val="16"/>
+          <w:lang w:bidi="ar-SA"/>
+        </w:rPr>
+        <w:t xml:space="preserve"> = {</w:t>
+      </w:r>
+      <w:proofErr w:type="spellStart"/>
+      <w:r>
+        <w:rPr>
+          <w:rFonts w:ascii="Monaco" w:hAnsi="Monaco" w:cs="Monaco"/>
+          <w:color w:val="000000"/>
+          <w:sz w:val="16"/>
+          <w:szCs w:val="16"/>
+          <w:lang w:bidi="ar-SA"/>
+        </w:rPr>
+        <w:t>error:</w:t>
+      </w:r>
+      <w:r>
+        <w:rPr>
+          <w:rFonts w:ascii="Monaco" w:hAnsi="Monaco" w:cs="Monaco"/>
+          <w:b/>
+          <w:bCs/>
+          <w:color w:val="7F0055"/>
+          <w:sz w:val="16"/>
+          <w:szCs w:val="16"/>
+          <w:lang w:bidi="ar-SA"/>
+        </w:rPr>
+        <w:t>false</w:t>
+      </w:r>
+      <w:proofErr w:type="spellEnd"/>
+      <w:r>
+        <w:rPr>
+          <w:rFonts w:ascii="Monaco" w:hAnsi="Monaco" w:cs="Monaco"/>
+          <w:color w:val="000000"/>
+          <w:sz w:val="16"/>
+          <w:szCs w:val="16"/>
+          <w:lang w:bidi="ar-SA"/>
+        </w:rPr>
+        <w:t>};</w:t>
+      </w:r>
+      <w:r>
+        <w:rPr>
+          <w:rFonts w:ascii="Monaco" w:hAnsi="Monaco" w:cs="Monaco"/>
+          <w:color w:val="000000"/>
+          <w:sz w:val="16"/>
+          <w:szCs w:val="16"/>
+          <w:lang w:bidi="ar-SA"/>
+        </w:rPr>
+        <w:br/>
+        <w:t>}</w:t>
+      </w:r>
+      <w:r>
+        <w:rPr>
+          <w:rFonts w:ascii="Monaco" w:hAnsi="Monaco" w:cs="Monaco"/>
+          <w:color w:val="000000"/>
+          <w:sz w:val="16"/>
+          <w:szCs w:val="16"/>
+          <w:lang w:bidi="ar-SA"/>
+        </w:rPr>
+        <w:br/>
+      </w:r>
+      <w:r>
+        <w:rPr>
+          <w:rFonts w:ascii="Monaco" w:hAnsi="Monaco" w:cs="Monaco"/>
+          <w:b/>
+          <w:bCs/>
+          <w:color w:val="7F0055"/>
+          <w:sz w:val="16"/>
+          <w:szCs w:val="16"/>
+          <w:lang w:bidi="ar-SA"/>
+        </w:rPr>
         <w:t>if</w:t>
       </w:r>
       <w:r>
@@ -15680,7 +16276,6 @@
           <w:szCs w:val="16"/>
           <w:lang w:bidi="ar-SA"/>
         </w:rPr>
-        <w:lastRenderedPageBreak/>
         <w:drawing>
           <wp:inline distT="0" distB="0" distL="0" distR="0" wp14:anchorId="5C1B2222" wp14:editId="0E4C1C7D">
             <wp:extent cx="4171270" cy="2605653"/>
@@ -15697,7 +16292,7 @@
                     <pic:cNvPicPr/>
                   </pic:nvPicPr>
                   <pic:blipFill>
-                    <a:blip r:embed="rId26">
+                    <a:blip r:embed="rId27">
                       <a:extLst>
                         <a:ext uri="{28A0092B-C50C-407E-A947-70E740481C1C}">
                           <a14:useLocalDpi xmlns:a14="http://schemas.microsoft.com/office/drawing/2010/main" val="0"/>
@@ -16061,7 +16656,7 @@
                     <pic:cNvPicPr/>
                   </pic:nvPicPr>
                   <pic:blipFill>
-                    <a:blip r:embed="rId27">
+                    <a:blip r:embed="rId28">
                       <a:extLst>
                         <a:ext uri="{28A0092B-C50C-407E-A947-70E740481C1C}">
                           <a14:useLocalDpi xmlns:a14="http://schemas.microsoft.com/office/drawing/2010/main" val="0"/>
@@ -16427,7 +17022,7 @@
                     <pic:cNvPicPr/>
                   </pic:nvPicPr>
                   <pic:blipFill>
-                    <a:blip r:embed="rId28">
+                    <a:blip r:embed="rId29">
                       <a:extLst>
                         <a:ext uri="{28A0092B-C50C-407E-A947-70E740481C1C}">
                           <a14:useLocalDpi xmlns:a14="http://schemas.microsoft.com/office/drawing/2010/main" val="0"/>
@@ -16853,6 +17448,7 @@
           <w:color w:val="000000"/>
           <w:lang w:bidi="ar-SA"/>
         </w:rPr>
+        <w:lastRenderedPageBreak/>
         <w:br/>
       </w:r>
       <w:r>
@@ -16880,7 +17476,7 @@
                     <pic:cNvPicPr/>
                   </pic:nvPicPr>
                   <pic:blipFill>
-                    <a:blip r:embed="rId29">
+                    <a:blip r:embed="rId30">
                       <a:extLst>
                         <a:ext uri="{28A0092B-C50C-407E-A947-70E740481C1C}">
                           <a14:useLocalDpi xmlns:a14="http://schemas.microsoft.com/office/drawing/2010/main" val="0"/>
@@ -16943,7 +17539,6 @@
           <w:sz w:val="18"/>
           <w:szCs w:val="18"/>
         </w:rPr>
-        <w:lastRenderedPageBreak/>
         <w:br/>
       </w:r>
     </w:p>
@@ -17156,7 +17751,7 @@
                     <pic:cNvPicPr/>
                   </pic:nvPicPr>
                   <pic:blipFill>
-                    <a:blip r:embed="rId30">
+                    <a:blip r:embed="rId31">
                       <a:extLst>
                         <a:ext uri="{28A0092B-C50C-407E-A947-70E740481C1C}">
                           <a14:useLocalDpi xmlns:a14="http://schemas.microsoft.com/office/drawing/2010/main" val="0"/>
@@ -17479,7 +18074,7 @@
                     <pic:cNvPicPr/>
                   </pic:nvPicPr>
                   <pic:blipFill>
-                    <a:blip r:embed="rId31">
+                    <a:blip r:embed="rId32">
                       <a:extLst>
                         <a:ext uri="{28A0092B-C50C-407E-A947-70E740481C1C}">
                           <a14:useLocalDpi xmlns:a14="http://schemas.microsoft.com/office/drawing/2010/main" val="0"/>
@@ -17644,7 +18239,7 @@
                     <pic:cNvPicPr/>
                   </pic:nvPicPr>
                   <pic:blipFill>
-                    <a:blip r:embed="rId32">
+                    <a:blip r:embed="rId33">
                       <a:extLst>
                         <a:ext uri="{28A0092B-C50C-407E-A947-70E740481C1C}">
                           <a14:useLocalDpi xmlns:a14="http://schemas.microsoft.com/office/drawing/2010/main" val="0"/>
@@ -17821,7 +18416,7 @@
                     <pic:cNvPicPr/>
                   </pic:nvPicPr>
                   <pic:blipFill>
-                    <a:blip r:embed="rId33">
+                    <a:blip r:embed="rId34">
                       <a:extLst>
                         <a:ext uri="{28A0092B-C50C-407E-A947-70E740481C1C}">
                           <a14:useLocalDpi xmlns:a14="http://schemas.microsoft.com/office/drawing/2010/main" val="0"/>
@@ -18042,7 +18637,7 @@
                     <pic:cNvPicPr/>
                   </pic:nvPicPr>
                   <pic:blipFill>
-                    <a:blip r:embed="rId34">
+                    <a:blip r:embed="rId35">
                       <a:extLst>
                         <a:ext uri="{28A0092B-C50C-407E-A947-70E740481C1C}">
                           <a14:useLocalDpi xmlns:a14="http://schemas.microsoft.com/office/drawing/2010/main" val="0"/>
@@ -18246,7 +18841,7 @@
                     <pic:cNvPicPr/>
                   </pic:nvPicPr>
                   <pic:blipFill>
-                    <a:blip r:embed="rId35">
+                    <a:blip r:embed="rId36">
                       <a:extLst>
                         <a:ext uri="{28A0092B-C50C-407E-A947-70E740481C1C}">
                           <a14:useLocalDpi xmlns:a14="http://schemas.microsoft.com/office/drawing/2010/main" val="0"/>
@@ -18440,7 +19035,7 @@
                     <pic:cNvPicPr/>
                   </pic:nvPicPr>
                   <pic:blipFill>
-                    <a:blip r:embed="rId36">
+                    <a:blip r:embed="rId37">
                       <a:extLst>
                         <a:ext uri="{28A0092B-C50C-407E-A947-70E740481C1C}">
                           <a14:useLocalDpi xmlns:a14="http://schemas.microsoft.com/office/drawing/2010/main" val="0"/>
@@ -18651,7 +19246,7 @@
                     <pic:cNvPicPr/>
                   </pic:nvPicPr>
                   <pic:blipFill>
-                    <a:blip r:embed="rId37">
+                    <a:blip r:embed="rId38">
                       <a:extLst>
                         <a:ext uri="{28A0092B-C50C-407E-A947-70E740481C1C}">
                           <a14:useLocalDpi xmlns:a14="http://schemas.microsoft.com/office/drawing/2010/main" val="0"/>
@@ -18771,7 +19366,7 @@
                     <pic:cNvPicPr/>
                   </pic:nvPicPr>
                   <pic:blipFill>
-                    <a:blip r:embed="rId38">
+                    <a:blip r:embed="rId39">
                       <a:extLst>
                         <a:ext uri="{28A0092B-C50C-407E-A947-70E740481C1C}">
                           <a14:useLocalDpi xmlns:a14="http://schemas.microsoft.com/office/drawing/2010/main" val="0"/>
@@ -19183,7 +19778,7 @@
                     <pic:cNvPicPr/>
                   </pic:nvPicPr>
                   <pic:blipFill rotWithShape="1">
-                    <a:blip r:embed="rId39">
+                    <a:blip r:embed="rId40">
                       <a:extLst>
                         <a:ext uri="{28A0092B-C50C-407E-A947-70E740481C1C}">
                           <a14:useLocalDpi xmlns:a14="http://schemas.microsoft.com/office/drawing/2010/main" val="0"/>
@@ -19570,7 +20165,7 @@
                     <pic:cNvPicPr/>
                   </pic:nvPicPr>
                   <pic:blipFill>
-                    <a:blip r:embed="rId40">
+                    <a:blip r:embed="rId41">
                       <a:extLst>
                         <a:ext uri="{28A0092B-C50C-407E-A947-70E740481C1C}">
                           <a14:useLocalDpi xmlns:a14="http://schemas.microsoft.com/office/drawing/2010/main" val="0"/>
@@ -19945,7 +20540,7 @@
                     <pic:cNvPicPr/>
                   </pic:nvPicPr>
                   <pic:blipFill>
-                    <a:blip r:embed="rId41">
+                    <a:blip r:embed="rId42">
                       <a:extLst>
                         <a:ext uri="{28A0092B-C50C-407E-A947-70E740481C1C}">
                           <a14:useLocalDpi xmlns:a14="http://schemas.microsoft.com/office/drawing/2010/main" val="0"/>
@@ -20260,7 +20855,7 @@
                     <pic:cNvPicPr/>
                   </pic:nvPicPr>
                   <pic:blipFill>
-                    <a:blip r:embed="rId42">
+                    <a:blip r:embed="rId43">
                       <a:extLst>
                         <a:ext uri="{28A0092B-C50C-407E-A947-70E740481C1C}">
                           <a14:useLocalDpi xmlns:a14="http://schemas.microsoft.com/office/drawing/2010/main" val="0"/>
@@ -20652,7 +21247,7 @@
                     <pic:cNvPicPr/>
                   </pic:nvPicPr>
                   <pic:blipFill>
-                    <a:blip r:embed="rId43">
+                    <a:blip r:embed="rId44">
                       <a:extLst>
                         <a:ext uri="{28A0092B-C50C-407E-A947-70E740481C1C}">
                           <a14:useLocalDpi xmlns:a14="http://schemas.microsoft.com/office/drawing/2010/main" val="0"/>
@@ -21125,7 +21720,7 @@
                     <pic:cNvPicPr/>
                   </pic:nvPicPr>
                   <pic:blipFill>
-                    <a:blip r:embed="rId44">
+                    <a:blip r:embed="rId45">
                       <a:extLst>
                         <a:ext uri="{28A0092B-C50C-407E-A947-70E740481C1C}">
                           <a14:useLocalDpi xmlns:a14="http://schemas.microsoft.com/office/drawing/2010/main" val="0"/>
@@ -21645,7 +22240,7 @@
                     <pic:cNvPicPr/>
                   </pic:nvPicPr>
                   <pic:blipFill>
-                    <a:blip r:embed="rId45">
+                    <a:blip r:embed="rId46">
                       <a:extLst>
                         <a:ext uri="{28A0092B-C50C-407E-A947-70E740481C1C}">
                           <a14:useLocalDpi xmlns:a14="http://schemas.microsoft.com/office/drawing/2010/main" val="0"/>
@@ -22182,7 +22777,7 @@
                     <pic:cNvPicPr/>
                   </pic:nvPicPr>
                   <pic:blipFill>
-                    <a:blip r:embed="rId46">
+                    <a:blip r:embed="rId47">
                       <a:extLst>
                         <a:ext uri="{28A0092B-C50C-407E-A947-70E740481C1C}">
                           <a14:useLocalDpi xmlns:a14="http://schemas.microsoft.com/office/drawing/2010/main" val="0"/>
@@ -22620,19 +23215,7 @@
           <w:szCs w:val="16"/>
           <w:lang w:bidi="ar-SA"/>
         </w:rPr>
-        <w:t>ccType</w:t>
-      </w:r>
-      <w:bookmarkStart w:id="26" w:name="_GoBack"/>
-      <w:bookmarkEnd w:id="26"/>
-      <w:r>
-        <w:rPr>
-          <w:rFonts w:ascii="Monaco" w:hAnsi="Monaco" w:cs="Monaco"/>
-          <w:color w:val="000000"/>
-          <w:sz w:val="16"/>
-          <w:szCs w:val="16"/>
-          <w:lang w:bidi="ar-SA"/>
-        </w:rPr>
-        <w:t>Name</w:t>
+        <w:t>ccTypeName</w:t>
       </w:r>
       <w:proofErr w:type="spellEnd"/>
       <w:proofErr w:type="gramEnd"/>
@@ -22864,7 +23447,7 @@
                     <pic:cNvPicPr/>
                   </pic:nvPicPr>
                   <pic:blipFill>
-                    <a:blip r:embed="rId47">
+                    <a:blip r:embed="rId48">
                       <a:extLst>
                         <a:ext uri="{28A0092B-C50C-407E-A947-70E740481C1C}">
                           <a14:useLocalDpi xmlns:a14="http://schemas.microsoft.com/office/drawing/2010/main" val="0"/>
@@ -23201,7 +23784,7 @@
                     <pic:cNvPicPr/>
                   </pic:nvPicPr>
                   <pic:blipFill>
-                    <a:blip r:embed="rId48">
+                    <a:blip r:embed="rId49">
                       <a:extLst>
                         <a:ext uri="{28A0092B-C50C-407E-A947-70E740481C1C}">
                           <a14:useLocalDpi xmlns:a14="http://schemas.microsoft.com/office/drawing/2010/main" val="0"/>
@@ -23509,7 +24092,7 @@
                     <pic:cNvPicPr/>
                   </pic:nvPicPr>
                   <pic:blipFill>
-                    <a:blip r:embed="rId49">
+                    <a:blip r:embed="rId50">
                       <a:extLst>
                         <a:ext uri="{28A0092B-C50C-407E-A947-70E740481C1C}">
                           <a14:useLocalDpi xmlns:a14="http://schemas.microsoft.com/office/drawing/2010/main" val="0"/>
@@ -23676,7 +24259,7 @@
                     <pic:cNvPicPr/>
                   </pic:nvPicPr>
                   <pic:blipFill>
-                    <a:blip r:embed="rId50">
+                    <a:blip r:embed="rId51">
                       <a:extLst>
                         <a:ext uri="{28A0092B-C50C-407E-A947-70E740481C1C}">
                           <a14:useLocalDpi xmlns:a14="http://schemas.microsoft.com/office/drawing/2010/main" val="0"/>
@@ -23928,7 +24511,7 @@
                     <pic:cNvPicPr/>
                   </pic:nvPicPr>
                   <pic:blipFill>
-                    <a:blip r:embed="rId51">
+                    <a:blip r:embed="rId52">
                       <a:extLst>
                         <a:ext uri="{28A0092B-C50C-407E-A947-70E740481C1C}">
                           <a14:useLocalDpi xmlns:a14="http://schemas.microsoft.com/office/drawing/2010/main" val="0"/>
@@ -24178,7 +24761,7 @@
                     <pic:cNvPicPr/>
                   </pic:nvPicPr>
                   <pic:blipFill>
-                    <a:blip r:embed="rId52">
+                    <a:blip r:embed="rId53">
                       <a:extLst>
                         <a:ext uri="{28A0092B-C50C-407E-A947-70E740481C1C}">
                           <a14:useLocalDpi xmlns:a14="http://schemas.microsoft.com/office/drawing/2010/main" val="0"/>
@@ -24466,7 +25049,7 @@
                     <pic:cNvPicPr/>
                   </pic:nvPicPr>
                   <pic:blipFill>
-                    <a:blip r:embed="rId53">
+                    <a:blip r:embed="rId54">
                       <a:extLst>
                         <a:ext uri="{28A0092B-C50C-407E-A947-70E740481C1C}">
                           <a14:useLocalDpi xmlns:a14="http://schemas.microsoft.com/office/drawing/2010/main" val="0"/>
@@ -24726,7 +25309,7 @@
                     <pic:cNvPicPr/>
                   </pic:nvPicPr>
                   <pic:blipFill>
-                    <a:blip r:embed="rId54">
+                    <a:blip r:embed="rId55">
                       <a:extLst>
                         <a:ext uri="{28A0092B-C50C-407E-A947-70E740481C1C}">
                           <a14:useLocalDpi xmlns:a14="http://schemas.microsoft.com/office/drawing/2010/main" val="0"/>
@@ -24976,7 +25559,7 @@
                     <pic:cNvPicPr/>
                   </pic:nvPicPr>
                   <pic:blipFill>
-                    <a:blip r:embed="rId55">
+                    <a:blip r:embed="rId56">
                       <a:extLst>
                         <a:ext uri="{28A0092B-C50C-407E-A947-70E740481C1C}">
                           <a14:useLocalDpi xmlns:a14="http://schemas.microsoft.com/office/drawing/2010/main" val="0"/>
@@ -25265,7 +25848,7 @@
                     <pic:cNvPicPr/>
                   </pic:nvPicPr>
                   <pic:blipFill>
-                    <a:blip r:embed="rId56">
+                    <a:blip r:embed="rId57">
                       <a:extLst>
                         <a:ext uri="{28A0092B-C50C-407E-A947-70E740481C1C}">
                           <a14:useLocalDpi xmlns:a14="http://schemas.microsoft.com/office/drawing/2010/main" val="0"/>
@@ -25495,7 +26078,7 @@
                     <pic:cNvPicPr/>
                   </pic:nvPicPr>
                   <pic:blipFill>
-                    <a:blip r:embed="rId57">
+                    <a:blip r:embed="rId58">
                       <a:extLst>
                         <a:ext uri="{28A0092B-C50C-407E-A947-70E740481C1C}">
                           <a14:useLocalDpi xmlns:a14="http://schemas.microsoft.com/office/drawing/2010/main" val="0"/>
@@ -25760,7 +26343,7 @@
         </w:rPr>
         <w:t xml:space="preserve"> logged and easily accessible via the Stripe Dashboard. It is highly encouraged to use Stripe Dashboard to monitor and test the integration. </w:t>
       </w:r>
-      <w:hyperlink r:id="rId58" w:history="1">
+      <w:hyperlink r:id="rId59" w:history="1">
         <w:r>
           <w:rPr>
             <w:rStyle w:val="Hyperlink"/>
@@ -25838,7 +26421,7 @@
         </w:rPr>
         <w:t xml:space="preserve">All Stripe test data is available online via Stripe documentation: </w:t>
       </w:r>
-      <w:hyperlink r:id="rId59" w:history="1">
+      <w:hyperlink r:id="rId60" w:history="1">
         <w:r>
           <w:rPr>
             <w:rStyle w:val="Hyperlink"/>
@@ -25893,7 +26476,7 @@
         </w:rPr>
         <w:t xml:space="preserve">As stated previously, monitoring and testing the integration against the Stripe Dashboard is highly encouraged. </w:t>
       </w:r>
-      <w:hyperlink r:id="rId60" w:history="1">
+      <w:hyperlink r:id="rId61" w:history="1">
         <w:r>
           <w:rPr>
             <w:rStyle w:val="Hyperlink"/>
@@ -27445,11 +28028,11 @@
       </w:pPr>
     </w:p>
     <w:sectPr>
-      <w:headerReference w:type="even" r:id="rId61"/>
-      <w:headerReference w:type="default" r:id="rId62"/>
-      <w:footerReference w:type="default" r:id="rId63"/>
-      <w:headerReference w:type="first" r:id="rId64"/>
-      <w:footerReference w:type="first" r:id="rId65"/>
+      <w:headerReference w:type="even" r:id="rId62"/>
+      <w:headerReference w:type="default" r:id="rId63"/>
+      <w:footerReference w:type="default" r:id="rId64"/>
+      <w:headerReference w:type="first" r:id="rId65"/>
+      <w:footerReference w:type="first" r:id="rId66"/>
       <w:type w:val="continuous"/>
       <w:pgSz w:w="11906" w:h="16838" w:code="9"/>
       <w:pgMar w:top="1440" w:right="1080" w:bottom="1440" w:left="1080" w:header="720" w:footer="215" w:gutter="0"/>
@@ -27621,7 +28204,7 @@
               <w:sz w:val="18"/>
               <w:szCs w:val="18"/>
             </w:rPr>
-            <w:t>3-24</w:t>
+            <w:t>3-15</w:t>
           </w:r>
           <w:r>
             <w:rPr>
@@ -34628,7 +35211,7 @@
 </file>
 
 <file path=customXml/itemProps1.xml><?xml version="1.0" encoding="utf-8"?>
-<ds:datastoreItem xmlns:ds="http://schemas.openxmlformats.org/officeDocument/2006/customXml" ds:itemID="{9289770D-A30F-D444-9846-C4F363328E66}">
+<ds:datastoreItem xmlns:ds="http://schemas.openxmlformats.org/officeDocument/2006/customXml" ds:itemID="{4EA86D61-29DB-6148-BD25-5BF1E0CE62D1}">
   <ds:schemaRefs>
     <ds:schemaRef ds:uri="http://schemas.openxmlformats.org/officeDocument/2006/bibliography"/>
   </ds:schemaRefs>
@@ -34636,7 +35219,7 @@
 </file>
 
 <file path=customXml/itemProps2.xml><?xml version="1.0" encoding="utf-8"?>
-<ds:datastoreItem xmlns:ds="http://schemas.openxmlformats.org/officeDocument/2006/customXml" ds:itemID="{0EB48614-8BDB-5D4D-828C-C11FF06D4372}">
+<ds:datastoreItem xmlns:ds="http://schemas.openxmlformats.org/officeDocument/2006/customXml" ds:itemID="{BD9A0D82-2602-5B48-ABEA-AD826BEB7D28}">
   <ds:schemaRefs>
     <ds:schemaRef ds:uri="http://schemas.openxmlformats.org/officeDocument/2006/bibliography"/>
   </ds:schemaRefs>
@@ -34644,7 +35227,7 @@
 </file>
 
 <file path=customXml/itemProps3.xml><?xml version="1.0" encoding="utf-8"?>
-<ds:datastoreItem xmlns:ds="http://schemas.openxmlformats.org/officeDocument/2006/customXml" ds:itemID="{52088F71-DB72-DD4C-A87B-467A0395635A}">
+<ds:datastoreItem xmlns:ds="http://schemas.openxmlformats.org/officeDocument/2006/customXml" ds:itemID="{3D20C4B9-0795-9949-8187-D0AC4A8876F3}">
   <ds:schemaRefs>
     <ds:schemaRef ds:uri="http://schemas.openxmlformats.org/officeDocument/2006/bibliography"/>
   </ds:schemaRefs>
@@ -34652,7 +35235,7 @@
 </file>
 
 <file path=customXml/itemProps4.xml><?xml version="1.0" encoding="utf-8"?>
-<ds:datastoreItem xmlns:ds="http://schemas.openxmlformats.org/officeDocument/2006/customXml" ds:itemID="{F241B6F0-90EC-4C43-9005-97E729FF0435}">
+<ds:datastoreItem xmlns:ds="http://schemas.openxmlformats.org/officeDocument/2006/customXml" ds:itemID="{F938E4D5-4CD8-2E4B-9F4A-9F1AFAF5B06E}">
   <ds:schemaRefs>
     <ds:schemaRef ds:uri="http://schemas.openxmlformats.org/officeDocument/2006/bibliography"/>
   </ds:schemaRefs>

</xml_diff>

<commit_message>
Manual Merge branch 'STRIPELC-27-add-card-errors-show-errors-'
Also updated with new payment errors template to handle generic errors include. Additional fixes for transaction rollback requirements.
</commit_message>
<xml_diff>
--- a/documentation/STRIPE Integration Documentation.docx
+++ b/documentation/STRIPE Integration Documentation.docx
@@ -3207,9 +3207,6 @@
     <w:p>
       <w:pPr>
         <w:pStyle w:val="Heading2"/>
-        <w:rPr>
-          <w:rFonts w:hint="eastAsia"/>
-        </w:rPr>
       </w:pPr>
       <w:bookmarkStart w:id="6" w:name="_Toc336611533"/>
       <w:r>
@@ -3728,9 +3725,6 @@
     <w:p>
       <w:pPr>
         <w:pStyle w:val="Heading2"/>
-        <w:rPr>
-          <w:rFonts w:hint="eastAsia"/>
-        </w:rPr>
       </w:pPr>
       <w:bookmarkStart w:id="9" w:name="_Toc336611536"/>
       <w:r>
@@ -4049,9 +4043,6 @@
     <w:p>
       <w:pPr>
         <w:pStyle w:val="Heading2"/>
-        <w:rPr>
-          <w:rFonts w:hint="eastAsia"/>
-        </w:rPr>
       </w:pPr>
       <w:bookmarkStart w:id="17" w:name="_Toc336611541"/>
       <w:bookmarkEnd w:id="11"/>
@@ -4139,9 +4130,6 @@
     <w:p>
       <w:pPr>
         <w:pStyle w:val="Heading2"/>
-        <w:rPr>
-          <w:rFonts w:hint="eastAsia"/>
-        </w:rPr>
       </w:pPr>
       <w:bookmarkStart w:id="18" w:name="_Toc336611542"/>
       <w:bookmarkStart w:id="19" w:name="_Toc78862413"/>
@@ -4255,9 +4243,6 @@
     <w:p>
       <w:pPr>
         <w:pStyle w:val="Heading2"/>
-        <w:rPr>
-          <w:rFonts w:hint="eastAsia"/>
-        </w:rPr>
       </w:pPr>
       <w:bookmarkStart w:id="23" w:name="_Toc336611543"/>
       <w:bookmarkStart w:id="24" w:name="_Toc78862414"/>
@@ -4393,9 +4378,6 @@
     <w:p>
       <w:pPr>
         <w:pStyle w:val="Heading2"/>
-        <w:rPr>
-          <w:rFonts w:hint="eastAsia"/>
-        </w:rPr>
       </w:pPr>
       <w:bookmarkStart w:id="29" w:name="_Toc336611545"/>
       <w:r>
@@ -5140,8 +5122,10 @@
           <w:sz w:val="18"/>
           <w:szCs w:val="18"/>
         </w:rPr>
-        <w:t>resources/account.properties</w:t>
-      </w:r>
+        <w:t>stripe/paymenterrors.isml</w:t>
+      </w:r>
+      <w:bookmarkStart w:id="31" w:name="_GoBack"/>
+      <w:bookmarkEnd w:id="31"/>
     </w:p>
     <w:p>
       <w:pPr>
@@ -5162,6 +5146,28 @@
           <w:sz w:val="18"/>
           <w:szCs w:val="18"/>
         </w:rPr>
+        <w:t>resources/account.properties</w:t>
+      </w:r>
+    </w:p>
+    <w:p>
+      <w:pPr>
+        <w:pStyle w:val="ListParagraph"/>
+        <w:numPr>
+          <w:ilvl w:val="1"/>
+          <w:numId w:val="16"/>
+        </w:numPr>
+        <w:rPr>
+          <w:rFonts w:ascii="Trebuchet MS" w:hAnsi="Trebuchet MS"/>
+          <w:sz w:val="18"/>
+          <w:szCs w:val="18"/>
+        </w:rPr>
+      </w:pPr>
+      <w:r>
+        <w:rPr>
+          <w:rFonts w:ascii="Trebuchet MS" w:hAnsi="Trebuchet MS"/>
+          <w:sz w:val="18"/>
+          <w:szCs w:val="18"/>
+        </w:rPr>
         <w:t>resources/checkout.properties</w:t>
       </w:r>
     </w:p>
@@ -5736,15 +5742,12 @@
     <w:p>
       <w:pPr>
         <w:pStyle w:val="Heading2"/>
-        <w:rPr>
-          <w:rFonts w:hint="eastAsia"/>
-        </w:rPr>
-      </w:pPr>
-      <w:bookmarkStart w:id="31" w:name="_Toc336611547"/>
+      </w:pPr>
+      <w:bookmarkStart w:id="32" w:name="_Toc336611547"/>
       <w:r>
         <w:t>Configuration</w:t>
       </w:r>
-      <w:bookmarkEnd w:id="31"/>
+      <w:bookmarkEnd w:id="32"/>
     </w:p>
     <w:p>
       <w:pPr>
@@ -5756,11 +5759,11 @@
       <w:pPr>
         <w:pStyle w:val="Heading3"/>
       </w:pPr>
-      <w:bookmarkStart w:id="32" w:name="_Toc336611548"/>
+      <w:bookmarkStart w:id="33" w:name="_Toc336611548"/>
       <w:r>
         <w:t>Assign Cartridges to Site(s)</w:t>
       </w:r>
-      <w:bookmarkEnd w:id="32"/>
+      <w:bookmarkEnd w:id="33"/>
     </w:p>
     <w:p>
       <w:pPr>
@@ -6412,11 +6415,11 @@
       <w:pPr>
         <w:pStyle w:val="Heading3"/>
       </w:pPr>
-      <w:bookmarkStart w:id="33" w:name="_Toc336611549"/>
+      <w:bookmarkStart w:id="34" w:name="_Toc336611549"/>
       <w:r>
         <w:t>Import System Object Definitions</w:t>
       </w:r>
-      <w:bookmarkEnd w:id="33"/>
+      <w:bookmarkEnd w:id="34"/>
     </w:p>
     <w:p>
       <w:pPr>
@@ -6872,11 +6875,11 @@
       <w:pPr>
         <w:pStyle w:val="Heading3"/>
       </w:pPr>
-      <w:bookmarkStart w:id="34" w:name="_Toc336611550"/>
+      <w:bookmarkStart w:id="35" w:name="_Toc336611550"/>
       <w:r>
         <w:t>Import Services</w:t>
       </w:r>
-      <w:bookmarkEnd w:id="34"/>
+      <w:bookmarkEnd w:id="35"/>
     </w:p>
     <w:p>
       <w:pPr>
@@ -7613,11 +7616,11 @@
       <w:pPr>
         <w:pStyle w:val="Heading3"/>
       </w:pPr>
-      <w:bookmarkStart w:id="35" w:name="_Toc336611551"/>
+      <w:bookmarkStart w:id="36" w:name="_Toc336611551"/>
       <w:r>
         <w:t>Import Custom Job Schedule</w:t>
       </w:r>
-      <w:bookmarkEnd w:id="35"/>
+      <w:bookmarkEnd w:id="36"/>
     </w:p>
     <w:p>
       <w:pPr>
@@ -8139,11 +8142,11 @@
       <w:pPr>
         <w:pStyle w:val="Heading3"/>
       </w:pPr>
-      <w:bookmarkStart w:id="36" w:name="_Toc336611552"/>
+      <w:bookmarkStart w:id="37" w:name="_Toc336611552"/>
       <w:r>
         <w:t>Custom Site Preferences</w:t>
       </w:r>
-      <w:bookmarkEnd w:id="36"/>
+      <w:bookmarkEnd w:id="37"/>
     </w:p>
     <w:p>
       <w:pPr>
@@ -8811,11 +8814,11 @@
       <w:pPr>
         <w:pStyle w:val="Heading3"/>
       </w:pPr>
-      <w:bookmarkStart w:id="37" w:name="_Toc336611553"/>
+      <w:bookmarkStart w:id="38" w:name="_Toc336611553"/>
       <w:r>
         <w:t>Payment Settings Updates</w:t>
       </w:r>
-      <w:bookmarkEnd w:id="37"/>
+      <w:bookmarkEnd w:id="38"/>
     </w:p>
     <w:p/>
     <w:p>
@@ -9200,11 +9203,11 @@
       <w:pPr>
         <w:pStyle w:val="Heading3"/>
       </w:pPr>
-      <w:bookmarkStart w:id="38" w:name="_Toc336611554"/>
+      <w:bookmarkStart w:id="39" w:name="_Toc336611554"/>
       <w:r>
         <w:t>Product Feed Setup</w:t>
       </w:r>
-      <w:bookmarkEnd w:id="38"/>
+      <w:bookmarkEnd w:id="39"/>
     </w:p>
     <w:p/>
     <w:p>
@@ -9249,8 +9252,8 @@
         </w:rPr>
         <w:t>Product Feed Directory, Product Feed File Name, Product Feed Default Brand Name</w:t>
       </w:r>
-      <w:bookmarkStart w:id="39" w:name="OLE_LINK1"/>
-      <w:bookmarkStart w:id="40" w:name="OLE_LINK2"/>
+      <w:bookmarkStart w:id="40" w:name="OLE_LINK1"/>
+      <w:bookmarkStart w:id="41" w:name="OLE_LINK2"/>
       <w:r>
         <w:rPr>
           <w:rFonts w:ascii="Trebuchet MS" w:hAnsi="Trebuchet MS"/>
@@ -9259,8 +9262,8 @@
         </w:rPr>
         <w:t>–</w:t>
       </w:r>
-      <w:bookmarkEnd w:id="39"/>
       <w:bookmarkEnd w:id="40"/>
+      <w:bookmarkEnd w:id="41"/>
       <w:r>
         <w:rPr>
           <w:rFonts w:ascii="Trebuchet MS" w:hAnsi="Trebuchet MS"/>
@@ -9556,11 +9559,11 @@
       <w:pPr>
         <w:pStyle w:val="Heading3"/>
       </w:pPr>
-      <w:bookmarkStart w:id="41" w:name="_Toc336611555"/>
+      <w:bookmarkStart w:id="42" w:name="_Toc336611555"/>
       <w:r>
         <w:t>OCAPI Settings</w:t>
       </w:r>
-      <w:bookmarkEnd w:id="41"/>
+      <w:bookmarkEnd w:id="42"/>
     </w:p>
     <w:p>
       <w:pPr>
@@ -10682,15 +10685,12 @@
     <w:p>
       <w:pPr>
         <w:pStyle w:val="Heading2"/>
-        <w:rPr>
-          <w:rFonts w:hint="eastAsia"/>
-        </w:rPr>
-      </w:pPr>
-      <w:bookmarkStart w:id="42" w:name="_Toc336611556"/>
+      </w:pPr>
+      <w:bookmarkStart w:id="43" w:name="_Toc336611556"/>
       <w:r>
         <w:t>Custom Code</w:t>
       </w:r>
-      <w:bookmarkEnd w:id="42"/>
+      <w:bookmarkEnd w:id="43"/>
     </w:p>
     <w:p>
       <w:pPr>
@@ -10746,11 +10746,11 @@
       <w:pPr>
         <w:pStyle w:val="Heading3"/>
       </w:pPr>
-      <w:bookmarkStart w:id="43" w:name="_Toc336611557"/>
+      <w:bookmarkStart w:id="44" w:name="_Toc336611557"/>
       <w:r>
         <w:t>Controllers</w:t>
       </w:r>
-      <w:bookmarkEnd w:id="43"/>
+      <w:bookmarkEnd w:id="44"/>
     </w:p>
     <w:p>
       <w:pPr>
@@ -14901,8 +14901,6 @@
         </w:rPr>
         <w:t xml:space="preserve">payment </w:t>
       </w:r>
-      <w:bookmarkStart w:id="44" w:name="_GoBack"/>
-      <w:bookmarkEnd w:id="44"/>
       <w:r>
         <w:rPr>
           <w:rFonts w:ascii="Trebuchet MS" w:hAnsi="Trebuchet MS" w:cs="Monaco"/>
@@ -14957,15 +14955,6 @@
           <w:lang w:bidi="ar-SA"/>
         </w:rPr>
         <w:br/>
-      </w:r>
-      <w:r>
-        <w:rPr>
-          <w:rFonts w:ascii="Monaco" w:hAnsi="Monaco" w:cs="Monaco"/>
-          <w:color w:val="000000"/>
-          <w:sz w:val="16"/>
-          <w:szCs w:val="16"/>
-          <w:lang w:bidi="ar-SA"/>
-        </w:rPr>
         <w:t>OrderMgr.failOrder(order);</w:t>
       </w:r>
       <w:r>
@@ -15009,15 +14998,6 @@
           <w:lang w:bidi="ar-SA"/>
         </w:rPr>
         <w:br/>
-      </w:r>
-      <w:r>
-        <w:rPr>
-          <w:rFonts w:ascii="Monaco" w:hAnsi="Monaco" w:cs="Monaco"/>
-          <w:color w:val="000000"/>
-          <w:sz w:val="16"/>
-          <w:szCs w:val="16"/>
-          <w:lang w:bidi="ar-SA"/>
-        </w:rPr>
         <w:t xml:space="preserve">    error: </w:t>
       </w:r>
       <w:r>
@@ -15051,15 +15031,6 @@
           <w:lang w:bidi="ar-SA"/>
         </w:rPr>
         <w:br/>
-      </w:r>
-      <w:r>
-        <w:rPr>
-          <w:rFonts w:ascii="Monaco" w:hAnsi="Monaco" w:cs="Monaco"/>
-          <w:color w:val="000000"/>
-          <w:sz w:val="16"/>
-          <w:szCs w:val="16"/>
-          <w:lang w:bidi="ar-SA"/>
-        </w:rPr>
         <w:t xml:space="preserve">    PlaceOrderError: </w:t>
       </w:r>
       <w:r>
@@ -17884,18 +17855,10 @@
     </w:p>
     <w:p>
       <w:pPr>
-        <w:pStyle w:val="ListParagraph"/>
-        <w:widowControl w:val="0"/>
-        <w:numPr>
-          <w:ilvl w:val="0"/>
-          <w:numId w:val="23"/>
-        </w:numPr>
-        <w:autoSpaceDE w:val="0"/>
-        <w:autoSpaceDN w:val="0"/>
-        <w:adjustRightInd w:val="0"/>
-        <w:spacing w:after="0" w:line="240" w:lineRule="auto"/>
-        <w:rPr>
-          <w:rFonts w:ascii="Trebuchet MS" w:hAnsi="Trebuchet MS"/>
+        <w:ind w:left="1416"/>
+        <w:rPr>
+          <w:rFonts w:ascii="Trebuchet MS" w:hAnsi="Trebuchet MS"/>
+          <w:b/>
           <w:sz w:val="18"/>
           <w:szCs w:val="18"/>
         </w:rPr>
@@ -17935,8 +17898,8 @@
       <w:r>
         <w:rPr>
           <w:rFonts w:ascii="Trebuchet MS" w:hAnsi="Trebuchet MS"/>
-          <w:sz w:val="18"/>
-          <w:szCs w:val="18"/>
+          <w:sz w:val="16"/>
+          <w:szCs w:val="16"/>
         </w:rPr>
         <w:br/>
       </w:r>
@@ -18014,13 +17977,20 @@
       </w:r>
       <w:r>
         <w:rPr>
+          <w:rFonts w:ascii="Trebuchet MS" w:hAnsi="Trebuchet MS"/>
+          <w:sz w:val="16"/>
+          <w:szCs w:val="16"/>
+        </w:rPr>
+        <w:br/>
+      </w:r>
+      <w:r>
+        <w:rPr>
           <w:rFonts w:ascii="Monaco" w:hAnsi="Monaco" w:cs="Monaco"/>
           <w:color w:val="008080"/>
           <w:sz w:val="16"/>
           <w:szCs w:val="16"/>
           <w:lang w:bidi="ar-SA"/>
         </w:rPr>
-        <w:br/>
         <w:t>&lt;</w:t>
       </w:r>
       <w:r>
@@ -18031,7 +18001,7 @@
           <w:szCs w:val="16"/>
           <w:lang w:bidi="ar-SA"/>
         </w:rPr>
-        <w:t>span</w:t>
+        <w:t>isinclude</w:t>
       </w:r>
       <w:r>
         <w:rPr>
@@ -18050,7 +18020,7 @@
           <w:szCs w:val="16"/>
           <w:lang w:bidi="ar-SA"/>
         </w:rPr>
-        <w:t>class</w:t>
+        <w:t>template</w:t>
       </w:r>
       <w:r>
         <w:rPr>
@@ -18072,7 +18042,7 @@
           <w:szCs w:val="16"/>
           <w:lang w:bidi="ar-SA"/>
         </w:rPr>
-        <w:t>"payment-errors"</w:t>
+        <w:t>"stripe/paymenterrors"</w:t>
       </w:r>
       <w:r>
         <w:rPr>
@@ -18082,27 +18052,7 @@
           <w:szCs w:val="16"/>
           <w:lang w:bidi="ar-SA"/>
         </w:rPr>
-        <w:t>&gt;&lt;/</w:t>
-      </w:r>
-      <w:r>
-        <w:rPr>
-          <w:rFonts w:ascii="Monaco" w:hAnsi="Monaco" w:cs="Monaco"/>
-          <w:color w:val="3F7F7F"/>
-          <w:sz w:val="16"/>
-          <w:szCs w:val="16"/>
-          <w:lang w:bidi="ar-SA"/>
-        </w:rPr>
-        <w:t>span</w:t>
-      </w:r>
-      <w:r>
-        <w:rPr>
-          <w:rFonts w:ascii="Monaco" w:hAnsi="Monaco" w:cs="Monaco"/>
-          <w:color w:val="008080"/>
-          <w:sz w:val="16"/>
-          <w:szCs w:val="16"/>
-          <w:lang w:bidi="ar-SA"/>
-        </w:rPr>
-        <w:t>&gt;</w:t>
+        <w:t>/&gt;</w:t>
       </w:r>
       <w:r>
         <w:rPr>
@@ -18153,10 +18103,10 @@
         </w:rPr>
         <w:lastRenderedPageBreak/>
         <w:drawing>
-          <wp:inline distT="0" distB="0" distL="0" distR="0" wp14:anchorId="02529447" wp14:editId="24C5392D">
-            <wp:extent cx="4648048" cy="2085564"/>
-            <wp:effectExtent l="25400" t="25400" r="635" b="0"/>
-            <wp:docPr id="50" name="Picture 50"/>
+          <wp:inline distT="0" distB="0" distL="0" distR="0" wp14:anchorId="7571576D" wp14:editId="19877330">
+            <wp:extent cx="5089084" cy="2716859"/>
+            <wp:effectExtent l="25400" t="25400" r="0" b="1270"/>
+            <wp:docPr id="30" name="Picture 30"/>
             <wp:cNvGraphicFramePr>
               <a:graphicFrameLocks xmlns:a="http://schemas.openxmlformats.org/drawingml/2006/main" noChangeAspect="1"/>
             </wp:cNvGraphicFramePr>
@@ -18164,7 +18114,7 @@
               <a:graphicData uri="http://schemas.openxmlformats.org/drawingml/2006/picture">
                 <pic:pic xmlns:pic="http://schemas.openxmlformats.org/drawingml/2006/picture">
                   <pic:nvPicPr>
-                    <pic:cNvPr id="0" name="Screen Shot 2016-09-12 at 4.51.51 PM.png"/>
+                    <pic:cNvPr id="0" name="Screen Shot 2016-10-13 at 2.18.15 PM.png"/>
                     <pic:cNvPicPr/>
                   </pic:nvPicPr>
                   <pic:blipFill>
@@ -18182,7 +18132,7 @@
                   <pic:spPr>
                     <a:xfrm>
                       <a:off x="0" y="0"/>
-                      <a:ext cx="4648443" cy="2085741"/>
+                      <a:ext cx="5089084" cy="2716859"/>
                     </a:xfrm>
                     <a:prstGeom prst="rect">
                       <a:avLst/>
@@ -19051,6 +19001,7 @@
           <w:color w:val="008080"/>
           <w:lang w:bidi="ar-SA"/>
         </w:rPr>
+        <w:lastRenderedPageBreak/>
         <w:br/>
       </w:r>
       <w:r>
@@ -19181,7 +19132,6 @@
           <w:color w:val="008080"/>
           <w:lang w:bidi="ar-SA"/>
         </w:rPr>
-        <w:lastRenderedPageBreak/>
         <w:br/>
       </w:r>
       <w:r>
@@ -22693,9 +22643,6 @@
     <w:p>
       <w:pPr>
         <w:pStyle w:val="Heading2"/>
-        <w:rPr>
-          <w:rFonts w:hint="eastAsia"/>
-        </w:rPr>
       </w:pPr>
       <w:bookmarkStart w:id="51" w:name="_Toc336611564"/>
       <w:r>
@@ -22900,9 +22847,6 @@
     <w:p>
       <w:pPr>
         <w:pStyle w:val="Heading2"/>
-        <w:rPr>
-          <w:rFonts w:hint="eastAsia"/>
-        </w:rPr>
       </w:pPr>
       <w:bookmarkStart w:id="52" w:name="_Toc336611565"/>
       <w:r>
@@ -23086,9 +23030,6 @@
     <w:p>
       <w:pPr>
         <w:pStyle w:val="Heading2"/>
-        <w:rPr>
-          <w:rFonts w:hint="eastAsia"/>
-        </w:rPr>
       </w:pPr>
       <w:bookmarkStart w:id="55" w:name="_Toc336611567"/>
       <w:r>
@@ -23277,9 +23218,6 @@
     <w:p>
       <w:pPr>
         <w:pStyle w:val="Heading2"/>
-        <w:rPr>
-          <w:rFonts w:hint="eastAsia"/>
-        </w:rPr>
       </w:pPr>
       <w:bookmarkStart w:id="56" w:name="_Toc336611568"/>
       <w:r>
@@ -23324,9 +23262,6 @@
     <w:p>
       <w:pPr>
         <w:pStyle w:val="Heading2"/>
-        <w:rPr>
-          <w:rFonts w:hint="eastAsia"/>
-        </w:rPr>
       </w:pPr>
       <w:bookmarkStart w:id="57" w:name="_Toc336611569"/>
       <w:r>
@@ -23461,9 +23396,6 @@
     <w:p>
       <w:pPr>
         <w:pStyle w:val="Heading2"/>
-        <w:rPr>
-          <w:rFonts w:hint="eastAsia"/>
-        </w:rPr>
       </w:pPr>
       <w:bookmarkStart w:id="63" w:name="_Toc336611571"/>
       <w:r>
@@ -23505,9 +23437,6 @@
     <w:p>
       <w:pPr>
         <w:pStyle w:val="Heading2"/>
-        <w:rPr>
-          <w:rFonts w:hint="eastAsia"/>
-        </w:rPr>
       </w:pPr>
       <w:bookmarkStart w:id="64" w:name="_Toc336611572"/>
       <w:bookmarkStart w:id="65" w:name="_Toc265049819"/>
@@ -23569,9 +23498,6 @@
     <w:p>
       <w:pPr>
         <w:pStyle w:val="Heading2"/>
-        <w:rPr>
-          <w:rFonts w:hint="eastAsia"/>
-        </w:rPr>
       </w:pPr>
       <w:bookmarkStart w:id="68" w:name="_Toc336611573"/>
       <w:r>
@@ -24366,7 +24292,7 @@
               <w:sz w:val="18"/>
               <w:szCs w:val="18"/>
             </w:rPr>
-            <w:t>3-18</w:t>
+            <w:t>3-7</w:t>
           </w:r>
           <w:r>
             <w:rPr>
@@ -31373,7 +31299,7 @@
 </file>
 
 <file path=customXml/itemProps1.xml><?xml version="1.0" encoding="utf-8"?>
-<ds:datastoreItem xmlns:ds="http://schemas.openxmlformats.org/officeDocument/2006/customXml" ds:itemID="{EAD0852B-E54D-0441-8DDF-F4EF27E2853E}">
+<ds:datastoreItem xmlns:ds="http://schemas.openxmlformats.org/officeDocument/2006/customXml" ds:itemID="{D2168BF2-6FAE-EF43-A41A-928F85AAFEC3}">
   <ds:schemaRefs>
     <ds:schemaRef ds:uri="http://schemas.openxmlformats.org/officeDocument/2006/bibliography"/>
   </ds:schemaRefs>
@@ -31381,7 +31307,7 @@
 </file>
 
 <file path=customXml/itemProps2.xml><?xml version="1.0" encoding="utf-8"?>
-<ds:datastoreItem xmlns:ds="http://schemas.openxmlformats.org/officeDocument/2006/customXml" ds:itemID="{65BC0424-9BCD-7445-B853-1F9CD81D19BD}">
+<ds:datastoreItem xmlns:ds="http://schemas.openxmlformats.org/officeDocument/2006/customXml" ds:itemID="{154BEA40-D5D9-AF4D-B445-03417DD70AC2}">
   <ds:schemaRefs>
     <ds:schemaRef ds:uri="http://schemas.openxmlformats.org/officeDocument/2006/bibliography"/>
   </ds:schemaRefs>
@@ -31389,7 +31315,7 @@
 </file>
 
 <file path=customXml/itemProps3.xml><?xml version="1.0" encoding="utf-8"?>
-<ds:datastoreItem xmlns:ds="http://schemas.openxmlformats.org/officeDocument/2006/customXml" ds:itemID="{67C4B467-A19F-A54B-B4D0-3E9395DC0A2A}">
+<ds:datastoreItem xmlns:ds="http://schemas.openxmlformats.org/officeDocument/2006/customXml" ds:itemID="{11DED71F-199B-3F4D-A240-200CAE823111}">
   <ds:schemaRefs>
     <ds:schemaRef ds:uri="http://schemas.openxmlformats.org/officeDocument/2006/bibliography"/>
   </ds:schemaRefs>
@@ -31397,7 +31323,7 @@
 </file>
 
 <file path=customXml/itemProps4.xml><?xml version="1.0" encoding="utf-8"?>
-<ds:datastoreItem xmlns:ds="http://schemas.openxmlformats.org/officeDocument/2006/customXml" ds:itemID="{30D15813-2607-EC40-BA10-BEB5E9D873D6}">
+<ds:datastoreItem xmlns:ds="http://schemas.openxmlformats.org/officeDocument/2006/customXml" ds:itemID="{BF9ABEFE-0C17-C148-B637-3526F5764CC1}">
   <ds:schemaRefs>
     <ds:schemaRef ds:uri="http://schemas.openxmlformats.org/officeDocument/2006/bibliography"/>
   </ds:schemaRefs>

</xml_diff>

<commit_message>
Integration guide update - prettier picture for PaymentInstruments.xml code step. Updated table of contents.
</commit_message>
<xml_diff>
--- a/documentation/STRIPE Integration Documentation.docx
+++ b/documentation/STRIPE Integration Documentation.docx
@@ -279,6 +279,8 @@
           <w:r>
             <w:fldChar w:fldCharType="separate"/>
           </w:r>
+          <w:bookmarkStart w:id="3" w:name="_GoBack"/>
+          <w:bookmarkEnd w:id="3"/>
           <w:r>
             <w:t>1.</w:t>
           </w:r>
@@ -300,7 +302,7 @@
             <w:fldChar w:fldCharType="begin"/>
           </w:r>
           <w:r>
-            <w:instrText xml:space="preserve"> PAGEREF _Toc336611531 \h </w:instrText>
+            <w:instrText xml:space="preserve"> PAGEREF _Toc338068482 \h </w:instrText>
           </w:r>
           <w:r>
             <w:fldChar w:fldCharType="separate"/>
@@ -345,7 +347,7 @@
             <w:fldChar w:fldCharType="begin"/>
           </w:r>
           <w:r>
-            <w:instrText xml:space="preserve"> PAGEREF _Toc336611532 \h </w:instrText>
+            <w:instrText xml:space="preserve"> PAGEREF _Toc338068483 \h </w:instrText>
           </w:r>
           <w:r>
             <w:fldChar w:fldCharType="separate"/>
@@ -390,7 +392,7 @@
             <w:fldChar w:fldCharType="begin"/>
           </w:r>
           <w:r>
-            <w:instrText xml:space="preserve"> PAGEREF _Toc336611533 \h </w:instrText>
+            <w:instrText xml:space="preserve"> PAGEREF _Toc338068484 \h </w:instrText>
           </w:r>
           <w:r>
             <w:fldChar w:fldCharType="separate"/>
@@ -441,7 +443,7 @@
             <w:fldChar w:fldCharType="begin"/>
           </w:r>
           <w:r>
-            <w:instrText xml:space="preserve"> PAGEREF _Toc336611534 \h </w:instrText>
+            <w:instrText xml:space="preserve"> PAGEREF _Toc338068485 \h </w:instrText>
           </w:r>
           <w:r>
             <w:fldChar w:fldCharType="separate"/>
@@ -492,7 +494,7 @@
             <w:fldChar w:fldCharType="begin"/>
           </w:r>
           <w:r>
-            <w:instrText xml:space="preserve"> PAGEREF _Toc336611535 \h </w:instrText>
+            <w:instrText xml:space="preserve"> PAGEREF _Toc338068486 \h </w:instrText>
           </w:r>
           <w:r>
             <w:fldChar w:fldCharType="separate"/>
@@ -537,7 +539,7 @@
             <w:fldChar w:fldCharType="begin"/>
           </w:r>
           <w:r>
-            <w:instrText xml:space="preserve"> PAGEREF _Toc336611536 \h </w:instrText>
+            <w:instrText xml:space="preserve"> PAGEREF _Toc338068487 \h </w:instrText>
           </w:r>
           <w:r>
             <w:fldChar w:fldCharType="separate"/>
@@ -585,7 +587,7 @@
             <w:fldChar w:fldCharType="begin"/>
           </w:r>
           <w:r>
-            <w:instrText xml:space="preserve"> PAGEREF _Toc336611537 \h </w:instrText>
+            <w:instrText xml:space="preserve"> PAGEREF _Toc338068488 \h </w:instrText>
           </w:r>
           <w:r>
             <w:fldChar w:fldCharType="separate"/>
@@ -633,7 +635,7 @@
             <w:fldChar w:fldCharType="begin"/>
           </w:r>
           <w:r>
-            <w:instrText xml:space="preserve"> PAGEREF _Toc336611538 \h </w:instrText>
+            <w:instrText xml:space="preserve"> PAGEREF _Toc338068489 \h </w:instrText>
           </w:r>
           <w:r>
             <w:fldChar w:fldCharType="separate"/>
@@ -681,7 +683,7 @@
             <w:fldChar w:fldCharType="begin"/>
           </w:r>
           <w:r>
-            <w:instrText xml:space="preserve"> PAGEREF _Toc336611539 \h </w:instrText>
+            <w:instrText xml:space="preserve"> PAGEREF _Toc338068490 \h </w:instrText>
           </w:r>
           <w:r>
             <w:fldChar w:fldCharType="separate"/>
@@ -729,7 +731,7 @@
             <w:fldChar w:fldCharType="begin"/>
           </w:r>
           <w:r>
-            <w:instrText xml:space="preserve"> PAGEREF _Toc336611540 \h </w:instrText>
+            <w:instrText xml:space="preserve"> PAGEREF _Toc338068491 \h </w:instrText>
           </w:r>
           <w:r>
             <w:fldChar w:fldCharType="separate"/>
@@ -774,7 +776,7 @@
             <w:fldChar w:fldCharType="begin"/>
           </w:r>
           <w:r>
-            <w:instrText xml:space="preserve"> PAGEREF _Toc336611541 \h </w:instrText>
+            <w:instrText xml:space="preserve"> PAGEREF _Toc338068492 \h </w:instrText>
           </w:r>
           <w:r>
             <w:fldChar w:fldCharType="separate"/>
@@ -819,7 +821,7 @@
             <w:fldChar w:fldCharType="begin"/>
           </w:r>
           <w:r>
-            <w:instrText xml:space="preserve"> PAGEREF _Toc336611542 \h </w:instrText>
+            <w:instrText xml:space="preserve"> PAGEREF _Toc338068493 \h </w:instrText>
           </w:r>
           <w:r>
             <w:fldChar w:fldCharType="separate"/>
@@ -864,7 +866,7 @@
             <w:fldChar w:fldCharType="begin"/>
           </w:r>
           <w:r>
-            <w:instrText xml:space="preserve"> PAGEREF _Toc336611543 \h </w:instrText>
+            <w:instrText xml:space="preserve"> PAGEREF _Toc338068494 \h </w:instrText>
           </w:r>
           <w:r>
             <w:fldChar w:fldCharType="separate"/>
@@ -909,7 +911,7 @@
             <w:fldChar w:fldCharType="begin"/>
           </w:r>
           <w:r>
-            <w:instrText xml:space="preserve"> PAGEREF _Toc336611544 \h </w:instrText>
+            <w:instrText xml:space="preserve"> PAGEREF _Toc338068495 \h </w:instrText>
           </w:r>
           <w:r>
             <w:fldChar w:fldCharType="separate"/>
@@ -954,7 +956,7 @@
             <w:fldChar w:fldCharType="begin"/>
           </w:r>
           <w:r>
-            <w:instrText xml:space="preserve"> PAGEREF _Toc336611545 \h </w:instrText>
+            <w:instrText xml:space="preserve"> PAGEREF _Toc338068496 \h </w:instrText>
           </w:r>
           <w:r>
             <w:fldChar w:fldCharType="separate"/>
@@ -1002,7 +1004,7 @@
             <w:fldChar w:fldCharType="begin"/>
           </w:r>
           <w:r>
-            <w:instrText xml:space="preserve"> PAGEREF _Toc336611546 \h </w:instrText>
+            <w:instrText xml:space="preserve"> PAGEREF _Toc338068497 \h </w:instrText>
           </w:r>
           <w:r>
             <w:fldChar w:fldCharType="separate"/>
@@ -1047,7 +1049,7 @@
             <w:fldChar w:fldCharType="begin"/>
           </w:r>
           <w:r>
-            <w:instrText xml:space="preserve"> PAGEREF _Toc336611547 \h </w:instrText>
+            <w:instrText xml:space="preserve"> PAGEREF _Toc338068498 \h </w:instrText>
           </w:r>
           <w:r>
             <w:fldChar w:fldCharType="separate"/>
@@ -1095,7 +1097,7 @@
             <w:fldChar w:fldCharType="begin"/>
           </w:r>
           <w:r>
-            <w:instrText xml:space="preserve"> PAGEREF _Toc336611548 \h </w:instrText>
+            <w:instrText xml:space="preserve"> PAGEREF _Toc338068499 \h </w:instrText>
           </w:r>
           <w:r>
             <w:fldChar w:fldCharType="separate"/>
@@ -1143,7 +1145,7 @@
             <w:fldChar w:fldCharType="begin"/>
           </w:r>
           <w:r>
-            <w:instrText xml:space="preserve"> PAGEREF _Toc336611549 \h </w:instrText>
+            <w:instrText xml:space="preserve"> PAGEREF _Toc338068500 \h </w:instrText>
           </w:r>
           <w:r>
             <w:fldChar w:fldCharType="separate"/>
@@ -1191,7 +1193,7 @@
             <w:fldChar w:fldCharType="begin"/>
           </w:r>
           <w:r>
-            <w:instrText xml:space="preserve"> PAGEREF _Toc336611550 \h </w:instrText>
+            <w:instrText xml:space="preserve"> PAGEREF _Toc338068501 \h </w:instrText>
           </w:r>
           <w:r>
             <w:fldChar w:fldCharType="separate"/>
@@ -1239,7 +1241,7 @@
             <w:fldChar w:fldCharType="begin"/>
           </w:r>
           <w:r>
-            <w:instrText xml:space="preserve"> PAGEREF _Toc336611551 \h </w:instrText>
+            <w:instrText xml:space="preserve"> PAGEREF _Toc338068502 \h </w:instrText>
           </w:r>
           <w:r>
             <w:fldChar w:fldCharType="separate"/>
@@ -1287,7 +1289,7 @@
             <w:fldChar w:fldCharType="begin"/>
           </w:r>
           <w:r>
-            <w:instrText xml:space="preserve"> PAGEREF _Toc336611552 \h </w:instrText>
+            <w:instrText xml:space="preserve"> PAGEREF _Toc338068503 \h </w:instrText>
           </w:r>
           <w:r>
             <w:fldChar w:fldCharType="separate"/>
@@ -1335,7 +1337,7 @@
             <w:fldChar w:fldCharType="begin"/>
           </w:r>
           <w:r>
-            <w:instrText xml:space="preserve"> PAGEREF _Toc336611553 \h </w:instrText>
+            <w:instrText xml:space="preserve"> PAGEREF _Toc338068504 \h </w:instrText>
           </w:r>
           <w:r>
             <w:fldChar w:fldCharType="separate"/>
@@ -1383,7 +1385,7 @@
             <w:fldChar w:fldCharType="begin"/>
           </w:r>
           <w:r>
-            <w:instrText xml:space="preserve"> PAGEREF _Toc336611554 \h </w:instrText>
+            <w:instrText xml:space="preserve"> PAGEREF _Toc338068505 \h </w:instrText>
           </w:r>
           <w:r>
             <w:fldChar w:fldCharType="separate"/>
@@ -1431,7 +1433,7 @@
             <w:fldChar w:fldCharType="begin"/>
           </w:r>
           <w:r>
-            <w:instrText xml:space="preserve"> PAGEREF _Toc336611555 \h </w:instrText>
+            <w:instrText xml:space="preserve"> PAGEREF _Toc338068506 \h </w:instrText>
           </w:r>
           <w:r>
             <w:fldChar w:fldCharType="separate"/>
@@ -1476,7 +1478,7 @@
             <w:fldChar w:fldCharType="begin"/>
           </w:r>
           <w:r>
-            <w:instrText xml:space="preserve"> PAGEREF _Toc336611556 \h </w:instrText>
+            <w:instrText xml:space="preserve"> PAGEREF _Toc338068507 \h </w:instrText>
           </w:r>
           <w:r>
             <w:fldChar w:fldCharType="separate"/>
@@ -1524,7 +1526,7 @@
             <w:fldChar w:fldCharType="begin"/>
           </w:r>
           <w:r>
-            <w:instrText xml:space="preserve"> PAGEREF _Toc336611557 \h </w:instrText>
+            <w:instrText xml:space="preserve"> PAGEREF _Toc338068508 \h </w:instrText>
           </w:r>
           <w:r>
             <w:fldChar w:fldCharType="separate"/>
@@ -1572,13 +1574,13 @@
             <w:fldChar w:fldCharType="begin"/>
           </w:r>
           <w:r>
-            <w:instrText xml:space="preserve"> PAGEREF _Toc336611558 \h </w:instrText>
+            <w:instrText xml:space="preserve"> PAGEREF _Toc338068509 \h </w:instrText>
           </w:r>
           <w:r>
             <w:fldChar w:fldCharType="separate"/>
           </w:r>
           <w:r>
-            <w:t>3-18</w:t>
+            <w:t>3-19</w:t>
           </w:r>
           <w:r>
             <w:fldChar w:fldCharType="end"/>
@@ -1620,13 +1622,13 @@
             <w:fldChar w:fldCharType="begin"/>
           </w:r>
           <w:r>
-            <w:instrText xml:space="preserve"> PAGEREF _Toc336611559 \h </w:instrText>
+            <w:instrText xml:space="preserve"> PAGEREF _Toc338068510 \h </w:instrText>
           </w:r>
           <w:r>
             <w:fldChar w:fldCharType="separate"/>
           </w:r>
           <w:r>
-            <w:t>3-21</w:t>
+            <w:t>3-23</w:t>
           </w:r>
           <w:r>
             <w:fldChar w:fldCharType="end"/>
@@ -1668,13 +1670,13 @@
             <w:fldChar w:fldCharType="begin"/>
           </w:r>
           <w:r>
-            <w:instrText xml:space="preserve"> PAGEREF _Toc336611560 \h </w:instrText>
+            <w:instrText xml:space="preserve"> PAGEREF _Toc338068511 \h </w:instrText>
           </w:r>
           <w:r>
             <w:fldChar w:fldCharType="separate"/>
           </w:r>
           <w:r>
-            <w:t>3-22</w:t>
+            <w:t>3-23</w:t>
           </w:r>
           <w:r>
             <w:fldChar w:fldCharType="end"/>
@@ -1716,13 +1718,13 @@
             <w:fldChar w:fldCharType="begin"/>
           </w:r>
           <w:r>
-            <w:instrText xml:space="preserve"> PAGEREF _Toc336611561 \h </w:instrText>
+            <w:instrText xml:space="preserve"> PAGEREF _Toc338068512 \h </w:instrText>
           </w:r>
           <w:r>
             <w:fldChar w:fldCharType="separate"/>
           </w:r>
           <w:r>
-            <w:t>3-25</w:t>
+            <w:t>3-27</w:t>
           </w:r>
           <w:r>
             <w:fldChar w:fldCharType="end"/>
@@ -1764,13 +1766,13 @@
             <w:fldChar w:fldCharType="begin"/>
           </w:r>
           <w:r>
-            <w:instrText xml:space="preserve"> PAGEREF _Toc336611562 \h </w:instrText>
+            <w:instrText xml:space="preserve"> PAGEREF _Toc338068513 \h </w:instrText>
           </w:r>
           <w:r>
             <w:fldChar w:fldCharType="separate"/>
           </w:r>
           <w:r>
-            <w:t>3-26</w:t>
+            <w:t>3-28</w:t>
           </w:r>
           <w:r>
             <w:fldChar w:fldCharType="end"/>
@@ -1812,13 +1814,13 @@
             <w:fldChar w:fldCharType="begin"/>
           </w:r>
           <w:r>
-            <w:instrText xml:space="preserve"> PAGEREF _Toc336611563 \h </w:instrText>
+            <w:instrText xml:space="preserve"> PAGEREF _Toc338068514 \h </w:instrText>
           </w:r>
           <w:r>
             <w:fldChar w:fldCharType="separate"/>
           </w:r>
           <w:r>
-            <w:t>3-28</w:t>
+            <w:t>3-30</w:t>
           </w:r>
           <w:r>
             <w:fldChar w:fldCharType="end"/>
@@ -1857,13 +1859,13 @@
             <w:fldChar w:fldCharType="begin"/>
           </w:r>
           <w:r>
-            <w:instrText xml:space="preserve"> PAGEREF _Toc336611564 \h </w:instrText>
+            <w:instrText xml:space="preserve"> PAGEREF _Toc338068515 \h </w:instrText>
           </w:r>
           <w:r>
             <w:fldChar w:fldCharType="separate"/>
           </w:r>
           <w:r>
-            <w:t>3-30</w:t>
+            <w:t>3-31</w:t>
           </w:r>
           <w:r>
             <w:fldChar w:fldCharType="end"/>
@@ -1902,13 +1904,13 @@
             <w:fldChar w:fldCharType="begin"/>
           </w:r>
           <w:r>
-            <w:instrText xml:space="preserve"> PAGEREF _Toc336611565 \h </w:instrText>
+            <w:instrText xml:space="preserve"> PAGEREF _Toc338068516 \h </w:instrText>
           </w:r>
           <w:r>
             <w:fldChar w:fldCharType="separate"/>
           </w:r>
           <w:r>
-            <w:t>3-30</w:t>
+            <w:t>3-31</w:t>
           </w:r>
           <w:r>
             <w:fldChar w:fldCharType="end"/>
@@ -1947,13 +1949,13 @@
             <w:fldChar w:fldCharType="begin"/>
           </w:r>
           <w:r>
-            <w:instrText xml:space="preserve"> PAGEREF _Toc336611566 \h </w:instrText>
+            <w:instrText xml:space="preserve"> PAGEREF _Toc338068517 \h </w:instrText>
           </w:r>
           <w:r>
             <w:fldChar w:fldCharType="separate"/>
           </w:r>
           <w:r>
-            <w:t>4-31</w:t>
+            <w:t>4-32</w:t>
           </w:r>
           <w:r>
             <w:fldChar w:fldCharType="end"/>
@@ -1992,13 +1994,13 @@
             <w:fldChar w:fldCharType="begin"/>
           </w:r>
           <w:r>
-            <w:instrText xml:space="preserve"> PAGEREF _Toc336611567 \h </w:instrText>
+            <w:instrText xml:space="preserve"> PAGEREF _Toc338068518 \h </w:instrText>
           </w:r>
           <w:r>
             <w:fldChar w:fldCharType="separate"/>
           </w:r>
           <w:r>
-            <w:t>4-31</w:t>
+            <w:t>4-32</w:t>
           </w:r>
           <w:r>
             <w:fldChar w:fldCharType="end"/>
@@ -2037,13 +2039,13 @@
             <w:fldChar w:fldCharType="begin"/>
           </w:r>
           <w:r>
-            <w:instrText xml:space="preserve"> PAGEREF _Toc336611568 \h </w:instrText>
+            <w:instrText xml:space="preserve"> PAGEREF _Toc338068519 \h </w:instrText>
           </w:r>
           <w:r>
             <w:fldChar w:fldCharType="separate"/>
           </w:r>
           <w:r>
-            <w:t>4-31</w:t>
+            <w:t>4-32</w:t>
           </w:r>
           <w:r>
             <w:fldChar w:fldCharType="end"/>
@@ -2082,13 +2084,13 @@
             <w:fldChar w:fldCharType="begin"/>
           </w:r>
           <w:r>
-            <w:instrText xml:space="preserve"> PAGEREF _Toc336611569 \h </w:instrText>
+            <w:instrText xml:space="preserve"> PAGEREF _Toc338068520 \h </w:instrText>
           </w:r>
           <w:r>
             <w:fldChar w:fldCharType="separate"/>
           </w:r>
           <w:r>
-            <w:t>4-31</w:t>
+            <w:t>4-32</w:t>
           </w:r>
           <w:r>
             <w:fldChar w:fldCharType="end"/>
@@ -2128,13 +2130,13 @@
             <w:fldChar w:fldCharType="begin"/>
           </w:r>
           <w:r>
-            <w:instrText xml:space="preserve"> PAGEREF _Toc336611570 \h </w:instrText>
+            <w:instrText xml:space="preserve"> PAGEREF _Toc338068521 \h </w:instrText>
           </w:r>
           <w:r>
             <w:fldChar w:fldCharType="separate"/>
           </w:r>
           <w:r>
-            <w:t>5-32</w:t>
+            <w:t>5-33</w:t>
           </w:r>
           <w:r>
             <w:fldChar w:fldCharType="end"/>
@@ -2173,13 +2175,13 @@
             <w:fldChar w:fldCharType="begin"/>
           </w:r>
           <w:r>
-            <w:instrText xml:space="preserve"> PAGEREF _Toc336611571 \h </w:instrText>
+            <w:instrText xml:space="preserve"> PAGEREF _Toc338068522 \h </w:instrText>
           </w:r>
           <w:r>
             <w:fldChar w:fldCharType="separate"/>
           </w:r>
           <w:r>
-            <w:t>5-32</w:t>
+            <w:t>5-33</w:t>
           </w:r>
           <w:r>
             <w:fldChar w:fldCharType="end"/>
@@ -2218,13 +2220,13 @@
             <w:fldChar w:fldCharType="begin"/>
           </w:r>
           <w:r>
-            <w:instrText xml:space="preserve"> PAGEREF _Toc336611572 \h </w:instrText>
+            <w:instrText xml:space="preserve"> PAGEREF _Toc338068523 \h </w:instrText>
           </w:r>
           <w:r>
             <w:fldChar w:fldCharType="separate"/>
           </w:r>
           <w:r>
-            <w:t>5-32</w:t>
+            <w:t>5-33</w:t>
           </w:r>
           <w:r>
             <w:fldChar w:fldCharType="end"/>
@@ -2263,13 +2265,13 @@
             <w:fldChar w:fldCharType="begin"/>
           </w:r>
           <w:r>
-            <w:instrText xml:space="preserve"> PAGEREF _Toc336611573 \h </w:instrText>
+            <w:instrText xml:space="preserve"> PAGEREF _Toc338068524 \h </w:instrText>
           </w:r>
           <w:r>
             <w:fldChar w:fldCharType="separate"/>
           </w:r>
           <w:r>
-            <w:t>5-32</w:t>
+            <w:t>5-33</w:t>
           </w:r>
           <w:r>
             <w:fldChar w:fldCharType="end"/>
@@ -2311,13 +2313,13 @@
             <w:fldChar w:fldCharType="begin"/>
           </w:r>
           <w:r>
-            <w:instrText xml:space="preserve"> PAGEREF _Toc336611574 \h </w:instrText>
+            <w:instrText xml:space="preserve"> PAGEREF _Toc338068525 \h </w:instrText>
           </w:r>
           <w:r>
             <w:fldChar w:fldCharType="separate"/>
           </w:r>
           <w:r>
-            <w:t>5-32</w:t>
+            <w:t>5-33</w:t>
           </w:r>
           <w:r>
             <w:fldChar w:fldCharType="end"/>
@@ -2359,13 +2361,13 @@
             <w:fldChar w:fldCharType="begin"/>
           </w:r>
           <w:r>
-            <w:instrText xml:space="preserve"> PAGEREF _Toc336611575 \h </w:instrText>
+            <w:instrText xml:space="preserve"> PAGEREF _Toc338068526 \h </w:instrText>
           </w:r>
           <w:r>
             <w:fldChar w:fldCharType="separate"/>
           </w:r>
           <w:r>
-            <w:t>5-32</w:t>
+            <w:t>5-33</w:t>
           </w:r>
           <w:r>
             <w:fldChar w:fldCharType="end"/>
@@ -2404,13 +2406,13 @@
             <w:fldChar w:fldCharType="begin"/>
           </w:r>
           <w:r>
-            <w:instrText xml:space="preserve"> PAGEREF _Toc336611576 \h </w:instrText>
+            <w:instrText xml:space="preserve"> PAGEREF _Toc338068527 \h </w:instrText>
           </w:r>
           <w:r>
             <w:fldChar w:fldCharType="separate"/>
           </w:r>
           <w:r>
-            <w:t>6-33</w:t>
+            <w:t>6-34</w:t>
           </w:r>
           <w:r>
             <w:fldChar w:fldCharType="end"/>
@@ -2449,13 +2451,13 @@
             <w:fldChar w:fldCharType="begin"/>
           </w:r>
           <w:r>
-            <w:instrText xml:space="preserve"> PAGEREF _Toc336611577 \h </w:instrText>
+            <w:instrText xml:space="preserve"> PAGEREF _Toc338068528 \h </w:instrText>
           </w:r>
           <w:r>
             <w:fldChar w:fldCharType="separate"/>
           </w:r>
           <w:r>
-            <w:t>7-34</w:t>
+            <w:t>7-35</w:t>
           </w:r>
           <w:r>
             <w:fldChar w:fldCharType="end"/>
@@ -2491,13 +2493,13 @@
       <w:pPr>
         <w:pStyle w:val="Heading1"/>
       </w:pPr>
-      <w:bookmarkStart w:id="3" w:name="_Toc336611531"/>
+      <w:bookmarkStart w:id="4" w:name="_Toc338068482"/>
       <w:bookmarkEnd w:id="2"/>
       <w:r>
         <w:lastRenderedPageBreak/>
         <w:t>Summary</w:t>
       </w:r>
-      <w:bookmarkEnd w:id="3"/>
+      <w:bookmarkEnd w:id="4"/>
     </w:p>
     <w:p/>
     <w:p>
@@ -3239,24 +3241,24 @@
       <w:pPr>
         <w:pStyle w:val="Heading1"/>
       </w:pPr>
-      <w:bookmarkStart w:id="4" w:name="_Toc336611532"/>
       <w:bookmarkStart w:id="5" w:name="_Toc78862411"/>
+      <w:bookmarkStart w:id="6" w:name="_Toc338068483"/>
       <w:r>
         <w:lastRenderedPageBreak/>
         <w:t>Component Overview</w:t>
       </w:r>
-      <w:bookmarkEnd w:id="4"/>
+      <w:bookmarkEnd w:id="6"/>
     </w:p>
     <w:p/>
     <w:p>
       <w:pPr>
         <w:pStyle w:val="Heading2"/>
       </w:pPr>
-      <w:bookmarkStart w:id="6" w:name="_Toc336611533"/>
+      <w:bookmarkStart w:id="7" w:name="_Toc338068484"/>
       <w:r>
         <w:t>Functional Overview</w:t>
       </w:r>
-      <w:bookmarkEnd w:id="6"/>
+      <w:bookmarkEnd w:id="7"/>
     </w:p>
     <w:p>
       <w:pPr>
@@ -3274,7 +3276,7 @@
       <w:pPr>
         <w:pStyle w:val="Heading3"/>
       </w:pPr>
-      <w:bookmarkStart w:id="7" w:name="_Toc336611534"/>
+      <w:bookmarkStart w:id="8" w:name="_Toc338068485"/>
       <w:r>
         <w:rPr>
           <w:rStyle w:val="SubtleEmphasis"/>
@@ -3284,7 +3286,7 @@
         </w:rPr>
         <w:t>Stripe Tokenization and Charges</w:t>
       </w:r>
-      <w:bookmarkEnd w:id="7"/>
+      <w:bookmarkEnd w:id="8"/>
     </w:p>
     <w:p>
       <w:pPr>
@@ -3551,7 +3553,7 @@
           <w:szCs w:val="18"/>
         </w:rPr>
       </w:pPr>
-      <w:bookmarkStart w:id="8" w:name="_Toc336611535"/>
+      <w:bookmarkStart w:id="9" w:name="_Toc338068486"/>
       <w:r>
         <w:rPr>
           <w:rStyle w:val="SubtleEmphasis"/>
@@ -3570,7 +3572,7 @@
         </w:rPr>
         <w:t>Relay</w:t>
       </w:r>
-      <w:bookmarkEnd w:id="8"/>
+      <w:bookmarkEnd w:id="9"/>
     </w:p>
     <w:p>
       <w:pPr>
@@ -3810,11 +3812,11 @@
       <w:pPr>
         <w:pStyle w:val="Heading2"/>
       </w:pPr>
-      <w:bookmarkStart w:id="9" w:name="_Toc336611536"/>
+      <w:bookmarkStart w:id="10" w:name="_Toc338068487"/>
       <w:r>
         <w:t>Use Cases</w:t>
       </w:r>
-      <w:bookmarkEnd w:id="9"/>
+      <w:bookmarkEnd w:id="10"/>
     </w:p>
     <w:p/>
     <w:p>
@@ -3826,10 +3828,10 @@
           <w:iCs w:val="0"/>
         </w:rPr>
       </w:pPr>
-      <w:bookmarkStart w:id="10" w:name="_Toc336611537"/>
       <w:bookmarkStart w:id="11" w:name="_Toc245264330"/>
       <w:bookmarkStart w:id="12" w:name="_Toc279703416"/>
       <w:bookmarkStart w:id="13" w:name="_Toc279703509"/>
+      <w:bookmarkStart w:id="14" w:name="_Toc338068488"/>
       <w:r>
         <w:rPr>
           <w:rStyle w:val="SubtleEmphasis"/>
@@ -3838,7 +3840,7 @@
         </w:rPr>
         <w:t>Stripe.js Tokenization</w:t>
       </w:r>
-      <w:bookmarkEnd w:id="10"/>
+      <w:bookmarkEnd w:id="14"/>
     </w:p>
     <w:p>
       <w:pPr>
@@ -3949,11 +3951,11 @@
       <w:pPr>
         <w:pStyle w:val="Heading3"/>
       </w:pPr>
-      <w:bookmarkStart w:id="14" w:name="_Toc336611538"/>
+      <w:bookmarkStart w:id="15" w:name="_Toc338068489"/>
       <w:r>
         <w:t>Stripe Charges</w:t>
       </w:r>
-      <w:bookmarkEnd w:id="14"/>
+      <w:bookmarkEnd w:id="15"/>
     </w:p>
     <w:p>
       <w:pPr>
@@ -4017,11 +4019,11 @@
       <w:pPr>
         <w:pStyle w:val="Heading3"/>
       </w:pPr>
-      <w:bookmarkStart w:id="15" w:name="_Toc336611539"/>
+      <w:bookmarkStart w:id="16" w:name="_Toc338068490"/>
       <w:r>
         <w:t>AVS Auto-Fail Transactions</w:t>
       </w:r>
-      <w:bookmarkEnd w:id="15"/>
+      <w:bookmarkEnd w:id="16"/>
     </w:p>
     <w:p>
       <w:pPr>
@@ -4096,7 +4098,7 @@
       <w:pPr>
         <w:pStyle w:val="Heading3"/>
       </w:pPr>
-      <w:bookmarkStart w:id="16" w:name="_Toc336611540"/>
+      <w:bookmarkStart w:id="17" w:name="_Toc338068491"/>
       <w:r>
         <w:t xml:space="preserve">OCAPI-based purchases (Stripe </w:t>
       </w:r>
@@ -4106,7 +4108,7 @@
       <w:r>
         <w:t>)</w:t>
       </w:r>
-      <w:bookmarkEnd w:id="16"/>
+      <w:bookmarkEnd w:id="17"/>
     </w:p>
     <w:p>
       <w:pPr>
@@ -4176,14 +4178,14 @@
       <w:pPr>
         <w:pStyle w:val="Heading2"/>
       </w:pPr>
-      <w:bookmarkStart w:id="17" w:name="_Toc336611541"/>
+      <w:bookmarkStart w:id="18" w:name="_Toc338068492"/>
       <w:bookmarkEnd w:id="11"/>
       <w:bookmarkEnd w:id="12"/>
       <w:bookmarkEnd w:id="13"/>
       <w:r>
         <w:t>Limitations, Constraints</w:t>
       </w:r>
-      <w:bookmarkEnd w:id="17"/>
+      <w:bookmarkEnd w:id="18"/>
     </w:p>
     <w:p/>
     <w:p>
@@ -4263,16 +4265,16 @@
       <w:pPr>
         <w:pStyle w:val="Heading2"/>
       </w:pPr>
-      <w:bookmarkStart w:id="18" w:name="_Toc336611542"/>
       <w:bookmarkStart w:id="19" w:name="_Toc78862413"/>
       <w:bookmarkStart w:id="20" w:name="_Toc245264334"/>
       <w:bookmarkStart w:id="21" w:name="_Toc279703420"/>
       <w:bookmarkStart w:id="22" w:name="_Toc279703513"/>
+      <w:bookmarkStart w:id="23" w:name="_Toc338068493"/>
       <w:bookmarkEnd w:id="5"/>
       <w:r>
         <w:t>Compatibility</w:t>
       </w:r>
-      <w:bookmarkEnd w:id="18"/>
+      <w:bookmarkEnd w:id="23"/>
     </w:p>
     <w:p/>
     <w:p>
@@ -4422,12 +4424,12 @@
       <w:pPr>
         <w:pStyle w:val="Heading2"/>
       </w:pPr>
-      <w:bookmarkStart w:id="23" w:name="_Toc336611543"/>
       <w:bookmarkStart w:id="24" w:name="_Toc78862414"/>
+      <w:bookmarkStart w:id="25" w:name="_Toc338068494"/>
       <w:r>
         <w:t>Privacy, Payment</w:t>
       </w:r>
-      <w:bookmarkEnd w:id="23"/>
+      <w:bookmarkEnd w:id="25"/>
     </w:p>
     <w:p>
       <w:pPr>
@@ -4597,9 +4599,9 @@
           <w:szCs w:val="24"/>
         </w:rPr>
       </w:pPr>
-      <w:bookmarkStart w:id="25" w:name="_Toc245264342"/>
-      <w:bookmarkStart w:id="26" w:name="_Toc279703429"/>
-      <w:bookmarkStart w:id="27" w:name="_Toc279703522"/>
+      <w:bookmarkStart w:id="26" w:name="_Toc245264342"/>
+      <w:bookmarkStart w:id="27" w:name="_Toc279703429"/>
+      <w:bookmarkStart w:id="28" w:name="_Toc279703522"/>
       <w:r>
         <w:br w:type="page"/>
       </w:r>
@@ -4608,26 +4610,26 @@
       <w:pPr>
         <w:pStyle w:val="Heading1"/>
       </w:pPr>
-      <w:bookmarkStart w:id="28" w:name="_Toc336611544"/>
-      <w:bookmarkEnd w:id="25"/>
+      <w:bookmarkStart w:id="29" w:name="_Toc338068495"/>
       <w:bookmarkEnd w:id="26"/>
       <w:bookmarkEnd w:id="27"/>
+      <w:bookmarkEnd w:id="28"/>
       <w:r>
         <w:lastRenderedPageBreak/>
         <w:t>Implementation Guide</w:t>
       </w:r>
-      <w:bookmarkEnd w:id="28"/>
+      <w:bookmarkEnd w:id="29"/>
     </w:p>
     <w:p/>
     <w:p>
       <w:pPr>
         <w:pStyle w:val="Heading2"/>
       </w:pPr>
-      <w:bookmarkStart w:id="29" w:name="_Toc336611545"/>
+      <w:bookmarkStart w:id="30" w:name="_Toc338068496"/>
       <w:r>
         <w:t>Setup</w:t>
       </w:r>
-      <w:bookmarkEnd w:id="29"/>
+      <w:bookmarkEnd w:id="30"/>
     </w:p>
     <w:p>
       <w:pPr>
@@ -4711,7 +4713,7 @@
           <w:iCs w:val="0"/>
         </w:rPr>
       </w:pPr>
-      <w:bookmarkStart w:id="30" w:name="_Toc336611546"/>
+      <w:bookmarkStart w:id="31" w:name="_Toc338068497"/>
       <w:r>
         <w:rPr>
           <w:rStyle w:val="SubtleEmphasis"/>
@@ -4720,7 +4722,7 @@
         </w:rPr>
         <w:t>Cartridges</w:t>
       </w:r>
-      <w:bookmarkEnd w:id="30"/>
+      <w:bookmarkEnd w:id="31"/>
     </w:p>
     <w:p/>
     <w:p>
@@ -6702,11 +6704,11 @@
       <w:pPr>
         <w:pStyle w:val="Heading2"/>
       </w:pPr>
-      <w:bookmarkStart w:id="31" w:name="_Toc336611547"/>
+      <w:bookmarkStart w:id="32" w:name="_Toc338068498"/>
       <w:r>
         <w:t>Configuration</w:t>
       </w:r>
-      <w:bookmarkEnd w:id="31"/>
+      <w:bookmarkEnd w:id="32"/>
     </w:p>
     <w:p>
       <w:pPr>
@@ -6718,11 +6720,11 @@
       <w:pPr>
         <w:pStyle w:val="Heading3"/>
       </w:pPr>
-      <w:bookmarkStart w:id="32" w:name="_Toc336611548"/>
+      <w:bookmarkStart w:id="33" w:name="_Toc338068499"/>
       <w:r>
         <w:t>Assign Cartridges to Site(s)</w:t>
       </w:r>
-      <w:bookmarkEnd w:id="32"/>
+      <w:bookmarkEnd w:id="33"/>
     </w:p>
     <w:p>
       <w:pPr>
@@ -7460,11 +7462,11 @@
       <w:pPr>
         <w:pStyle w:val="Heading3"/>
       </w:pPr>
-      <w:bookmarkStart w:id="33" w:name="_Toc336611549"/>
+      <w:bookmarkStart w:id="34" w:name="_Toc338068500"/>
       <w:r>
         <w:t>Import System Object Definitions</w:t>
       </w:r>
-      <w:bookmarkEnd w:id="33"/>
+      <w:bookmarkEnd w:id="34"/>
     </w:p>
     <w:p>
       <w:pPr>
@@ -7920,11 +7922,11 @@
       <w:pPr>
         <w:pStyle w:val="Heading3"/>
       </w:pPr>
-      <w:bookmarkStart w:id="34" w:name="_Toc336611550"/>
+      <w:bookmarkStart w:id="35" w:name="_Toc338068501"/>
       <w:r>
         <w:t>Import Services</w:t>
       </w:r>
-      <w:bookmarkEnd w:id="34"/>
+      <w:bookmarkEnd w:id="35"/>
     </w:p>
     <w:p>
       <w:pPr>
@@ -8705,11 +8707,11 @@
       <w:pPr>
         <w:pStyle w:val="Heading3"/>
       </w:pPr>
-      <w:bookmarkStart w:id="35" w:name="_Toc336611551"/>
+      <w:bookmarkStart w:id="36" w:name="_Toc338068502"/>
       <w:r>
         <w:t>Import Custom Job Schedule</w:t>
       </w:r>
-      <w:bookmarkEnd w:id="35"/>
+      <w:bookmarkEnd w:id="36"/>
     </w:p>
     <w:p>
       <w:pPr>
@@ -9231,11 +9233,11 @@
       <w:pPr>
         <w:pStyle w:val="Heading3"/>
       </w:pPr>
-      <w:bookmarkStart w:id="36" w:name="_Toc336611552"/>
+      <w:bookmarkStart w:id="37" w:name="_Toc338068503"/>
       <w:r>
         <w:t>Custom Site Preferences</w:t>
       </w:r>
-      <w:bookmarkEnd w:id="36"/>
+      <w:bookmarkEnd w:id="37"/>
     </w:p>
     <w:p>
       <w:pPr>
@@ -9957,11 +9959,11 @@
       <w:pPr>
         <w:pStyle w:val="Heading3"/>
       </w:pPr>
-      <w:bookmarkStart w:id="37" w:name="_Toc336611553"/>
+      <w:bookmarkStart w:id="38" w:name="_Toc338068504"/>
       <w:r>
         <w:t>Payment Settings Updates</w:t>
       </w:r>
-      <w:bookmarkEnd w:id="37"/>
+      <w:bookmarkEnd w:id="38"/>
     </w:p>
     <w:p/>
     <w:p>
@@ -10396,11 +10398,11 @@
       <w:pPr>
         <w:pStyle w:val="Heading3"/>
       </w:pPr>
-      <w:bookmarkStart w:id="38" w:name="_Toc336611554"/>
+      <w:bookmarkStart w:id="39" w:name="_Toc338068505"/>
       <w:r>
         <w:t>Product Feed Setup</w:t>
       </w:r>
-      <w:bookmarkEnd w:id="38"/>
+      <w:bookmarkEnd w:id="39"/>
     </w:p>
     <w:p/>
     <w:p>
@@ -10445,8 +10447,8 @@
         </w:rPr>
         <w:t>Product Feed Directory, Product Feed File Name, Product Feed Default Brand Name</w:t>
       </w:r>
-      <w:bookmarkStart w:id="39" w:name="OLE_LINK1"/>
-      <w:bookmarkStart w:id="40" w:name="OLE_LINK2"/>
+      <w:bookmarkStart w:id="40" w:name="OLE_LINK1"/>
+      <w:bookmarkStart w:id="41" w:name="OLE_LINK2"/>
       <w:r>
         <w:rPr>
           <w:rFonts w:ascii="Trebuchet MS" w:hAnsi="Trebuchet MS"/>
@@ -10455,8 +10457,8 @@
         </w:rPr>
         <w:t>–</w:t>
       </w:r>
-      <w:bookmarkEnd w:id="39"/>
       <w:bookmarkEnd w:id="40"/>
+      <w:bookmarkEnd w:id="41"/>
       <w:r>
         <w:rPr>
           <w:rFonts w:ascii="Trebuchet MS" w:hAnsi="Trebuchet MS"/>
@@ -10849,11 +10851,11 @@
       <w:pPr>
         <w:pStyle w:val="Heading3"/>
       </w:pPr>
-      <w:bookmarkStart w:id="41" w:name="_Toc336611555"/>
+      <w:bookmarkStart w:id="42" w:name="_Toc338068506"/>
       <w:r>
         <w:t>OCAPI Settings</w:t>
       </w:r>
-      <w:bookmarkEnd w:id="41"/>
+      <w:bookmarkEnd w:id="42"/>
     </w:p>
     <w:p>
       <w:pPr>
@@ -12340,11 +12342,11 @@
       <w:pPr>
         <w:pStyle w:val="Heading2"/>
       </w:pPr>
-      <w:bookmarkStart w:id="42" w:name="_Toc336611556"/>
+      <w:bookmarkStart w:id="43" w:name="_Toc338068507"/>
       <w:r>
         <w:t>Custom Code</w:t>
       </w:r>
-      <w:bookmarkEnd w:id="42"/>
+      <w:bookmarkEnd w:id="43"/>
     </w:p>
     <w:p>
       <w:pPr>
@@ -12440,11 +12442,11 @@
       <w:pPr>
         <w:pStyle w:val="Heading3"/>
       </w:pPr>
-      <w:bookmarkStart w:id="43" w:name="_Toc336611557"/>
+      <w:bookmarkStart w:id="44" w:name="_Toc338068508"/>
       <w:r>
         <w:t>Controllers</w:t>
       </w:r>
-      <w:bookmarkEnd w:id="43"/>
+      <w:bookmarkEnd w:id="44"/>
     </w:p>
     <w:p>
       <w:pPr>
@@ -20003,11 +20005,11 @@
       <w:pPr>
         <w:pStyle w:val="Heading3"/>
       </w:pPr>
-      <w:bookmarkStart w:id="44" w:name="_Toc336611558"/>
+      <w:bookmarkStart w:id="45" w:name="_Toc338068509"/>
       <w:r>
         <w:t>Pipelines</w:t>
       </w:r>
-      <w:bookmarkEnd w:id="44"/>
+      <w:bookmarkEnd w:id="45"/>
     </w:p>
     <w:p>
       <w:pPr>
@@ -20523,7 +20525,6 @@
         </w:rPr>
         <w:br/>
       </w:r>
-      <w:bookmarkStart w:id="45" w:name="_GoBack"/>
       <w:r>
         <w:rPr>
           <w:rFonts w:ascii="Trebuchet MS" w:hAnsi="Trebuchet MS"/>
@@ -20533,10 +20534,10 @@
           <w:lang w:bidi="ar-SA"/>
         </w:rPr>
         <w:drawing>
-          <wp:inline distT="0" distB="0" distL="0" distR="0" wp14:anchorId="0B8B9343" wp14:editId="3A9355D6">
-            <wp:extent cx="3527669" cy="3250769"/>
-            <wp:effectExtent l="25400" t="25400" r="3175" b="635"/>
-            <wp:docPr id="38" name="Picture 38"/>
+          <wp:inline distT="0" distB="0" distL="0" distR="0" wp14:anchorId="047CE4A7" wp14:editId="10E09EBA">
+            <wp:extent cx="3866125" cy="4645617"/>
+            <wp:effectExtent l="25400" t="25400" r="0" b="3175"/>
+            <wp:docPr id="39" name="Picture 39"/>
             <wp:cNvGraphicFramePr>
               <a:graphicFrameLocks xmlns:a="http://schemas.openxmlformats.org/drawingml/2006/main" noChangeAspect="1"/>
             </wp:cNvGraphicFramePr>
@@ -20544,7 +20545,7 @@
               <a:graphicData uri="http://schemas.openxmlformats.org/drawingml/2006/picture">
                 <pic:pic xmlns:pic="http://schemas.openxmlformats.org/drawingml/2006/picture">
                   <pic:nvPicPr>
-                    <pic:cNvPr id="0" name="Screen Shot 2016-10-13 at 2.31.56 PM.png"/>
+                    <pic:cNvPr id="0" name="Screen Shot 2016-10-14 at 12.44.31 PM.png"/>
                     <pic:cNvPicPr/>
                   </pic:nvPicPr>
                   <pic:blipFill>
@@ -20562,7 +20563,7 @@
                   <pic:spPr>
                     <a:xfrm>
                       <a:off x="0" y="0"/>
-                      <a:ext cx="3528160" cy="3251222"/>
+                      <a:ext cx="3866333" cy="4645866"/>
                     </a:xfrm>
                     <a:prstGeom prst="rect">
                       <a:avLst/>
@@ -20579,7 +20580,6 @@
           </wp:inline>
         </w:drawing>
       </w:r>
-      <w:bookmarkEnd w:id="45"/>
       <w:r>
         <w:rPr>
           <w:rFonts w:ascii="Trebuchet MS" w:hAnsi="Trebuchet MS"/>
@@ -20698,6 +20698,7 @@
           <w:szCs w:val="18"/>
           <w:lang w:bidi="ar-SA"/>
         </w:rPr>
+        <w:lastRenderedPageBreak/>
         <w:drawing>
           <wp:inline distT="0" distB="0" distL="0" distR="0" wp14:anchorId="100CC1EE" wp14:editId="70C21DFE">
             <wp:extent cx="3249801" cy="3126758"/>
@@ -20864,7 +20865,6 @@
           <w:sz w:val="18"/>
           <w:szCs w:val="18"/>
         </w:rPr>
-        <w:lastRenderedPageBreak/>
         <w:br/>
       </w:r>
       <w:r>
@@ -21086,6 +21086,7 @@
           <w:sz w:val="18"/>
           <w:szCs w:val="18"/>
         </w:rPr>
+        <w:lastRenderedPageBreak/>
         <w:br/>
       </w:r>
       <w:r>
@@ -21289,7 +21290,6 @@
           <w:sz w:val="18"/>
           <w:szCs w:val="18"/>
         </w:rPr>
-        <w:lastRenderedPageBreak/>
         <w:br/>
       </w:r>
       <w:r>
@@ -21494,6 +21494,7 @@
           <w:szCs w:val="18"/>
           <w:lang w:bidi="ar-SA"/>
         </w:rPr>
+        <w:lastRenderedPageBreak/>
         <w:drawing>
           <wp:inline distT="0" distB="0" distL="0" distR="0" wp14:anchorId="43CA7390" wp14:editId="40E0024D">
             <wp:extent cx="2770153" cy="2484034"/>
@@ -21555,7 +21556,7 @@
       <w:pPr>
         <w:pStyle w:val="Heading3"/>
       </w:pPr>
-      <w:bookmarkStart w:id="46" w:name="_Toc336611559"/>
+      <w:bookmarkStart w:id="46" w:name="_Toc338068510"/>
       <w:r>
         <w:t>Forms</w:t>
       </w:r>
@@ -21782,7 +21783,6 @@
           <w:sz w:val="18"/>
           <w:szCs w:val="18"/>
         </w:rPr>
-        <w:lastRenderedPageBreak/>
         <w:t xml:space="preserve">Increate the max length for the </w:t>
       </w:r>
       <w:proofErr w:type="spellStart"/>
@@ -21897,7 +21897,7 @@
       <w:pPr>
         <w:pStyle w:val="Heading3"/>
       </w:pPr>
-      <w:bookmarkStart w:id="47" w:name="_Toc336611560"/>
+      <w:bookmarkStart w:id="47" w:name="_Toc338068511"/>
       <w:r>
         <w:t>Templates</w:t>
       </w:r>
@@ -22734,6 +22734,7 @@
         </w:rPr>
         <w:t>paymentinstrumentdetails.isml</w:t>
       </w:r>
+      <w:proofErr w:type="spellEnd"/>
     </w:p>
     <w:p>
       <w:pPr>
@@ -22745,7 +22746,6 @@
           <w:szCs w:val="18"/>
         </w:rPr>
       </w:pPr>
-      <w:proofErr w:type="spellEnd"/>
       <w:r>
         <w:rPr>
           <w:rFonts w:ascii="Trebuchet MS" w:hAnsi="Trebuchet MS"/>
@@ -23016,7 +23016,6 @@
           <w:noProof/>
           <w:lang w:bidi="ar-SA"/>
         </w:rPr>
-        <w:lastRenderedPageBreak/>
         <w:drawing>
           <wp:inline distT="0" distB="0" distL="0" distR="0" wp14:anchorId="7571576D" wp14:editId="19877330">
             <wp:extent cx="5089084" cy="2716859"/>
@@ -23142,7 +23141,6 @@
         <w:t>&lt;</w:t>
       </w:r>
       <w:proofErr w:type="spellStart"/>
-      <w:proofErr w:type="gramStart"/>
       <w:r>
         <w:rPr>
           <w:rFonts w:ascii="Monaco" w:hAnsi="Monaco" w:cs="Monaco"/>
@@ -23155,7 +23153,6 @@
         <w:t>iscomment</w:t>
       </w:r>
       <w:proofErr w:type="spellEnd"/>
-      <w:proofErr w:type="gramEnd"/>
       <w:r>
         <w:rPr>
           <w:rFonts w:ascii="Monaco" w:hAnsi="Monaco" w:cs="Monaco"/>
@@ -23334,6 +23331,7 @@
           <w:color w:val="008080"/>
           <w:lang w:bidi="ar-SA"/>
         </w:rPr>
+        <w:lastRenderedPageBreak/>
         <w:drawing>
           <wp:inline distT="0" distB="0" distL="0" distR="0" wp14:anchorId="677911D0" wp14:editId="7DF3A360">
             <wp:extent cx="4894709" cy="1635755"/>
@@ -23986,7 +23984,6 @@
           <w:color w:val="008080"/>
           <w:lang w:bidi="ar-SA"/>
         </w:rPr>
-        <w:lastRenderedPageBreak/>
         <w:br/>
       </w:r>
       <w:r>
@@ -24829,6 +24826,7 @@
           <w:color w:val="008080"/>
           <w:lang w:bidi="ar-SA"/>
         </w:rPr>
+        <w:lastRenderedPageBreak/>
         <w:drawing>
           <wp:inline distT="0" distB="0" distL="0" distR="0" wp14:anchorId="76D65A97" wp14:editId="185E59A7">
             <wp:extent cx="4853808" cy="2214245"/>
@@ -25365,7 +25363,6 @@
           <w:color w:val="008080"/>
           <w:lang w:bidi="ar-SA"/>
         </w:rPr>
-        <w:lastRenderedPageBreak/>
         <w:drawing>
           <wp:inline distT="0" distB="0" distL="0" distR="0" wp14:anchorId="76A22CD0" wp14:editId="469E1CE6">
             <wp:extent cx="4405759" cy="3269737"/>
@@ -26006,6 +26003,7 @@
           <w:szCs w:val="16"/>
           <w:lang w:bidi="ar-SA"/>
         </w:rPr>
+        <w:lastRenderedPageBreak/>
         <w:t>}</w:t>
       </w:r>
       <w:r>
@@ -26110,7 +26108,7 @@
       <w:pPr>
         <w:pStyle w:val="Heading3"/>
       </w:pPr>
-      <w:bookmarkStart w:id="48" w:name="_Toc336611561"/>
+      <w:bookmarkStart w:id="48" w:name="_Toc338068512"/>
       <w:r>
         <w:t>Scripts</w:t>
       </w:r>
@@ -26374,7 +26372,6 @@
         <w:rPr>
           <w:noProof/>
         </w:rPr>
-        <w:lastRenderedPageBreak/>
         <w:drawing>
           <wp:inline distT="0" distB="0" distL="0" distR="0" wp14:anchorId="48DC825A" wp14:editId="3848EAD0">
             <wp:extent cx="3986659" cy="1153947"/>
@@ -26850,6 +26847,7 @@
           <w:sz w:val="18"/>
           <w:szCs w:val="18"/>
         </w:rPr>
+        <w:lastRenderedPageBreak/>
         <w:drawing>
           <wp:inline distT="0" distB="0" distL="0" distR="0" wp14:anchorId="219BC058" wp14:editId="6A3DB789">
             <wp:extent cx="4522212" cy="1185538"/>
@@ -26920,7 +26918,7 @@
       <w:pPr>
         <w:pStyle w:val="Heading3"/>
       </w:pPr>
-      <w:bookmarkStart w:id="49" w:name="_Toc336611562"/>
+      <w:bookmarkStart w:id="49" w:name="_Toc338068513"/>
       <w:r>
         <w:t>JavaScript</w:t>
       </w:r>
@@ -27110,7 +27108,6 @@
           <w:szCs w:val="18"/>
           <w:lang w:bidi="ar-SA"/>
         </w:rPr>
-        <w:lastRenderedPageBreak/>
         <w:drawing>
           <wp:inline distT="0" distB="0" distL="0" distR="0" wp14:anchorId="6838B26F" wp14:editId="2CDDA116">
             <wp:extent cx="1360801" cy="3334838"/>
@@ -27444,6 +27441,7 @@
           <w:sz w:val="18"/>
           <w:szCs w:val="18"/>
         </w:rPr>
+        <w:lastRenderedPageBreak/>
         <w:t xml:space="preserve">Add the following code to the </w:t>
       </w:r>
       <w:proofErr w:type="spellStart"/>
@@ -27653,7 +27651,6 @@
         <w:rPr>
           <w:noProof/>
         </w:rPr>
-        <w:lastRenderedPageBreak/>
         <w:drawing>
           <wp:inline distT="0" distB="0" distL="0" distR="0" wp14:anchorId="27F7EB29" wp14:editId="0D38A2E1">
             <wp:extent cx="3525698" cy="1919853"/>
@@ -28252,8 +28249,9 @@
       <w:pPr>
         <w:pStyle w:val="Heading3"/>
       </w:pPr>
-      <w:bookmarkStart w:id="50" w:name="_Toc336611563"/>
-      <w:r>
+      <w:bookmarkStart w:id="50" w:name="_Toc338068514"/>
+      <w:r>
+        <w:lastRenderedPageBreak/>
         <w:t>CSS</w:t>
       </w:r>
       <w:bookmarkEnd w:id="50"/>
@@ -28472,7 +28470,6 @@
           <w:szCs w:val="18"/>
           <w:lang w:bidi="ar-SA"/>
         </w:rPr>
-        <w:lastRenderedPageBreak/>
         <w:drawing>
           <wp:inline distT="0" distB="0" distL="0" distR="0" wp14:anchorId="5137C83C" wp14:editId="31D75F23">
             <wp:extent cx="1430469" cy="5600700"/>
@@ -28831,6 +28828,7 @@
           <w:sz w:val="18"/>
           <w:szCs w:val="18"/>
         </w:rPr>
+        <w:lastRenderedPageBreak/>
         <w:br/>
       </w:r>
       <w:r>
@@ -28878,9 +28876,8 @@
       <w:pPr>
         <w:pStyle w:val="Heading2"/>
       </w:pPr>
-      <w:bookmarkStart w:id="51" w:name="_Toc336611564"/>
-      <w:r>
-        <w:lastRenderedPageBreak/>
+      <w:bookmarkStart w:id="51" w:name="_Toc338068515"/>
+      <w:r>
         <w:t>External Interfaces</w:t>
       </w:r>
       <w:bookmarkEnd w:id="51"/>
@@ -29082,7 +29079,7 @@
       <w:pPr>
         <w:pStyle w:val="Heading2"/>
       </w:pPr>
-      <w:bookmarkStart w:id="52" w:name="_Toc336611565"/>
+      <w:bookmarkStart w:id="52" w:name="_Toc338068516"/>
       <w:r>
         <w:t>Testing</w:t>
       </w:r>
@@ -29269,21 +29266,21 @@
       <w:pPr>
         <w:pStyle w:val="Heading1"/>
       </w:pPr>
-      <w:bookmarkStart w:id="53" w:name="_Toc336611566"/>
-      <w:bookmarkStart w:id="54" w:name="_Toc245264376"/>
+      <w:bookmarkStart w:id="53" w:name="_Toc245264376"/>
+      <w:bookmarkStart w:id="54" w:name="_Toc338068517"/>
       <w:bookmarkEnd w:id="24"/>
       <w:r>
         <w:lastRenderedPageBreak/>
         <w:t>Operations, Maintenance</w:t>
       </w:r>
-      <w:bookmarkEnd w:id="53"/>
+      <w:bookmarkEnd w:id="54"/>
     </w:p>
     <w:p/>
     <w:p>
       <w:pPr>
         <w:pStyle w:val="Heading2"/>
       </w:pPr>
-      <w:bookmarkStart w:id="55" w:name="_Toc336611567"/>
+      <w:bookmarkStart w:id="55" w:name="_Toc338068518"/>
       <w:r>
         <w:t>Data Storage</w:t>
       </w:r>
@@ -29482,7 +29479,7 @@
       <w:pPr>
         <w:pStyle w:val="Heading2"/>
       </w:pPr>
-      <w:bookmarkStart w:id="56" w:name="_Toc336611568"/>
+      <w:bookmarkStart w:id="56" w:name="_Toc338068519"/>
       <w:r>
         <w:t>Availability</w:t>
       </w:r>
@@ -29526,7 +29523,7 @@
       <w:pPr>
         <w:pStyle w:val="Heading2"/>
       </w:pPr>
-      <w:bookmarkStart w:id="57" w:name="_Toc336611569"/>
+      <w:bookmarkStart w:id="57" w:name="_Toc338068520"/>
       <w:r>
         <w:t>Support</w:t>
       </w:r>
@@ -29550,7 +29547,7 @@
       </w:pPr>
       <w:bookmarkStart w:id="58" w:name="_Toc279703491"/>
       <w:bookmarkStart w:id="59" w:name="_Toc279703584"/>
-      <w:bookmarkEnd w:id="54"/>
+      <w:bookmarkEnd w:id="53"/>
       <w:r>
         <w:rPr>
           <w:rFonts w:ascii="Trebuchet MS" w:hAnsi="Trebuchet MS"/>
@@ -29641,7 +29638,7 @@
       <w:pPr>
         <w:pStyle w:val="Heading1"/>
       </w:pPr>
-      <w:bookmarkStart w:id="62" w:name="_Toc336611570"/>
+      <w:bookmarkStart w:id="62" w:name="_Toc338068521"/>
       <w:bookmarkEnd w:id="58"/>
       <w:bookmarkEnd w:id="59"/>
       <w:r>
@@ -29660,7 +29657,7 @@
       <w:pPr>
         <w:pStyle w:val="Heading2"/>
       </w:pPr>
-      <w:bookmarkStart w:id="63" w:name="_Toc336611571"/>
+      <w:bookmarkStart w:id="63" w:name="_Toc338068522"/>
       <w:r>
         <w:t>Roles, Responsibilities</w:t>
       </w:r>
@@ -29701,12 +29698,12 @@
       <w:pPr>
         <w:pStyle w:val="Heading2"/>
       </w:pPr>
-      <w:bookmarkStart w:id="64" w:name="_Toc336611572"/>
-      <w:bookmarkStart w:id="65" w:name="_Toc265049819"/>
+      <w:bookmarkStart w:id="64" w:name="_Toc265049819"/>
+      <w:bookmarkStart w:id="65" w:name="_Toc338068523"/>
       <w:r>
         <w:t>Business Manager</w:t>
       </w:r>
-      <w:bookmarkEnd w:id="64"/>
+      <w:bookmarkEnd w:id="65"/>
     </w:p>
     <w:p>
       <w:pPr>
@@ -29733,7 +29730,7 @@
       </w:pPr>
       <w:bookmarkStart w:id="66" w:name="_Toc279703497"/>
       <w:bookmarkStart w:id="67" w:name="_Toc279703590"/>
-      <w:bookmarkEnd w:id="65"/>
+      <w:bookmarkEnd w:id="64"/>
       <w:r>
         <w:rPr>
           <w:rStyle w:val="SubtleEmphasis"/>
@@ -29762,7 +29759,7 @@
       <w:pPr>
         <w:pStyle w:val="Heading2"/>
       </w:pPr>
-      <w:bookmarkStart w:id="68" w:name="_Toc336611573"/>
+      <w:bookmarkStart w:id="68" w:name="_Toc338068524"/>
       <w:r>
         <w:t>Storefront Functionality</w:t>
       </w:r>
@@ -29785,7 +29782,7 @@
       <w:pPr>
         <w:pStyle w:val="Heading3"/>
       </w:pPr>
-      <w:bookmarkStart w:id="69" w:name="_Toc336611574"/>
+      <w:bookmarkStart w:id="69" w:name="_Toc338068525"/>
       <w:r>
         <w:t>Credit Card Tokenization</w:t>
       </w:r>
@@ -29869,7 +29866,7 @@
       <w:pPr>
         <w:pStyle w:val="Heading3"/>
       </w:pPr>
-      <w:bookmarkStart w:id="70" w:name="_Toc336611575"/>
+      <w:bookmarkStart w:id="70" w:name="_Toc338068526"/>
       <w:r>
         <w:t>Saved Credit Cards</w:t>
       </w:r>
@@ -30010,7 +30007,7 @@
       <w:pPr>
         <w:pStyle w:val="Heading1"/>
       </w:pPr>
-      <w:bookmarkStart w:id="71" w:name="_Toc336611576"/>
+      <w:bookmarkStart w:id="71" w:name="_Toc338068527"/>
       <w:bookmarkEnd w:id="66"/>
       <w:bookmarkEnd w:id="67"/>
       <w:r>
@@ -30073,7 +30070,7 @@
       <w:pPr>
         <w:pStyle w:val="Heading1"/>
       </w:pPr>
-      <w:bookmarkStart w:id="74" w:name="_Toc336611577"/>
+      <w:bookmarkStart w:id="74" w:name="_Toc338068528"/>
       <w:bookmarkEnd w:id="72"/>
       <w:bookmarkEnd w:id="73"/>
       <w:r>
@@ -30575,7 +30572,7 @@
               <w:sz w:val="18"/>
               <w:szCs w:val="18"/>
             </w:rPr>
-            <w:t>3-31</w:t>
+            <w:t>1-3</w:t>
           </w:r>
           <w:r>
             <w:rPr>
@@ -37582,7 +37579,7 @@
 </file>
 
 <file path=customXml/itemProps1.xml><?xml version="1.0" encoding="utf-8"?>
-<ds:datastoreItem xmlns:ds="http://schemas.openxmlformats.org/officeDocument/2006/customXml" ds:itemID="{11DED71F-199B-3F4D-A240-200CAE823111}">
+<ds:datastoreItem xmlns:ds="http://schemas.openxmlformats.org/officeDocument/2006/customXml" ds:itemID="{8318D067-9761-2B46-89BB-E9C28865E187}">
   <ds:schemaRefs>
     <ds:schemaRef ds:uri="http://schemas.openxmlformats.org/officeDocument/2006/bibliography"/>
   </ds:schemaRefs>
@@ -37590,7 +37587,7 @@
 </file>
 
 <file path=customXml/itemProps2.xml><?xml version="1.0" encoding="utf-8"?>
-<ds:datastoreItem xmlns:ds="http://schemas.openxmlformats.org/officeDocument/2006/customXml" ds:itemID="{BF9ABEFE-0C17-C148-B637-3526F5764CC1}">
+<ds:datastoreItem xmlns:ds="http://schemas.openxmlformats.org/officeDocument/2006/customXml" ds:itemID="{38416E63-A4CC-944B-BFEB-CA9752F9B791}">
   <ds:schemaRefs>
     <ds:schemaRef ds:uri="http://schemas.openxmlformats.org/officeDocument/2006/bibliography"/>
   </ds:schemaRefs>
@@ -37598,7 +37595,7 @@
 </file>
 
 <file path=customXml/itemProps3.xml><?xml version="1.0" encoding="utf-8"?>
-<ds:datastoreItem xmlns:ds="http://schemas.openxmlformats.org/officeDocument/2006/customXml" ds:itemID="{8608194B-6631-DF46-98DF-42585F5E1DFC}">
+<ds:datastoreItem xmlns:ds="http://schemas.openxmlformats.org/officeDocument/2006/customXml" ds:itemID="{9D436DDD-5836-884B-A6B8-95128EF0628C}">
   <ds:schemaRefs>
     <ds:schemaRef ds:uri="http://schemas.openxmlformats.org/officeDocument/2006/bibliography"/>
   </ds:schemaRefs>
@@ -37606,7 +37603,7 @@
 </file>
 
 <file path=customXml/itemProps4.xml><?xml version="1.0" encoding="utf-8"?>
-<ds:datastoreItem xmlns:ds="http://schemas.openxmlformats.org/officeDocument/2006/customXml" ds:itemID="{6838F571-C733-E14F-BDB9-E269BF8B7D29}">
+<ds:datastoreItem xmlns:ds="http://schemas.openxmlformats.org/officeDocument/2006/customXml" ds:itemID="{621D0A98-C995-F04C-826D-2E631757DC7B}">
   <ds:schemaRefs>
     <ds:schemaRef ds:uri="http://schemas.openxmlformats.org/officeDocument/2006/bibliography"/>
   </ds:schemaRefs>

</xml_diff>

<commit_message>
Updates to metadata import issue (missing attribute ID), close seekableIterator, update documentation to reflect enable/disable StripePayments.
</commit_message>
<xml_diff>
--- a/documentation/STRIPE Integration Documentation.docx
+++ b/documentation/STRIPE Integration Documentation.docx
@@ -243,7 +243,6 @@
           <w:docPartUnique/>
         </w:docPartObj>
       </w:sdtPr>
-      <w:sdtEndPr/>
       <w:sdtContent>
         <w:p>
           <w:pPr>
@@ -302,7 +301,7 @@
             <w:fldChar w:fldCharType="begin"/>
           </w:r>
           <w:r>
-            <w:instrText xml:space="preserve"> PAGEREF _Toc338068482 \h </w:instrText>
+            <w:instrText xml:space="preserve"> PAGEREF _Toc338415751 \h </w:instrText>
           </w:r>
           <w:r>
             <w:fldChar w:fldCharType="separate"/>
@@ -347,7 +346,7 @@
             <w:fldChar w:fldCharType="begin"/>
           </w:r>
           <w:r>
-            <w:instrText xml:space="preserve"> PAGEREF _Toc338068483 \h </w:instrText>
+            <w:instrText xml:space="preserve"> PAGEREF _Toc338415752 \h </w:instrText>
           </w:r>
           <w:r>
             <w:fldChar w:fldCharType="separate"/>
@@ -392,7 +391,7 @@
             <w:fldChar w:fldCharType="begin"/>
           </w:r>
           <w:r>
-            <w:instrText xml:space="preserve"> PAGEREF _Toc338068484 \h </w:instrText>
+            <w:instrText xml:space="preserve"> PAGEREF _Toc338415753 \h </w:instrText>
           </w:r>
           <w:r>
             <w:fldChar w:fldCharType="separate"/>
@@ -443,7 +442,7 @@
             <w:fldChar w:fldCharType="begin"/>
           </w:r>
           <w:r>
-            <w:instrText xml:space="preserve"> PAGEREF _Toc338068485 \h </w:instrText>
+            <w:instrText xml:space="preserve"> PAGEREF _Toc338415754 \h </w:instrText>
           </w:r>
           <w:r>
             <w:fldChar w:fldCharType="separate"/>
@@ -494,7 +493,7 @@
             <w:fldChar w:fldCharType="begin"/>
           </w:r>
           <w:r>
-            <w:instrText xml:space="preserve"> PAGEREF _Toc338068486 \h </w:instrText>
+            <w:instrText xml:space="preserve"> PAGEREF _Toc338415755 \h </w:instrText>
           </w:r>
           <w:r>
             <w:fldChar w:fldCharType="separate"/>
@@ -539,7 +538,7 @@
             <w:fldChar w:fldCharType="begin"/>
           </w:r>
           <w:r>
-            <w:instrText xml:space="preserve"> PAGEREF _Toc338068487 \h </w:instrText>
+            <w:instrText xml:space="preserve"> PAGEREF _Toc338415756 \h </w:instrText>
           </w:r>
           <w:r>
             <w:fldChar w:fldCharType="separate"/>
@@ -587,7 +586,7 @@
             <w:fldChar w:fldCharType="begin"/>
           </w:r>
           <w:r>
-            <w:instrText xml:space="preserve"> PAGEREF _Toc338068488 \h </w:instrText>
+            <w:instrText xml:space="preserve"> PAGEREF _Toc338415757 \h </w:instrText>
           </w:r>
           <w:r>
             <w:fldChar w:fldCharType="separate"/>
@@ -635,7 +634,7 @@
             <w:fldChar w:fldCharType="begin"/>
           </w:r>
           <w:r>
-            <w:instrText xml:space="preserve"> PAGEREF _Toc338068489 \h </w:instrText>
+            <w:instrText xml:space="preserve"> PAGEREF _Toc338415758 \h </w:instrText>
           </w:r>
           <w:r>
             <w:fldChar w:fldCharType="separate"/>
@@ -683,7 +682,7 @@
             <w:fldChar w:fldCharType="begin"/>
           </w:r>
           <w:r>
-            <w:instrText xml:space="preserve"> PAGEREF _Toc338068490 \h </w:instrText>
+            <w:instrText xml:space="preserve"> PAGEREF _Toc338415759 \h </w:instrText>
           </w:r>
           <w:r>
             <w:fldChar w:fldCharType="separate"/>
@@ -731,7 +730,7 @@
             <w:fldChar w:fldCharType="begin"/>
           </w:r>
           <w:r>
-            <w:instrText xml:space="preserve"> PAGEREF _Toc338068491 \h </w:instrText>
+            <w:instrText xml:space="preserve"> PAGEREF _Toc338415760 \h </w:instrText>
           </w:r>
           <w:r>
             <w:fldChar w:fldCharType="separate"/>
@@ -776,7 +775,7 @@
             <w:fldChar w:fldCharType="begin"/>
           </w:r>
           <w:r>
-            <w:instrText xml:space="preserve"> PAGEREF _Toc338068492 \h </w:instrText>
+            <w:instrText xml:space="preserve"> PAGEREF _Toc338415761 \h </w:instrText>
           </w:r>
           <w:r>
             <w:fldChar w:fldCharType="separate"/>
@@ -821,7 +820,7 @@
             <w:fldChar w:fldCharType="begin"/>
           </w:r>
           <w:r>
-            <w:instrText xml:space="preserve"> PAGEREF _Toc338068493 \h </w:instrText>
+            <w:instrText xml:space="preserve"> PAGEREF _Toc338415762 \h </w:instrText>
           </w:r>
           <w:r>
             <w:fldChar w:fldCharType="separate"/>
@@ -866,7 +865,7 @@
             <w:fldChar w:fldCharType="begin"/>
           </w:r>
           <w:r>
-            <w:instrText xml:space="preserve"> PAGEREF _Toc338068494 \h </w:instrText>
+            <w:instrText xml:space="preserve"> PAGEREF _Toc338415763 \h </w:instrText>
           </w:r>
           <w:r>
             <w:fldChar w:fldCharType="separate"/>
@@ -911,7 +910,7 @@
             <w:fldChar w:fldCharType="begin"/>
           </w:r>
           <w:r>
-            <w:instrText xml:space="preserve"> PAGEREF _Toc338068495 \h </w:instrText>
+            <w:instrText xml:space="preserve"> PAGEREF _Toc338415764 \h </w:instrText>
           </w:r>
           <w:r>
             <w:fldChar w:fldCharType="separate"/>
@@ -956,7 +955,7 @@
             <w:fldChar w:fldCharType="begin"/>
           </w:r>
           <w:r>
-            <w:instrText xml:space="preserve"> PAGEREF _Toc338068496 \h </w:instrText>
+            <w:instrText xml:space="preserve"> PAGEREF _Toc338415765 \h </w:instrText>
           </w:r>
           <w:r>
             <w:fldChar w:fldCharType="separate"/>
@@ -1004,7 +1003,7 @@
             <w:fldChar w:fldCharType="begin"/>
           </w:r>
           <w:r>
-            <w:instrText xml:space="preserve"> PAGEREF _Toc338068497 \h </w:instrText>
+            <w:instrText xml:space="preserve"> PAGEREF _Toc338415766 \h </w:instrText>
           </w:r>
           <w:r>
             <w:fldChar w:fldCharType="separate"/>
@@ -1049,7 +1048,7 @@
             <w:fldChar w:fldCharType="begin"/>
           </w:r>
           <w:r>
-            <w:instrText xml:space="preserve"> PAGEREF _Toc338068498 \h </w:instrText>
+            <w:instrText xml:space="preserve"> PAGEREF _Toc338415767 \h </w:instrText>
           </w:r>
           <w:r>
             <w:fldChar w:fldCharType="separate"/>
@@ -1097,7 +1096,7 @@
             <w:fldChar w:fldCharType="begin"/>
           </w:r>
           <w:r>
-            <w:instrText xml:space="preserve"> PAGEREF _Toc338068499 \h </w:instrText>
+            <w:instrText xml:space="preserve"> PAGEREF _Toc338415768 \h </w:instrText>
           </w:r>
           <w:r>
             <w:fldChar w:fldCharType="separate"/>
@@ -1145,7 +1144,7 @@
             <w:fldChar w:fldCharType="begin"/>
           </w:r>
           <w:r>
-            <w:instrText xml:space="preserve"> PAGEREF _Toc338068500 \h </w:instrText>
+            <w:instrText xml:space="preserve"> PAGEREF _Toc338415769 \h </w:instrText>
           </w:r>
           <w:r>
             <w:fldChar w:fldCharType="separate"/>
@@ -1193,7 +1192,7 @@
             <w:fldChar w:fldCharType="begin"/>
           </w:r>
           <w:r>
-            <w:instrText xml:space="preserve"> PAGEREF _Toc338068501 \h </w:instrText>
+            <w:instrText xml:space="preserve"> PAGEREF _Toc338415770 \h </w:instrText>
           </w:r>
           <w:r>
             <w:fldChar w:fldCharType="separate"/>
@@ -1241,7 +1240,7 @@
             <w:fldChar w:fldCharType="begin"/>
           </w:r>
           <w:r>
-            <w:instrText xml:space="preserve"> PAGEREF _Toc338068502 \h </w:instrText>
+            <w:instrText xml:space="preserve"> PAGEREF _Toc338415771 \h </w:instrText>
           </w:r>
           <w:r>
             <w:fldChar w:fldCharType="separate"/>
@@ -1289,7 +1288,7 @@
             <w:fldChar w:fldCharType="begin"/>
           </w:r>
           <w:r>
-            <w:instrText xml:space="preserve"> PAGEREF _Toc338068503 \h </w:instrText>
+            <w:instrText xml:space="preserve"> PAGEREF _Toc338415772 \h </w:instrText>
           </w:r>
           <w:r>
             <w:fldChar w:fldCharType="separate"/>
@@ -1337,7 +1336,7 @@
             <w:fldChar w:fldCharType="begin"/>
           </w:r>
           <w:r>
-            <w:instrText xml:space="preserve"> PAGEREF _Toc338068504 \h </w:instrText>
+            <w:instrText xml:space="preserve"> PAGEREF _Toc338415773 \h </w:instrText>
           </w:r>
           <w:r>
             <w:fldChar w:fldCharType="separate"/>
@@ -1376,7 +1375,7 @@
             <w:tab/>
           </w:r>
           <w:r>
-            <w:t>Product Feed Setup</w:t>
+            <w:t>Enable/Disable Stripe Payments</w:t>
           </w:r>
           <w:r>
             <w:tab/>
@@ -1385,7 +1384,7 @@
             <w:fldChar w:fldCharType="begin"/>
           </w:r>
           <w:r>
-            <w:instrText xml:space="preserve"> PAGEREF _Toc338068505 \h </w:instrText>
+            <w:instrText xml:space="preserve"> PAGEREF _Toc338415774 \h </w:instrText>
           </w:r>
           <w:r>
             <w:fldChar w:fldCharType="separate"/>
@@ -1424,6 +1423,54 @@
             <w:tab/>
           </w:r>
           <w:r>
+            <w:t>Product Feed Setup</w:t>
+          </w:r>
+          <w:r>
+            <w:tab/>
+          </w:r>
+          <w:r>
+            <w:fldChar w:fldCharType="begin"/>
+          </w:r>
+          <w:r>
+            <w:instrText xml:space="preserve"> PAGEREF _Toc338415775 \h </w:instrText>
+          </w:r>
+          <w:r>
+            <w:fldChar w:fldCharType="separate"/>
+          </w:r>
+          <w:r>
+            <w:t>3-12</w:t>
+          </w:r>
+          <w:r>
+            <w:fldChar w:fldCharType="end"/>
+          </w:r>
+        </w:p>
+        <w:p>
+          <w:pPr>
+            <w:pStyle w:val="TOC3"/>
+            <w:tabs>
+              <w:tab w:val="left" w:pos="1537"/>
+            </w:tabs>
+            <w:rPr>
+              <w:sz w:val="24"/>
+              <w:szCs w:val="24"/>
+              <w:lang w:eastAsia="ja-JP" w:bidi="ar-SA"/>
+            </w:rPr>
+          </w:pPr>
+          <w:r>
+            <w:rPr>
+              <w:rFonts w:asciiTheme="majorHAnsi" w:hAnsiTheme="majorHAnsi"/>
+            </w:rPr>
+            <w:t>3.2.9</w:t>
+          </w:r>
+          <w:r>
+            <w:rPr>
+              <w:sz w:val="24"/>
+              <w:szCs w:val="24"/>
+              <w:lang w:eastAsia="ja-JP" w:bidi="ar-SA"/>
+            </w:rPr>
+            <w:tab/>
+          </w:r>
+          <w:r>
             <w:t>OCAPI Settings</w:t>
           </w:r>
           <w:r>
@@ -1433,7 +1480,7 @@
             <w:fldChar w:fldCharType="begin"/>
           </w:r>
           <w:r>
-            <w:instrText xml:space="preserve"> PAGEREF _Toc338068506 \h </w:instrText>
+            <w:instrText xml:space="preserve"> PAGEREF _Toc338415776 \h </w:instrText>
           </w:r>
           <w:r>
             <w:fldChar w:fldCharType="separate"/>
@@ -1478,7 +1525,7 @@
             <w:fldChar w:fldCharType="begin"/>
           </w:r>
           <w:r>
-            <w:instrText xml:space="preserve"> PAGEREF _Toc338068507 \h </w:instrText>
+            <w:instrText xml:space="preserve"> PAGEREF _Toc338415777 \h </w:instrText>
           </w:r>
           <w:r>
             <w:fldChar w:fldCharType="separate"/>
@@ -1526,7 +1573,7 @@
             <w:fldChar w:fldCharType="begin"/>
           </w:r>
           <w:r>
-            <w:instrText xml:space="preserve"> PAGEREF _Toc338068508 \h </w:instrText>
+            <w:instrText xml:space="preserve"> PAGEREF _Toc338415778 \h </w:instrText>
           </w:r>
           <w:r>
             <w:fldChar w:fldCharType="separate"/>
@@ -1574,7 +1621,7 @@
             <w:fldChar w:fldCharType="begin"/>
           </w:r>
           <w:r>
-            <w:instrText xml:space="preserve"> PAGEREF _Toc338068509 \h </w:instrText>
+            <w:instrText xml:space="preserve"> PAGEREF _Toc338415779 \h </w:instrText>
           </w:r>
           <w:r>
             <w:fldChar w:fldCharType="separate"/>
@@ -1622,7 +1669,7 @@
             <w:fldChar w:fldCharType="begin"/>
           </w:r>
           <w:r>
-            <w:instrText xml:space="preserve"> PAGEREF _Toc338068510 \h </w:instrText>
+            <w:instrText xml:space="preserve"> PAGEREF _Toc338415780 \h </w:instrText>
           </w:r>
           <w:r>
             <w:fldChar w:fldCharType="separate"/>
@@ -1670,7 +1717,7 @@
             <w:fldChar w:fldCharType="begin"/>
           </w:r>
           <w:r>
-            <w:instrText xml:space="preserve"> PAGEREF _Toc338068511 \h </w:instrText>
+            <w:instrText xml:space="preserve"> PAGEREF _Toc338415781 \h </w:instrText>
           </w:r>
           <w:r>
             <w:fldChar w:fldCharType="separate"/>
@@ -1718,7 +1765,7 @@
             <w:fldChar w:fldCharType="begin"/>
           </w:r>
           <w:r>
-            <w:instrText xml:space="preserve"> PAGEREF _Toc338068512 \h </w:instrText>
+            <w:instrText xml:space="preserve"> PAGEREF _Toc338415782 \h </w:instrText>
           </w:r>
           <w:r>
             <w:fldChar w:fldCharType="separate"/>
@@ -1766,7 +1813,7 @@
             <w:fldChar w:fldCharType="begin"/>
           </w:r>
           <w:r>
-            <w:instrText xml:space="preserve"> PAGEREF _Toc338068513 \h </w:instrText>
+            <w:instrText xml:space="preserve"> PAGEREF _Toc338415783 \h </w:instrText>
           </w:r>
           <w:r>
             <w:fldChar w:fldCharType="separate"/>
@@ -1814,7 +1861,7 @@
             <w:fldChar w:fldCharType="begin"/>
           </w:r>
           <w:r>
-            <w:instrText xml:space="preserve"> PAGEREF _Toc338068514 \h </w:instrText>
+            <w:instrText xml:space="preserve"> PAGEREF _Toc338415784 \h </w:instrText>
           </w:r>
           <w:r>
             <w:fldChar w:fldCharType="separate"/>
@@ -1859,7 +1906,7 @@
             <w:fldChar w:fldCharType="begin"/>
           </w:r>
           <w:r>
-            <w:instrText xml:space="preserve"> PAGEREF _Toc338068515 \h </w:instrText>
+            <w:instrText xml:space="preserve"> PAGEREF _Toc338415785 \h </w:instrText>
           </w:r>
           <w:r>
             <w:fldChar w:fldCharType="separate"/>
@@ -1904,7 +1951,7 @@
             <w:fldChar w:fldCharType="begin"/>
           </w:r>
           <w:r>
-            <w:instrText xml:space="preserve"> PAGEREF _Toc338068516 \h </w:instrText>
+            <w:instrText xml:space="preserve"> PAGEREF _Toc338415786 \h </w:instrText>
           </w:r>
           <w:r>
             <w:fldChar w:fldCharType="separate"/>
@@ -1949,7 +1996,7 @@
             <w:fldChar w:fldCharType="begin"/>
           </w:r>
           <w:r>
-            <w:instrText xml:space="preserve"> PAGEREF _Toc338068517 \h </w:instrText>
+            <w:instrText xml:space="preserve"> PAGEREF _Toc338415787 \h </w:instrText>
           </w:r>
           <w:r>
             <w:fldChar w:fldCharType="separate"/>
@@ -1994,7 +2041,7 @@
             <w:fldChar w:fldCharType="begin"/>
           </w:r>
           <w:r>
-            <w:instrText xml:space="preserve"> PAGEREF _Toc338068518 \h </w:instrText>
+            <w:instrText xml:space="preserve"> PAGEREF _Toc338415788 \h </w:instrText>
           </w:r>
           <w:r>
             <w:fldChar w:fldCharType="separate"/>
@@ -2039,7 +2086,7 @@
             <w:fldChar w:fldCharType="begin"/>
           </w:r>
           <w:r>
-            <w:instrText xml:space="preserve"> PAGEREF _Toc338068519 \h </w:instrText>
+            <w:instrText xml:space="preserve"> PAGEREF _Toc338415789 \h </w:instrText>
           </w:r>
           <w:r>
             <w:fldChar w:fldCharType="separate"/>
@@ -2064,6 +2111,7 @@
             </w:rPr>
           </w:pPr>
           <w:r>
+            <w:lastRenderedPageBreak/>
             <w:t>4.3</w:t>
           </w:r>
           <w:r>
@@ -2084,7 +2132,7 @@
             <w:fldChar w:fldCharType="begin"/>
           </w:r>
           <w:r>
-            <w:instrText xml:space="preserve"> PAGEREF _Toc338068520 \h </w:instrText>
+            <w:instrText xml:space="preserve"> PAGEREF _Toc338415790 \h </w:instrText>
           </w:r>
           <w:r>
             <w:fldChar w:fldCharType="separate"/>
@@ -2109,7 +2157,6 @@
             </w:rPr>
           </w:pPr>
           <w:r>
-            <w:lastRenderedPageBreak/>
             <w:t>5.</w:t>
           </w:r>
           <w:r>
@@ -2130,7 +2177,7 @@
             <w:fldChar w:fldCharType="begin"/>
           </w:r>
           <w:r>
-            <w:instrText xml:space="preserve"> PAGEREF _Toc338068521 \h </w:instrText>
+            <w:instrText xml:space="preserve"> PAGEREF _Toc338415791 \h </w:instrText>
           </w:r>
           <w:r>
             <w:fldChar w:fldCharType="separate"/>
@@ -2175,7 +2222,7 @@
             <w:fldChar w:fldCharType="begin"/>
           </w:r>
           <w:r>
-            <w:instrText xml:space="preserve"> PAGEREF _Toc338068522 \h </w:instrText>
+            <w:instrText xml:space="preserve"> PAGEREF _Toc338415792 \h </w:instrText>
           </w:r>
           <w:r>
             <w:fldChar w:fldCharType="separate"/>
@@ -2220,7 +2267,7 @@
             <w:fldChar w:fldCharType="begin"/>
           </w:r>
           <w:r>
-            <w:instrText xml:space="preserve"> PAGEREF _Toc338068523 \h </w:instrText>
+            <w:instrText xml:space="preserve"> PAGEREF _Toc338415793 \h </w:instrText>
           </w:r>
           <w:r>
             <w:fldChar w:fldCharType="separate"/>
@@ -2265,7 +2312,7 @@
             <w:fldChar w:fldCharType="begin"/>
           </w:r>
           <w:r>
-            <w:instrText xml:space="preserve"> PAGEREF _Toc338068524 \h </w:instrText>
+            <w:instrText xml:space="preserve"> PAGEREF _Toc338415794 \h </w:instrText>
           </w:r>
           <w:r>
             <w:fldChar w:fldCharType="separate"/>
@@ -2313,7 +2360,7 @@
             <w:fldChar w:fldCharType="begin"/>
           </w:r>
           <w:r>
-            <w:instrText xml:space="preserve"> PAGEREF _Toc338068525 \h </w:instrText>
+            <w:instrText xml:space="preserve"> PAGEREF _Toc338415795 \h </w:instrText>
           </w:r>
           <w:r>
             <w:fldChar w:fldCharType="separate"/>
@@ -2361,7 +2408,7 @@
             <w:fldChar w:fldCharType="begin"/>
           </w:r>
           <w:r>
-            <w:instrText xml:space="preserve"> PAGEREF _Toc338068526 \h </w:instrText>
+            <w:instrText xml:space="preserve"> PAGEREF _Toc338415796 \h </w:instrText>
           </w:r>
           <w:r>
             <w:fldChar w:fldCharType="separate"/>
@@ -2406,7 +2453,7 @@
             <w:fldChar w:fldCharType="begin"/>
           </w:r>
           <w:r>
-            <w:instrText xml:space="preserve"> PAGEREF _Toc338068527 \h </w:instrText>
+            <w:instrText xml:space="preserve"> PAGEREF _Toc338415797 \h </w:instrText>
           </w:r>
           <w:r>
             <w:fldChar w:fldCharType="separate"/>
@@ -2451,7 +2498,7 @@
             <w:fldChar w:fldCharType="begin"/>
           </w:r>
           <w:r>
-            <w:instrText xml:space="preserve"> PAGEREF _Toc338068528 \h </w:instrText>
+            <w:instrText xml:space="preserve"> PAGEREF _Toc338415798 \h </w:instrText>
           </w:r>
           <w:r>
             <w:fldChar w:fldCharType="separate"/>
@@ -2493,7 +2540,7 @@
       <w:pPr>
         <w:pStyle w:val="Heading1"/>
       </w:pPr>
-      <w:bookmarkStart w:id="4" w:name="_Toc338068482"/>
+      <w:bookmarkStart w:id="4" w:name="_Toc338415751"/>
       <w:bookmarkEnd w:id="2"/>
       <w:r>
         <w:lastRenderedPageBreak/>
@@ -3242,7 +3289,7 @@
         <w:pStyle w:val="Heading1"/>
       </w:pPr>
       <w:bookmarkStart w:id="5" w:name="_Toc78862411"/>
-      <w:bookmarkStart w:id="6" w:name="_Toc338068483"/>
+      <w:bookmarkStart w:id="6" w:name="_Toc338415752"/>
       <w:r>
         <w:lastRenderedPageBreak/>
         <w:t>Component Overview</w:t>
@@ -3254,7 +3301,7 @@
       <w:pPr>
         <w:pStyle w:val="Heading2"/>
       </w:pPr>
-      <w:bookmarkStart w:id="7" w:name="_Toc338068484"/>
+      <w:bookmarkStart w:id="7" w:name="_Toc338415753"/>
       <w:r>
         <w:t>Functional Overview</w:t>
       </w:r>
@@ -3276,7 +3323,7 @@
       <w:pPr>
         <w:pStyle w:val="Heading3"/>
       </w:pPr>
-      <w:bookmarkStart w:id="8" w:name="_Toc338068485"/>
+      <w:bookmarkStart w:id="8" w:name="_Toc338415754"/>
       <w:r>
         <w:rPr>
           <w:rStyle w:val="SubtleEmphasis"/>
@@ -3553,7 +3600,7 @@
           <w:szCs w:val="18"/>
         </w:rPr>
       </w:pPr>
-      <w:bookmarkStart w:id="9" w:name="_Toc338068486"/>
+      <w:bookmarkStart w:id="9" w:name="_Toc338415755"/>
       <w:r>
         <w:rPr>
           <w:rStyle w:val="SubtleEmphasis"/>
@@ -3812,7 +3859,7 @@
       <w:pPr>
         <w:pStyle w:val="Heading2"/>
       </w:pPr>
-      <w:bookmarkStart w:id="10" w:name="_Toc338068487"/>
+      <w:bookmarkStart w:id="10" w:name="_Toc338415756"/>
       <w:r>
         <w:t>Use Cases</w:t>
       </w:r>
@@ -3831,7 +3878,7 @@
       <w:bookmarkStart w:id="11" w:name="_Toc245264330"/>
       <w:bookmarkStart w:id="12" w:name="_Toc279703416"/>
       <w:bookmarkStart w:id="13" w:name="_Toc279703509"/>
-      <w:bookmarkStart w:id="14" w:name="_Toc338068488"/>
+      <w:bookmarkStart w:id="14" w:name="_Toc338415757"/>
       <w:r>
         <w:rPr>
           <w:rStyle w:val="SubtleEmphasis"/>
@@ -3951,7 +3998,7 @@
       <w:pPr>
         <w:pStyle w:val="Heading3"/>
       </w:pPr>
-      <w:bookmarkStart w:id="15" w:name="_Toc338068489"/>
+      <w:bookmarkStart w:id="15" w:name="_Toc338415758"/>
       <w:r>
         <w:t>Stripe Charges</w:t>
       </w:r>
@@ -4019,7 +4066,7 @@
       <w:pPr>
         <w:pStyle w:val="Heading3"/>
       </w:pPr>
-      <w:bookmarkStart w:id="16" w:name="_Toc338068490"/>
+      <w:bookmarkStart w:id="16" w:name="_Toc338415759"/>
       <w:r>
         <w:t>AVS Auto-Fail Transactions</w:t>
       </w:r>
@@ -4098,7 +4145,7 @@
       <w:pPr>
         <w:pStyle w:val="Heading3"/>
       </w:pPr>
-      <w:bookmarkStart w:id="17" w:name="_Toc338068491"/>
+      <w:bookmarkStart w:id="17" w:name="_Toc338415760"/>
       <w:r>
         <w:t xml:space="preserve">OCAPI-based purchases (Stripe </w:t>
       </w:r>
@@ -4178,7 +4225,7 @@
       <w:pPr>
         <w:pStyle w:val="Heading2"/>
       </w:pPr>
-      <w:bookmarkStart w:id="18" w:name="_Toc338068492"/>
+      <w:bookmarkStart w:id="18" w:name="_Toc338415761"/>
       <w:bookmarkEnd w:id="11"/>
       <w:bookmarkEnd w:id="12"/>
       <w:bookmarkEnd w:id="13"/>
@@ -4269,7 +4316,7 @@
       <w:bookmarkStart w:id="20" w:name="_Toc245264334"/>
       <w:bookmarkStart w:id="21" w:name="_Toc279703420"/>
       <w:bookmarkStart w:id="22" w:name="_Toc279703513"/>
-      <w:bookmarkStart w:id="23" w:name="_Toc338068493"/>
+      <w:bookmarkStart w:id="23" w:name="_Toc338415762"/>
       <w:bookmarkEnd w:id="5"/>
       <w:r>
         <w:t>Compatibility</w:t>
@@ -4425,7 +4472,7 @@
         <w:pStyle w:val="Heading2"/>
       </w:pPr>
       <w:bookmarkStart w:id="24" w:name="_Toc78862414"/>
-      <w:bookmarkStart w:id="25" w:name="_Toc338068494"/>
+      <w:bookmarkStart w:id="25" w:name="_Toc338415763"/>
       <w:r>
         <w:t>Privacy, Payment</w:t>
       </w:r>
@@ -4610,7 +4657,7 @@
       <w:pPr>
         <w:pStyle w:val="Heading1"/>
       </w:pPr>
-      <w:bookmarkStart w:id="29" w:name="_Toc338068495"/>
+      <w:bookmarkStart w:id="29" w:name="_Toc338415764"/>
       <w:bookmarkEnd w:id="26"/>
       <w:bookmarkEnd w:id="27"/>
       <w:bookmarkEnd w:id="28"/>
@@ -4625,7 +4672,7 @@
       <w:pPr>
         <w:pStyle w:val="Heading2"/>
       </w:pPr>
-      <w:bookmarkStart w:id="30" w:name="_Toc338068496"/>
+      <w:bookmarkStart w:id="30" w:name="_Toc338415765"/>
       <w:r>
         <w:t>Setup</w:t>
       </w:r>
@@ -4713,7 +4760,7 @@
           <w:iCs w:val="0"/>
         </w:rPr>
       </w:pPr>
-      <w:bookmarkStart w:id="31" w:name="_Toc338068497"/>
+      <w:bookmarkStart w:id="31" w:name="_Toc338415766"/>
       <w:r>
         <w:rPr>
           <w:rStyle w:val="SubtleEmphasis"/>
@@ -6704,7 +6751,7 @@
       <w:pPr>
         <w:pStyle w:val="Heading2"/>
       </w:pPr>
-      <w:bookmarkStart w:id="32" w:name="_Toc338068498"/>
+      <w:bookmarkStart w:id="32" w:name="_Toc338415767"/>
       <w:r>
         <w:t>Configuration</w:t>
       </w:r>
@@ -6720,7 +6767,7 @@
       <w:pPr>
         <w:pStyle w:val="Heading3"/>
       </w:pPr>
-      <w:bookmarkStart w:id="33" w:name="_Toc338068499"/>
+      <w:bookmarkStart w:id="33" w:name="_Toc338415768"/>
       <w:r>
         <w:t>Assign Cartridges to Site(s)</w:t>
       </w:r>
@@ -7462,7 +7509,7 @@
       <w:pPr>
         <w:pStyle w:val="Heading3"/>
       </w:pPr>
-      <w:bookmarkStart w:id="34" w:name="_Toc338068500"/>
+      <w:bookmarkStart w:id="34" w:name="_Toc338415769"/>
       <w:r>
         <w:t>Import System Object Definitions</w:t>
       </w:r>
@@ -7922,7 +7969,7 @@
       <w:pPr>
         <w:pStyle w:val="Heading3"/>
       </w:pPr>
-      <w:bookmarkStart w:id="35" w:name="_Toc338068501"/>
+      <w:bookmarkStart w:id="35" w:name="_Toc338415770"/>
       <w:r>
         <w:t>Import Services</w:t>
       </w:r>
@@ -8707,7 +8754,7 @@
       <w:pPr>
         <w:pStyle w:val="Heading3"/>
       </w:pPr>
-      <w:bookmarkStart w:id="36" w:name="_Toc338068502"/>
+      <w:bookmarkStart w:id="36" w:name="_Toc338415771"/>
       <w:r>
         <w:t>Import Custom Job Schedule</w:t>
       </w:r>
@@ -9233,7 +9280,7 @@
       <w:pPr>
         <w:pStyle w:val="Heading3"/>
       </w:pPr>
-      <w:bookmarkStart w:id="37" w:name="_Toc338068503"/>
+      <w:bookmarkStart w:id="37" w:name="_Toc338415772"/>
       <w:r>
         <w:t>Custom Site Preferences</w:t>
       </w:r>
@@ -9959,7 +10006,7 @@
       <w:pPr>
         <w:pStyle w:val="Heading3"/>
       </w:pPr>
-      <w:bookmarkStart w:id="38" w:name="_Toc338068504"/>
+      <w:bookmarkStart w:id="38" w:name="_Toc338415773"/>
       <w:r>
         <w:t>Payment Settings Updates</w:t>
       </w:r>
@@ -10398,11 +10445,68 @@
       <w:pPr>
         <w:pStyle w:val="Heading3"/>
       </w:pPr>
-      <w:bookmarkStart w:id="39" w:name="_Toc338068505"/>
+      <w:bookmarkStart w:id="39" w:name="_Toc338415774"/>
+      <w:r>
+        <w:t>Enable/Disable Stripe Payments</w:t>
+      </w:r>
+      <w:bookmarkEnd w:id="39"/>
+    </w:p>
+    <w:p>
+      <w:pPr>
+        <w:ind w:left="1416"/>
+        <w:rPr>
+          <w:rFonts w:ascii="Trebuchet MS" w:hAnsi="Trebuchet MS"/>
+          <w:sz w:val="18"/>
+          <w:szCs w:val="18"/>
+        </w:rPr>
+      </w:pPr>
+    </w:p>
+    <w:p>
+      <w:pPr>
+        <w:ind w:left="1416"/>
+        <w:rPr>
+          <w:rFonts w:ascii="Trebuchet MS" w:hAnsi="Trebuchet MS"/>
+          <w:sz w:val="18"/>
+          <w:szCs w:val="18"/>
+        </w:rPr>
+      </w:pPr>
+      <w:r>
+        <w:rPr>
+          <w:rFonts w:ascii="Trebuchet MS" w:hAnsi="Trebuchet MS"/>
+          <w:sz w:val="18"/>
+          <w:szCs w:val="18"/>
+        </w:rPr>
+        <w:lastRenderedPageBreak/>
+        <w:t xml:space="preserve">To enable/disable Stripe Payments on the Storefront, simply </w:t>
+      </w:r>
+      <w:r>
+        <w:rPr>
+          <w:rFonts w:ascii="Trebuchet MS" w:hAnsi="Trebuchet MS"/>
+          <w:sz w:val="18"/>
+          <w:szCs w:val="18"/>
+        </w:rPr>
+        <w:t>update the Payment Processor for Payment Method “CREDIT_CARD” to use Payment Processor “STRIPE_CREDIT”. If any other Payment Processor is defined for “CREDIT_CARD”, Stripe is considered disabled.</w:t>
+      </w:r>
+    </w:p>
+    <w:p>
+      <w:pPr>
+        <w:ind w:left="1416"/>
+        <w:rPr>
+          <w:rFonts w:ascii="Trebuchet MS" w:hAnsi="Trebuchet MS"/>
+          <w:sz w:val="18"/>
+          <w:szCs w:val="18"/>
+        </w:rPr>
+      </w:pPr>
+    </w:p>
+    <w:p>
+      <w:pPr>
+        <w:pStyle w:val="Heading3"/>
+      </w:pPr>
+      <w:bookmarkStart w:id="40" w:name="_Toc338415775"/>
       <w:r>
         <w:t>Product Feed Setup</w:t>
       </w:r>
-      <w:bookmarkEnd w:id="39"/>
+      <w:bookmarkEnd w:id="40"/>
     </w:p>
     <w:p/>
     <w:p>
@@ -10410,7 +10514,6 @@
         <w:pStyle w:val="Heading4"/>
       </w:pPr>
       <w:r>
-        <w:lastRenderedPageBreak/>
         <w:t>BM Configurations</w:t>
       </w:r>
     </w:p>
@@ -10447,8 +10550,8 @@
         </w:rPr>
         <w:t>Product Feed Directory, Product Feed File Name, Product Feed Default Brand Name</w:t>
       </w:r>
-      <w:bookmarkStart w:id="40" w:name="OLE_LINK1"/>
-      <w:bookmarkStart w:id="41" w:name="OLE_LINK2"/>
+      <w:bookmarkStart w:id="41" w:name="OLE_LINK1"/>
+      <w:bookmarkStart w:id="42" w:name="OLE_LINK2"/>
       <w:r>
         <w:rPr>
           <w:rFonts w:ascii="Trebuchet MS" w:hAnsi="Trebuchet MS"/>
@@ -10457,8 +10560,8 @@
         </w:rPr>
         <w:t>–</w:t>
       </w:r>
-      <w:bookmarkEnd w:id="40"/>
       <w:bookmarkEnd w:id="41"/>
+      <w:bookmarkEnd w:id="42"/>
       <w:r>
         <w:rPr>
           <w:rFonts w:ascii="Trebuchet MS" w:hAnsi="Trebuchet MS"/>
@@ -10851,11 +10954,11 @@
       <w:pPr>
         <w:pStyle w:val="Heading3"/>
       </w:pPr>
-      <w:bookmarkStart w:id="42" w:name="_Toc338068506"/>
+      <w:bookmarkStart w:id="43" w:name="_Toc338415776"/>
       <w:r>
         <w:t>OCAPI Settings</w:t>
       </w:r>
-      <w:bookmarkEnd w:id="42"/>
+      <w:bookmarkEnd w:id="43"/>
     </w:p>
     <w:p>
       <w:pPr>
@@ -11247,6 +11350,7 @@
         <w:pStyle w:val="Heading4"/>
       </w:pPr>
       <w:r>
+        <w:lastRenderedPageBreak/>
         <w:t>En</w:t>
       </w:r>
       <w:r>
@@ -11705,7 +11809,6 @@
           <w:sz w:val="18"/>
           <w:szCs w:val="18"/>
         </w:rPr>
-        <w:lastRenderedPageBreak/>
         <w:t>Set Shipping A</w:t>
       </w:r>
       <w:r>
@@ -12342,11 +12445,11 @@
       <w:pPr>
         <w:pStyle w:val="Heading2"/>
       </w:pPr>
-      <w:bookmarkStart w:id="43" w:name="_Toc338068507"/>
+      <w:bookmarkStart w:id="44" w:name="_Toc338415777"/>
       <w:r>
         <w:t>Custom Code</w:t>
       </w:r>
-      <w:bookmarkEnd w:id="43"/>
+      <w:bookmarkEnd w:id="44"/>
     </w:p>
     <w:p>
       <w:pPr>
@@ -12442,11 +12545,11 @@
       <w:pPr>
         <w:pStyle w:val="Heading3"/>
       </w:pPr>
-      <w:bookmarkStart w:id="44" w:name="_Toc338068508"/>
+      <w:bookmarkStart w:id="45" w:name="_Toc338415778"/>
       <w:r>
         <w:t>Controllers</w:t>
       </w:r>
-      <w:bookmarkEnd w:id="44"/>
+      <w:bookmarkEnd w:id="45"/>
     </w:p>
     <w:p>
       <w:pPr>
@@ -12840,6 +12943,7 @@
           <w:szCs w:val="18"/>
           <w:lang w:bidi="ar-SA"/>
         </w:rPr>
+        <w:lastRenderedPageBreak/>
         <w:drawing>
           <wp:inline distT="0" distB="0" distL="0" distR="0" wp14:anchorId="548F05A7" wp14:editId="5847DE8B">
             <wp:extent cx="4367401" cy="834404"/>
@@ -13148,7 +13252,6 @@
           <w:color w:val="000000"/>
           <w:lang w:bidi="ar-SA"/>
         </w:rPr>
-        <w:lastRenderedPageBreak/>
         <w:br/>
       </w:r>
       <w:r>
@@ -14470,6 +14573,7 @@
           <w:szCs w:val="18"/>
           <w:lang w:bidi="ar-SA"/>
         </w:rPr>
+        <w:lastRenderedPageBreak/>
         <w:drawing>
           <wp:inline distT="0" distB="0" distL="0" distR="0" wp14:anchorId="73CF9242" wp14:editId="1ECC7E42">
             <wp:extent cx="4382512" cy="2744803"/>
@@ -14550,7 +14654,6 @@
           <w:sz w:val="18"/>
           <w:szCs w:val="18"/>
         </w:rPr>
-        <w:lastRenderedPageBreak/>
         <w:t xml:space="preserve">Replace the following code in the </w:t>
       </w:r>
       <w:proofErr w:type="gramStart"/>
@@ -15571,6 +15674,7 @@
           <w:szCs w:val="16"/>
           <w:lang w:bidi="ar-SA"/>
         </w:rPr>
+        <w:lastRenderedPageBreak/>
         <w:t>var</w:t>
       </w:r>
       <w:proofErr w:type="spellEnd"/>
@@ -16089,7 +16193,6 @@
           <w:szCs w:val="16"/>
           <w:lang w:bidi="ar-SA"/>
         </w:rPr>
-        <w:lastRenderedPageBreak/>
         <w:tab/>
         <w:t xml:space="preserve"> </w:t>
       </w:r>
@@ -17082,6 +17185,7 @@
           <w:szCs w:val="16"/>
           <w:lang w:bidi="ar-SA"/>
         </w:rPr>
+        <w:lastRenderedPageBreak/>
         <w:t xml:space="preserve">Add the following code to the </w:t>
       </w:r>
       <w:proofErr w:type="gramStart"/>
@@ -17537,7 +17641,6 @@
           <w:szCs w:val="16"/>
           <w:lang w:bidi="ar-SA"/>
         </w:rPr>
-        <w:lastRenderedPageBreak/>
         <w:drawing>
           <wp:inline distT="0" distB="0" distL="0" distR="0" wp14:anchorId="5C1B2222" wp14:editId="0E4C1C7D">
             <wp:extent cx="4171270" cy="2605653"/>
@@ -20005,11 +20108,11 @@
       <w:pPr>
         <w:pStyle w:val="Heading3"/>
       </w:pPr>
-      <w:bookmarkStart w:id="45" w:name="_Toc338068509"/>
+      <w:bookmarkStart w:id="46" w:name="_Toc338415779"/>
       <w:r>
         <w:t>Pipelines</w:t>
       </w:r>
-      <w:bookmarkEnd w:id="45"/>
+      <w:bookmarkEnd w:id="46"/>
     </w:p>
     <w:p>
       <w:pPr>
@@ -21556,11 +21659,11 @@
       <w:pPr>
         <w:pStyle w:val="Heading3"/>
       </w:pPr>
-      <w:bookmarkStart w:id="46" w:name="_Toc338068510"/>
+      <w:bookmarkStart w:id="47" w:name="_Toc338415780"/>
       <w:r>
         <w:t>Forms</w:t>
       </w:r>
-      <w:bookmarkEnd w:id="46"/>
+      <w:bookmarkEnd w:id="47"/>
     </w:p>
     <w:p>
       <w:pPr>
@@ -21897,11 +22000,11 @@
       <w:pPr>
         <w:pStyle w:val="Heading3"/>
       </w:pPr>
-      <w:bookmarkStart w:id="47" w:name="_Toc338068511"/>
+      <w:bookmarkStart w:id="48" w:name="_Toc338415781"/>
       <w:r>
         <w:t>Templates</w:t>
       </w:r>
-      <w:bookmarkEnd w:id="47"/>
+      <w:bookmarkEnd w:id="48"/>
     </w:p>
     <w:p>
       <w:pPr>
@@ -26108,11 +26211,11 @@
       <w:pPr>
         <w:pStyle w:val="Heading3"/>
       </w:pPr>
-      <w:bookmarkStart w:id="48" w:name="_Toc338068512"/>
+      <w:bookmarkStart w:id="49" w:name="_Toc338415782"/>
       <w:r>
         <w:t>Scripts</w:t>
       </w:r>
-      <w:bookmarkEnd w:id="48"/>
+      <w:bookmarkEnd w:id="49"/>
     </w:p>
     <w:p>
       <w:pPr>
@@ -26918,11 +27021,11 @@
       <w:pPr>
         <w:pStyle w:val="Heading3"/>
       </w:pPr>
-      <w:bookmarkStart w:id="49" w:name="_Toc338068513"/>
+      <w:bookmarkStart w:id="50" w:name="_Toc338415783"/>
       <w:r>
         <w:t>JavaScript</w:t>
       </w:r>
-      <w:bookmarkEnd w:id="49"/>
+      <w:bookmarkEnd w:id="50"/>
     </w:p>
     <w:p>
       <w:pPr>
@@ -28249,12 +28352,12 @@
       <w:pPr>
         <w:pStyle w:val="Heading3"/>
       </w:pPr>
-      <w:bookmarkStart w:id="50" w:name="_Toc338068514"/>
+      <w:bookmarkStart w:id="51" w:name="_Toc338415784"/>
       <w:r>
         <w:lastRenderedPageBreak/>
         <w:t>CSS</w:t>
       </w:r>
-      <w:bookmarkEnd w:id="50"/>
+      <w:bookmarkEnd w:id="51"/>
     </w:p>
     <w:p>
       <w:pPr>
@@ -28876,11 +28979,11 @@
       <w:pPr>
         <w:pStyle w:val="Heading2"/>
       </w:pPr>
-      <w:bookmarkStart w:id="51" w:name="_Toc338068515"/>
+      <w:bookmarkStart w:id="52" w:name="_Toc338415785"/>
       <w:r>
         <w:t>External Interfaces</w:t>
       </w:r>
-      <w:bookmarkEnd w:id="51"/>
+      <w:bookmarkEnd w:id="52"/>
     </w:p>
     <w:p/>
     <w:p>
@@ -29079,11 +29182,11 @@
       <w:pPr>
         <w:pStyle w:val="Heading2"/>
       </w:pPr>
-      <w:bookmarkStart w:id="52" w:name="_Toc338068516"/>
+      <w:bookmarkStart w:id="53" w:name="_Toc338415786"/>
       <w:r>
         <w:t>Testing</w:t>
       </w:r>
-      <w:bookmarkEnd w:id="52"/>
+      <w:bookmarkEnd w:id="53"/>
     </w:p>
     <w:p>
       <w:pPr>
@@ -29266,25 +29369,25 @@
       <w:pPr>
         <w:pStyle w:val="Heading1"/>
       </w:pPr>
-      <w:bookmarkStart w:id="53" w:name="_Toc245264376"/>
-      <w:bookmarkStart w:id="54" w:name="_Toc338068517"/>
+      <w:bookmarkStart w:id="54" w:name="_Toc245264376"/>
+      <w:bookmarkStart w:id="55" w:name="_Toc338415787"/>
       <w:bookmarkEnd w:id="24"/>
       <w:r>
         <w:lastRenderedPageBreak/>
         <w:t>Operations, Maintenance</w:t>
       </w:r>
-      <w:bookmarkEnd w:id="54"/>
+      <w:bookmarkEnd w:id="55"/>
     </w:p>
     <w:p/>
     <w:p>
       <w:pPr>
         <w:pStyle w:val="Heading2"/>
       </w:pPr>
-      <w:bookmarkStart w:id="55" w:name="_Toc338068518"/>
+      <w:bookmarkStart w:id="56" w:name="_Toc338415788"/>
       <w:r>
         <w:t>Data Storage</w:t>
       </w:r>
-      <w:bookmarkEnd w:id="55"/>
+      <w:bookmarkEnd w:id="56"/>
     </w:p>
     <w:p>
       <w:pPr>
@@ -29479,11 +29582,11 @@
       <w:pPr>
         <w:pStyle w:val="Heading2"/>
       </w:pPr>
-      <w:bookmarkStart w:id="56" w:name="_Toc338068519"/>
+      <w:bookmarkStart w:id="57" w:name="_Toc338415789"/>
       <w:r>
         <w:t>Availability</w:t>
       </w:r>
-      <w:bookmarkEnd w:id="56"/>
+      <w:bookmarkEnd w:id="57"/>
     </w:p>
     <w:p>
       <w:pPr>
@@ -29523,11 +29626,11 @@
       <w:pPr>
         <w:pStyle w:val="Heading2"/>
       </w:pPr>
-      <w:bookmarkStart w:id="57" w:name="_Toc338068520"/>
+      <w:bookmarkStart w:id="58" w:name="_Toc338415790"/>
       <w:r>
         <w:t>Support</w:t>
       </w:r>
-      <w:bookmarkEnd w:id="57"/>
+      <w:bookmarkEnd w:id="58"/>
     </w:p>
     <w:p>
       <w:pPr>
@@ -29545,9 +29648,9 @@
           <w:szCs w:val="18"/>
         </w:rPr>
       </w:pPr>
-      <w:bookmarkStart w:id="58" w:name="_Toc279703491"/>
-      <w:bookmarkStart w:id="59" w:name="_Toc279703584"/>
-      <w:bookmarkEnd w:id="53"/>
+      <w:bookmarkStart w:id="59" w:name="_Toc279703491"/>
+      <w:bookmarkStart w:id="60" w:name="_Toc279703584"/>
+      <w:bookmarkEnd w:id="54"/>
       <w:r>
         <w:rPr>
           <w:rFonts w:ascii="Trebuchet MS" w:hAnsi="Trebuchet MS"/>
@@ -29564,8 +29667,8 @@
         </w:rPr>
         <w:t>t (</w:t>
       </w:r>
-      <w:bookmarkStart w:id="60" w:name="OLE_LINK3"/>
-      <w:bookmarkStart w:id="61" w:name="OLE_LINK4"/>
+      <w:bookmarkStart w:id="61" w:name="OLE_LINK3"/>
+      <w:bookmarkStart w:id="62" w:name="OLE_LINK4"/>
       <w:r>
         <w:rPr>
           <w:rFonts w:ascii="Trebuchet MS" w:hAnsi="Trebuchet MS"/>
@@ -29599,53 +29702,53 @@
         </w:rPr>
         <w:t>https://support.stripe.com</w:t>
       </w:r>
+      <w:bookmarkEnd w:id="61"/>
+      <w:bookmarkEnd w:id="62"/>
+      <w:r>
+        <w:rPr>
+          <w:rFonts w:ascii="Trebuchet MS" w:hAnsi="Trebuchet MS"/>
+          <w:sz w:val="18"/>
+          <w:szCs w:val="18"/>
+        </w:rPr>
+        <w:fldChar w:fldCharType="end"/>
+      </w:r>
+      <w:r>
+        <w:rPr>
+          <w:rFonts w:ascii="Trebuchet MS" w:hAnsi="Trebuchet MS"/>
+          <w:sz w:val="18"/>
+          <w:szCs w:val="18"/>
+        </w:rPr>
+        <w:t>)</w:t>
+      </w:r>
+      <w:r>
+        <w:rPr>
+          <w:rFonts w:ascii="Trebuchet MS" w:hAnsi="Trebuchet MS"/>
+          <w:sz w:val="18"/>
+          <w:szCs w:val="18"/>
+        </w:rPr>
+        <w:t>.</w:t>
+      </w:r>
+      <w:r>
+        <w:rPr>
+          <w:rFonts w:ascii="Trebuchet MS" w:hAnsi="Trebuchet MS"/>
+          <w:sz w:val="18"/>
+          <w:szCs w:val="18"/>
+        </w:rPr>
+        <w:br w:type="page"/>
+      </w:r>
+    </w:p>
+    <w:p>
+      <w:pPr>
+        <w:pStyle w:val="Heading1"/>
+      </w:pPr>
+      <w:bookmarkStart w:id="63" w:name="_Toc338415791"/>
+      <w:bookmarkEnd w:id="59"/>
       <w:bookmarkEnd w:id="60"/>
-      <w:bookmarkEnd w:id="61"/>
-      <w:r>
-        <w:rPr>
-          <w:rFonts w:ascii="Trebuchet MS" w:hAnsi="Trebuchet MS"/>
-          <w:sz w:val="18"/>
-          <w:szCs w:val="18"/>
-        </w:rPr>
-        <w:fldChar w:fldCharType="end"/>
-      </w:r>
-      <w:r>
-        <w:rPr>
-          <w:rFonts w:ascii="Trebuchet MS" w:hAnsi="Trebuchet MS"/>
-          <w:sz w:val="18"/>
-          <w:szCs w:val="18"/>
-        </w:rPr>
-        <w:t>)</w:t>
-      </w:r>
-      <w:r>
-        <w:rPr>
-          <w:rFonts w:ascii="Trebuchet MS" w:hAnsi="Trebuchet MS"/>
-          <w:sz w:val="18"/>
-          <w:szCs w:val="18"/>
-        </w:rPr>
-        <w:t>.</w:t>
-      </w:r>
-      <w:r>
-        <w:rPr>
-          <w:rFonts w:ascii="Trebuchet MS" w:hAnsi="Trebuchet MS"/>
-          <w:sz w:val="18"/>
-          <w:szCs w:val="18"/>
-        </w:rPr>
-        <w:br w:type="page"/>
-      </w:r>
-    </w:p>
-    <w:p>
-      <w:pPr>
-        <w:pStyle w:val="Heading1"/>
-      </w:pPr>
-      <w:bookmarkStart w:id="62" w:name="_Toc338068521"/>
-      <w:bookmarkEnd w:id="58"/>
-      <w:bookmarkEnd w:id="59"/>
       <w:r>
         <w:lastRenderedPageBreak/>
         <w:t>User Guide</w:t>
       </w:r>
-      <w:bookmarkEnd w:id="62"/>
+      <w:bookmarkEnd w:id="63"/>
     </w:p>
     <w:p>
       <w:pPr>
@@ -29657,11 +29760,11 @@
       <w:pPr>
         <w:pStyle w:val="Heading2"/>
       </w:pPr>
-      <w:bookmarkStart w:id="63" w:name="_Toc338068522"/>
+      <w:bookmarkStart w:id="64" w:name="_Toc338415792"/>
       <w:r>
         <w:t>Roles, Responsibilities</w:t>
       </w:r>
-      <w:bookmarkEnd w:id="63"/>
+      <w:bookmarkEnd w:id="64"/>
     </w:p>
     <w:p>
       <w:pPr>
@@ -29698,12 +29801,12 @@
       <w:pPr>
         <w:pStyle w:val="Heading2"/>
       </w:pPr>
-      <w:bookmarkStart w:id="64" w:name="_Toc265049819"/>
-      <w:bookmarkStart w:id="65" w:name="_Toc338068523"/>
+      <w:bookmarkStart w:id="65" w:name="_Toc265049819"/>
+      <w:bookmarkStart w:id="66" w:name="_Toc338415793"/>
       <w:r>
         <w:t>Business Manager</w:t>
       </w:r>
-      <w:bookmarkEnd w:id="65"/>
+      <w:bookmarkEnd w:id="66"/>
     </w:p>
     <w:p>
       <w:pPr>
@@ -29728,9 +29831,9 @@
           <w:szCs w:val="18"/>
         </w:rPr>
       </w:pPr>
-      <w:bookmarkStart w:id="66" w:name="_Toc279703497"/>
-      <w:bookmarkStart w:id="67" w:name="_Toc279703590"/>
-      <w:bookmarkEnd w:id="64"/>
+      <w:bookmarkStart w:id="67" w:name="_Toc279703497"/>
+      <w:bookmarkStart w:id="68" w:name="_Toc279703590"/>
+      <w:bookmarkEnd w:id="65"/>
       <w:r>
         <w:rPr>
           <w:rStyle w:val="SubtleEmphasis"/>
@@ -29759,11 +29862,11 @@
       <w:pPr>
         <w:pStyle w:val="Heading2"/>
       </w:pPr>
-      <w:bookmarkStart w:id="68" w:name="_Toc338068524"/>
+      <w:bookmarkStart w:id="69" w:name="_Toc338415794"/>
       <w:r>
         <w:t>Storefront Functionality</w:t>
       </w:r>
-      <w:bookmarkEnd w:id="68"/>
+      <w:bookmarkEnd w:id="69"/>
     </w:p>
     <w:p>
       <w:pPr>
@@ -29782,11 +29885,11 @@
       <w:pPr>
         <w:pStyle w:val="Heading3"/>
       </w:pPr>
-      <w:bookmarkStart w:id="69" w:name="_Toc338068525"/>
+      <w:bookmarkStart w:id="70" w:name="_Toc338415795"/>
       <w:r>
         <w:t>Credit Card Tokenization</w:t>
       </w:r>
-      <w:bookmarkEnd w:id="69"/>
+      <w:bookmarkEnd w:id="70"/>
     </w:p>
     <w:p>
       <w:pPr>
@@ -29866,11 +29969,11 @@
       <w:pPr>
         <w:pStyle w:val="Heading3"/>
       </w:pPr>
-      <w:bookmarkStart w:id="70" w:name="_Toc338068526"/>
+      <w:bookmarkStart w:id="71" w:name="_Toc338415796"/>
       <w:r>
         <w:t>Saved Credit Cards</w:t>
       </w:r>
-      <w:bookmarkEnd w:id="70"/>
+      <w:bookmarkEnd w:id="71"/>
     </w:p>
     <w:p>
       <w:pPr>
@@ -30007,14 +30110,14 @@
       <w:pPr>
         <w:pStyle w:val="Heading1"/>
       </w:pPr>
-      <w:bookmarkStart w:id="71" w:name="_Toc338068527"/>
-      <w:bookmarkEnd w:id="66"/>
+      <w:bookmarkStart w:id="72" w:name="_Toc338415797"/>
       <w:bookmarkEnd w:id="67"/>
+      <w:bookmarkEnd w:id="68"/>
       <w:r>
         <w:lastRenderedPageBreak/>
         <w:t>Known Issues</w:t>
       </w:r>
-      <w:bookmarkEnd w:id="71"/>
+      <w:bookmarkEnd w:id="72"/>
     </w:p>
     <w:p>
       <w:pPr>
@@ -30028,8 +30131,8 @@
           <w:szCs w:val="18"/>
         </w:rPr>
       </w:pPr>
-      <w:bookmarkStart w:id="72" w:name="_Toc279703500"/>
-      <w:bookmarkStart w:id="73" w:name="_Toc279703593"/>
+      <w:bookmarkStart w:id="73" w:name="_Toc279703500"/>
+      <w:bookmarkStart w:id="74" w:name="_Toc279703593"/>
     </w:p>
     <w:p>
       <w:pPr>
@@ -30070,14 +30173,14 @@
       <w:pPr>
         <w:pStyle w:val="Heading1"/>
       </w:pPr>
-      <w:bookmarkStart w:id="74" w:name="_Toc338068528"/>
-      <w:bookmarkEnd w:id="72"/>
+      <w:bookmarkStart w:id="75" w:name="_Toc338415798"/>
       <w:bookmarkEnd w:id="73"/>
+      <w:bookmarkEnd w:id="74"/>
       <w:r>
         <w:lastRenderedPageBreak/>
         <w:t>Release History</w:t>
       </w:r>
-      <w:bookmarkEnd w:id="74"/>
+      <w:bookmarkEnd w:id="75"/>
     </w:p>
     <w:p>
       <w:pPr>
@@ -30104,8 +30207,8 @@
           <w:szCs w:val="18"/>
         </w:rPr>
       </w:pPr>
-      <w:bookmarkStart w:id="75" w:name="_Toc279703501"/>
-      <w:bookmarkStart w:id="76" w:name="_Toc279703594"/>
+      <w:bookmarkStart w:id="76" w:name="_Toc279703501"/>
+      <w:bookmarkStart w:id="77" w:name="_Toc279703594"/>
     </w:p>
     <w:tbl>
       <w:tblPr>
@@ -30337,8 +30440,8 @@
           </w:p>
         </w:tc>
       </w:tr>
-      <w:bookmarkEnd w:id="75"/>
       <w:bookmarkEnd w:id="76"/>
+      <w:bookmarkEnd w:id="77"/>
     </w:tbl>
     <w:p>
       <w:pPr>
@@ -30572,7 +30675,7 @@
               <w:sz w:val="18"/>
               <w:szCs w:val="18"/>
             </w:rPr>
-            <w:t>1-3</w:t>
+            <w:t>1-2</w:t>
           </w:r>
           <w:r>
             <w:rPr>
@@ -37579,7 +37682,7 @@
 </file>
 
 <file path=customXml/itemProps1.xml><?xml version="1.0" encoding="utf-8"?>
-<ds:datastoreItem xmlns:ds="http://schemas.openxmlformats.org/officeDocument/2006/customXml" ds:itemID="{8318D067-9761-2B46-89BB-E9C28865E187}">
+<ds:datastoreItem xmlns:ds="http://schemas.openxmlformats.org/officeDocument/2006/customXml" ds:itemID="{2E595302-616A-AE4F-9E7C-D8E4654B9873}">
   <ds:schemaRefs>
     <ds:schemaRef ds:uri="http://schemas.openxmlformats.org/officeDocument/2006/bibliography"/>
   </ds:schemaRefs>
@@ -37587,7 +37690,7 @@
 </file>
 
 <file path=customXml/itemProps2.xml><?xml version="1.0" encoding="utf-8"?>
-<ds:datastoreItem xmlns:ds="http://schemas.openxmlformats.org/officeDocument/2006/customXml" ds:itemID="{38416E63-A4CC-944B-BFEB-CA9752F9B791}">
+<ds:datastoreItem xmlns:ds="http://schemas.openxmlformats.org/officeDocument/2006/customXml" ds:itemID="{893A0FDC-2FD5-8E4D-B7A9-956BB04B2971}">
   <ds:schemaRefs>
     <ds:schemaRef ds:uri="http://schemas.openxmlformats.org/officeDocument/2006/bibliography"/>
   </ds:schemaRefs>
@@ -37595,7 +37698,7 @@
 </file>
 
 <file path=customXml/itemProps3.xml><?xml version="1.0" encoding="utf-8"?>
-<ds:datastoreItem xmlns:ds="http://schemas.openxmlformats.org/officeDocument/2006/customXml" ds:itemID="{9D436DDD-5836-884B-A6B8-95128EF0628C}">
+<ds:datastoreItem xmlns:ds="http://schemas.openxmlformats.org/officeDocument/2006/customXml" ds:itemID="{CC62AA22-4CAE-5E4A-BA19-AA01F6015B9C}">
   <ds:schemaRefs>
     <ds:schemaRef ds:uri="http://schemas.openxmlformats.org/officeDocument/2006/bibliography"/>
   </ds:schemaRefs>
@@ -37603,7 +37706,7 @@
 </file>
 
 <file path=customXml/itemProps4.xml><?xml version="1.0" encoding="utf-8"?>
-<ds:datastoreItem xmlns:ds="http://schemas.openxmlformats.org/officeDocument/2006/customXml" ds:itemID="{621D0A98-C995-F04C-826D-2E631757DC7B}">
+<ds:datastoreItem xmlns:ds="http://schemas.openxmlformats.org/officeDocument/2006/customXml" ds:itemID="{4867B7C5-E34A-4E4F-A21C-4FCB73C86499}">
   <ds:schemaRefs>
     <ds:schemaRef ds:uri="http://schemas.openxmlformats.org/officeDocument/2006/bibliography"/>
   </ds:schemaRefs>

</xml_diff>